<commit_message>
Update Dependent Variable Description
Writting paragraph explaining concerns regarding underestimation of self-reported domestic violence occurrences.
</commit_message>
<xml_diff>
--- a/Documents/MasterThesis_AnaStAubyn.docx
+++ b/Documents/MasterThesis_AnaStAubyn.docx
@@ -8207,6 +8207,104 @@
         <w:rPr>
           <w:lang w:val="en-US"/>
         </w:rPr>
+        <w:t>The Portuguese Criminal Code provides for and punishe</w:t>
+      </w:r>
+      <w:r>
+        <w:rPr>
+          <w:lang w:val="en-US"/>
+        </w:rPr>
+        <w:t xml:space="preserve">s the crime of domestic violence. </w:t>
+      </w:r>
+      <w:r>
+        <w:rPr>
+          <w:lang w:val="en-US"/>
+        </w:rPr>
+        <w:t>Domestic violence assumes the nature of a public crime, which means that the criminal procedure is not dependent on a complaint by the victim, just a complaint or knowledge of the crime is enough for the Public Ministry to promote the process.</w:t>
+      </w:r>
+      <w:r>
+        <w:rPr>
+          <w:lang w:val="en-US"/>
+        </w:rPr>
+        <w:t xml:space="preserve"> Keeping this in mind, the registered number of occurrences of domestic violence in Portugal do not depend only on self-report by the victim. However, as it is a crime that commonly takes place in the privacy of a home, many cases may </w:t>
+      </w:r>
+      <w:r>
+        <w:rPr>
+          <w:lang w:val="en-US"/>
+        </w:rPr>
+        <w:t>depend on self-report</w:t>
+      </w:r>
+      <w:r>
+        <w:rPr>
+          <w:lang w:val="en-US"/>
+        </w:rPr>
+        <w:t xml:space="preserve">. The dataset obtained focuses on data registered by police authorities and, </w:t>
+      </w:r>
+      <w:r>
+        <w:rPr>
+          <w:lang w:val="en-US"/>
+        </w:rPr>
+        <w:t xml:space="preserve">according to </w:t>
+      </w:r>
+      <w:sdt>
+        <w:sdtPr>
+          <w:rPr>
+            <w:lang w:val="en-US"/>
+          </w:rPr>
+          <w:id w:val="972251236"/>
+          <w:citation/>
+        </w:sdtPr>
+        <w:sdtContent>
+          <w:r>
+            <w:rPr>
+              <w:lang w:val="en-US"/>
+            </w:rPr>
+            <w:fldChar w:fldCharType="begin"/>
+          </w:r>
+          <w:r>
+            <w:rPr>
+              <w:lang w:val="en-US"/>
+            </w:rPr>
+            <w:instrText xml:space="preserve"> CITATION Mar01 \l 2070 </w:instrText>
+          </w:r>
+          <w:r>
+            <w:rPr>
+              <w:lang w:val="en-US"/>
+            </w:rPr>
+            <w:fldChar w:fldCharType="separate"/>
+          </w:r>
+          <w:r>
+            <w:rPr>
+              <w:noProof/>
+              <w:lang w:val="en-US"/>
+            </w:rPr>
+            <w:t>(Ellsberg, Heise, Peña, Agurto, &amp; Winkvist, 2001)</w:t>
+          </w:r>
+          <w:r>
+            <w:rPr>
+              <w:lang w:val="en-US"/>
+            </w:rPr>
+            <w:fldChar w:fldCharType="end"/>
+          </w:r>
+        </w:sdtContent>
+      </w:sdt>
+      <w:r>
+        <w:rPr>
+          <w:lang w:val="en-US"/>
+        </w:rPr>
+        <w:t>, may suffer from underreporting, as it depends on self-report to some extent.</w:t>
+      </w:r>
+    </w:p>
+    <w:p>
+      <w:pPr>
+        <w:jc w:val="both"/>
+        <w:rPr>
+          <w:lang w:val="en-US"/>
+        </w:rPr>
+      </w:pPr>
+      <w:r>
+        <w:rPr>
+          <w:lang w:val="en-US"/>
+        </w:rPr>
         <w:t xml:space="preserve">The data recorded for Portugal </w:t>
       </w:r>
       <w:proofErr w:type="gramStart"/>
@@ -9659,6 +9757,7 @@
         <w:rPr>
           <w:lang w:val="en-US"/>
         </w:rPr>
+        <w:lastRenderedPageBreak/>
         <w:t>When comparing the evolution of total occurrences in Portugal (</w:t>
       </w:r>
       <w:r>
@@ -9718,7 +9817,6 @@
           <w:noProof/>
           <w:lang w:val="en-US"/>
         </w:rPr>
-        <w:lastRenderedPageBreak/>
         <w:drawing>
           <wp:inline distT="0" distB="0" distL="0" distR="0" wp14:anchorId="4B1C0062" wp14:editId="1480565E">
             <wp:extent cx="4457700" cy="2103120"/>
@@ -10258,7 +10356,14 @@
         <w:rPr>
           <w:lang w:val="en-US"/>
         </w:rPr>
-        <w:t>, there were a total of 4356 missing values among the three categories. The majority of these can be found in the second and third categories. The missing values for DVASA represent only around 2.3% of the total missing values in the dependent variable dataset.</w:t>
+        <w:t xml:space="preserve">, there were a total of 4356 missing values among the three categories. The majority of </w:t>
+      </w:r>
+      <w:r>
+        <w:rPr>
+          <w:lang w:val="en-US"/>
+        </w:rPr>
+        <w:lastRenderedPageBreak/>
+        <w:t>these can be found in the second and third categories. The missing values for DVASA represent only around 2.3% of the total missing values in the dependent variable dataset.</w:t>
       </w:r>
     </w:p>
     <w:tbl>
@@ -10698,7 +10803,6 @@
         <w:rPr>
           <w:lang w:val="en-US" w:eastAsia="pt-PT"/>
         </w:rPr>
-        <w:lastRenderedPageBreak/>
         <w:t xml:space="preserve">As mentioned before and seen on </w:t>
       </w:r>
       <w:r>
@@ -16313,7 +16417,7 @@
     <b:Year>2020</b:Year>
     <b:Publisher>Associação Portuguesa de Apoio à Vítima</b:Publisher>
     <b:City>Lisbon</b:City>
-    <b:RefOrder>1</b:RefOrder>
+    <b:RefOrder>2</b:RefOrder>
   </b:Source>
   <b:Source>
     <b:Tag>Eli18</b:Tag>
@@ -16341,7 +16445,7 @@
     <b:Year>2018</b:Year>
     <b:Publisher>OMA - Observatório de Mulheres Assassinadas da UMAR</b:Publisher>
     <b:City>Almada</b:City>
-    <b:RefOrder>2</b:RefOrder>
+    <b:RefOrder>3</b:RefOrder>
   </b:Source>
   <b:Source>
     <b:Tag>Eli19</b:Tag>
@@ -16369,7 +16473,7 @@
     <b:Year>2019</b:Year>
     <b:Publisher>OMA - Observatório de Mulheres Assassinadas da UMAR</b:Publisher>
     <b:City>Almada</b:City>
-    <b:RefOrder>3</b:RefOrder>
+    <b:RefOrder>4</b:RefOrder>
   </b:Source>
   <b:Source>
     <b:Tag>Són20</b:Tag>
@@ -16397,7 +16501,7 @@
     <b:Year>2020</b:Year>
     <b:Publisher>OMA - Observatório de Mulheres Assassinadas da UMAR</b:Publisher>
     <b:City>Almada</b:City>
-    <b:RefOrder>4</b:RefOrder>
+    <b:RefOrder>5</b:RefOrder>
   </b:Source>
   <b:Source>
     <b:Tag>Ann10</b:Tag>
@@ -16417,7 +16521,7 @@
       </b:Author>
     </b:Author>
     <b:JournalName>American Economic Review</b:JournalName>
-    <b:RefOrder>5</b:RefOrder>
+    <b:RefOrder>6</b:RefOrder>
   </b:Source>
   <b:Source>
     <b:Tag>Mar01</b:Tag>
@@ -16452,13 +16556,13 @@
     <b:Title>Researching Domestic Violence Against Women: Methodological and Ethical Considerations</b:Title>
     <b:JournalName>Studies in Family Planning</b:JournalName>
     <b:Year>2001</b:Year>
-    <b:RefOrder>6</b:RefOrder>
+    <b:RefOrder>1</b:RefOrder>
   </b:Source>
 </b:Sources>
 </file>
 
 <file path=customXml/itemProps1.xml><?xml version="1.0" encoding="utf-8"?>
-<ds:datastoreItem xmlns:ds="http://schemas.openxmlformats.org/officeDocument/2006/customXml" ds:itemID="{F4063A01-DD63-4DB9-B9C3-6F9DE8375AA3}">
+<ds:datastoreItem xmlns:ds="http://schemas.openxmlformats.org/officeDocument/2006/customXml" ds:itemID="{01DEADDB-83A6-40E1-8ED8-C069A83D3998}">
   <ds:schemaRefs>
     <ds:schemaRef ds:uri="http://schemas.openxmlformats.org/officeDocument/2006/bibliography"/>
   </ds:schemaRefs>

</xml_diff>

<commit_message>
Appending Dvasa and Fertility
</commit_message>
<xml_diff>
--- a/Documents/MasterThesis_AnaStAubyn.docx
+++ b/Documents/MasterThesis_AnaStAubyn.docx
@@ -739,29 +739,7 @@
                                 <w:szCs w:val="30"/>
                                 <w:lang w:val="en-US"/>
                               </w:rPr>
-                              <w:t xml:space="preserve">Dissertation presented as partial requirement for obtaining the </w:t>
-                            </w:r>
-                            <w:proofErr w:type="gramStart"/>
-                            <w:r>
-                              <w:rPr>
-                                <w:rFonts w:cs="Calibri"/>
-                                <w:color w:val="5C666C"/>
-                                <w:sz w:val="28"/>
-                                <w:szCs w:val="30"/>
-                                <w:lang w:val="en-US"/>
-                              </w:rPr>
-                              <w:t>Master’s</w:t>
-                            </w:r>
-                            <w:proofErr w:type="gramEnd"/>
-                            <w:r>
-                              <w:rPr>
-                                <w:rFonts w:cs="Calibri"/>
-                                <w:color w:val="5C666C"/>
-                                <w:sz w:val="28"/>
-                                <w:szCs w:val="30"/>
-                                <w:lang w:val="en-US"/>
-                              </w:rPr>
-                              <w:t xml:space="preserve"> degree in </w:t>
+                              <w:t xml:space="preserve">Dissertation presented as partial requirement for obtaining the Master’s degree in </w:t>
                             </w:r>
                             <w:r>
                               <w:rPr>
@@ -845,29 +823,7 @@
                           <w:szCs w:val="30"/>
                           <w:lang w:val="en-US"/>
                         </w:rPr>
-                        <w:t xml:space="preserve">Dissertation presented as partial requirement for obtaining the </w:t>
-                      </w:r>
-                      <w:proofErr w:type="gramStart"/>
-                      <w:r>
-                        <w:rPr>
-                          <w:rFonts w:cs="Calibri"/>
-                          <w:color w:val="5C666C"/>
-                          <w:sz w:val="28"/>
-                          <w:szCs w:val="30"/>
-                          <w:lang w:val="en-US"/>
-                        </w:rPr>
-                        <w:t>Master’s</w:t>
-                      </w:r>
-                      <w:proofErr w:type="gramEnd"/>
-                      <w:r>
-                        <w:rPr>
-                          <w:rFonts w:cs="Calibri"/>
-                          <w:color w:val="5C666C"/>
-                          <w:sz w:val="28"/>
-                          <w:szCs w:val="30"/>
-                          <w:lang w:val="en-US"/>
-                        </w:rPr>
-                        <w:t xml:space="preserve"> degree in </w:t>
+                        <w:t xml:space="preserve">Dissertation presented as partial requirement for obtaining the Master’s degree in </w:t>
                       </w:r>
                       <w:r>
                         <w:rPr>
@@ -2615,48 +2571,23 @@
           <w:szCs w:val="24"/>
         </w:rPr>
         <w:lastRenderedPageBreak/>
-        <w:t xml:space="preserve">NOVA </w:t>
-      </w:r>
-      <w:proofErr w:type="spellStart"/>
-      <w:r>
+        <w:t>NOVA Information Management School</w:t>
+      </w:r>
+    </w:p>
+    <w:p>
+      <w:pPr>
+        <w:pStyle w:val="Capa"/>
+        <w:spacing w:after="0"/>
         <w:rPr>
           <w:b/>
           <w:szCs w:val="24"/>
         </w:rPr>
-        <w:t>Information</w:t>
-      </w:r>
-      <w:proofErr w:type="spellEnd"/>
+      </w:pPr>
       <w:r>
         <w:rPr>
           <w:b/>
           <w:szCs w:val="24"/>
         </w:rPr>
-        <w:t xml:space="preserve"> Management </w:t>
-      </w:r>
-      <w:proofErr w:type="spellStart"/>
-      <w:r>
-        <w:rPr>
-          <w:b/>
-          <w:szCs w:val="24"/>
-        </w:rPr>
-        <w:t>School</w:t>
-      </w:r>
-      <w:proofErr w:type="spellEnd"/>
-    </w:p>
-    <w:p>
-      <w:pPr>
-        <w:pStyle w:val="Capa"/>
-        <w:spacing w:after="0"/>
-        <w:rPr>
-          <w:b/>
-          <w:szCs w:val="24"/>
-        </w:rPr>
-      </w:pPr>
-      <w:r>
-        <w:rPr>
-          <w:b/>
-          <w:szCs w:val="24"/>
-        </w:rPr>
         <w:t>Instituto Superior de Estatística e Gestão de Informação</w:t>
       </w:r>
       <w:r>
@@ -2720,90 +2651,62 @@
         <w:rPr>
           <w:lang w:val="en-US"/>
         </w:rPr>
-        <w:t xml:space="preserve">Ana Clara do </w:t>
-      </w:r>
-      <w:proofErr w:type="spellStart"/>
-      <w:r>
-        <w:rPr>
-          <w:lang w:val="en-US"/>
-        </w:rPr>
-        <w:t>Carmo</w:t>
-      </w:r>
-      <w:proofErr w:type="spellEnd"/>
-      <w:r>
-        <w:rPr>
-          <w:lang w:val="en-US"/>
-        </w:rPr>
-        <w:t xml:space="preserve"> St. Aubyn</w:t>
-      </w:r>
-    </w:p>
-    <w:p>
-      <w:pPr>
-        <w:rPr>
-          <w:lang w:val="en-US"/>
-        </w:rPr>
-      </w:pPr>
-    </w:p>
-    <w:p>
-      <w:pPr>
-        <w:rPr>
-          <w:lang w:val="en-US"/>
-        </w:rPr>
-      </w:pPr>
-    </w:p>
-    <w:p>
-      <w:pPr>
-        <w:rPr>
-          <w:lang w:val="en-US"/>
-        </w:rPr>
-      </w:pPr>
-    </w:p>
-    <w:p>
-      <w:pPr>
-        <w:rPr>
-          <w:lang w:val="en-US"/>
-        </w:rPr>
-      </w:pPr>
-    </w:p>
-    <w:p>
-      <w:pPr>
-        <w:rPr>
-          <w:lang w:val="en-US"/>
-        </w:rPr>
-      </w:pPr>
-    </w:p>
-    <w:p>
-      <w:pPr>
-        <w:rPr>
-          <w:lang w:val="en-US"/>
-        </w:rPr>
-      </w:pPr>
-    </w:p>
-    <w:p>
-      <w:pPr>
-        <w:rPr>
-          <w:lang w:val="en-US"/>
-        </w:rPr>
-      </w:pPr>
-      <w:r>
-        <w:rPr>
-          <w:lang w:val="en-US"/>
-        </w:rPr>
-        <w:t xml:space="preserve">Dissertation presented as partial requirement for obtaining the </w:t>
-      </w:r>
-      <w:proofErr w:type="gramStart"/>
-      <w:r>
-        <w:rPr>
-          <w:lang w:val="en-US"/>
-        </w:rPr>
-        <w:t>Master’s</w:t>
-      </w:r>
-      <w:proofErr w:type="gramEnd"/>
-      <w:r>
-        <w:rPr>
-          <w:lang w:val="en-US"/>
-        </w:rPr>
-        <w:t xml:space="preserve"> degree in </w:t>
+        <w:t>Ana Clara do Carmo St. Aubyn</w:t>
+      </w:r>
+    </w:p>
+    <w:p>
+      <w:pPr>
+        <w:rPr>
+          <w:lang w:val="en-US"/>
+        </w:rPr>
+      </w:pPr>
+    </w:p>
+    <w:p>
+      <w:pPr>
+        <w:rPr>
+          <w:lang w:val="en-US"/>
+        </w:rPr>
+      </w:pPr>
+    </w:p>
+    <w:p>
+      <w:pPr>
+        <w:rPr>
+          <w:lang w:val="en-US"/>
+        </w:rPr>
+      </w:pPr>
+    </w:p>
+    <w:p>
+      <w:pPr>
+        <w:rPr>
+          <w:lang w:val="en-US"/>
+        </w:rPr>
+      </w:pPr>
+    </w:p>
+    <w:p>
+      <w:pPr>
+        <w:rPr>
+          <w:lang w:val="en-US"/>
+        </w:rPr>
+      </w:pPr>
+    </w:p>
+    <w:p>
+      <w:pPr>
+        <w:rPr>
+          <w:lang w:val="en-US"/>
+        </w:rPr>
+      </w:pPr>
+    </w:p>
+    <w:p>
+      <w:pPr>
+        <w:rPr>
+          <w:lang w:val="en-US"/>
+        </w:rPr>
+      </w:pPr>
+      <w:r>
+        <w:rPr>
+          <w:lang w:val="en-US"/>
+        </w:rPr>
+        <w:t xml:space="preserve">Dissertation presented as partial requirement for obtaining the Master’s degree in </w:t>
       </w:r>
       <w:r>
         <w:rPr>
@@ -2857,16 +2760,8 @@
         <w:rPr>
           <w:lang w:val="en-US"/>
         </w:rPr>
-        <w:t xml:space="preserve">Mauro Castelli and Maria </w:t>
-      </w:r>
-      <w:proofErr w:type="spellStart"/>
-      <w:r>
-        <w:rPr>
-          <w:lang w:val="en-US"/>
-        </w:rPr>
-        <w:t>Jordão</w:t>
-      </w:r>
-      <w:proofErr w:type="spellEnd"/>
+        <w:t>Mauro Castelli and Maria Jordão</w:t>
+      </w:r>
     </w:p>
     <w:p>
       <w:pPr>
@@ -5359,7 +5254,6 @@
       <w:pPr>
         <w:ind w:left="1134" w:hanging="1134"/>
       </w:pPr>
-      <w:proofErr w:type="gramStart"/>
       <w:r>
         <w:rPr>
           <w:b/>
@@ -5378,7 +5272,6 @@
         </w:rPr>
         <w:tab/>
       </w:r>
-      <w:proofErr w:type="gramEnd"/>
       <w:r>
         <w:t>Direção-Geral da P</w:t>
       </w:r>
@@ -5436,35 +5329,9 @@
         </w:rPr>
         <w:tab/>
       </w:r>
-      <w:proofErr w:type="spellStart"/>
-      <w:r>
-        <w:t>Domestic</w:t>
-      </w:r>
-      <w:proofErr w:type="spellEnd"/>
-      <w:r>
-        <w:t xml:space="preserve"> </w:t>
-      </w:r>
-      <w:proofErr w:type="spellStart"/>
-      <w:r>
-        <w:t>Violence</w:t>
-      </w:r>
-      <w:proofErr w:type="spellEnd"/>
-      <w:r>
-        <w:t xml:space="preserve"> </w:t>
-      </w:r>
-      <w:proofErr w:type="spellStart"/>
-      <w:r>
-        <w:t>Against</w:t>
-      </w:r>
-      <w:proofErr w:type="spellEnd"/>
-      <w:r>
-        <w:t xml:space="preserve"> </w:t>
-      </w:r>
-      <w:proofErr w:type="spellStart"/>
-      <w:r>
-        <w:t>Minors</w:t>
-      </w:r>
-      <w:proofErr w:type="spellEnd"/>
+      <w:r>
+        <w:t>Domestic Violence Against Minors</w:t>
+      </w:r>
     </w:p>
     <w:p>
       <w:pPr>
@@ -5635,323 +5502,209 @@
         </w:rPr>
         <w:t xml:space="preserve"> – </w:t>
       </w:r>
-      <w:proofErr w:type="spellStart"/>
       <w:r>
         <w:rPr>
           <w:i/>
           <w:iCs/>
           <w:lang w:val="en-US"/>
         </w:rPr>
-        <w:t>Observatório</w:t>
-      </w:r>
-      <w:proofErr w:type="spellEnd"/>
+        <w:t>Observatório de Mulheres Assassinadas</w:t>
+      </w:r>
       <w:r>
         <w:rPr>
           <w:i/>
           <w:iCs/>
           <w:lang w:val="en-US"/>
         </w:rPr>
-        <w:t xml:space="preserve"> de </w:t>
-      </w:r>
-      <w:proofErr w:type="spellStart"/>
+        <w:t xml:space="preserve"> da UMAR</w:t>
+      </w:r>
+      <w:r>
+        <w:rPr>
+          <w:lang w:val="en-US"/>
+        </w:rPr>
+        <w:t xml:space="preserve"> –</w:t>
+      </w:r>
+      <w:r>
+        <w:rPr>
+          <w:lang w:val="en-US"/>
+        </w:rPr>
+        <w:t xml:space="preserve"> in 2017, during the same year there were 20 murders related to domestic violence in Portugal. </w:t>
+      </w:r>
+      <w:r>
+        <w:rPr>
+          <w:lang w:val="en-US"/>
+        </w:rPr>
+        <w:t>Besides that, there were 28 cases of domestic violence that were considered attempted murders. The report</w:t>
+      </w:r>
+      <w:r>
+        <w:rPr>
+          <w:rStyle w:val="FootnoteReference"/>
+          <w:lang w:val="en-US"/>
+        </w:rPr>
+        <w:footnoteReference w:id="2"/>
+      </w:r>
+      <w:r>
+        <w:rPr>
+          <w:lang w:val="en-US"/>
+        </w:rPr>
+        <w:t xml:space="preserve"> from the</w:t>
+      </w:r>
+      <w:r>
+        <w:rPr>
+          <w:lang w:val="en-US"/>
+        </w:rPr>
+        <w:t xml:space="preserve"> following year </w:t>
+      </w:r>
+      <w:r>
+        <w:rPr>
+          <w:lang w:val="en-US"/>
+        </w:rPr>
+        <w:t>states that the</w:t>
+      </w:r>
+      <w:r>
+        <w:rPr>
+          <w:lang w:val="en-US"/>
+        </w:rPr>
+        <w:t xml:space="preserve"> number</w:t>
+      </w:r>
+      <w:r>
+        <w:rPr>
+          <w:lang w:val="en-US"/>
+        </w:rPr>
+        <w:t xml:space="preserve"> of domestic violence related murders</w:t>
+      </w:r>
+      <w:r>
+        <w:rPr>
+          <w:lang w:val="en-US"/>
+        </w:rPr>
+        <w:t xml:space="preserve"> increased by 8</w:t>
+      </w:r>
+      <w:r>
+        <w:rPr>
+          <w:lang w:val="en-US"/>
+        </w:rPr>
+        <w:t xml:space="preserve">, turning the </w:t>
+      </w:r>
+      <w:r>
+        <w:rPr>
+          <w:lang w:val="en-US"/>
+        </w:rPr>
+        <w:t xml:space="preserve">reported number of murders related to domestic violence </w:t>
+      </w:r>
+      <w:r>
+        <w:rPr>
+          <w:lang w:val="en-US"/>
+        </w:rPr>
+        <w:t>in 2018</w:t>
+      </w:r>
+      <w:r>
+        <w:rPr>
+          <w:lang w:val="en-US"/>
+        </w:rPr>
+        <w:t xml:space="preserve"> </w:t>
+      </w:r>
+      <w:r>
+        <w:rPr>
+          <w:lang w:val="en-US"/>
+        </w:rPr>
+        <w:t xml:space="preserve">into </w:t>
+      </w:r>
+      <w:r>
+        <w:rPr>
+          <w:lang w:val="en-US"/>
+        </w:rPr>
+        <w:t>28</w:t>
+      </w:r>
+      <w:r>
+        <w:rPr>
+          <w:lang w:val="en-US"/>
+        </w:rPr>
+        <w:t>. T</w:t>
+      </w:r>
+      <w:r>
+        <w:rPr>
+          <w:lang w:val="en-US"/>
+        </w:rPr>
+        <w:t>he number of deaths related to domestic violence in 2019</w:t>
+      </w:r>
+      <w:r>
+        <w:rPr>
+          <w:rStyle w:val="FootnoteReference"/>
+          <w:lang w:val="en-US"/>
+        </w:rPr>
+        <w:footnoteReference w:id="3"/>
+      </w:r>
+      <w:r>
+        <w:rPr>
+          <w:lang w:val="en-US"/>
+        </w:rPr>
+        <w:t xml:space="preserve"> was even higher than in the previous years, with 3</w:t>
+      </w:r>
+      <w:r>
+        <w:rPr>
+          <w:lang w:val="en-US"/>
+        </w:rPr>
+        <w:t>1</w:t>
+      </w:r>
+      <w:r>
+        <w:rPr>
+          <w:lang w:val="en-US"/>
+        </w:rPr>
+        <w:t xml:space="preserve"> registered deaths. It is important to acknowledge that throughout the year of 2019 there were a total of 89 willful murders registered, as stated by the official statistics provided by </w:t>
+      </w:r>
       <w:r>
         <w:rPr>
           <w:i/>
           <w:iCs/>
           <w:lang w:val="en-US"/>
         </w:rPr>
-        <w:t>Mulheres</w:t>
-      </w:r>
-      <w:proofErr w:type="spellEnd"/>
+        <w:t>Direção-Geral da Política de Justiça</w:t>
+      </w:r>
+      <w:r>
+        <w:rPr>
+          <w:lang w:val="en-US"/>
+        </w:rPr>
+        <w:t xml:space="preserve"> (DGPJ). This number makes the previous number regarding murders related to domestic violence much more relevant and contextualized. </w:t>
+      </w:r>
+      <w:r>
+        <w:rPr>
+          <w:lang w:val="en-US"/>
+        </w:rPr>
+        <w:t>The official report</w:t>
+      </w:r>
+      <w:r>
+        <w:rPr>
+          <w:rStyle w:val="FootnoteReference"/>
+          <w:lang w:val="en-US"/>
+        </w:rPr>
+        <w:footnoteReference w:id="4"/>
+      </w:r>
+      <w:r>
+        <w:rPr>
+          <w:lang w:val="en-US"/>
+        </w:rPr>
+        <w:t xml:space="preserve"> </w:t>
+      </w:r>
+      <w:r>
+        <w:rPr>
+          <w:lang w:val="en-US"/>
+        </w:rPr>
+        <w:t xml:space="preserve">about murder victims in 2019, </w:t>
+      </w:r>
+      <w:r>
+        <w:rPr>
+          <w:lang w:val="en-US"/>
+        </w:rPr>
+        <w:t xml:space="preserve">released by APAV – </w:t>
+      </w:r>
       <w:r>
         <w:rPr>
           <w:i/>
           <w:iCs/>
           <w:lang w:val="en-US"/>
         </w:rPr>
-        <w:t xml:space="preserve"> </w:t>
-      </w:r>
-      <w:proofErr w:type="spellStart"/>
-      <w:r>
-        <w:rPr>
-          <w:i/>
-          <w:iCs/>
-          <w:lang w:val="en-US"/>
-        </w:rPr>
-        <w:t>Assassinadas</w:t>
-      </w:r>
-      <w:proofErr w:type="spellEnd"/>
-      <w:r>
-        <w:rPr>
-          <w:i/>
-          <w:iCs/>
-          <w:lang w:val="en-US"/>
-        </w:rPr>
-        <w:t xml:space="preserve"> da UMAR</w:t>
-      </w:r>
-      <w:r>
-        <w:rPr>
-          <w:lang w:val="en-US"/>
-        </w:rPr>
-        <w:t xml:space="preserve"> –</w:t>
-      </w:r>
-      <w:r>
-        <w:rPr>
-          <w:lang w:val="en-US"/>
-        </w:rPr>
-        <w:t xml:space="preserve"> in 2017, during the same year there were 20 murders related to domestic violence in Portugal. </w:t>
-      </w:r>
-      <w:r>
-        <w:rPr>
-          <w:lang w:val="en-US"/>
-        </w:rPr>
-        <w:t>Besides that, there were 28 cases of domestic violence that were considered attempted murders. The report</w:t>
-      </w:r>
-      <w:r>
-        <w:rPr>
-          <w:rStyle w:val="FootnoteReference"/>
-          <w:lang w:val="en-US"/>
-        </w:rPr>
-        <w:footnoteReference w:id="2"/>
-      </w:r>
-      <w:r>
-        <w:rPr>
-          <w:lang w:val="en-US"/>
-        </w:rPr>
-        <w:t xml:space="preserve"> from the</w:t>
-      </w:r>
-      <w:r>
-        <w:rPr>
-          <w:lang w:val="en-US"/>
-        </w:rPr>
-        <w:t xml:space="preserve"> following year </w:t>
-      </w:r>
-      <w:r>
-        <w:rPr>
-          <w:lang w:val="en-US"/>
-        </w:rPr>
-        <w:t>states that the</w:t>
-      </w:r>
-      <w:r>
-        <w:rPr>
-          <w:lang w:val="en-US"/>
-        </w:rPr>
-        <w:t xml:space="preserve"> number</w:t>
-      </w:r>
-      <w:r>
-        <w:rPr>
-          <w:lang w:val="en-US"/>
-        </w:rPr>
-        <w:t xml:space="preserve"> of domestic violence related murders</w:t>
-      </w:r>
-      <w:r>
-        <w:rPr>
-          <w:lang w:val="en-US"/>
-        </w:rPr>
-        <w:t xml:space="preserve"> increased by 8</w:t>
-      </w:r>
-      <w:r>
-        <w:rPr>
-          <w:lang w:val="en-US"/>
-        </w:rPr>
-        <w:t xml:space="preserve">, turning the </w:t>
-      </w:r>
-      <w:r>
-        <w:rPr>
-          <w:lang w:val="en-US"/>
-        </w:rPr>
-        <w:t xml:space="preserve">reported number of murders related to domestic violence </w:t>
-      </w:r>
-      <w:r>
-        <w:rPr>
-          <w:lang w:val="en-US"/>
-        </w:rPr>
-        <w:t>in 2018</w:t>
-      </w:r>
-      <w:r>
-        <w:rPr>
-          <w:lang w:val="en-US"/>
-        </w:rPr>
-        <w:t xml:space="preserve"> </w:t>
-      </w:r>
-      <w:r>
-        <w:rPr>
-          <w:lang w:val="en-US"/>
-        </w:rPr>
-        <w:t xml:space="preserve">into </w:t>
-      </w:r>
-      <w:r>
-        <w:rPr>
-          <w:lang w:val="en-US"/>
-        </w:rPr>
-        <w:t>28</w:t>
-      </w:r>
-      <w:r>
-        <w:rPr>
-          <w:lang w:val="en-US"/>
-        </w:rPr>
-        <w:t>. T</w:t>
-      </w:r>
-      <w:r>
-        <w:rPr>
-          <w:lang w:val="en-US"/>
-        </w:rPr>
-        <w:t>he number of deaths related to domestic violence in 2019</w:t>
-      </w:r>
-      <w:r>
-        <w:rPr>
-          <w:rStyle w:val="FootnoteReference"/>
-          <w:lang w:val="en-US"/>
-        </w:rPr>
-        <w:footnoteReference w:id="3"/>
-      </w:r>
-      <w:r>
-        <w:rPr>
-          <w:lang w:val="en-US"/>
-        </w:rPr>
-        <w:t xml:space="preserve"> was even higher than in the previous years, with 3</w:t>
-      </w:r>
-      <w:r>
-        <w:rPr>
-          <w:lang w:val="en-US"/>
-        </w:rPr>
-        <w:t>1</w:t>
-      </w:r>
-      <w:r>
-        <w:rPr>
-          <w:lang w:val="en-US"/>
-        </w:rPr>
-        <w:t xml:space="preserve"> registered deaths. It is important to acknowledge that throughout the year of 2019 there were a total of 89 willful murders registered, as stated by the official statistics provided by </w:t>
-      </w:r>
-      <w:proofErr w:type="spellStart"/>
-      <w:r>
-        <w:rPr>
-          <w:i/>
-          <w:iCs/>
-          <w:lang w:val="en-US"/>
-        </w:rPr>
-        <w:t>Direção-Geral</w:t>
-      </w:r>
-      <w:proofErr w:type="spellEnd"/>
-      <w:r>
-        <w:rPr>
-          <w:i/>
-          <w:iCs/>
-          <w:lang w:val="en-US"/>
-        </w:rPr>
-        <w:t xml:space="preserve"> da </w:t>
-      </w:r>
-      <w:proofErr w:type="spellStart"/>
-      <w:r>
-        <w:rPr>
-          <w:i/>
-          <w:iCs/>
-          <w:lang w:val="en-US"/>
-        </w:rPr>
-        <w:t>Política</w:t>
-      </w:r>
-      <w:proofErr w:type="spellEnd"/>
-      <w:r>
-        <w:rPr>
-          <w:i/>
-          <w:iCs/>
-          <w:lang w:val="en-US"/>
-        </w:rPr>
-        <w:t xml:space="preserve"> de </w:t>
-      </w:r>
-      <w:proofErr w:type="spellStart"/>
-      <w:r>
-        <w:rPr>
-          <w:i/>
-          <w:iCs/>
-          <w:lang w:val="en-US"/>
-        </w:rPr>
-        <w:t>Justiça</w:t>
-      </w:r>
-      <w:proofErr w:type="spellEnd"/>
-      <w:r>
-        <w:rPr>
-          <w:lang w:val="en-US"/>
-        </w:rPr>
-        <w:t xml:space="preserve"> (DGPJ). This number makes the previous number regarding murders related to domestic violence much more relevant and contextualized. </w:t>
-      </w:r>
-      <w:r>
-        <w:rPr>
-          <w:lang w:val="en-US"/>
-        </w:rPr>
-        <w:t>The official report</w:t>
-      </w:r>
-      <w:r>
-        <w:rPr>
-          <w:rStyle w:val="FootnoteReference"/>
-          <w:lang w:val="en-US"/>
-        </w:rPr>
-        <w:footnoteReference w:id="4"/>
-      </w:r>
-      <w:r>
-        <w:rPr>
-          <w:lang w:val="en-US"/>
-        </w:rPr>
-        <w:t xml:space="preserve"> </w:t>
-      </w:r>
-      <w:r>
-        <w:rPr>
-          <w:lang w:val="en-US"/>
-        </w:rPr>
-        <w:t xml:space="preserve">about murder victims in 2019, </w:t>
-      </w:r>
-      <w:r>
-        <w:rPr>
-          <w:lang w:val="en-US"/>
-        </w:rPr>
-        <w:t xml:space="preserve">released by APAV – </w:t>
-      </w:r>
-      <w:proofErr w:type="spellStart"/>
-      <w:r>
-        <w:rPr>
-          <w:i/>
-          <w:iCs/>
-          <w:lang w:val="en-US"/>
-        </w:rPr>
-        <w:t>Associação</w:t>
-      </w:r>
-      <w:proofErr w:type="spellEnd"/>
-      <w:r>
-        <w:rPr>
-          <w:i/>
-          <w:iCs/>
-          <w:lang w:val="en-US"/>
-        </w:rPr>
-        <w:t xml:space="preserve"> Portuguesa de </w:t>
-      </w:r>
-      <w:proofErr w:type="spellStart"/>
-      <w:r>
-        <w:rPr>
-          <w:i/>
-          <w:iCs/>
-          <w:lang w:val="en-US"/>
-        </w:rPr>
-        <w:t>Apoio</w:t>
-      </w:r>
-      <w:proofErr w:type="spellEnd"/>
-      <w:r>
-        <w:rPr>
-          <w:i/>
-          <w:iCs/>
-          <w:lang w:val="en-US"/>
-        </w:rPr>
-        <w:t xml:space="preserve"> à </w:t>
-      </w:r>
-      <w:proofErr w:type="spellStart"/>
-      <w:r>
-        <w:rPr>
-          <w:i/>
-          <w:iCs/>
-          <w:lang w:val="en-US"/>
-        </w:rPr>
-        <w:t>Vítima</w:t>
-      </w:r>
-      <w:proofErr w:type="spellEnd"/>
+        <w:t>Associação Portuguesa de Apoio à Vítima</w:t>
+      </w:r>
       <w:r>
         <w:rPr>
           <w:lang w:val="en-US"/>
@@ -6038,19 +5791,11 @@
         </w:rPr>
         <w:t xml:space="preserve"> </w:t>
       </w:r>
-      <w:proofErr w:type="gramStart"/>
-      <w:r>
-        <w:rPr>
-          <w:lang w:val="en-US"/>
-        </w:rPr>
-        <w:t>Taking into account</w:t>
-      </w:r>
-      <w:proofErr w:type="gramEnd"/>
-      <w:r>
-        <w:rPr>
-          <w:lang w:val="en-US"/>
-        </w:rPr>
-        <w:t xml:space="preserve"> the available data and the characteristics of it, the application of </w:t>
+      <w:r>
+        <w:rPr>
+          <w:lang w:val="en-US"/>
+        </w:rPr>
+        <w:t xml:space="preserve">Taking into account the available data and the characteristics of it, the application of </w:t>
       </w:r>
       <w:r>
         <w:rPr>
@@ -6218,19 +5963,11 @@
           <w:lang w:val="en-US"/>
         </w:rPr>
       </w:pPr>
-      <w:proofErr w:type="gramStart"/>
-      <w:r>
-        <w:rPr>
-          <w:lang w:val="en-US"/>
-        </w:rPr>
-        <w:t>In order to</w:t>
-      </w:r>
-      <w:proofErr w:type="gramEnd"/>
-      <w:r>
-        <w:rPr>
-          <w:lang w:val="en-US"/>
-        </w:rPr>
-        <w:t xml:space="preserve"> have a better understanding of the numbers, one can take a look at </w:t>
+      <w:r>
+        <w:rPr>
+          <w:lang w:val="en-US"/>
+        </w:rPr>
+        <w:t xml:space="preserve">In order to have a better understanding of the numbers, one can take a look at </w:t>
       </w:r>
       <w:r>
         <w:rPr>
@@ -6578,21 +6315,7 @@
         <w:rPr>
           <w:lang w:val="en-US" w:eastAsia="pt-PT"/>
         </w:rPr>
-        <w:t xml:space="preserve">Someone who is particularly helpless, possibly because of age, disability, illness, </w:t>
-      </w:r>
-      <w:proofErr w:type="gramStart"/>
-      <w:r>
-        <w:rPr>
-          <w:lang w:val="en-US" w:eastAsia="pt-PT"/>
-        </w:rPr>
-        <w:t>pregnancy</w:t>
-      </w:r>
-      <w:proofErr w:type="gramEnd"/>
-      <w:r>
-        <w:rPr>
-          <w:lang w:val="en-US" w:eastAsia="pt-PT"/>
-        </w:rPr>
-        <w:t xml:space="preserve"> or economic dependency with whom the aggressor cohabits.</w:t>
+        <w:t>Someone who is particularly helpless, possibly because of age, disability, illness, pregnancy or economic dependency with whom the aggressor cohabits.</w:t>
       </w:r>
     </w:p>
     <w:p>
@@ -6963,21 +6686,7 @@
         <w:rPr>
           <w:lang w:val="en-US"/>
         </w:rPr>
-        <w:t xml:space="preserve"> and will also be the one used as a dependent variable </w:t>
-      </w:r>
-      <w:proofErr w:type="gramStart"/>
-      <w:r>
-        <w:rPr>
-          <w:lang w:val="en-US"/>
-        </w:rPr>
-        <w:t>during the course of</w:t>
-      </w:r>
-      <w:proofErr w:type="gramEnd"/>
-      <w:r>
-        <w:rPr>
-          <w:lang w:val="en-US"/>
-        </w:rPr>
-        <w:t xml:space="preserve"> this study.</w:t>
+        <w:t xml:space="preserve"> and will also be the one used as a dependent variable during the course of this study.</w:t>
       </w:r>
     </w:p>
     <w:p>
@@ -7227,21 +6936,7 @@
         <w:rPr>
           <w:lang w:val="en-US"/>
         </w:rPr>
-        <w:t xml:space="preserve"> by Ellsberg et al., written in 2001, compares three studies on domestic violence in Nicaragua. Two of them are focused on urban areas of the country (León and Managua) and the remaining one is a national-wide Demographic and Health Survey that included other themes besides domestic violence. All of them are interview-based studies. When comparing the results of the studies, the authors of the article </w:t>
-      </w:r>
-      <w:proofErr w:type="gramStart"/>
-      <w:r>
-        <w:rPr>
-          <w:lang w:val="en-US"/>
-        </w:rPr>
-        <w:t>come to the conclusion</w:t>
-      </w:r>
-      <w:proofErr w:type="gramEnd"/>
-      <w:r>
-        <w:rPr>
-          <w:lang w:val="en-US"/>
-        </w:rPr>
-        <w:t xml:space="preserve"> that </w:t>
+        <w:t xml:space="preserve"> by Ellsberg et al., written in 2001, compares three studies on domestic violence in Nicaragua. Two of them are focused on urban areas of the country (León and Managua) and the remaining one is a national-wide Demographic and Health Survey that included other themes besides domestic violence. All of them are interview-based studies. When comparing the results of the studies, the authors of the article come to the conclusion that </w:t>
       </w:r>
       <w:r>
         <w:rPr>
@@ -7338,21 +7033,7 @@
         <w:rPr>
           <w:lang w:val="en-US"/>
         </w:rPr>
-        <w:t xml:space="preserve">, written by Anna </w:t>
-      </w:r>
-      <w:proofErr w:type="spellStart"/>
-      <w:r>
-        <w:rPr>
-          <w:lang w:val="en-US"/>
-        </w:rPr>
-        <w:t>Aizer</w:t>
-      </w:r>
-      <w:proofErr w:type="spellEnd"/>
-      <w:r>
-        <w:rPr>
-          <w:lang w:val="en-US"/>
-        </w:rPr>
-        <w:t xml:space="preserve">, </w:t>
+        <w:t xml:space="preserve">, written by Anna Aizer, </w:t>
       </w:r>
       <w:r>
         <w:rPr>
@@ -7382,7 +7063,19 @@
         <w:rPr>
           <w:lang w:val="en-US"/>
         </w:rPr>
-        <w:t xml:space="preserve">. The one supported by this article states that, as the wage gap between genders decreases, women get more bargaining power and, consequently, domestic violence decreases as well. However, there are other hypotheses possible. The first one is the “male backlash” hypothesis </w:t>
+        <w:t>. The one supported b</w:t>
+      </w:r>
+      <w:r>
+        <w:rPr>
+          <w:lang w:val="en-US"/>
+        </w:rPr>
+        <w:t>0</w:t>
+      </w:r>
+      <w:r>
+        <w:rPr>
+          <w:lang w:val="en-US"/>
+        </w:rPr>
+        <w:t xml:space="preserve">y this article states that, as the wage gap between genders decreases, women get more bargaining power and, consequently, domestic violence decreases as well. However, there are other hypotheses possible. The first one is the “male backlash” hypothesis </w:t>
       </w:r>
       <w:r>
         <w:rPr>
@@ -7505,35 +7198,7 @@
         <w:rPr>
           <w:lang w:val="en-US" w:eastAsia="pt-PT"/>
         </w:rPr>
-        <w:t xml:space="preserve"> data is data that is collected for multiple units across the same </w:t>
-      </w:r>
-      <w:proofErr w:type="gramStart"/>
-      <w:r>
-        <w:rPr>
-          <w:lang w:val="en-US" w:eastAsia="pt-PT"/>
-        </w:rPr>
-        <w:t>time period</w:t>
-      </w:r>
-      <w:proofErr w:type="gramEnd"/>
-      <w:r>
-        <w:rPr>
-          <w:lang w:val="en-US" w:eastAsia="pt-PT"/>
-        </w:rPr>
-        <w:t xml:space="preserve">. Each observation represents a unit of the population being studied. It is the “common” dataset structure. When we combine cross section data from different time </w:t>
-      </w:r>
-      <w:proofErr w:type="gramStart"/>
-      <w:r>
-        <w:rPr>
-          <w:lang w:val="en-US" w:eastAsia="pt-PT"/>
-        </w:rPr>
-        <w:t>periods</w:t>
-      </w:r>
-      <w:proofErr w:type="gramEnd"/>
-      <w:r>
-        <w:rPr>
-          <w:lang w:val="en-US" w:eastAsia="pt-PT"/>
-        </w:rPr>
-        <w:t xml:space="preserve"> we create a </w:t>
+        <w:t xml:space="preserve"> data is data that is collected for multiple units across the same time period. Each observation represents a unit of the population being studied. It is the “common” dataset structure. When we combine cross section data from different time periods we create a </w:t>
       </w:r>
       <w:r>
         <w:rPr>
@@ -7547,21 +7212,7 @@
         <w:rPr>
           <w:lang w:val="en-US" w:eastAsia="pt-PT"/>
         </w:rPr>
-        <w:t xml:space="preserve"> dataset. In this case, each observation represents a unit of the population in a specific </w:t>
-      </w:r>
-      <w:proofErr w:type="gramStart"/>
-      <w:r>
-        <w:rPr>
-          <w:lang w:val="en-US" w:eastAsia="pt-PT"/>
-        </w:rPr>
-        <w:t>period in time</w:t>
-      </w:r>
-      <w:proofErr w:type="gramEnd"/>
-      <w:r>
-        <w:rPr>
-          <w:lang w:val="en-US" w:eastAsia="pt-PT"/>
-        </w:rPr>
-        <w:t xml:space="preserve">. It is not necessarily true that the same units are studied for the different periods. If we are studying the same unit across different periods in time, we create a </w:t>
+        <w:t xml:space="preserve"> dataset. In this case, each observation represents a unit of the population in a specific period in time. It is not necessarily true that the same units are studied for the different periods. If we are studying the same unit across different periods in time, we create a </w:t>
       </w:r>
       <w:r>
         <w:rPr>
@@ -7797,21 +7448,7 @@
         <w:rPr>
           <w:lang w:val="en-US" w:eastAsia="pt-PT"/>
         </w:rPr>
-        <w:t xml:space="preserve"> (</w:t>
-      </w:r>
-      <w:proofErr w:type="spellStart"/>
-      <w:r>
-        <w:rPr>
-          <w:lang w:val="en-US" w:eastAsia="pt-PT"/>
-        </w:rPr>
-        <w:t>c.p.</w:t>
-      </w:r>
-      <w:proofErr w:type="spellEnd"/>
-      <w:r>
-        <w:rPr>
-          <w:lang w:val="en-US" w:eastAsia="pt-PT"/>
-        </w:rPr>
-        <w:t>) means to hold all other factors constant and is a key point in establishing causal relationships.</w:t>
+        <w:t xml:space="preserve"> (c.p.) means to hold all other factors constant and is a key point in establishing causal relationships.</w:t>
       </w:r>
       <w:r>
         <w:rPr>
@@ -8094,7 +7731,6 @@
         </w:rPr>
         <w:t xml:space="preserve"> (as explained in </w:t>
       </w:r>
-      <w:proofErr w:type="gramStart"/>
       <w:r>
         <w:rPr>
           <w:highlight w:val="cyan"/>
@@ -8102,7 +7738,6 @@
         </w:rPr>
         <w:t>1.Introduction</w:t>
       </w:r>
-      <w:proofErr w:type="gramEnd"/>
       <w:r>
         <w:rPr>
           <w:lang w:val="en-US" w:eastAsia="pt-PT"/>
@@ -8305,21 +7940,7 @@
         <w:rPr>
           <w:lang w:val="en-US"/>
         </w:rPr>
-        <w:t xml:space="preserve">The data recorded for Portugal </w:t>
-      </w:r>
-      <w:proofErr w:type="gramStart"/>
-      <w:r>
-        <w:rPr>
-          <w:lang w:val="en-US"/>
-        </w:rPr>
-        <w:t>as a whole is</w:t>
-      </w:r>
-      <w:proofErr w:type="gramEnd"/>
-      <w:r>
-        <w:rPr>
-          <w:lang w:val="en-US"/>
-        </w:rPr>
-        <w:t xml:space="preserve"> a discrete time series. For each category there is a set of 12 observations recorded at uniformly spaced time values, in this case, years. This remains true for the data regarding districts and municipalities, except that for the first case there is one time series per category and per district, and for the second case there is one time series per category and per municipality.</w:t>
+        <w:t>The data recorded for Portugal as a whole is a discrete time series. For each category there is a set of 12 observations recorded at uniformly spaced time values, in this case, years. This remains true for the data regarding districts and municipalities, except that for the first case there is one time series per category and per district, and for the second case there is one time series per category and per municipality.</w:t>
       </w:r>
     </w:p>
     <w:p>
@@ -9999,21 +9620,7 @@
         <w:rPr>
           <w:lang w:val="en-US" w:eastAsia="pt-PT"/>
         </w:rPr>
-        <w:t xml:space="preserve">Since the datasets only have 12 </w:t>
-      </w:r>
-      <w:proofErr w:type="spellStart"/>
-      <w:r>
-        <w:rPr>
-          <w:lang w:val="en-US" w:eastAsia="pt-PT"/>
-        </w:rPr>
-        <w:t>years worth</w:t>
-      </w:r>
-      <w:proofErr w:type="spellEnd"/>
-      <w:r>
-        <w:rPr>
-          <w:lang w:val="en-US" w:eastAsia="pt-PT"/>
-        </w:rPr>
-        <w:t xml:space="preserve"> of data, it would not be possible to perform a time series regression, as there would not be enough degrees of freedom to provide powerful estimates. Keeping this in mind, a panel data regression will be performed with data regarding the years and municipalities.</w:t>
+        <w:t>Since the datasets only have 12 years worth of data, it would not be possible to perform a time series regression, as there would not be enough degrees of freedom to provide powerful estimates. Keeping this in mind, a panel data regression will be performed with data regarding the years and municipalities.</w:t>
       </w:r>
       <w:r>
         <w:rPr>
@@ -10104,34 +9711,14 @@
         </w:rPr>
         <w:t>the 308 Portuguese municipalities and for an extra N.E. one, meaning not specified (</w:t>
       </w:r>
-      <w:proofErr w:type="spellStart"/>
       <w:r>
         <w:rPr>
           <w:i/>
           <w:iCs/>
           <w:lang w:val="en-US"/>
         </w:rPr>
-        <w:t>não</w:t>
-      </w:r>
-      <w:proofErr w:type="spellEnd"/>
-      <w:r>
-        <w:rPr>
-          <w:i/>
-          <w:iCs/>
-          <w:lang w:val="en-US"/>
-        </w:rPr>
-        <w:t xml:space="preserve"> </w:t>
-      </w:r>
-      <w:proofErr w:type="spellStart"/>
-      <w:r>
-        <w:rPr>
-          <w:i/>
-          <w:iCs/>
-          <w:lang w:val="en-US"/>
-        </w:rPr>
-        <w:t>especificado</w:t>
-      </w:r>
-      <w:proofErr w:type="spellEnd"/>
+        <w:t>não especificado</w:t>
+      </w:r>
       <w:r>
         <w:rPr>
           <w:lang w:val="en-US"/>
@@ -10154,21 +9741,7 @@
         <w:rPr>
           <w:lang w:val="en-US"/>
         </w:rPr>
-        <w:t xml:space="preserve"> Furthermore, 12 of the 308 municipalities did not have values for all the categories. </w:t>
-      </w:r>
-      <w:proofErr w:type="spellStart"/>
-      <w:r>
-        <w:rPr>
-          <w:lang w:val="en-US"/>
-        </w:rPr>
-        <w:t>Corvo</w:t>
-      </w:r>
-      <w:proofErr w:type="spellEnd"/>
-      <w:r>
-        <w:rPr>
-          <w:lang w:val="en-US"/>
-        </w:rPr>
-        <w:t xml:space="preserve">, the smallest island in the </w:t>
+        <w:t xml:space="preserve"> Furthermore, 12 of the 308 municipalities did not have values for all the categories. Corvo, the smallest island in the </w:t>
       </w:r>
       <w:r>
         <w:rPr>
@@ -10182,64 +9755,11 @@
         </w:rPr>
         <w:t xml:space="preserve">, only had data for the DVASA category. </w:t>
       </w:r>
-      <w:proofErr w:type="spellStart"/>
-      <w:r>
-        <w:t>The</w:t>
-      </w:r>
-      <w:proofErr w:type="spellEnd"/>
-      <w:r>
-        <w:t xml:space="preserve"> </w:t>
-      </w:r>
-      <w:proofErr w:type="spellStart"/>
-      <w:r>
-        <w:t>remaining</w:t>
-      </w:r>
-      <w:proofErr w:type="spellEnd"/>
-      <w:r>
-        <w:t xml:space="preserve"> 11 </w:t>
-      </w:r>
-      <w:proofErr w:type="spellStart"/>
-      <w:r>
-        <w:t>municipalities</w:t>
-      </w:r>
-      <w:proofErr w:type="spellEnd"/>
-      <w:r>
-        <w:t xml:space="preserve"> (Pampilhosa da Serra, Golegã, Ribeira de P</w:t>
-      </w:r>
-      <w:r>
-        <w:t xml:space="preserve">ena, Vila de Rei, Barrancos, Vila Viçosa, Penela, Alcoutim, Alfândega da Fé, São Roque do Pico e Aguiar da Beira) </w:t>
-      </w:r>
-      <w:proofErr w:type="spellStart"/>
-      <w:r>
-        <w:t>were</w:t>
-      </w:r>
-      <w:proofErr w:type="spellEnd"/>
-      <w:r>
-        <w:t xml:space="preserve"> </w:t>
-      </w:r>
-      <w:proofErr w:type="spellStart"/>
-      <w:r>
-        <w:t>missing</w:t>
-      </w:r>
-      <w:proofErr w:type="spellEnd"/>
-      <w:r>
-        <w:t xml:space="preserve"> data for </w:t>
-      </w:r>
-      <w:proofErr w:type="spellStart"/>
-      <w:r>
-        <w:t>the</w:t>
-      </w:r>
-      <w:proofErr w:type="spellEnd"/>
-      <w:r>
-        <w:t xml:space="preserve"> DVAM </w:t>
-      </w:r>
-      <w:proofErr w:type="spellStart"/>
-      <w:r>
-        <w:t>category</w:t>
-      </w:r>
-      <w:proofErr w:type="spellEnd"/>
-      <w:r>
-        <w:t>.</w:t>
+      <w:r>
+        <w:t>The remaining 11 municipalities (Pampilhosa da Serra, Golegã, Ribeira de P</w:t>
+      </w:r>
+      <w:r>
+        <w:t>ena, Vila de Rei, Barrancos, Vila Viçosa, Penela, Alcoutim, Alfândega da Fé, São Roque do Pico e Aguiar da Beira) were missing data for the DVAM category.</w:t>
       </w:r>
     </w:p>
     <w:p>
@@ -10259,35 +9779,7 @@
         <w:rPr>
           <w:lang w:val="en-US" w:eastAsia="pt-PT"/>
         </w:rPr>
-        <w:t xml:space="preserve">principle is declared in </w:t>
-      </w:r>
-      <w:proofErr w:type="spellStart"/>
-      <w:r>
-        <w:rPr>
-          <w:lang w:val="en-US" w:eastAsia="pt-PT"/>
-        </w:rPr>
-        <w:t>Diário</w:t>
-      </w:r>
-      <w:proofErr w:type="spellEnd"/>
-      <w:r>
-        <w:rPr>
-          <w:lang w:val="en-US" w:eastAsia="pt-PT"/>
-        </w:rPr>
-        <w:t xml:space="preserve"> da </w:t>
-      </w:r>
-      <w:proofErr w:type="spellStart"/>
-      <w:r>
-        <w:rPr>
-          <w:lang w:val="en-US" w:eastAsia="pt-PT"/>
-        </w:rPr>
-        <w:t>República</w:t>
-      </w:r>
-      <w:proofErr w:type="spellEnd"/>
-      <w:r>
-        <w:rPr>
-          <w:lang w:val="en-US" w:eastAsia="pt-PT"/>
-        </w:rPr>
-        <w:t xml:space="preserve"> (the Portuguese official gazette) in Law nº22/2008, the law that legislates about the National Statistical System. This principle, referred to in article 6 of the mentioned law, </w:t>
+        <w:t xml:space="preserve">principle is declared in Diário da República (the Portuguese official gazette) in Law nº22/2008, the law that legislates about the National Statistical System. This principle, referred to in article 6 of the mentioned law, </w:t>
       </w:r>
       <w:r>
         <w:rPr>

</xml_diff>

<commit_message>
Defining Synthtic Fertility Index
Building a plot showing evolution of fertility on a national level
</commit_message>
<xml_diff>
--- a/Documents/MasterThesis_AnaStAubyn.docx
+++ b/Documents/MasterThesis_AnaStAubyn.docx
@@ -385,6 +385,7 @@
                                 <w:szCs w:val="28"/>
                               </w:rPr>
                             </w:pPr>
+                            <w:proofErr w:type="spellStart"/>
                             <w:r>
                               <w:rPr>
                                 <w:rFonts w:cs="Calibri"/>
@@ -397,6 +398,7 @@
                               </w:rPr>
                               <w:t>Subtitle</w:t>
                             </w:r>
+                            <w:proofErr w:type="spellEnd"/>
                           </w:p>
                         </w:txbxContent>
                       </wps:txbx>
@@ -435,6 +437,7 @@
                           <w:szCs w:val="28"/>
                         </w:rPr>
                       </w:pPr>
+                      <w:proofErr w:type="spellStart"/>
                       <w:r>
                         <w:rPr>
                           <w:rFonts w:cs="Calibri"/>
@@ -447,6 +450,7 @@
                         </w:rPr>
                         <w:t>Subtitle</w:t>
                       </w:r>
+                      <w:proofErr w:type="spellEnd"/>
                     </w:p>
                   </w:txbxContent>
                 </v:textbox>
@@ -569,8 +573,19 @@
                                 <w:sz w:val="30"/>
                                 <w:szCs w:val="30"/>
                               </w:rPr>
-                              <w:t>Ana Clara do Carmo St. Aubyn</w:t>
+                              <w:t xml:space="preserve">Ana Clara do Carmo St. </w:t>
                             </w:r>
+                            <w:proofErr w:type="spellStart"/>
+                            <w:r>
+                              <w:rPr>
+                                <w:rFonts w:cs="Calibri"/>
+                                <w:color w:val="5C666C"/>
+                                <w:sz w:val="30"/>
+                                <w:szCs w:val="30"/>
+                              </w:rPr>
+                              <w:t>Aubyn</w:t>
+                            </w:r>
+                            <w:proofErr w:type="spellEnd"/>
                           </w:p>
                         </w:txbxContent>
                       </wps:txbx>
@@ -613,8 +628,19 @@
                           <w:sz w:val="30"/>
                           <w:szCs w:val="30"/>
                         </w:rPr>
-                        <w:t>Ana Clara do Carmo St. Aubyn</w:t>
+                        <w:t xml:space="preserve">Ana Clara do Carmo St. </w:t>
                       </w:r>
+                      <w:proofErr w:type="spellStart"/>
+                      <w:r>
+                        <w:rPr>
+                          <w:rFonts w:cs="Calibri"/>
+                          <w:color w:val="5C666C"/>
+                          <w:sz w:val="30"/>
+                          <w:szCs w:val="30"/>
+                        </w:rPr>
+                        <w:t>Aubyn</w:t>
+                      </w:r>
+                      <w:proofErr w:type="spellEnd"/>
                     </w:p>
                   </w:txbxContent>
                 </v:textbox>
@@ -1167,6 +1193,7 @@
                                 <w:highlight w:val="yellow"/>
                               </w:rPr>
                             </w:pPr>
+                            <w:proofErr w:type="spellStart"/>
                             <w:r>
                               <w:rPr>
                                 <w:rFonts w:ascii="Circular Std Black" w:hAnsi="Circular Std Black" w:cs="Circular Std Black"/>
@@ -1174,7 +1201,17 @@
                                 <w:sz w:val="16"/>
                                 <w:highlight w:val="yellow"/>
                               </w:rPr>
-                              <w:t>Title:</w:t>
+                              <w:t>Title</w:t>
+                            </w:r>
+                            <w:proofErr w:type="spellEnd"/>
+                            <w:r>
+                              <w:rPr>
+                                <w:rFonts w:ascii="Circular Std Black" w:hAnsi="Circular Std Black" w:cs="Circular Std Black"/>
+                                <w:color w:val="5C666C"/>
+                                <w:sz w:val="16"/>
+                                <w:highlight w:val="yellow"/>
+                              </w:rPr>
+                              <w:t>:</w:t>
                             </w:r>
                           </w:p>
                           <w:p>
@@ -1186,6 +1223,7 @@
                                 <w:sz w:val="16"/>
                               </w:rPr>
                             </w:pPr>
+                            <w:proofErr w:type="spellStart"/>
                             <w:r>
                               <w:rPr>
                                 <w:rFonts w:ascii="Circular Std Black" w:hAnsi="Circular Std Black" w:cs="Circular Std Black"/>
@@ -1193,7 +1231,17 @@
                                 <w:sz w:val="16"/>
                                 <w:highlight w:val="yellow"/>
                               </w:rPr>
-                              <w:t>Subtitle:</w:t>
+                              <w:t>Subtitle</w:t>
+                            </w:r>
+                            <w:proofErr w:type="spellEnd"/>
+                            <w:r>
+                              <w:rPr>
+                                <w:rFonts w:ascii="Circular Std Black" w:hAnsi="Circular Std Black" w:cs="Circular Std Black"/>
+                                <w:color w:val="AEB3B6"/>
+                                <w:sz w:val="16"/>
+                                <w:highlight w:val="yellow"/>
+                              </w:rPr>
+                              <w:t>:</w:t>
                             </w:r>
                           </w:p>
                         </w:txbxContent>
@@ -1228,6 +1276,7 @@
                           <w:highlight w:val="yellow"/>
                         </w:rPr>
                       </w:pPr>
+                      <w:proofErr w:type="spellStart"/>
                       <w:r>
                         <w:rPr>
                           <w:rFonts w:ascii="Circular Std Black" w:hAnsi="Circular Std Black" w:cs="Circular Std Black"/>
@@ -1235,7 +1284,17 @@
                           <w:sz w:val="16"/>
                           <w:highlight w:val="yellow"/>
                         </w:rPr>
-                        <w:t>Title:</w:t>
+                        <w:t>Title</w:t>
+                      </w:r>
+                      <w:proofErr w:type="spellEnd"/>
+                      <w:r>
+                        <w:rPr>
+                          <w:rFonts w:ascii="Circular Std Black" w:hAnsi="Circular Std Black" w:cs="Circular Std Black"/>
+                          <w:color w:val="5C666C"/>
+                          <w:sz w:val="16"/>
+                          <w:highlight w:val="yellow"/>
+                        </w:rPr>
+                        <w:t>:</w:t>
                       </w:r>
                     </w:p>
                     <w:p>
@@ -1247,6 +1306,7 @@
                           <w:sz w:val="16"/>
                         </w:rPr>
                       </w:pPr>
+                      <w:proofErr w:type="spellStart"/>
                       <w:r>
                         <w:rPr>
                           <w:rFonts w:ascii="Circular Std Black" w:hAnsi="Circular Std Black" w:cs="Circular Std Black"/>
@@ -1254,7 +1314,17 @@
                           <w:sz w:val="16"/>
                           <w:highlight w:val="yellow"/>
                         </w:rPr>
-                        <w:t>Subtitle:</w:t>
+                        <w:t>Subtitle</w:t>
+                      </w:r>
+                      <w:proofErr w:type="spellEnd"/>
+                      <w:r>
+                        <w:rPr>
+                          <w:rFonts w:ascii="Circular Std Black" w:hAnsi="Circular Std Black" w:cs="Circular Std Black"/>
+                          <w:color w:val="AEB3B6"/>
+                          <w:sz w:val="16"/>
+                          <w:highlight w:val="yellow"/>
+                        </w:rPr>
+                        <w:t>:</w:t>
                       </w:r>
                     </w:p>
                   </w:txbxContent>
@@ -1326,8 +1396,18 @@
                                 <w:color w:val="5C666C"/>
                                 <w:sz w:val="16"/>
                               </w:rPr>
-                              <w:t>Ana Clara do Carmo St. Aubyn</w:t>
+                              <w:t xml:space="preserve">Ana Clara do Carmo St. </w:t>
                             </w:r>
+                            <w:proofErr w:type="spellStart"/>
+                            <w:r>
+                              <w:rPr>
+                                <w:rFonts w:ascii="Circular Std Black" w:hAnsi="Circular Std Black" w:cs="Circular Std Black"/>
+                                <w:color w:val="5C666C"/>
+                                <w:sz w:val="16"/>
+                              </w:rPr>
+                              <w:t>Aubyn</w:t>
+                            </w:r>
+                            <w:proofErr w:type="spellEnd"/>
                           </w:p>
                         </w:txbxContent>
                       </wps:txbx>
@@ -1366,8 +1446,18 @@
                           <w:color w:val="5C666C"/>
                           <w:sz w:val="16"/>
                         </w:rPr>
-                        <w:t>Ana Clara do Carmo St. Aubyn</w:t>
+                        <w:t xml:space="preserve">Ana Clara do Carmo St. </w:t>
                       </w:r>
+                      <w:proofErr w:type="spellStart"/>
+                      <w:r>
+                        <w:rPr>
+                          <w:rFonts w:ascii="Circular Std Black" w:hAnsi="Circular Std Black" w:cs="Circular Std Black"/>
+                          <w:color w:val="5C666C"/>
+                          <w:sz w:val="16"/>
+                        </w:rPr>
+                        <w:t>Aubyn</w:t>
+                      </w:r>
+                      <w:proofErr w:type="spellEnd"/>
                     </w:p>
                   </w:txbxContent>
                 </v:textbox>
@@ -2571,8 +2661,33 @@
           <w:szCs w:val="24"/>
         </w:rPr>
         <w:lastRenderedPageBreak/>
-        <w:t>NOVA Information Management School</w:t>
-      </w:r>
+        <w:t xml:space="preserve">NOVA </w:t>
+      </w:r>
+      <w:proofErr w:type="spellStart"/>
+      <w:r>
+        <w:rPr>
+          <w:b/>
+          <w:szCs w:val="24"/>
+        </w:rPr>
+        <w:t>Information</w:t>
+      </w:r>
+      <w:proofErr w:type="spellEnd"/>
+      <w:r>
+        <w:rPr>
+          <w:b/>
+          <w:szCs w:val="24"/>
+        </w:rPr>
+        <w:t xml:space="preserve"> Management </w:t>
+      </w:r>
+      <w:proofErr w:type="spellStart"/>
+      <w:r>
+        <w:rPr>
+          <w:b/>
+          <w:szCs w:val="24"/>
+        </w:rPr>
+        <w:t>School</w:t>
+      </w:r>
+      <w:proofErr w:type="spellEnd"/>
     </w:p>
     <w:p>
       <w:pPr>
@@ -2651,7 +2766,21 @@
         <w:rPr>
           <w:lang w:val="en-US"/>
         </w:rPr>
-        <w:t>Ana Clara do Carmo St. Aubyn</w:t>
+        <w:t xml:space="preserve">Ana Clara do </w:t>
+      </w:r>
+      <w:proofErr w:type="spellStart"/>
+      <w:r>
+        <w:rPr>
+          <w:lang w:val="en-US"/>
+        </w:rPr>
+        <w:t>Carmo</w:t>
+      </w:r>
+      <w:proofErr w:type="spellEnd"/>
+      <w:r>
+        <w:rPr>
+          <w:lang w:val="en-US"/>
+        </w:rPr>
+        <w:t xml:space="preserve"> St. Aubyn</w:t>
       </w:r>
     </w:p>
     <w:p>
@@ -2760,8 +2889,16 @@
         <w:rPr>
           <w:lang w:val="en-US"/>
         </w:rPr>
-        <w:t>Mauro Castelli and Maria Jordão</w:t>
-      </w:r>
+        <w:t xml:space="preserve">Mauro Castelli and Maria </w:t>
+      </w:r>
+      <w:proofErr w:type="spellStart"/>
+      <w:r>
+        <w:rPr>
+          <w:lang w:val="en-US"/>
+        </w:rPr>
+        <w:t>Jordão</w:t>
+      </w:r>
+      <w:proofErr w:type="spellEnd"/>
     </w:p>
     <w:p>
       <w:pPr>
@@ -5329,9 +5466,35 @@
         </w:rPr>
         <w:tab/>
       </w:r>
-      <w:r>
-        <w:t>Domestic Violence Against Minors</w:t>
-      </w:r>
+      <w:proofErr w:type="spellStart"/>
+      <w:r>
+        <w:t>Domestic</w:t>
+      </w:r>
+      <w:proofErr w:type="spellEnd"/>
+      <w:r>
+        <w:t xml:space="preserve"> </w:t>
+      </w:r>
+      <w:proofErr w:type="spellStart"/>
+      <w:r>
+        <w:t>Violence</w:t>
+      </w:r>
+      <w:proofErr w:type="spellEnd"/>
+      <w:r>
+        <w:t xml:space="preserve"> </w:t>
+      </w:r>
+      <w:proofErr w:type="spellStart"/>
+      <w:r>
+        <w:t>Against</w:t>
+      </w:r>
+      <w:proofErr w:type="spellEnd"/>
+      <w:r>
+        <w:t xml:space="preserve"> </w:t>
+      </w:r>
+      <w:proofErr w:type="spellStart"/>
+      <w:r>
+        <w:t>Minors</w:t>
+      </w:r>
+      <w:proofErr w:type="spellEnd"/>
     </w:p>
     <w:p>
       <w:pPr>
@@ -5502,209 +5665,323 @@
         </w:rPr>
         <w:t xml:space="preserve"> – </w:t>
       </w:r>
+      <w:proofErr w:type="spellStart"/>
       <w:r>
         <w:rPr>
           <w:i/>
           <w:iCs/>
           <w:lang w:val="en-US"/>
         </w:rPr>
-        <w:t>Observatório de Mulheres Assassinadas</w:t>
-      </w:r>
+        <w:t>Observatório</w:t>
+      </w:r>
+      <w:proofErr w:type="spellEnd"/>
       <w:r>
         <w:rPr>
           <w:i/>
           <w:iCs/>
           <w:lang w:val="en-US"/>
         </w:rPr>
-        <w:t xml:space="preserve"> da UMAR</w:t>
-      </w:r>
-      <w:r>
-        <w:rPr>
-          <w:lang w:val="en-US"/>
-        </w:rPr>
-        <w:t xml:space="preserve"> –</w:t>
-      </w:r>
-      <w:r>
-        <w:rPr>
-          <w:lang w:val="en-US"/>
-        </w:rPr>
-        <w:t xml:space="preserve"> in 2017, during the same year there were 20 murders related to domestic violence in Portugal. </w:t>
-      </w:r>
-      <w:r>
-        <w:rPr>
-          <w:lang w:val="en-US"/>
-        </w:rPr>
-        <w:t>Besides that, there were 28 cases of domestic violence that were considered attempted murders. The report</w:t>
-      </w:r>
-      <w:r>
-        <w:rPr>
-          <w:rStyle w:val="FootnoteReference"/>
-          <w:lang w:val="en-US"/>
-        </w:rPr>
-        <w:footnoteReference w:id="2"/>
-      </w:r>
-      <w:r>
-        <w:rPr>
-          <w:lang w:val="en-US"/>
-        </w:rPr>
-        <w:t xml:space="preserve"> from the</w:t>
-      </w:r>
-      <w:r>
-        <w:rPr>
-          <w:lang w:val="en-US"/>
-        </w:rPr>
-        <w:t xml:space="preserve"> following year </w:t>
-      </w:r>
-      <w:r>
-        <w:rPr>
-          <w:lang w:val="en-US"/>
-        </w:rPr>
-        <w:t>states that the</w:t>
-      </w:r>
-      <w:r>
-        <w:rPr>
-          <w:lang w:val="en-US"/>
-        </w:rPr>
-        <w:t xml:space="preserve"> number</w:t>
-      </w:r>
-      <w:r>
-        <w:rPr>
-          <w:lang w:val="en-US"/>
-        </w:rPr>
-        <w:t xml:space="preserve"> of domestic violence related murders</w:t>
-      </w:r>
-      <w:r>
-        <w:rPr>
-          <w:lang w:val="en-US"/>
-        </w:rPr>
-        <w:t xml:space="preserve"> increased by 8</w:t>
-      </w:r>
-      <w:r>
-        <w:rPr>
-          <w:lang w:val="en-US"/>
-        </w:rPr>
-        <w:t xml:space="preserve">, turning the </w:t>
-      </w:r>
-      <w:r>
-        <w:rPr>
-          <w:lang w:val="en-US"/>
-        </w:rPr>
-        <w:t xml:space="preserve">reported number of murders related to domestic violence </w:t>
-      </w:r>
-      <w:r>
-        <w:rPr>
-          <w:lang w:val="en-US"/>
-        </w:rPr>
-        <w:t>in 2018</w:t>
-      </w:r>
-      <w:r>
-        <w:rPr>
-          <w:lang w:val="en-US"/>
-        </w:rPr>
-        <w:t xml:space="preserve"> </w:t>
-      </w:r>
-      <w:r>
-        <w:rPr>
-          <w:lang w:val="en-US"/>
-        </w:rPr>
-        <w:t xml:space="preserve">into </w:t>
-      </w:r>
-      <w:r>
-        <w:rPr>
-          <w:lang w:val="en-US"/>
-        </w:rPr>
-        <w:t>28</w:t>
-      </w:r>
-      <w:r>
-        <w:rPr>
-          <w:lang w:val="en-US"/>
-        </w:rPr>
-        <w:t>. T</w:t>
-      </w:r>
-      <w:r>
-        <w:rPr>
-          <w:lang w:val="en-US"/>
-        </w:rPr>
-        <w:t>he number of deaths related to domestic violence in 2019</w:t>
-      </w:r>
-      <w:r>
-        <w:rPr>
-          <w:rStyle w:val="FootnoteReference"/>
-          <w:lang w:val="en-US"/>
-        </w:rPr>
-        <w:footnoteReference w:id="3"/>
-      </w:r>
-      <w:r>
-        <w:rPr>
-          <w:lang w:val="en-US"/>
-        </w:rPr>
-        <w:t xml:space="preserve"> was even higher than in the previous years, with 3</w:t>
-      </w:r>
-      <w:r>
-        <w:rPr>
-          <w:lang w:val="en-US"/>
-        </w:rPr>
-        <w:t>1</w:t>
-      </w:r>
-      <w:r>
-        <w:rPr>
-          <w:lang w:val="en-US"/>
-        </w:rPr>
-        <w:t xml:space="preserve"> registered deaths. It is important to acknowledge that throughout the year of 2019 there were a total of 89 willful murders registered, as stated by the official statistics provided by </w:t>
-      </w:r>
+        <w:t xml:space="preserve"> de </w:t>
+      </w:r>
+      <w:proofErr w:type="spellStart"/>
       <w:r>
         <w:rPr>
           <w:i/>
           <w:iCs/>
           <w:lang w:val="en-US"/>
         </w:rPr>
-        <w:t>Direção-Geral da Política de Justiça</w:t>
-      </w:r>
-      <w:r>
-        <w:rPr>
-          <w:lang w:val="en-US"/>
-        </w:rPr>
-        <w:t xml:space="preserve"> (DGPJ). This number makes the previous number regarding murders related to domestic violence much more relevant and contextualized. </w:t>
-      </w:r>
-      <w:r>
-        <w:rPr>
-          <w:lang w:val="en-US"/>
-        </w:rPr>
-        <w:t>The official report</w:t>
-      </w:r>
-      <w:r>
-        <w:rPr>
-          <w:rStyle w:val="FootnoteReference"/>
-          <w:lang w:val="en-US"/>
-        </w:rPr>
-        <w:footnoteReference w:id="4"/>
-      </w:r>
-      <w:r>
-        <w:rPr>
-          <w:lang w:val="en-US"/>
-        </w:rPr>
-        <w:t xml:space="preserve"> </w:t>
-      </w:r>
-      <w:r>
-        <w:rPr>
-          <w:lang w:val="en-US"/>
-        </w:rPr>
-        <w:t xml:space="preserve">about murder victims in 2019, </w:t>
-      </w:r>
-      <w:r>
-        <w:rPr>
-          <w:lang w:val="en-US"/>
-        </w:rPr>
-        <w:t xml:space="preserve">released by APAV – </w:t>
-      </w:r>
+        <w:t>Mulheres</w:t>
+      </w:r>
+      <w:proofErr w:type="spellEnd"/>
       <w:r>
         <w:rPr>
           <w:i/>
           <w:iCs/>
           <w:lang w:val="en-US"/>
         </w:rPr>
-        <w:t>Associação Portuguesa de Apoio à Vítima</w:t>
-      </w:r>
+        <w:t xml:space="preserve"> </w:t>
+      </w:r>
+      <w:proofErr w:type="spellStart"/>
+      <w:r>
+        <w:rPr>
+          <w:i/>
+          <w:iCs/>
+          <w:lang w:val="en-US"/>
+        </w:rPr>
+        <w:t>Assassinadas</w:t>
+      </w:r>
+      <w:proofErr w:type="spellEnd"/>
+      <w:r>
+        <w:rPr>
+          <w:i/>
+          <w:iCs/>
+          <w:lang w:val="en-US"/>
+        </w:rPr>
+        <w:t xml:space="preserve"> da UMAR</w:t>
+      </w:r>
+      <w:r>
+        <w:rPr>
+          <w:lang w:val="en-US"/>
+        </w:rPr>
+        <w:t xml:space="preserve"> –</w:t>
+      </w:r>
+      <w:r>
+        <w:rPr>
+          <w:lang w:val="en-US"/>
+        </w:rPr>
+        <w:t xml:space="preserve"> in 2017, during the same year there were 20 murders related to domestic violence in Portugal. </w:t>
+      </w:r>
+      <w:r>
+        <w:rPr>
+          <w:lang w:val="en-US"/>
+        </w:rPr>
+        <w:t>Besides that, there were 28 cases of domestic violence that were considered attempted murders. The report</w:t>
+      </w:r>
+      <w:r>
+        <w:rPr>
+          <w:rStyle w:val="FootnoteReference"/>
+          <w:lang w:val="en-US"/>
+        </w:rPr>
+        <w:footnoteReference w:id="2"/>
+      </w:r>
+      <w:r>
+        <w:rPr>
+          <w:lang w:val="en-US"/>
+        </w:rPr>
+        <w:t xml:space="preserve"> from the</w:t>
+      </w:r>
+      <w:r>
+        <w:rPr>
+          <w:lang w:val="en-US"/>
+        </w:rPr>
+        <w:t xml:space="preserve"> following year </w:t>
+      </w:r>
+      <w:r>
+        <w:rPr>
+          <w:lang w:val="en-US"/>
+        </w:rPr>
+        <w:t>states that the</w:t>
+      </w:r>
+      <w:r>
+        <w:rPr>
+          <w:lang w:val="en-US"/>
+        </w:rPr>
+        <w:t xml:space="preserve"> number</w:t>
+      </w:r>
+      <w:r>
+        <w:rPr>
+          <w:lang w:val="en-US"/>
+        </w:rPr>
+        <w:t xml:space="preserve"> of domestic violence related murders</w:t>
+      </w:r>
+      <w:r>
+        <w:rPr>
+          <w:lang w:val="en-US"/>
+        </w:rPr>
+        <w:t xml:space="preserve"> increased by 8</w:t>
+      </w:r>
+      <w:r>
+        <w:rPr>
+          <w:lang w:val="en-US"/>
+        </w:rPr>
+        <w:t xml:space="preserve">, turning the </w:t>
+      </w:r>
+      <w:r>
+        <w:rPr>
+          <w:lang w:val="en-US"/>
+        </w:rPr>
+        <w:t xml:space="preserve">reported number of murders related to domestic violence </w:t>
+      </w:r>
+      <w:r>
+        <w:rPr>
+          <w:lang w:val="en-US"/>
+        </w:rPr>
+        <w:t>in 2018</w:t>
+      </w:r>
+      <w:r>
+        <w:rPr>
+          <w:lang w:val="en-US"/>
+        </w:rPr>
+        <w:t xml:space="preserve"> </w:t>
+      </w:r>
+      <w:r>
+        <w:rPr>
+          <w:lang w:val="en-US"/>
+        </w:rPr>
+        <w:t xml:space="preserve">into </w:t>
+      </w:r>
+      <w:r>
+        <w:rPr>
+          <w:lang w:val="en-US"/>
+        </w:rPr>
+        <w:t>28</w:t>
+      </w:r>
+      <w:r>
+        <w:rPr>
+          <w:lang w:val="en-US"/>
+        </w:rPr>
+        <w:t>. T</w:t>
+      </w:r>
+      <w:r>
+        <w:rPr>
+          <w:lang w:val="en-US"/>
+        </w:rPr>
+        <w:t>he number of deaths related to domestic violence in 2019</w:t>
+      </w:r>
+      <w:r>
+        <w:rPr>
+          <w:rStyle w:val="FootnoteReference"/>
+          <w:lang w:val="en-US"/>
+        </w:rPr>
+        <w:footnoteReference w:id="3"/>
+      </w:r>
+      <w:r>
+        <w:rPr>
+          <w:lang w:val="en-US"/>
+        </w:rPr>
+        <w:t xml:space="preserve"> was even higher than in the previous years, with 3</w:t>
+      </w:r>
+      <w:r>
+        <w:rPr>
+          <w:lang w:val="en-US"/>
+        </w:rPr>
+        <w:t>1</w:t>
+      </w:r>
+      <w:r>
+        <w:rPr>
+          <w:lang w:val="en-US"/>
+        </w:rPr>
+        <w:t xml:space="preserve"> registered deaths. It is important to acknowledge that throughout the year of 2019 there were a total of 89 willful murders registered, as stated by the official statistics provided by </w:t>
+      </w:r>
+      <w:proofErr w:type="spellStart"/>
+      <w:r>
+        <w:rPr>
+          <w:i/>
+          <w:iCs/>
+          <w:lang w:val="en-US"/>
+        </w:rPr>
+        <w:t>Direção-Geral</w:t>
+      </w:r>
+      <w:proofErr w:type="spellEnd"/>
+      <w:r>
+        <w:rPr>
+          <w:i/>
+          <w:iCs/>
+          <w:lang w:val="en-US"/>
+        </w:rPr>
+        <w:t xml:space="preserve"> da </w:t>
+      </w:r>
+      <w:proofErr w:type="spellStart"/>
+      <w:r>
+        <w:rPr>
+          <w:i/>
+          <w:iCs/>
+          <w:lang w:val="en-US"/>
+        </w:rPr>
+        <w:t>Política</w:t>
+      </w:r>
+      <w:proofErr w:type="spellEnd"/>
+      <w:r>
+        <w:rPr>
+          <w:i/>
+          <w:iCs/>
+          <w:lang w:val="en-US"/>
+        </w:rPr>
+        <w:t xml:space="preserve"> de </w:t>
+      </w:r>
+      <w:proofErr w:type="spellStart"/>
+      <w:r>
+        <w:rPr>
+          <w:i/>
+          <w:iCs/>
+          <w:lang w:val="en-US"/>
+        </w:rPr>
+        <w:t>Justiça</w:t>
+      </w:r>
+      <w:proofErr w:type="spellEnd"/>
+      <w:r>
+        <w:rPr>
+          <w:lang w:val="en-US"/>
+        </w:rPr>
+        <w:t xml:space="preserve"> (DGPJ). This number makes the previous number regarding murders related to domestic violence much more relevant and contextualized. </w:t>
+      </w:r>
+      <w:r>
+        <w:rPr>
+          <w:lang w:val="en-US"/>
+        </w:rPr>
+        <w:t>The official report</w:t>
+      </w:r>
+      <w:r>
+        <w:rPr>
+          <w:rStyle w:val="FootnoteReference"/>
+          <w:lang w:val="en-US"/>
+        </w:rPr>
+        <w:footnoteReference w:id="4"/>
+      </w:r>
+      <w:r>
+        <w:rPr>
+          <w:lang w:val="en-US"/>
+        </w:rPr>
+        <w:t xml:space="preserve"> </w:t>
+      </w:r>
+      <w:r>
+        <w:rPr>
+          <w:lang w:val="en-US"/>
+        </w:rPr>
+        <w:t xml:space="preserve">about murder victims in 2019, </w:t>
+      </w:r>
+      <w:r>
+        <w:rPr>
+          <w:lang w:val="en-US"/>
+        </w:rPr>
+        <w:t xml:space="preserve">released by APAV – </w:t>
+      </w:r>
+      <w:proofErr w:type="spellStart"/>
+      <w:r>
+        <w:rPr>
+          <w:i/>
+          <w:iCs/>
+          <w:lang w:val="en-US"/>
+        </w:rPr>
+        <w:t>Associação</w:t>
+      </w:r>
+      <w:proofErr w:type="spellEnd"/>
+      <w:r>
+        <w:rPr>
+          <w:i/>
+          <w:iCs/>
+          <w:lang w:val="en-US"/>
+        </w:rPr>
+        <w:t xml:space="preserve"> Portuguesa de </w:t>
+      </w:r>
+      <w:proofErr w:type="spellStart"/>
+      <w:r>
+        <w:rPr>
+          <w:i/>
+          <w:iCs/>
+          <w:lang w:val="en-US"/>
+        </w:rPr>
+        <w:t>Apoio</w:t>
+      </w:r>
+      <w:proofErr w:type="spellEnd"/>
+      <w:r>
+        <w:rPr>
+          <w:i/>
+          <w:iCs/>
+          <w:lang w:val="en-US"/>
+        </w:rPr>
+        <w:t xml:space="preserve"> à </w:t>
+      </w:r>
+      <w:proofErr w:type="spellStart"/>
+      <w:r>
+        <w:rPr>
+          <w:i/>
+          <w:iCs/>
+          <w:lang w:val="en-US"/>
+        </w:rPr>
+        <w:t>Vítima</w:t>
+      </w:r>
+      <w:proofErr w:type="spellEnd"/>
       <w:r>
         <w:rPr>
           <w:lang w:val="en-US"/>
@@ -7033,7 +7310,21 @@
         <w:rPr>
           <w:lang w:val="en-US"/>
         </w:rPr>
-        <w:t xml:space="preserve">, written by Anna Aizer, </w:t>
+        <w:t xml:space="preserve">, written by Anna </w:t>
+      </w:r>
+      <w:proofErr w:type="spellStart"/>
+      <w:r>
+        <w:rPr>
+          <w:lang w:val="en-US"/>
+        </w:rPr>
+        <w:t>Aizer</w:t>
+      </w:r>
+      <w:proofErr w:type="spellEnd"/>
+      <w:r>
+        <w:rPr>
+          <w:lang w:val="en-US"/>
+        </w:rPr>
+        <w:t xml:space="preserve">, </w:t>
       </w:r>
       <w:r>
         <w:rPr>
@@ -7448,7 +7739,21 @@
         <w:rPr>
           <w:lang w:val="en-US" w:eastAsia="pt-PT"/>
         </w:rPr>
-        <w:t xml:space="preserve"> (c.p.) means to hold all other factors constant and is a key point in establishing causal relationships.</w:t>
+        <w:t xml:space="preserve"> (</w:t>
+      </w:r>
+      <w:proofErr w:type="spellStart"/>
+      <w:r>
+        <w:rPr>
+          <w:lang w:val="en-US" w:eastAsia="pt-PT"/>
+        </w:rPr>
+        <w:t>c.p.</w:t>
+      </w:r>
+      <w:proofErr w:type="spellEnd"/>
+      <w:r>
+        <w:rPr>
+          <w:lang w:val="en-US" w:eastAsia="pt-PT"/>
+        </w:rPr>
+        <w:t>) means to hold all other factors constant and is a key point in establishing causal relationships.</w:t>
       </w:r>
       <w:r>
         <w:rPr>
@@ -7888,6 +8193,7 @@
           <w:id w:val="972251236"/>
           <w:citation/>
         </w:sdtPr>
+        <w:sdtEndPr/>
         <w:sdtContent>
           <w:r>
             <w:rPr>
@@ -9620,7 +9926,21 @@
         <w:rPr>
           <w:lang w:val="en-US" w:eastAsia="pt-PT"/>
         </w:rPr>
-        <w:t>Since the datasets only have 12 years worth of data, it would not be possible to perform a time series regression, as there would not be enough degrees of freedom to provide powerful estimates. Keeping this in mind, a panel data regression will be performed with data regarding the years and municipalities.</w:t>
+        <w:t xml:space="preserve">Since the datasets only have 12 </w:t>
+      </w:r>
+      <w:proofErr w:type="spellStart"/>
+      <w:r>
+        <w:rPr>
+          <w:lang w:val="en-US" w:eastAsia="pt-PT"/>
+        </w:rPr>
+        <w:t>years worth</w:t>
+      </w:r>
+      <w:proofErr w:type="spellEnd"/>
+      <w:r>
+        <w:rPr>
+          <w:lang w:val="en-US" w:eastAsia="pt-PT"/>
+        </w:rPr>
+        <w:t xml:space="preserve"> of data, it would not be possible to perform a time series regression, as there would not be enough degrees of freedom to provide powerful estimates. Keeping this in mind, a panel data regression will be performed with data regarding the years and municipalities.</w:t>
       </w:r>
       <w:r>
         <w:rPr>
@@ -9711,14 +10031,34 @@
         </w:rPr>
         <w:t>the 308 Portuguese municipalities and for an extra N.E. one, meaning not specified (</w:t>
       </w:r>
+      <w:proofErr w:type="spellStart"/>
       <w:r>
         <w:rPr>
           <w:i/>
           <w:iCs/>
           <w:lang w:val="en-US"/>
         </w:rPr>
-        <w:t>não especificado</w:t>
-      </w:r>
+        <w:t>não</w:t>
+      </w:r>
+      <w:proofErr w:type="spellEnd"/>
+      <w:r>
+        <w:rPr>
+          <w:i/>
+          <w:iCs/>
+          <w:lang w:val="en-US"/>
+        </w:rPr>
+        <w:t xml:space="preserve"> </w:t>
+      </w:r>
+      <w:proofErr w:type="spellStart"/>
+      <w:r>
+        <w:rPr>
+          <w:i/>
+          <w:iCs/>
+          <w:lang w:val="en-US"/>
+        </w:rPr>
+        <w:t>especificado</w:t>
+      </w:r>
+      <w:proofErr w:type="spellEnd"/>
       <w:r>
         <w:rPr>
           <w:lang w:val="en-US"/>
@@ -9741,7 +10081,21 @@
         <w:rPr>
           <w:lang w:val="en-US"/>
         </w:rPr>
-        <w:t xml:space="preserve"> Furthermore, 12 of the 308 municipalities did not have values for all the categories. Corvo, the smallest island in the </w:t>
+        <w:t xml:space="preserve"> Furthermore, 12 of the 308 municipalities did not have values for all the categories. </w:t>
+      </w:r>
+      <w:proofErr w:type="spellStart"/>
+      <w:r>
+        <w:rPr>
+          <w:lang w:val="en-US"/>
+        </w:rPr>
+        <w:t>Corvo</w:t>
+      </w:r>
+      <w:proofErr w:type="spellEnd"/>
+      <w:r>
+        <w:rPr>
+          <w:lang w:val="en-US"/>
+        </w:rPr>
+        <w:t xml:space="preserve">, the smallest island in the </w:t>
       </w:r>
       <w:r>
         <w:rPr>
@@ -9755,11 +10109,64 @@
         </w:rPr>
         <w:t xml:space="preserve">, only had data for the DVASA category. </w:t>
       </w:r>
-      <w:r>
-        <w:t>The remaining 11 municipalities (Pampilhosa da Serra, Golegã, Ribeira de P</w:t>
-      </w:r>
-      <w:r>
-        <w:t>ena, Vila de Rei, Barrancos, Vila Viçosa, Penela, Alcoutim, Alfândega da Fé, São Roque do Pico e Aguiar da Beira) were missing data for the DVAM category.</w:t>
+      <w:proofErr w:type="spellStart"/>
+      <w:r>
+        <w:t>The</w:t>
+      </w:r>
+      <w:proofErr w:type="spellEnd"/>
+      <w:r>
+        <w:t xml:space="preserve"> </w:t>
+      </w:r>
+      <w:proofErr w:type="spellStart"/>
+      <w:r>
+        <w:t>remaining</w:t>
+      </w:r>
+      <w:proofErr w:type="spellEnd"/>
+      <w:r>
+        <w:t xml:space="preserve"> 11 </w:t>
+      </w:r>
+      <w:proofErr w:type="spellStart"/>
+      <w:r>
+        <w:t>municipalities</w:t>
+      </w:r>
+      <w:proofErr w:type="spellEnd"/>
+      <w:r>
+        <w:t xml:space="preserve"> (Pampilhosa da Serra, Golegã, Ribeira de P</w:t>
+      </w:r>
+      <w:r>
+        <w:t xml:space="preserve">ena, Vila de Rei, Barrancos, Vila Viçosa, Penela, Alcoutim, Alfândega da Fé, São Roque do Pico e Aguiar da Beira) </w:t>
+      </w:r>
+      <w:proofErr w:type="spellStart"/>
+      <w:r>
+        <w:t>were</w:t>
+      </w:r>
+      <w:proofErr w:type="spellEnd"/>
+      <w:r>
+        <w:t xml:space="preserve"> </w:t>
+      </w:r>
+      <w:proofErr w:type="spellStart"/>
+      <w:r>
+        <w:t>missing</w:t>
+      </w:r>
+      <w:proofErr w:type="spellEnd"/>
+      <w:r>
+        <w:t xml:space="preserve"> data for </w:t>
+      </w:r>
+      <w:proofErr w:type="spellStart"/>
+      <w:r>
+        <w:t>the</w:t>
+      </w:r>
+      <w:proofErr w:type="spellEnd"/>
+      <w:r>
+        <w:t xml:space="preserve"> DVAM </w:t>
+      </w:r>
+      <w:proofErr w:type="spellStart"/>
+      <w:r>
+        <w:t>category</w:t>
+      </w:r>
+      <w:proofErr w:type="spellEnd"/>
+      <w:r>
+        <w:t>.</w:t>
       </w:r>
     </w:p>
     <w:p>
@@ -9779,7 +10186,35 @@
         <w:rPr>
           <w:lang w:val="en-US" w:eastAsia="pt-PT"/>
         </w:rPr>
-        <w:t xml:space="preserve">principle is declared in Diário da República (the Portuguese official gazette) in Law nº22/2008, the law that legislates about the National Statistical System. This principle, referred to in article 6 of the mentioned law, </w:t>
+        <w:t xml:space="preserve">principle is declared in </w:t>
+      </w:r>
+      <w:proofErr w:type="spellStart"/>
+      <w:r>
+        <w:rPr>
+          <w:lang w:val="en-US" w:eastAsia="pt-PT"/>
+        </w:rPr>
+        <w:t>Diário</w:t>
+      </w:r>
+      <w:proofErr w:type="spellEnd"/>
+      <w:r>
+        <w:rPr>
+          <w:lang w:val="en-US" w:eastAsia="pt-PT"/>
+        </w:rPr>
+        <w:t xml:space="preserve"> da </w:t>
+      </w:r>
+      <w:proofErr w:type="spellStart"/>
+      <w:r>
+        <w:rPr>
+          <w:lang w:val="en-US" w:eastAsia="pt-PT"/>
+        </w:rPr>
+        <w:t>República</w:t>
+      </w:r>
+      <w:proofErr w:type="spellEnd"/>
+      <w:r>
+        <w:rPr>
+          <w:lang w:val="en-US" w:eastAsia="pt-PT"/>
+        </w:rPr>
+        <w:t xml:space="preserve"> (the Portuguese official gazette) in Law nº22/2008, the law that legislates about the National Statistical System. This principle, referred to in article 6 of the mentioned law, </w:t>
       </w:r>
       <w:r>
         <w:rPr>
@@ -11514,6 +11949,157 @@
     </w:p>
     <w:p>
       <w:pPr>
+        <w:rPr>
+          <w:lang w:val="en-US" w:eastAsia="pt-PT"/>
+        </w:rPr>
+      </w:pPr>
+    </w:p>
+    <w:p>
+      <w:pPr>
+        <w:pStyle w:val="Heading2"/>
+      </w:pPr>
+      <w:r>
+        <w:t>Explanatory Variables</w:t>
+      </w:r>
+    </w:p>
+    <w:p>
+      <w:pPr>
+        <w:jc w:val="both"/>
+        <w:rPr>
+          <w:lang w:val="en-US" w:eastAsia="pt-PT"/>
+        </w:rPr>
+      </w:pPr>
+      <w:r>
+        <w:rPr>
+          <w:lang w:val="en-US" w:eastAsia="pt-PT"/>
+        </w:rPr>
+        <w:t xml:space="preserve">According to </w:t>
+      </w:r>
+      <w:sdt>
+        <w:sdtPr>
+          <w:rPr>
+            <w:lang w:val="en-US" w:eastAsia="pt-PT"/>
+          </w:rPr>
+          <w:id w:val="1311912975"/>
+          <w:citation/>
+        </w:sdtPr>
+        <w:sdtContent>
+          <w:r>
+            <w:rPr>
+              <w:lang w:val="en-US" w:eastAsia="pt-PT"/>
+            </w:rPr>
+            <w:fldChar w:fldCharType="begin"/>
+          </w:r>
+          <w:r>
+            <w:rPr>
+              <w:lang w:val="en-US" w:eastAsia="pt-PT"/>
+            </w:rPr>
+            <w:instrText xml:space="preserve"> CITATION Mar01 \l 2070 </w:instrText>
+          </w:r>
+          <w:r>
+            <w:rPr>
+              <w:lang w:val="en-US" w:eastAsia="pt-PT"/>
+            </w:rPr>
+            <w:fldChar w:fldCharType="separate"/>
+          </w:r>
+          <w:r>
+            <w:rPr>
+              <w:noProof/>
+              <w:lang w:val="en-US" w:eastAsia="pt-PT"/>
+            </w:rPr>
+            <w:t>(Ellsberg, Heise, Peña, Agurto, &amp; Winkvist, 2001)</w:t>
+          </w:r>
+          <w:r>
+            <w:rPr>
+              <w:lang w:val="en-US" w:eastAsia="pt-PT"/>
+            </w:rPr>
+            <w:fldChar w:fldCharType="end"/>
+          </w:r>
+        </w:sdtContent>
+      </w:sdt>
+      <w:r>
+        <w:rPr>
+          <w:lang w:val="en-US" w:eastAsia="pt-PT"/>
+        </w:rPr>
+        <w:t xml:space="preserve"> high parity is a risk factor for domestic violence. This means that </w:t>
+      </w:r>
+      <w:r>
+        <w:rPr>
+          <w:b/>
+          <w:bCs/>
+          <w:lang w:val="en-US" w:eastAsia="pt-PT"/>
+        </w:rPr>
+        <w:t>individuals belonging to families with more children are more prone to suffer assaults</w:t>
+      </w:r>
+      <w:r>
+        <w:rPr>
+          <w:lang w:val="en-US" w:eastAsia="pt-PT"/>
+        </w:rPr>
+        <w:t xml:space="preserve">. As a way to include this factor in the present study, the </w:t>
+      </w:r>
+      <w:r>
+        <w:rPr>
+          <w:b/>
+          <w:bCs/>
+          <w:lang w:val="en-US" w:eastAsia="pt-PT"/>
+        </w:rPr>
+        <w:t>synthetic fertility index</w:t>
+      </w:r>
+      <w:r>
+        <w:rPr>
+          <w:lang w:val="en-US" w:eastAsia="pt-PT"/>
+        </w:rPr>
+        <w:t xml:space="preserve"> was considered as an explanatory variable. This index is the average number of children born for each woman in fertile age (between 15 and 49 years). In order for the generation renewal to be assured, the synthetic fertility index must be </w:t>
+      </w:r>
+      <w:r>
+        <w:rPr>
+          <w:lang w:val="en-US" w:eastAsia="pt-PT"/>
+        </w:rPr>
+        <w:t xml:space="preserve">at </w:t>
+      </w:r>
+      <w:r>
+        <w:rPr>
+          <w:lang w:val="en-US" w:eastAsia="pt-PT"/>
+        </w:rPr>
+        <w:t>2,1.</w:t>
+      </w:r>
+      <w:r>
+        <w:rPr>
+          <w:lang w:val="en-US" w:eastAsia="pt-PT"/>
+        </w:rPr>
+        <w:t xml:space="preserve"> The data regarding this variable was retrieved from the P</w:t>
+      </w:r>
+      <w:proofErr w:type="spellStart"/>
+      <w:r>
+        <w:rPr>
+          <w:lang w:val="en-US" w:eastAsia="pt-PT"/>
+        </w:rPr>
+        <w:t>ordata</w:t>
+      </w:r>
+      <w:proofErr w:type="spellEnd"/>
+      <w:r>
+        <w:rPr>
+          <w:lang w:val="en-US" w:eastAsia="pt-PT"/>
+        </w:rPr>
+        <w:t xml:space="preserve"> website on the 15</w:t>
+      </w:r>
+      <w:r>
+        <w:rPr>
+          <w:vertAlign w:val="superscript"/>
+          <w:lang w:val="en-US" w:eastAsia="pt-PT"/>
+        </w:rPr>
+        <w:t>th</w:t>
+      </w:r>
+      <w:r>
+        <w:rPr>
+          <w:lang w:val="en-US" w:eastAsia="pt-PT"/>
+        </w:rPr>
+        <w:t xml:space="preserve"> of April of 2021.</w:t>
+      </w:r>
+    </w:p>
+    <w:p>
+      <w:pPr>
+        <w:jc w:val="both"/>
         <w:rPr>
           <w:lang w:val="en-US" w:eastAsia="pt-PT"/>
         </w:rPr>
@@ -13785,6 +14371,7 @@
           <w:id w:val="-2115515939"/>
           <w:citation/>
         </w:sdtPr>
+        <w:sdtEndPr/>
         <w:sdtContent>
           <w:r>
             <w:fldChar w:fldCharType="begin"/>

</xml_diff>

<commit_message>
Including APAV Reports in Literature Review
</commit_message>
<xml_diff>
--- a/Documents/MasterThesis_AnaStAubyn.docx
+++ b/Documents/MasterThesis_AnaStAubyn.docx
@@ -765,7 +765,29 @@
                                 <w:szCs w:val="30"/>
                                 <w:lang w:val="en-US"/>
                               </w:rPr>
-                              <w:t xml:space="preserve">Dissertation presented as partial requirement for obtaining the Master’s degree in </w:t>
+                              <w:t xml:space="preserve">Dissertation presented as partial requirement for obtaining the </w:t>
+                            </w:r>
+                            <w:proofErr w:type="gramStart"/>
+                            <w:r>
+                              <w:rPr>
+                                <w:rFonts w:cs="Calibri"/>
+                                <w:color w:val="5C666C"/>
+                                <w:sz w:val="28"/>
+                                <w:szCs w:val="30"/>
+                                <w:lang w:val="en-US"/>
+                              </w:rPr>
+                              <w:t>Master’s</w:t>
+                            </w:r>
+                            <w:proofErr w:type="gramEnd"/>
+                            <w:r>
+                              <w:rPr>
+                                <w:rFonts w:cs="Calibri"/>
+                                <w:color w:val="5C666C"/>
+                                <w:sz w:val="28"/>
+                                <w:szCs w:val="30"/>
+                                <w:lang w:val="en-US"/>
+                              </w:rPr>
+                              <w:t xml:space="preserve"> degree in </w:t>
                             </w:r>
                             <w:r>
                               <w:rPr>
@@ -849,7 +871,29 @@
                           <w:szCs w:val="30"/>
                           <w:lang w:val="en-US"/>
                         </w:rPr>
-                        <w:t xml:space="preserve">Dissertation presented as partial requirement for obtaining the Master’s degree in </w:t>
+                        <w:t xml:space="preserve">Dissertation presented as partial requirement for obtaining the </w:t>
+                      </w:r>
+                      <w:proofErr w:type="gramStart"/>
+                      <w:r>
+                        <w:rPr>
+                          <w:rFonts w:cs="Calibri"/>
+                          <w:color w:val="5C666C"/>
+                          <w:sz w:val="28"/>
+                          <w:szCs w:val="30"/>
+                          <w:lang w:val="en-US"/>
+                        </w:rPr>
+                        <w:t>Master’s</w:t>
+                      </w:r>
+                      <w:proofErr w:type="gramEnd"/>
+                      <w:r>
+                        <w:rPr>
+                          <w:rFonts w:cs="Calibri"/>
+                          <w:color w:val="5C666C"/>
+                          <w:sz w:val="28"/>
+                          <w:szCs w:val="30"/>
+                          <w:lang w:val="en-US"/>
+                        </w:rPr>
+                        <w:t xml:space="preserve"> degree in </w:t>
                       </w:r>
                       <w:r>
                         <w:rPr>
@@ -2835,7 +2879,21 @@
         <w:rPr>
           <w:lang w:val="en-US"/>
         </w:rPr>
-        <w:t xml:space="preserve">Dissertation presented as partial requirement for obtaining the Master’s degree in </w:t>
+        <w:t xml:space="preserve">Dissertation presented as partial requirement for obtaining the </w:t>
+      </w:r>
+      <w:proofErr w:type="gramStart"/>
+      <w:r>
+        <w:rPr>
+          <w:lang w:val="en-US"/>
+        </w:rPr>
+        <w:t>Master’s</w:t>
+      </w:r>
+      <w:proofErr w:type="gramEnd"/>
+      <w:r>
+        <w:rPr>
+          <w:lang w:val="en-US"/>
+        </w:rPr>
+        <w:t xml:space="preserve"> degree in </w:t>
       </w:r>
       <w:r>
         <w:rPr>
@@ -3441,7 +3499,7 @@
         </w:rPr>
         <w:fldChar w:fldCharType="separate"/>
       </w:r>
-      <w:hyperlink w:anchor="_Toc69140994" w:history="1">
+      <w:hyperlink w:anchor="_Toc69496393" w:history="1">
         <w:r>
           <w:rPr>
             <w:rStyle w:val="Hyperlink"/>
@@ -3478,7 +3536,7 @@
           <w:rPr>
             <w:webHidden/>
           </w:rPr>
-          <w:instrText xml:space="preserve"> PAGEREF _Toc69140994 \h </w:instrText>
+          <w:instrText xml:space="preserve"> PAGEREF _Toc69496393 \h </w:instrText>
         </w:r>
         <w:r>
           <w:rPr>
@@ -3514,7 +3572,7 @@
           <w:szCs w:val="22"/>
         </w:rPr>
       </w:pPr>
-      <w:hyperlink w:anchor="_Toc69140995" w:history="1">
+      <w:hyperlink w:anchor="_Toc69496394" w:history="1">
         <w:r>
           <w:rPr>
             <w:rStyle w:val="Hyperlink"/>
@@ -3551,7 +3609,7 @@
           <w:rPr>
             <w:webHidden/>
           </w:rPr>
-          <w:instrText xml:space="preserve"> PAGEREF _Toc69140995 \h </w:instrText>
+          <w:instrText xml:space="preserve"> PAGEREF _Toc69496394 \h </w:instrText>
         </w:r>
         <w:r>
           <w:rPr>
@@ -3587,7 +3645,7 @@
           <w:szCs w:val="22"/>
         </w:rPr>
       </w:pPr>
-      <w:hyperlink w:anchor="_Toc69140996" w:history="1">
+      <w:hyperlink w:anchor="_Toc69496395" w:history="1">
         <w:r>
           <w:rPr>
             <w:rStyle w:val="Hyperlink"/>
@@ -3624,7 +3682,7 @@
           <w:rPr>
             <w:webHidden/>
           </w:rPr>
-          <w:instrText xml:space="preserve"> PAGEREF _Toc69140996 \h </w:instrText>
+          <w:instrText xml:space="preserve"> PAGEREF _Toc69496395 \h </w:instrText>
         </w:r>
         <w:r>
           <w:rPr>
@@ -3660,7 +3718,7 @@
           <w:szCs w:val="22"/>
         </w:rPr>
       </w:pPr>
-      <w:hyperlink w:anchor="_Toc69140997" w:history="1">
+      <w:hyperlink w:anchor="_Toc69496396" w:history="1">
         <w:r>
           <w:rPr>
             <w:rStyle w:val="Hyperlink"/>
@@ -3697,7 +3755,7 @@
           <w:rPr>
             <w:webHidden/>
           </w:rPr>
-          <w:instrText xml:space="preserve"> PAGEREF _Toc69140997 \h </w:instrText>
+          <w:instrText xml:space="preserve"> PAGEREF _Toc69496396 \h </w:instrText>
         </w:r>
         <w:r>
           <w:rPr>
@@ -3733,7 +3791,7 @@
           <w:szCs w:val="22"/>
         </w:rPr>
       </w:pPr>
-      <w:hyperlink w:anchor="_Toc69140998" w:history="1">
+      <w:hyperlink w:anchor="_Toc69496397" w:history="1">
         <w:r>
           <w:rPr>
             <w:rStyle w:val="Hyperlink"/>
@@ -3770,7 +3828,7 @@
           <w:rPr>
             <w:webHidden/>
           </w:rPr>
-          <w:instrText xml:space="preserve"> PAGEREF _Toc69140998 \h </w:instrText>
+          <w:instrText xml:space="preserve"> PAGEREF _Toc69496397 \h </w:instrText>
         </w:r>
         <w:r>
           <w:rPr>
@@ -3787,7 +3845,7 @@
           <w:rPr>
             <w:webHidden/>
           </w:rPr>
-          <w:t>5</w:t>
+          <w:t>6</w:t>
         </w:r>
         <w:r>
           <w:rPr>
@@ -3806,7 +3864,7 @@
           <w:szCs w:val="22"/>
         </w:rPr>
       </w:pPr>
-      <w:hyperlink w:anchor="_Toc69140999" w:history="1">
+      <w:hyperlink w:anchor="_Toc69496398" w:history="1">
         <w:r>
           <w:rPr>
             <w:rStyle w:val="Hyperlink"/>
@@ -3843,7 +3901,7 @@
           <w:rPr>
             <w:webHidden/>
           </w:rPr>
-          <w:instrText xml:space="preserve"> PAGEREF _Toc69140999 \h </w:instrText>
+          <w:instrText xml:space="preserve"> PAGEREF _Toc69496398 \h </w:instrText>
         </w:r>
         <w:r>
           <w:rPr>
@@ -3860,7 +3918,7 @@
           <w:rPr>
             <w:webHidden/>
           </w:rPr>
-          <w:t>5</w:t>
+          <w:t>6</w:t>
         </w:r>
         <w:r>
           <w:rPr>
@@ -3879,7 +3937,7 @@
           <w:szCs w:val="22"/>
         </w:rPr>
       </w:pPr>
-      <w:hyperlink w:anchor="_Toc69141000" w:history="1">
+      <w:hyperlink w:anchor="_Toc69496399" w:history="1">
         <w:r>
           <w:rPr>
             <w:rStyle w:val="Hyperlink"/>
@@ -3924,7 +3982,7 @@
           <w:rPr>
             <w:webHidden/>
           </w:rPr>
-          <w:instrText xml:space="preserve"> PAGEREF _Toc69141000 \h </w:instrText>
+          <w:instrText xml:space="preserve"> PAGEREF _Toc69496399 \h </w:instrText>
         </w:r>
         <w:r>
           <w:rPr>
@@ -3941,7 +3999,7 @@
           <w:rPr>
             <w:webHidden/>
           </w:rPr>
-          <w:t>5</w:t>
+          <w:t>6</w:t>
         </w:r>
         <w:r>
           <w:rPr>
@@ -3960,7 +4018,7 @@
           <w:szCs w:val="22"/>
         </w:rPr>
       </w:pPr>
-      <w:hyperlink w:anchor="_Toc69141001" w:history="1">
+      <w:hyperlink w:anchor="_Toc69496400" w:history="1">
         <w:r>
           <w:rPr>
             <w:rStyle w:val="Hyperlink"/>
@@ -3997,7 +4055,7 @@
           <w:rPr>
             <w:webHidden/>
           </w:rPr>
-          <w:instrText xml:space="preserve"> PAGEREF _Toc69141001 \h </w:instrText>
+          <w:instrText xml:space="preserve"> PAGEREF _Toc69496400 \h </w:instrText>
         </w:r>
         <w:r>
           <w:rPr>
@@ -4014,7 +4072,7 @@
           <w:rPr>
             <w:webHidden/>
           </w:rPr>
-          <w:t>7</w:t>
+          <w:t>8</w:t>
         </w:r>
         <w:r>
           <w:rPr>
@@ -4033,7 +4091,7 @@
           <w:szCs w:val="22"/>
         </w:rPr>
       </w:pPr>
-      <w:hyperlink w:anchor="_Toc69141002" w:history="1">
+      <w:hyperlink w:anchor="_Toc69496401" w:history="1">
         <w:r>
           <w:rPr>
             <w:rStyle w:val="Hyperlink"/>
@@ -4070,7 +4128,7 @@
           <w:rPr>
             <w:webHidden/>
           </w:rPr>
-          <w:instrText xml:space="preserve"> PAGEREF _Toc69141002 \h </w:instrText>
+          <w:instrText xml:space="preserve"> PAGEREF _Toc69496401 \h </w:instrText>
         </w:r>
         <w:r>
           <w:rPr>
@@ -4087,7 +4145,7 @@
           <w:rPr>
             <w:webHidden/>
           </w:rPr>
-          <w:t>7</w:t>
+          <w:t>8</w:t>
         </w:r>
         <w:r>
           <w:rPr>
@@ -4099,19 +4157,19 @@
     </w:p>
     <w:p>
       <w:pPr>
-        <w:pStyle w:val="TOC1"/>
+        <w:pStyle w:val="TOC2"/>
         <w:rPr>
           <w:rFonts w:asciiTheme="minorHAnsi" w:eastAsiaTheme="minorEastAsia" w:hAnsiTheme="minorHAnsi" w:cstheme="minorBidi"/>
           <w:sz w:val="22"/>
           <w:szCs w:val="22"/>
         </w:rPr>
       </w:pPr>
-      <w:hyperlink w:anchor="_Toc69141003" w:history="1">
+      <w:hyperlink w:anchor="_Toc69496402" w:history="1">
         <w:r>
           <w:rPr>
             <w:rStyle w:val="Hyperlink"/>
           </w:rPr>
-          <w:t>5.</w:t>
+          <w:t>4.2.</w:t>
         </w:r>
         <w:r>
           <w:rPr>
@@ -4125,7 +4183,7 @@
           <w:rPr>
             <w:rStyle w:val="Hyperlink"/>
           </w:rPr>
-          <w:t>Methodology</w:t>
+          <w:t>Explanatory Variables</w:t>
         </w:r>
         <w:r>
           <w:rPr>
@@ -4143,7 +4201,7 @@
           <w:rPr>
             <w:webHidden/>
           </w:rPr>
-          <w:instrText xml:space="preserve"> PAGEREF _Toc69141003 \h </w:instrText>
+          <w:instrText xml:space="preserve"> PAGEREF _Toc69496402 \h </w:instrText>
         </w:r>
         <w:r>
           <w:rPr>
@@ -4179,12 +4237,12 @@
           <w:szCs w:val="22"/>
         </w:rPr>
       </w:pPr>
-      <w:hyperlink w:anchor="_Toc69141004" w:history="1">
+      <w:hyperlink w:anchor="_Toc69496403" w:history="1">
         <w:r>
           <w:rPr>
             <w:rStyle w:val="Hyperlink"/>
           </w:rPr>
-          <w:t>6.</w:t>
+          <w:t>5.</w:t>
         </w:r>
         <w:r>
           <w:rPr>
@@ -4198,7 +4256,7 @@
           <w:rPr>
             <w:rStyle w:val="Hyperlink"/>
           </w:rPr>
-          <w:t>Results and Discussion</w:t>
+          <w:t>Methodology</w:t>
         </w:r>
         <w:r>
           <w:rPr>
@@ -4216,7 +4274,7 @@
           <w:rPr>
             <w:webHidden/>
           </w:rPr>
-          <w:instrText xml:space="preserve"> PAGEREF _Toc69141004 \h </w:instrText>
+          <w:instrText xml:space="preserve"> PAGEREF _Toc69496403 \h </w:instrText>
         </w:r>
         <w:r>
           <w:rPr>
@@ -4252,12 +4310,12 @@
           <w:szCs w:val="22"/>
         </w:rPr>
       </w:pPr>
-      <w:hyperlink w:anchor="_Toc69141005" w:history="1">
+      <w:hyperlink w:anchor="_Toc69496404" w:history="1">
         <w:r>
           <w:rPr>
             <w:rStyle w:val="Hyperlink"/>
           </w:rPr>
-          <w:t>7.</w:t>
+          <w:t>6.</w:t>
         </w:r>
         <w:r>
           <w:rPr>
@@ -4271,7 +4329,7 @@
           <w:rPr>
             <w:rStyle w:val="Hyperlink"/>
           </w:rPr>
-          <w:t>Conclusions</w:t>
+          <w:t>Results and Discussion</w:t>
         </w:r>
         <w:r>
           <w:rPr>
@@ -4289,7 +4347,7 @@
           <w:rPr>
             <w:webHidden/>
           </w:rPr>
-          <w:instrText xml:space="preserve"> PAGEREF _Toc69141005 \h </w:instrText>
+          <w:instrText xml:space="preserve"> PAGEREF _Toc69496404 \h </w:instrText>
         </w:r>
         <w:r>
           <w:rPr>
@@ -4325,12 +4383,12 @@
           <w:szCs w:val="22"/>
         </w:rPr>
       </w:pPr>
-      <w:hyperlink w:anchor="_Toc69141006" w:history="1">
+      <w:hyperlink w:anchor="_Toc69496405" w:history="1">
         <w:r>
           <w:rPr>
             <w:rStyle w:val="Hyperlink"/>
           </w:rPr>
-          <w:t>8.</w:t>
+          <w:t>7.</w:t>
         </w:r>
         <w:r>
           <w:rPr>
@@ -4344,7 +4402,7 @@
           <w:rPr>
             <w:rStyle w:val="Hyperlink"/>
           </w:rPr>
-          <w:t>Limitations and Recommendations for Future Works</w:t>
+          <w:t>Conclusions</w:t>
         </w:r>
         <w:r>
           <w:rPr>
@@ -4362,7 +4420,7 @@
           <w:rPr>
             <w:webHidden/>
           </w:rPr>
-          <w:instrText xml:space="preserve"> PAGEREF _Toc69141006 \h </w:instrText>
+          <w:instrText xml:space="preserve"> PAGEREF _Toc69496405 \h </w:instrText>
         </w:r>
         <w:r>
           <w:rPr>
@@ -4398,12 +4456,12 @@
           <w:szCs w:val="22"/>
         </w:rPr>
       </w:pPr>
-      <w:hyperlink w:anchor="_Toc69141007" w:history="1">
+      <w:hyperlink w:anchor="_Toc69496406" w:history="1">
         <w:r>
           <w:rPr>
             <w:rStyle w:val="Hyperlink"/>
           </w:rPr>
-          <w:t>9.</w:t>
+          <w:t>8.</w:t>
         </w:r>
         <w:r>
           <w:rPr>
@@ -4417,6 +4475,79 @@
           <w:rPr>
             <w:rStyle w:val="Hyperlink"/>
           </w:rPr>
+          <w:t>Limitations and Recommendations for Future Works</w:t>
+        </w:r>
+        <w:r>
+          <w:rPr>
+            <w:webHidden/>
+          </w:rPr>
+          <w:tab/>
+        </w:r>
+        <w:r>
+          <w:rPr>
+            <w:webHidden/>
+          </w:rPr>
+          <w:fldChar w:fldCharType="begin"/>
+        </w:r>
+        <w:r>
+          <w:rPr>
+            <w:webHidden/>
+          </w:rPr>
+          <w:instrText xml:space="preserve"> PAGEREF _Toc69496406 \h </w:instrText>
+        </w:r>
+        <w:r>
+          <w:rPr>
+            <w:webHidden/>
+          </w:rPr>
+        </w:r>
+        <w:r>
+          <w:rPr>
+            <w:webHidden/>
+          </w:rPr>
+          <w:fldChar w:fldCharType="separate"/>
+        </w:r>
+        <w:r>
+          <w:rPr>
+            <w:webHidden/>
+          </w:rPr>
+          <w:t>14</w:t>
+        </w:r>
+        <w:r>
+          <w:rPr>
+            <w:webHidden/>
+          </w:rPr>
+          <w:fldChar w:fldCharType="end"/>
+        </w:r>
+      </w:hyperlink>
+    </w:p>
+    <w:p>
+      <w:pPr>
+        <w:pStyle w:val="TOC1"/>
+        <w:rPr>
+          <w:rFonts w:asciiTheme="minorHAnsi" w:eastAsiaTheme="minorEastAsia" w:hAnsiTheme="minorHAnsi" w:cstheme="minorBidi"/>
+          <w:sz w:val="22"/>
+          <w:szCs w:val="22"/>
+        </w:rPr>
+      </w:pPr>
+      <w:hyperlink w:anchor="_Toc69496407" w:history="1">
+        <w:r>
+          <w:rPr>
+            <w:rStyle w:val="Hyperlink"/>
+          </w:rPr>
+          <w:t>9.</w:t>
+        </w:r>
+        <w:r>
+          <w:rPr>
+            <w:rFonts w:asciiTheme="minorHAnsi" w:eastAsiaTheme="minorEastAsia" w:hAnsiTheme="minorHAnsi" w:cstheme="minorBidi"/>
+            <w:sz w:val="22"/>
+            <w:szCs w:val="22"/>
+          </w:rPr>
+          <w:tab/>
+        </w:r>
+        <w:r>
+          <w:rPr>
+            <w:rStyle w:val="Hyperlink"/>
+          </w:rPr>
           <w:t>Bibliography</w:t>
         </w:r>
         <w:r>
@@ -4435,7 +4566,7 @@
           <w:rPr>
             <w:webHidden/>
           </w:rPr>
-          <w:instrText xml:space="preserve"> PAGEREF _Toc69141007 \h </w:instrText>
+          <w:instrText xml:space="preserve"> PAGEREF _Toc69496407 \h </w:instrText>
         </w:r>
         <w:r>
           <w:rPr>
@@ -4452,7 +4583,7 @@
           <w:rPr>
             <w:webHidden/>
           </w:rPr>
-          <w:t>14</w:t>
+          <w:t>15</w:t>
         </w:r>
         <w:r>
           <w:rPr>
@@ -4474,7 +4605,7 @@
           <w:szCs w:val="22"/>
         </w:rPr>
       </w:pPr>
-      <w:hyperlink w:anchor="_Toc69141008" w:history="1">
+      <w:hyperlink w:anchor="_Toc69496408" w:history="1">
         <w:r>
           <w:rPr>
             <w:rStyle w:val="Hyperlink"/>
@@ -4511,7 +4642,7 @@
           <w:rPr>
             <w:webHidden/>
           </w:rPr>
-          <w:instrText xml:space="preserve"> PAGEREF _Toc69141008 \h </w:instrText>
+          <w:instrText xml:space="preserve"> PAGEREF _Toc69496408 \h </w:instrText>
         </w:r>
         <w:r>
           <w:rPr>
@@ -4528,7 +4659,7 @@
           <w:rPr>
             <w:webHidden/>
           </w:rPr>
-          <w:t>15</w:t>
+          <w:t>16</w:t>
         </w:r>
         <w:r>
           <w:rPr>
@@ -4550,7 +4681,7 @@
           <w:szCs w:val="22"/>
         </w:rPr>
       </w:pPr>
-      <w:hyperlink w:anchor="_Toc69141009" w:history="1">
+      <w:hyperlink w:anchor="_Toc69496409" w:history="1">
         <w:r>
           <w:rPr>
             <w:rStyle w:val="Hyperlink"/>
@@ -4587,7 +4718,7 @@
           <w:rPr>
             <w:webHidden/>
           </w:rPr>
-          <w:instrText xml:space="preserve"> PAGEREF _Toc69141009 \h </w:instrText>
+          <w:instrText xml:space="preserve"> PAGEREF _Toc69496409 \h </w:instrText>
         </w:r>
         <w:r>
           <w:rPr>
@@ -4604,7 +4735,7 @@
           <w:rPr>
             <w:webHidden/>
           </w:rPr>
-          <w:t>16</w:t>
+          <w:t>17</w:t>
         </w:r>
         <w:r>
           <w:rPr>
@@ -4694,7 +4825,7 @@
         </w:rPr>
         <w:fldChar w:fldCharType="separate"/>
       </w:r>
-      <w:hyperlink w:anchor="_Toc69141010" w:history="1">
+      <w:hyperlink w:anchor="_Toc69496384" w:history="1">
         <w:r>
           <w:rPr>
             <w:rStyle w:val="Hyperlink"/>
@@ -4722,7 +4853,7 @@
             <w:noProof/>
             <w:webHidden/>
           </w:rPr>
-          <w:instrText xml:space="preserve"> PAGEREF _Toc69141010 \h </w:instrText>
+          <w:instrText xml:space="preserve"> PAGEREF _Toc69496384 \h </w:instrText>
         </w:r>
         <w:r>
           <w:rPr>
@@ -4765,7 +4896,7 @@
           <w:szCs w:val="22"/>
         </w:rPr>
       </w:pPr>
-      <w:hyperlink w:anchor="_Toc69141011" w:history="1">
+      <w:hyperlink w:anchor="_Toc69496385" w:history="1">
         <w:r>
           <w:rPr>
             <w:rStyle w:val="Hyperlink"/>
@@ -4793,7 +4924,7 @@
             <w:noProof/>
             <w:webHidden/>
           </w:rPr>
-          <w:instrText xml:space="preserve"> PAGEREF _Toc69141011 \h </w:instrText>
+          <w:instrText xml:space="preserve"> PAGEREF _Toc69496385 \h </w:instrText>
         </w:r>
         <w:r>
           <w:rPr>
@@ -4836,7 +4967,7 @@
           <w:szCs w:val="22"/>
         </w:rPr>
       </w:pPr>
-      <w:hyperlink w:anchor="_Toc69141012" w:history="1">
+      <w:hyperlink w:anchor="_Toc69496386" w:history="1">
         <w:r>
           <w:rPr>
             <w:rStyle w:val="Hyperlink"/>
@@ -4864,7 +4995,7 @@
             <w:noProof/>
             <w:webHidden/>
           </w:rPr>
-          <w:instrText xml:space="preserve"> PAGEREF _Toc69141012 \h </w:instrText>
+          <w:instrText xml:space="preserve"> PAGEREF _Toc69496386 \h </w:instrText>
         </w:r>
         <w:r>
           <w:rPr>
@@ -4907,14 +5038,14 @@
           <w:szCs w:val="22"/>
         </w:rPr>
       </w:pPr>
-      <w:hyperlink w:anchor="_Toc69141013" w:history="1">
+      <w:hyperlink w:anchor="_Toc69496387" w:history="1">
         <w:r>
           <w:rPr>
             <w:rStyle w:val="Hyperlink"/>
             <w:noProof/>
             <w:lang w:val="en-US"/>
           </w:rPr>
-          <w:t>Figure 4.1. Absolute Change in Total and DVASA Occurrences (Portugal)</w:t>
+          <w:t>Figure 2.1 - Age of Domestic Violence Victims (2013-2017)</w:t>
         </w:r>
         <w:r>
           <w:rPr>
@@ -4935,7 +5066,7 @@
             <w:noProof/>
             <w:webHidden/>
           </w:rPr>
-          <w:instrText xml:space="preserve"> PAGEREF _Toc69141013 \h </w:instrText>
+          <w:instrText xml:space="preserve"> PAGEREF _Toc69496387 \h </w:instrText>
         </w:r>
         <w:r>
           <w:rPr>
@@ -4955,7 +5086,7 @@
             <w:noProof/>
             <w:webHidden/>
           </w:rPr>
-          <w:t>8</w:t>
+          <w:t>4</w:t>
         </w:r>
         <w:r>
           <w:rPr>
@@ -4973,6 +5104,77 @@
           <w:tab w:val="right" w:leader="dot" w:pos="9060"/>
         </w:tabs>
         <w:rPr>
+          <w:rFonts w:asciiTheme="minorHAnsi" w:eastAsiaTheme="minorEastAsia" w:hAnsiTheme="minorHAnsi" w:cstheme="minorBidi"/>
+          <w:noProof/>
+          <w:szCs w:val="22"/>
+        </w:rPr>
+      </w:pPr>
+      <w:hyperlink w:anchor="_Toc69496388" w:history="1">
+        <w:r>
+          <w:rPr>
+            <w:rStyle w:val="Hyperlink"/>
+            <w:noProof/>
+            <w:lang w:val="en-US"/>
+          </w:rPr>
+          <w:t>Figure 4.1. Absolute Change in Total and DVASA Occurrences (Portugal)</w:t>
+        </w:r>
+        <w:r>
+          <w:rPr>
+            <w:noProof/>
+            <w:webHidden/>
+          </w:rPr>
+          <w:tab/>
+        </w:r>
+        <w:r>
+          <w:rPr>
+            <w:noProof/>
+            <w:webHidden/>
+          </w:rPr>
+          <w:fldChar w:fldCharType="begin"/>
+        </w:r>
+        <w:r>
+          <w:rPr>
+            <w:noProof/>
+            <w:webHidden/>
+          </w:rPr>
+          <w:instrText xml:space="preserve"> PAGEREF _Toc69496388 \h </w:instrText>
+        </w:r>
+        <w:r>
+          <w:rPr>
+            <w:noProof/>
+            <w:webHidden/>
+          </w:rPr>
+        </w:r>
+        <w:r>
+          <w:rPr>
+            <w:noProof/>
+            <w:webHidden/>
+          </w:rPr>
+          <w:fldChar w:fldCharType="separate"/>
+        </w:r>
+        <w:r>
+          <w:rPr>
+            <w:noProof/>
+            <w:webHidden/>
+          </w:rPr>
+          <w:t>9</w:t>
+        </w:r>
+        <w:r>
+          <w:rPr>
+            <w:noProof/>
+            <w:webHidden/>
+          </w:rPr>
+          <w:fldChar w:fldCharType="end"/>
+        </w:r>
+      </w:hyperlink>
+    </w:p>
+    <w:p>
+      <w:pPr>
+        <w:pStyle w:val="TableofFigures"/>
+        <w:tabs>
+          <w:tab w:val="right" w:leader="dot" w:pos="9060"/>
+        </w:tabs>
+        <w:rPr>
           <w:lang w:val="en-US"/>
         </w:rPr>
       </w:pPr>
@@ -5067,14 +5269,7 @@
     <w:p>
       <w:pPr>
         <w:pStyle w:val="Ttulos"/>
-        <w:rPr>
-          <w:lang w:val="en-US"/>
-        </w:rPr>
-      </w:pPr>
-    </w:p>
-    <w:p>
-      <w:pPr>
-        <w:pStyle w:val="Ttulos"/>
+        <w:jc w:val="left"/>
         <w:rPr>
           <w:lang w:val="en-US"/>
         </w:rPr>
@@ -5391,6 +5586,7 @@
       <w:pPr>
         <w:ind w:left="1134" w:hanging="1134"/>
       </w:pPr>
+      <w:proofErr w:type="gramStart"/>
       <w:r>
         <w:rPr>
           <w:b/>
@@ -5409,6 +5605,7 @@
         </w:rPr>
         <w:tab/>
       </w:r>
+      <w:proofErr w:type="gramEnd"/>
       <w:r>
         <w:t>Direção-Geral da P</w:t>
       </w:r>
@@ -5553,7 +5750,7 @@
       <w:bookmarkStart w:id="5" w:name="_Toc412186523"/>
       <w:bookmarkStart w:id="6" w:name="_Toc412186594"/>
       <w:bookmarkStart w:id="7" w:name="_Toc412186624"/>
-      <w:bookmarkStart w:id="8" w:name="_Toc69140994"/>
+      <w:bookmarkStart w:id="8" w:name="_Toc69496393"/>
       <w:bookmarkEnd w:id="0"/>
       <w:r>
         <w:lastRenderedPageBreak/>
@@ -6013,7 +6210,7 @@
       <w:pPr>
         <w:pStyle w:val="Heading2"/>
       </w:pPr>
-      <w:bookmarkStart w:id="9" w:name="_Toc69140995"/>
+      <w:bookmarkStart w:id="9" w:name="_Toc69496394"/>
       <w:r>
         <w:t>Thesis Objective and Research Questions</w:t>
       </w:r>
@@ -6068,11 +6265,19 @@
         </w:rPr>
         <w:t xml:space="preserve"> </w:t>
       </w:r>
-      <w:r>
-        <w:rPr>
-          <w:lang w:val="en-US"/>
-        </w:rPr>
-        <w:t xml:space="preserve">Taking into account the available data and the characteristics of it, the application of </w:t>
+      <w:proofErr w:type="gramStart"/>
+      <w:r>
+        <w:rPr>
+          <w:lang w:val="en-US"/>
+        </w:rPr>
+        <w:t>Taking into account</w:t>
+      </w:r>
+      <w:proofErr w:type="gramEnd"/>
+      <w:r>
+        <w:rPr>
+          <w:lang w:val="en-US"/>
+        </w:rPr>
+        <w:t xml:space="preserve"> the available data and the characteristics of it, the application of </w:t>
       </w:r>
       <w:r>
         <w:rPr>
@@ -6226,7 +6431,7 @@
       <w:pPr>
         <w:pStyle w:val="Heading2"/>
       </w:pPr>
-      <w:bookmarkStart w:id="10" w:name="_Toc69140996"/>
+      <w:bookmarkStart w:id="10" w:name="_Toc69496395"/>
       <w:r>
         <w:lastRenderedPageBreak/>
         <w:t>The Evolution of Domestic Violence in Portugal</w:t>
@@ -6240,11 +6445,19 @@
           <w:lang w:val="en-US"/>
         </w:rPr>
       </w:pPr>
-      <w:r>
-        <w:rPr>
-          <w:lang w:val="en-US"/>
-        </w:rPr>
-        <w:t xml:space="preserve">In order to have a better understanding of the numbers, one can take a look at </w:t>
+      <w:proofErr w:type="gramStart"/>
+      <w:r>
+        <w:rPr>
+          <w:lang w:val="en-US"/>
+        </w:rPr>
+        <w:t>In order to</w:t>
+      </w:r>
+      <w:proofErr w:type="gramEnd"/>
+      <w:r>
+        <w:rPr>
+          <w:lang w:val="en-US"/>
+        </w:rPr>
+        <w:t xml:space="preserve"> have a better understanding of the numbers, one can take a look at </w:t>
       </w:r>
       <w:r>
         <w:rPr>
@@ -6381,7 +6594,7 @@
           <w:lang w:val="en-US"/>
         </w:rPr>
       </w:pPr>
-      <w:bookmarkStart w:id="11" w:name="_Toc69141010"/>
+      <w:bookmarkStart w:id="11" w:name="_Toc69496384"/>
       <w:r>
         <w:rPr>
           <w:sz w:val="18"/>
@@ -6394,6 +6607,7 @@
         <w:rPr>
           <w:sz w:val="18"/>
           <w:szCs w:val="14"/>
+          <w:lang w:val="en-US"/>
         </w:rPr>
         <w:fldChar w:fldCharType="begin"/>
       </w:r>
@@ -6409,6 +6623,7 @@
         <w:rPr>
           <w:sz w:val="18"/>
           <w:szCs w:val="14"/>
+          <w:lang w:val="en-US"/>
         </w:rPr>
         <w:fldChar w:fldCharType="separate"/>
       </w:r>
@@ -6425,6 +6640,7 @@
         <w:rPr>
           <w:sz w:val="18"/>
           <w:szCs w:val="14"/>
+          <w:lang w:val="en-US"/>
         </w:rPr>
         <w:fldChar w:fldCharType="end"/>
       </w:r>
@@ -6440,6 +6656,7 @@
         <w:rPr>
           <w:sz w:val="18"/>
           <w:szCs w:val="14"/>
+          <w:lang w:val="en-US"/>
         </w:rPr>
         <w:fldChar w:fldCharType="begin"/>
       </w:r>
@@ -6455,6 +6672,7 @@
         <w:rPr>
           <w:sz w:val="18"/>
           <w:szCs w:val="14"/>
+          <w:lang w:val="en-US"/>
         </w:rPr>
         <w:fldChar w:fldCharType="separate"/>
       </w:r>
@@ -6471,6 +6689,7 @@
         <w:rPr>
           <w:sz w:val="18"/>
           <w:szCs w:val="14"/>
+          <w:lang w:val="en-US"/>
         </w:rPr>
         <w:fldChar w:fldCharType="end"/>
       </w:r>
@@ -6592,7 +6811,21 @@
         <w:rPr>
           <w:lang w:val="en-US" w:eastAsia="pt-PT"/>
         </w:rPr>
-        <w:t>Someone who is particularly helpless, possibly because of age, disability, illness, pregnancy or economic dependency with whom the aggressor cohabits.</w:t>
+        <w:t xml:space="preserve">Someone who is particularly helpless, possibly because of age, disability, illness, </w:t>
+      </w:r>
+      <w:proofErr w:type="gramStart"/>
+      <w:r>
+        <w:rPr>
+          <w:lang w:val="en-US" w:eastAsia="pt-PT"/>
+        </w:rPr>
+        <w:t>pregnancy</w:t>
+      </w:r>
+      <w:proofErr w:type="gramEnd"/>
+      <w:r>
+        <w:rPr>
+          <w:lang w:val="en-US" w:eastAsia="pt-PT"/>
+        </w:rPr>
+        <w:t xml:space="preserve"> or economic dependency with whom the aggressor cohabits.</w:t>
       </w:r>
     </w:p>
     <w:p>
@@ -6793,7 +7026,7 @@
           <w:lang w:val="en-US"/>
         </w:rPr>
       </w:pPr>
-      <w:bookmarkStart w:id="12" w:name="_Toc69141011"/>
+      <w:bookmarkStart w:id="12" w:name="_Toc69496385"/>
       <w:r>
         <w:rPr>
           <w:sz w:val="18"/>
@@ -6963,7 +7196,21 @@
         <w:rPr>
           <w:lang w:val="en-US"/>
         </w:rPr>
-        <w:t xml:space="preserve"> and will also be the one used as a dependent variable during the course of this study.</w:t>
+        <w:t xml:space="preserve"> and will also be the one used as a dependent variable </w:t>
+      </w:r>
+      <w:proofErr w:type="gramStart"/>
+      <w:r>
+        <w:rPr>
+          <w:lang w:val="en-US"/>
+        </w:rPr>
+        <w:t>during the course of</w:t>
+      </w:r>
+      <w:proofErr w:type="gramEnd"/>
+      <w:r>
+        <w:rPr>
+          <w:lang w:val="en-US"/>
+        </w:rPr>
+        <w:t xml:space="preserve"> this study.</w:t>
       </w:r>
     </w:p>
     <w:p>
@@ -7035,7 +7282,7 @@
           <w:lang w:val="en-US"/>
         </w:rPr>
       </w:pPr>
-      <w:bookmarkStart w:id="13" w:name="_Toc69141012"/>
+      <w:bookmarkStart w:id="13" w:name="_Toc69496386"/>
       <w:r>
         <w:rPr>
           <w:sz w:val="18"/>
@@ -7169,7 +7416,7 @@
       <w:bookmarkStart w:id="18" w:name="_Toc412186527"/>
       <w:bookmarkStart w:id="19" w:name="_Toc412186598"/>
       <w:bookmarkStart w:id="20" w:name="_Toc412186628"/>
-      <w:bookmarkStart w:id="21" w:name="_Toc69140997"/>
+      <w:bookmarkStart w:id="21" w:name="_Toc69496396"/>
       <w:r>
         <w:lastRenderedPageBreak/>
         <w:t xml:space="preserve">Literature </w:t>
@@ -7213,7 +7460,21 @@
         <w:rPr>
           <w:lang w:val="en-US"/>
         </w:rPr>
-        <w:t xml:space="preserve"> by Ellsberg et al., written in 2001, compares three studies on domestic violence in Nicaragua. Two of them are focused on urban areas of the country (León and Managua) and the remaining one is a national-wide Demographic and Health Survey that included other themes besides domestic violence. All of them are interview-based studies. When comparing the results of the studies, the authors of the article come to the conclusion that </w:t>
+        <w:t xml:space="preserve"> by Ellsberg et al., written in 2001, compares three studies on domestic violence in Nicaragua. Two of them are focused on urban areas of the country (León and Managua) and the remaining one is a national-wide Demographic and Health Survey that included other themes besides domestic violence. All of them are interview-based studies. When comparing the results of the studies, the authors of the article </w:t>
+      </w:r>
+      <w:proofErr w:type="gramStart"/>
+      <w:r>
+        <w:rPr>
+          <w:lang w:val="en-US"/>
+        </w:rPr>
+        <w:t>come to the conclusion</w:t>
+      </w:r>
+      <w:proofErr w:type="gramEnd"/>
+      <w:r>
+        <w:rPr>
+          <w:lang w:val="en-US"/>
+        </w:rPr>
+        <w:t xml:space="preserve"> that </w:t>
       </w:r>
       <w:r>
         <w:rPr>
@@ -7274,6 +7535,7 @@
     </w:p>
     <w:p>
       <w:pPr>
+        <w:spacing w:after="120"/>
         <w:jc w:val="both"/>
         <w:rPr>
           <w:lang w:val="en-US"/>
@@ -7283,6 +7545,487 @@
         <w:rPr>
           <w:lang w:val="en-US"/>
         </w:rPr>
+        <w:t>According to an APAV report</w:t>
+      </w:r>
+      <w:r>
+        <w:rPr>
+          <w:rStyle w:val="FootnoteReference"/>
+          <w:lang w:val="en-US"/>
+        </w:rPr>
+        <w:footnoteReference w:id="6"/>
+      </w:r>
+      <w:r>
+        <w:rPr>
+          <w:lang w:val="en-US"/>
+        </w:rPr>
+        <w:t xml:space="preserve"> published in 2018 that studies the characteristics of victims of domestic violence in Portugal between 2013 and 2017, </w:t>
+      </w:r>
+      <w:r>
+        <w:rPr>
+          <w:lang w:val="en-US"/>
+        </w:rPr>
+        <w:t xml:space="preserve">during this period this organization registered a total of 36.528 support processes in cases of domestic violence. In 31.317 of these processes, the victim was female (representing 85,73% of the total). Following the same line of thought, in 32.134 of the processes the author of the crime was male (representing 85,93% of the total). </w:t>
+      </w:r>
+      <w:r>
+        <w:rPr>
+          <w:b/>
+          <w:bCs/>
+          <w:lang w:val="en-US"/>
+        </w:rPr>
+        <w:t xml:space="preserve">This suggests that it might be useful to include </w:t>
+      </w:r>
+      <w:r>
+        <w:rPr>
+          <w:b/>
+          <w:bCs/>
+          <w:lang w:val="en-US"/>
+        </w:rPr>
+        <w:t xml:space="preserve">some measure of the gender structure of the population </w:t>
+      </w:r>
+      <w:r>
+        <w:rPr>
+          <w:b/>
+          <w:bCs/>
+          <w:lang w:val="en-US"/>
+        </w:rPr>
+        <w:t>as an explanatory variable for the present study</w:t>
+      </w:r>
+      <w:r>
+        <w:rPr>
+          <w:lang w:val="en-US"/>
+        </w:rPr>
+        <w:t>.</w:t>
+      </w:r>
+      <w:r>
+        <w:rPr>
+          <w:lang w:val="en-US"/>
+        </w:rPr>
+        <w:t xml:space="preserve"> It is also mentioned in the same report that 41% of the victims had ages comprehended between </w:t>
+      </w:r>
+      <w:r>
+        <w:rPr>
+          <w:lang w:val="en-US"/>
+        </w:rPr>
+        <w:t>26 and 55 years. However, in another report</w:t>
+      </w:r>
+      <w:r>
+        <w:rPr>
+          <w:rStyle w:val="FootnoteReference"/>
+          <w:lang w:val="en-US"/>
+        </w:rPr>
+        <w:footnoteReference w:id="7"/>
+      </w:r>
+      <w:r>
+        <w:rPr>
+          <w:lang w:val="en-US"/>
+        </w:rPr>
+        <w:t xml:space="preserve"> published by APAV also in 2018 that focuses on cases of domestic violence with male victims, it is mentioned that the victim’s age group with higher frequency is the 65 years or above one, representing around 28% of the processes contemplated by the report. </w:t>
+      </w:r>
+      <w:r>
+        <w:rPr>
+          <w:highlight w:val="cyan"/>
+          <w:lang w:val="en-US"/>
+        </w:rPr>
+        <w:t>Figure 2.1.</w:t>
+      </w:r>
+      <w:r>
+        <w:rPr>
+          <w:lang w:val="en-US"/>
+        </w:rPr>
+        <w:t xml:space="preserve"> below shows the percentage of processes for each age group</w:t>
+      </w:r>
+      <w:r>
+        <w:rPr>
+          <w:lang w:val="en-US"/>
+        </w:rPr>
+        <w:t xml:space="preserve"> (from 18 years and to 65+)</w:t>
+      </w:r>
+      <w:r>
+        <w:rPr>
+          <w:lang w:val="en-US"/>
+        </w:rPr>
+        <w:t xml:space="preserve"> both in the general report (</w:t>
+      </w:r>
+      <w:r>
+        <w:rPr>
+          <w:lang w:val="en-US"/>
+        </w:rPr>
+        <w:t>23.193</w:t>
+      </w:r>
+      <w:r>
+        <w:rPr>
+          <w:lang w:val="en-US"/>
+        </w:rPr>
+        <w:t xml:space="preserve"> processes) and in the male only report (2</w:t>
+      </w:r>
+      <w:r>
+        <w:rPr>
+          <w:lang w:val="en-US"/>
+        </w:rPr>
+        <w:t>.745</w:t>
+      </w:r>
+      <w:r>
+        <w:rPr>
+          <w:lang w:val="en-US"/>
+        </w:rPr>
+        <w:t xml:space="preserve"> processes).</w:t>
+      </w:r>
+      <w:r>
+        <w:rPr>
+          <w:lang w:val="en-US"/>
+        </w:rPr>
+        <w:t xml:space="preserve"> </w:t>
+      </w:r>
+      <w:r>
+        <w:rPr>
+          <w:lang w:val="en-US"/>
+        </w:rPr>
+        <w:t xml:space="preserve">One can see that the patterns for each report are different, </w:t>
+      </w:r>
+      <w:r>
+        <w:rPr>
+          <w:b/>
+          <w:bCs/>
+          <w:lang w:val="en-US"/>
+        </w:rPr>
+        <w:t>showing the importance of including the age structure of the population by gender in the present study</w:t>
+      </w:r>
+      <w:r>
+        <w:rPr>
+          <w:lang w:val="en-US"/>
+        </w:rPr>
+        <w:t>.</w:t>
+      </w:r>
+    </w:p>
+    <w:p>
+      <w:pPr>
+        <w:keepNext/>
+        <w:spacing w:after="0"/>
+        <w:jc w:val="center"/>
+      </w:pPr>
+      <w:r>
+        <w:rPr>
+          <w:noProof/>
+          <w:lang w:val="en-US"/>
+        </w:rPr>
+        <w:drawing>
+          <wp:inline distT="0" distB="0" distL="0" distR="0" wp14:anchorId="106D3595" wp14:editId="268443B1">
+            <wp:extent cx="4456800" cy="2259977"/>
+            <wp:effectExtent l="0" t="0" r="1270" b="6985"/>
+            <wp:docPr id="10" name="Picture 10"/>
+            <wp:cNvGraphicFramePr>
+              <a:graphicFrameLocks xmlns:a="http://schemas.openxmlformats.org/drawingml/2006/main" noChangeAspect="1"/>
+            </wp:cNvGraphicFramePr>
+            <a:graphic xmlns:a="http://schemas.openxmlformats.org/drawingml/2006/main">
+              <a:graphicData uri="http://schemas.openxmlformats.org/drawingml/2006/picture">
+                <pic:pic xmlns:pic="http://schemas.openxmlformats.org/drawingml/2006/picture">
+                  <pic:nvPicPr>
+                    <pic:cNvPr id="0" name="Picture 2"/>
+                    <pic:cNvPicPr>
+                      <a:picLocks noChangeAspect="1" noChangeArrowheads="1"/>
+                    </pic:cNvPicPr>
+                  </pic:nvPicPr>
+                  <pic:blipFill rotWithShape="1">
+                    <a:blip r:embed="rId16">
+                      <a:extLst>
+                        <a:ext uri="{28A0092B-C50C-407E-A947-70E740481C1C}">
+                          <a14:useLocalDpi xmlns:a14="http://schemas.microsoft.com/office/drawing/2010/main" val="0"/>
+                        </a:ext>
+                      </a:extLst>
+                    </a:blip>
+                    <a:srcRect l="7182" r="8338"/>
+                    <a:stretch/>
+                  </pic:blipFill>
+                  <pic:spPr bwMode="auto">
+                    <a:xfrm>
+                      <a:off x="0" y="0"/>
+                      <a:ext cx="4456800" cy="2259977"/>
+                    </a:xfrm>
+                    <a:prstGeom prst="rect">
+                      <a:avLst/>
+                    </a:prstGeom>
+                    <a:noFill/>
+                    <a:ln>
+                      <a:noFill/>
+                    </a:ln>
+                    <a:extLst>
+                      <a:ext uri="{53640926-AAD7-44D8-BBD7-CCE9431645EC}">
+                        <a14:shadowObscured xmlns:a14="http://schemas.microsoft.com/office/drawing/2010/main"/>
+                      </a:ext>
+                    </a:extLst>
+                  </pic:spPr>
+                </pic:pic>
+              </a:graphicData>
+            </a:graphic>
+          </wp:inline>
+        </w:drawing>
+      </w:r>
+    </w:p>
+    <w:p>
+      <w:pPr>
+        <w:pStyle w:val="Caption"/>
+        <w:rPr>
+          <w:sz w:val="18"/>
+          <w:szCs w:val="14"/>
+          <w:lang w:val="en-US"/>
+        </w:rPr>
+      </w:pPr>
+      <w:bookmarkStart w:id="22" w:name="_Toc69496387"/>
+      <w:r>
+        <w:rPr>
+          <w:sz w:val="18"/>
+          <w:szCs w:val="14"/>
+          <w:lang w:val="en-US"/>
+        </w:rPr>
+        <w:t xml:space="preserve">Figure </w:t>
+      </w:r>
+      <w:r>
+        <w:rPr>
+          <w:sz w:val="18"/>
+          <w:szCs w:val="14"/>
+          <w:lang w:val="en-US"/>
+        </w:rPr>
+        <w:fldChar w:fldCharType="begin"/>
+      </w:r>
+      <w:r>
+        <w:rPr>
+          <w:sz w:val="18"/>
+          <w:szCs w:val="14"/>
+          <w:lang w:val="en-US"/>
+        </w:rPr>
+        <w:instrText xml:space="preserve"> STYLEREF 1 \s </w:instrText>
+      </w:r>
+      <w:r>
+        <w:rPr>
+          <w:sz w:val="18"/>
+          <w:szCs w:val="14"/>
+          <w:lang w:val="en-US"/>
+        </w:rPr>
+        <w:fldChar w:fldCharType="separate"/>
+      </w:r>
+      <w:r>
+        <w:rPr>
+          <w:sz w:val="18"/>
+          <w:szCs w:val="14"/>
+          <w:lang w:val="en-US"/>
+        </w:rPr>
+        <w:t>2</w:t>
+      </w:r>
+      <w:r>
+        <w:rPr>
+          <w:sz w:val="18"/>
+          <w:szCs w:val="14"/>
+          <w:lang w:val="en-US"/>
+        </w:rPr>
+        <w:fldChar w:fldCharType="end"/>
+      </w:r>
+      <w:r>
+        <w:rPr>
+          <w:sz w:val="18"/>
+          <w:szCs w:val="14"/>
+          <w:lang w:val="en-US"/>
+        </w:rPr>
+        <w:t>.</w:t>
+      </w:r>
+      <w:r>
+        <w:rPr>
+          <w:sz w:val="18"/>
+          <w:szCs w:val="14"/>
+          <w:lang w:val="en-US"/>
+        </w:rPr>
+        <w:fldChar w:fldCharType="begin"/>
+      </w:r>
+      <w:r>
+        <w:rPr>
+          <w:sz w:val="18"/>
+          <w:szCs w:val="14"/>
+          <w:lang w:val="en-US"/>
+        </w:rPr>
+        <w:instrText xml:space="preserve"> SEQ Figure \* ARABIC \s 1 </w:instrText>
+      </w:r>
+      <w:r>
+        <w:rPr>
+          <w:sz w:val="18"/>
+          <w:szCs w:val="14"/>
+          <w:lang w:val="en-US"/>
+        </w:rPr>
+        <w:fldChar w:fldCharType="separate"/>
+      </w:r>
+      <w:r>
+        <w:rPr>
+          <w:sz w:val="18"/>
+          <w:szCs w:val="14"/>
+          <w:lang w:val="en-US"/>
+        </w:rPr>
+        <w:t>1</w:t>
+      </w:r>
+      <w:r>
+        <w:rPr>
+          <w:sz w:val="18"/>
+          <w:szCs w:val="14"/>
+          <w:lang w:val="en-US"/>
+        </w:rPr>
+        <w:fldChar w:fldCharType="end"/>
+      </w:r>
+      <w:r>
+        <w:rPr>
+          <w:sz w:val="18"/>
+          <w:szCs w:val="14"/>
+          <w:lang w:val="en-US"/>
+        </w:rPr>
+        <w:t xml:space="preserve"> - Age </w:t>
+      </w:r>
+      <w:proofErr w:type="spellStart"/>
+      <w:r>
+        <w:rPr>
+          <w:sz w:val="18"/>
+          <w:szCs w:val="14"/>
+          <w:lang w:val="en-US"/>
+        </w:rPr>
+        <w:t>of</w:t>
+      </w:r>
+      <w:proofErr w:type="spellEnd"/>
+      <w:r>
+        <w:rPr>
+          <w:sz w:val="18"/>
+          <w:szCs w:val="14"/>
+          <w:lang w:val="en-US"/>
+        </w:rPr>
+        <w:t xml:space="preserve"> </w:t>
+      </w:r>
+      <w:proofErr w:type="spellStart"/>
+      <w:r>
+        <w:rPr>
+          <w:sz w:val="18"/>
+          <w:szCs w:val="14"/>
+          <w:lang w:val="en-US"/>
+        </w:rPr>
+        <w:t>Domestic</w:t>
+      </w:r>
+      <w:proofErr w:type="spellEnd"/>
+      <w:r>
+        <w:rPr>
+          <w:sz w:val="18"/>
+          <w:szCs w:val="14"/>
+          <w:lang w:val="en-US"/>
+        </w:rPr>
+        <w:t xml:space="preserve"> </w:t>
+      </w:r>
+      <w:proofErr w:type="spellStart"/>
+      <w:r>
+        <w:rPr>
+          <w:sz w:val="18"/>
+          <w:szCs w:val="14"/>
+          <w:lang w:val="en-US"/>
+        </w:rPr>
+        <w:t>Violence</w:t>
+      </w:r>
+      <w:proofErr w:type="spellEnd"/>
+      <w:r>
+        <w:rPr>
+          <w:sz w:val="18"/>
+          <w:szCs w:val="14"/>
+          <w:lang w:val="en-US"/>
+        </w:rPr>
+        <w:t xml:space="preserve"> </w:t>
+      </w:r>
+      <w:proofErr w:type="spellStart"/>
+      <w:r>
+        <w:rPr>
+          <w:sz w:val="18"/>
+          <w:szCs w:val="14"/>
+          <w:lang w:val="en-US"/>
+        </w:rPr>
+        <w:t>Victims</w:t>
+      </w:r>
+      <w:proofErr w:type="spellEnd"/>
+      <w:r>
+        <w:rPr>
+          <w:sz w:val="18"/>
+          <w:szCs w:val="14"/>
+          <w:lang w:val="en-US"/>
+        </w:rPr>
+        <w:t xml:space="preserve"> (2013-2017)</w:t>
+      </w:r>
+      <w:bookmarkEnd w:id="22"/>
+    </w:p>
+    <w:p>
+      <w:pPr>
+        <w:jc w:val="both"/>
+        <w:rPr>
+          <w:lang w:val="en-US" w:eastAsia="pt-PT"/>
+        </w:rPr>
+      </w:pPr>
+      <w:r>
+        <w:rPr>
+          <w:lang w:val="en-US" w:eastAsia="pt-PT"/>
+        </w:rPr>
+        <w:lastRenderedPageBreak/>
+        <w:t>Another key finding from the general APAV report</w:t>
+      </w:r>
+      <w:r>
+        <w:rPr>
+          <w:lang w:val="en-US" w:eastAsia="pt-PT"/>
+        </w:rPr>
+        <w:t xml:space="preserve"> is related to the family structure of the victims. Once again, it is shown that </w:t>
+      </w:r>
+      <w:r>
+        <w:rPr>
+          <w:b/>
+          <w:bCs/>
+          <w:lang w:val="en-US" w:eastAsia="pt-PT"/>
+        </w:rPr>
+        <w:t>children are an important factor when determining the risk for domestic violence</w:t>
+      </w:r>
+      <w:r>
+        <w:rPr>
+          <w:lang w:val="en-US" w:eastAsia="pt-PT"/>
+        </w:rPr>
+        <w:t>. From the 36.528 processes considered, 41,86% of the victims were in a nuclear family with children.</w:t>
+      </w:r>
+      <w:r>
+        <w:rPr>
+          <w:lang w:val="en-US" w:eastAsia="pt-PT"/>
+        </w:rPr>
+        <w:t xml:space="preserve"> Finally, it is also mentioned in the report that the marital status of the victim is also a relevant factor, as around 34% of the victims were married. This is a relevant percentage when compared to the 20,8% that were single, 16% whose marital status was unknown, 11,6 who were in a non-marital partnership, 8,7% who were divorced, 5,6% who were separated and 3,3% who were widowed. Therefore, </w:t>
+      </w:r>
+      <w:r>
+        <w:rPr>
+          <w:b/>
+          <w:bCs/>
+          <w:lang w:val="en-US" w:eastAsia="pt-PT"/>
+        </w:rPr>
+        <w:t xml:space="preserve">including </w:t>
+      </w:r>
+      <w:r>
+        <w:rPr>
+          <w:b/>
+          <w:bCs/>
+          <w:lang w:val="en-US" w:eastAsia="pt-PT"/>
+        </w:rPr>
+        <w:t>a measure of the number of marriages may be relevant</w:t>
+      </w:r>
+      <w:r>
+        <w:rPr>
+          <w:lang w:val="en-US" w:eastAsia="pt-PT"/>
+        </w:rPr>
+        <w:t>.</w:t>
+      </w:r>
+    </w:p>
+    <w:p>
+      <w:pPr>
+        <w:pStyle w:val="Caption"/>
+        <w:jc w:val="both"/>
+        <w:rPr>
+          <w:sz w:val="18"/>
+          <w:szCs w:val="14"/>
+          <w:lang w:val="en-US"/>
+        </w:rPr>
+      </w:pPr>
+      <w:r>
+        <w:rPr>
+          <w:lang w:val="en-US"/>
+        </w:rPr>
         <w:t>As explained in the 2010 article</w:t>
       </w:r>
       <w:r>
@@ -7290,7 +8033,7 @@
           <w:rStyle w:val="FootnoteReference"/>
           <w:lang w:val="en-US"/>
         </w:rPr>
-        <w:footnoteReference w:id="6"/>
+        <w:footnoteReference w:id="8"/>
       </w:r>
       <w:r>
         <w:rPr>
@@ -7329,248 +8072,284 @@
       <w:r>
         <w:rPr>
           <w:b/>
-          <w:bCs/>
           <w:lang w:val="en-US"/>
         </w:rPr>
         <w:t xml:space="preserve">there are several theories regarding wage </w:t>
       </w:r>
+      <w:r>
+        <w:rPr>
+          <w:b/>
+          <w:lang w:val="en-US"/>
+        </w:rPr>
+        <w:t xml:space="preserve">gender </w:t>
+      </w:r>
+      <w:r>
+        <w:rPr>
+          <w:b/>
+          <w:lang w:val="en-US"/>
+        </w:rPr>
+        <w:t>inequality and domestic violence against women</w:t>
+      </w:r>
+      <w:r>
+        <w:rPr>
+          <w:lang w:val="en-US"/>
+        </w:rPr>
+        <w:t>. The one supported b</w:t>
+      </w:r>
+      <w:r>
+        <w:rPr>
+          <w:lang w:val="en-US"/>
+        </w:rPr>
+        <w:t>0</w:t>
+      </w:r>
+      <w:r>
+        <w:rPr>
+          <w:lang w:val="en-US"/>
+        </w:rPr>
+        <w:t xml:space="preserve">y this article states that, as the wage gap between genders decreases, women get more bargaining power and, consequently, domestic violence decreases as well. However, there are other hypotheses possible. The first one is the “male backlash” hypothesis </w:t>
+      </w:r>
+      <w:r>
+        <w:rPr>
+          <w:lang w:val="en-US"/>
+        </w:rPr>
+        <w:t>which</w:t>
+      </w:r>
+      <w:r>
+        <w:rPr>
+          <w:lang w:val="en-US"/>
+        </w:rPr>
+        <w:t xml:space="preserve"> states that, as the wage gap decreases, violence increases against women because aggressive men feel as if their traditional gender role may be threatened. The other hypothesis, the model of </w:t>
+      </w:r>
+      <w:r>
+        <w:rPr>
+          <w:lang w:val="en-US"/>
+        </w:rPr>
+        <w:t>exposure reduction, states that as the wage gap decreases, the labor force participation of women increases and, consequently, domestic violence against them declines because women spend less time with violent partners.</w:t>
+      </w:r>
+      <w:r>
+        <w:rPr>
+          <w:lang w:val="en-US"/>
+        </w:rPr>
+        <w:t xml:space="preserve"> Either way, </w:t>
+      </w:r>
+      <w:r>
+        <w:rPr>
+          <w:b/>
+          <w:lang w:val="en-US"/>
+        </w:rPr>
+        <w:t xml:space="preserve">it is unquestionable that this is a variable of interest </w:t>
+      </w:r>
+      <w:r>
+        <w:rPr>
+          <w:b/>
+          <w:lang w:val="en-US"/>
+        </w:rPr>
+        <w:t>when it comes to</w:t>
+      </w:r>
+      <w:r>
+        <w:rPr>
+          <w:b/>
+          <w:lang w:val="en-US"/>
+        </w:rPr>
+        <w:t xml:space="preserve"> justifying changes in domestic violence occurrences</w:t>
+      </w:r>
+      <w:r>
+        <w:rPr>
+          <w:lang w:val="en-US"/>
+        </w:rPr>
+        <w:t xml:space="preserve">. </w:t>
+      </w:r>
+      <w:r>
+        <w:rPr>
+          <w:lang w:val="en-US"/>
+        </w:rPr>
+        <w:t>One of the key points of this article is that the relative or potential salary is more important in justifying violence patterns than the actual one. Keeping this in mind, if possible, it is better to use a variable that reflects the potential wage of women vs. men instead of the actual wage gap.</w:t>
+      </w:r>
+      <w:r>
+        <w:rPr>
+          <w:lang w:val="en-US"/>
+        </w:rPr>
+        <w:t xml:space="preserve"> The results of this study, conducted in the state of California, in the United States, show that the decline in the wage gap between 1990 and 2003 explains nine percent of the decrease of domestic violence against women in the same period.</w:t>
+      </w:r>
+    </w:p>
+    <w:p>
+      <w:pPr>
+        <w:pStyle w:val="Heading1"/>
+      </w:pPr>
+      <w:bookmarkStart w:id="23" w:name="_Toc69496397"/>
+      <w:r>
+        <w:lastRenderedPageBreak/>
+        <w:t>Theoretical Background</w:t>
+      </w:r>
+      <w:bookmarkEnd w:id="23"/>
+    </w:p>
+    <w:p>
+      <w:pPr>
+        <w:pStyle w:val="Heading2"/>
+      </w:pPr>
+      <w:bookmarkStart w:id="24" w:name="_Toc69496398"/>
+      <w:r>
+        <w:t>Panel Data</w:t>
+      </w:r>
+      <w:bookmarkEnd w:id="24"/>
+    </w:p>
+    <w:p>
+      <w:pPr>
+        <w:jc w:val="both"/>
+        <w:rPr>
+          <w:lang w:val="en-US" w:eastAsia="pt-PT"/>
+        </w:rPr>
+      </w:pPr>
+      <w:r>
+        <w:rPr>
+          <w:lang w:val="en-US" w:eastAsia="pt-PT"/>
+        </w:rPr>
+        <w:t>Data can be collected in multiple formats. The most widely discussed ones are cross section data, pooled cross section data, time series data and panel data.</w:t>
+      </w:r>
+    </w:p>
+    <w:p>
+      <w:pPr>
+        <w:jc w:val="both"/>
+        <w:rPr>
+          <w:lang w:val="en-US" w:eastAsia="pt-PT"/>
+        </w:rPr>
+      </w:pPr>
       <w:r>
         <w:rPr>
           <w:b/>
           <w:bCs/>
-          <w:lang w:val="en-US"/>
-        </w:rPr>
-        <w:t xml:space="preserve">gender </w:t>
+          <w:lang w:val="en-US" w:eastAsia="pt-PT"/>
+        </w:rPr>
+        <w:t>Cross section</w:t>
+      </w:r>
+      <w:r>
+        <w:rPr>
+          <w:lang w:val="en-US" w:eastAsia="pt-PT"/>
+        </w:rPr>
+        <w:t xml:space="preserve"> data is data that is collected for multiple units across the same </w:t>
+      </w:r>
+      <w:proofErr w:type="gramStart"/>
+      <w:r>
+        <w:rPr>
+          <w:lang w:val="en-US" w:eastAsia="pt-PT"/>
+        </w:rPr>
+        <w:t>time period</w:t>
+      </w:r>
+      <w:proofErr w:type="gramEnd"/>
+      <w:r>
+        <w:rPr>
+          <w:lang w:val="en-US" w:eastAsia="pt-PT"/>
+        </w:rPr>
+        <w:t xml:space="preserve">. Each observation represents a unit of the population being studied. It is the “common” dataset structure. When we combine cross section data from different time </w:t>
+      </w:r>
+      <w:proofErr w:type="gramStart"/>
+      <w:r>
+        <w:rPr>
+          <w:lang w:val="en-US" w:eastAsia="pt-PT"/>
+        </w:rPr>
+        <w:t>periods</w:t>
+      </w:r>
+      <w:proofErr w:type="gramEnd"/>
+      <w:r>
+        <w:rPr>
+          <w:lang w:val="en-US" w:eastAsia="pt-PT"/>
+        </w:rPr>
+        <w:t xml:space="preserve"> we create a </w:t>
       </w:r>
       <w:r>
         <w:rPr>
           <w:b/>
           <w:bCs/>
-          <w:lang w:val="en-US"/>
-        </w:rPr>
-        <w:t>inequality and domestic violence against women</w:t>
-      </w:r>
-      <w:r>
-        <w:rPr>
-          <w:lang w:val="en-US"/>
-        </w:rPr>
-        <w:t>. The one supported b</w:t>
-      </w:r>
-      <w:r>
-        <w:rPr>
-          <w:lang w:val="en-US"/>
-        </w:rPr>
-        <w:t>0</w:t>
-      </w:r>
-      <w:r>
-        <w:rPr>
-          <w:lang w:val="en-US"/>
-        </w:rPr>
-        <w:t xml:space="preserve">y this article states that, as the wage gap between genders decreases, women get more bargaining power and, consequently, domestic violence decreases as well. However, there are other hypotheses possible. The first one is the “male backlash” hypothesis </w:t>
-      </w:r>
-      <w:r>
-        <w:rPr>
-          <w:lang w:val="en-US"/>
-        </w:rPr>
-        <w:t>which</w:t>
-      </w:r>
-      <w:r>
-        <w:rPr>
-          <w:lang w:val="en-US"/>
-        </w:rPr>
-        <w:t xml:space="preserve"> states that, as the wage gap decreases, violence increases against women because aggressive men feel as if their traditional gender role may be threatened. The other hypothesis, the model of </w:t>
-      </w:r>
-      <w:r>
-        <w:rPr>
-          <w:lang w:val="en-US"/>
-        </w:rPr>
-        <w:t>exposure reduction, states that as the wage gap decreases, the labor force participation of women increases and, consequently, domestic violence against them declines because women spend less time with violent partners.</w:t>
-      </w:r>
-      <w:r>
-        <w:rPr>
-          <w:lang w:val="en-US"/>
-        </w:rPr>
-        <w:t xml:space="preserve"> Either way, </w:t>
+          <w:lang w:val="en-US" w:eastAsia="pt-PT"/>
+        </w:rPr>
+        <w:t>pooled cross section</w:t>
+      </w:r>
+      <w:r>
+        <w:rPr>
+          <w:lang w:val="en-US" w:eastAsia="pt-PT"/>
+        </w:rPr>
+        <w:t xml:space="preserve"> dataset. In this case, each observation represents a unit of the population in a specific </w:t>
+      </w:r>
+      <w:proofErr w:type="gramStart"/>
+      <w:r>
+        <w:rPr>
+          <w:lang w:val="en-US" w:eastAsia="pt-PT"/>
+        </w:rPr>
+        <w:t>period in time</w:t>
+      </w:r>
+      <w:proofErr w:type="gramEnd"/>
+      <w:r>
+        <w:rPr>
+          <w:lang w:val="en-US" w:eastAsia="pt-PT"/>
+        </w:rPr>
+        <w:t xml:space="preserve">. It is not necessarily true that the same units are studied for the different periods. If we are studying the same unit across different periods in time, we create a </w:t>
       </w:r>
       <w:r>
         <w:rPr>
           <w:b/>
           <w:bCs/>
-          <w:lang w:val="en-US"/>
-        </w:rPr>
-        <w:t xml:space="preserve">it is unquestionable that this is a variable of interest </w:t>
+          <w:lang w:val="en-US" w:eastAsia="pt-PT"/>
+        </w:rPr>
+        <w:t>time series</w:t>
+      </w:r>
+      <w:r>
+        <w:rPr>
+          <w:lang w:val="en-US" w:eastAsia="pt-PT"/>
+        </w:rPr>
+        <w:t xml:space="preserve">. A time series shows the evolution of that unit through a specified time interval. Finally, </w:t>
       </w:r>
       <w:r>
         <w:rPr>
           <w:b/>
           <w:bCs/>
-          <w:lang w:val="en-US"/>
-        </w:rPr>
-        <w:t>when it comes to</w:t>
+          <w:lang w:val="en-US" w:eastAsia="pt-PT"/>
+        </w:rPr>
+        <w:t>panel data</w:t>
+      </w:r>
+      <w:r>
+        <w:rPr>
+          <w:lang w:val="en-US" w:eastAsia="pt-PT"/>
+        </w:rPr>
+        <w:t xml:space="preserve">, also called </w:t>
       </w:r>
       <w:r>
         <w:rPr>
           <w:b/>
           <w:bCs/>
-          <w:lang w:val="en-US"/>
-        </w:rPr>
-        <w:t xml:space="preserve"> justifying changes in domestic violence occurrences</w:t>
-      </w:r>
-      <w:r>
-        <w:rPr>
-          <w:lang w:val="en-US"/>
-        </w:rPr>
-        <w:t xml:space="preserve">. </w:t>
-      </w:r>
-      <w:r>
-        <w:rPr>
-          <w:lang w:val="en-US"/>
-        </w:rPr>
-        <w:t>One of the key points of this article is that the relative or potential salary is more important in justifying violence patterns than the actual one. Keeping this in mind, if possible, it is better to use a variable that reflects the potential wage of women vs. men instead of the actual wage gap.</w:t>
-      </w:r>
-      <w:r>
-        <w:rPr>
-          <w:lang w:val="en-US"/>
-        </w:rPr>
-        <w:t xml:space="preserve"> The results of this study, conducted in the state of California, in the United States, show that the decline in the wage gap between 1990 and 2003 explains nine percent of the decrease of domestic violence against women in the same period.</w:t>
-      </w:r>
-    </w:p>
-    <w:p>
-      <w:pPr>
-        <w:pStyle w:val="Heading1"/>
-      </w:pPr>
-      <w:bookmarkStart w:id="22" w:name="_Toc69140998"/>
-      <w:r>
-        <w:lastRenderedPageBreak/>
-        <w:t>Theoretical Background</w:t>
-      </w:r>
-      <w:bookmarkEnd w:id="22"/>
+          <w:lang w:val="en-US" w:eastAsia="pt-PT"/>
+        </w:rPr>
+        <w:t>longitudinal data</w:t>
+      </w:r>
+      <w:r>
+        <w:rPr>
+          <w:lang w:val="en-US" w:eastAsia="pt-PT"/>
+        </w:rPr>
+        <w:t xml:space="preserve">, is a combination of cross section and time series data. In this type of </w:t>
+      </w:r>
+      <w:r>
+        <w:rPr>
+          <w:lang w:val="en-US" w:eastAsia="pt-PT"/>
+        </w:rPr>
+        <w:t>data,</w:t>
+      </w:r>
+      <w:r>
+        <w:rPr>
+          <w:lang w:val="en-US" w:eastAsia="pt-PT"/>
+        </w:rPr>
+        <w:t xml:space="preserve"> we have one time series for each included unit. </w:t>
+      </w:r>
+      <w:r>
+        <w:rPr>
+          <w:lang w:val="en-US" w:eastAsia="pt-PT"/>
+        </w:rPr>
+        <w:t>The identifier of the unit and the period the data refers to are shown as variables in the dataset. The present study focuses on panel data, as there is one yearly discrete time series for each Portuguese municipality.</w:t>
+      </w:r>
     </w:p>
     <w:p>
       <w:pPr>
         <w:pStyle w:val="Heading2"/>
       </w:pPr>
-      <w:bookmarkStart w:id="23" w:name="_Toc69140999"/>
-      <w:r>
-        <w:t>Panel Data</w:t>
-      </w:r>
-      <w:bookmarkEnd w:id="23"/>
-    </w:p>
-    <w:p>
-      <w:pPr>
-        <w:jc w:val="both"/>
-        <w:rPr>
-          <w:lang w:val="en-US" w:eastAsia="pt-PT"/>
-        </w:rPr>
-      </w:pPr>
-      <w:r>
-        <w:rPr>
-          <w:lang w:val="en-US" w:eastAsia="pt-PT"/>
-        </w:rPr>
-        <w:t>Data can be collected in multiple formats. The most widely discussed ones are cross section data, pooled cross section data, time series data and panel data.</w:t>
-      </w:r>
-    </w:p>
-    <w:p>
-      <w:pPr>
-        <w:jc w:val="both"/>
-        <w:rPr>
-          <w:lang w:val="en-US" w:eastAsia="pt-PT"/>
-        </w:rPr>
-      </w:pPr>
-      <w:r>
-        <w:rPr>
-          <w:b/>
-          <w:bCs/>
-          <w:lang w:val="en-US" w:eastAsia="pt-PT"/>
-        </w:rPr>
-        <w:t>Cross section</w:t>
-      </w:r>
-      <w:r>
-        <w:rPr>
-          <w:lang w:val="en-US" w:eastAsia="pt-PT"/>
-        </w:rPr>
-        <w:t xml:space="preserve"> data is data that is collected for multiple units across the same time period. Each observation represents a unit of the population being studied. It is the “common” dataset structure. When we combine cross section data from different time periods we create a </w:t>
-      </w:r>
-      <w:r>
-        <w:rPr>
-          <w:b/>
-          <w:bCs/>
-          <w:lang w:val="en-US" w:eastAsia="pt-PT"/>
-        </w:rPr>
-        <w:t>pooled cross section</w:t>
-      </w:r>
-      <w:r>
-        <w:rPr>
-          <w:lang w:val="en-US" w:eastAsia="pt-PT"/>
-        </w:rPr>
-        <w:t xml:space="preserve"> dataset. In this case, each observation represents a unit of the population in a specific period in time. It is not necessarily true that the same units are studied for the different periods. If we are studying the same unit across different periods in time, we create a </w:t>
-      </w:r>
-      <w:r>
-        <w:rPr>
-          <w:b/>
-          <w:bCs/>
-          <w:lang w:val="en-US" w:eastAsia="pt-PT"/>
-        </w:rPr>
-        <w:t>time series</w:t>
-      </w:r>
-      <w:r>
-        <w:rPr>
-          <w:lang w:val="en-US" w:eastAsia="pt-PT"/>
-        </w:rPr>
-        <w:t xml:space="preserve">. A time series shows the evolution of that unit through a specified time interval. Finally, </w:t>
-      </w:r>
-      <w:r>
-        <w:rPr>
-          <w:b/>
-          <w:bCs/>
-          <w:lang w:val="en-US" w:eastAsia="pt-PT"/>
-        </w:rPr>
-        <w:t>panel data</w:t>
-      </w:r>
-      <w:r>
-        <w:rPr>
-          <w:lang w:val="en-US" w:eastAsia="pt-PT"/>
-        </w:rPr>
-        <w:t xml:space="preserve">, also called </w:t>
-      </w:r>
-      <w:r>
-        <w:rPr>
-          <w:b/>
-          <w:bCs/>
-          <w:lang w:val="en-US" w:eastAsia="pt-PT"/>
-        </w:rPr>
-        <w:t>longitudinal data</w:t>
-      </w:r>
-      <w:r>
-        <w:rPr>
-          <w:lang w:val="en-US" w:eastAsia="pt-PT"/>
-        </w:rPr>
-        <w:t xml:space="preserve">, is a combination of cross section and time series data. In this type of </w:t>
-      </w:r>
-      <w:r>
-        <w:rPr>
-          <w:lang w:val="en-US" w:eastAsia="pt-PT"/>
-        </w:rPr>
-        <w:t>data,</w:t>
-      </w:r>
-      <w:r>
-        <w:rPr>
-          <w:lang w:val="en-US" w:eastAsia="pt-PT"/>
-        </w:rPr>
-        <w:t xml:space="preserve"> we have one time series for each included unit. </w:t>
-      </w:r>
-      <w:r>
-        <w:rPr>
-          <w:lang w:val="en-US" w:eastAsia="pt-PT"/>
-        </w:rPr>
-        <w:t>The identifier of the unit and the period the data refers to are shown as variables in the dataset. The present study focuses on panel data, as there is one yearly discrete time series for each Portuguese municipality.</w:t>
-      </w:r>
-    </w:p>
-    <w:p>
-      <w:pPr>
-        <w:pStyle w:val="Heading2"/>
-      </w:pPr>
-      <w:bookmarkStart w:id="24" w:name="_Toc69141000"/>
+      <w:bookmarkStart w:id="25" w:name="_Toc69496399"/>
       <w:r>
         <w:t xml:space="preserve">Causal Relationships and </w:t>
       </w:r>
@@ -7581,7 +8360,7 @@
         </w:rPr>
         <w:t>Ceteris Paribus</w:t>
       </w:r>
-      <w:bookmarkEnd w:id="24"/>
+      <w:bookmarkEnd w:id="25"/>
     </w:p>
     <w:p>
       <w:pPr>
@@ -7969,22 +8748,22 @@
       <w:pPr>
         <w:pStyle w:val="Heading1"/>
       </w:pPr>
-      <w:bookmarkStart w:id="25" w:name="_Toc69141001"/>
+      <w:bookmarkStart w:id="26" w:name="_Toc69496400"/>
       <w:r>
         <w:lastRenderedPageBreak/>
         <w:t>Data Exploration</w:t>
       </w:r>
-      <w:bookmarkEnd w:id="25"/>
+      <w:bookmarkEnd w:id="26"/>
     </w:p>
     <w:p>
       <w:pPr>
         <w:pStyle w:val="Heading2"/>
       </w:pPr>
-      <w:bookmarkStart w:id="26" w:name="_Toc69141002"/>
+      <w:bookmarkStart w:id="27" w:name="_Toc69496401"/>
       <w:r>
         <w:t>Dependent Variable</w:t>
       </w:r>
-      <w:bookmarkEnd w:id="26"/>
+      <w:bookmarkEnd w:id="27"/>
     </w:p>
     <w:p>
       <w:pPr>
@@ -8036,6 +8815,7 @@
         </w:rPr>
         <w:t xml:space="preserve"> (as explained in </w:t>
       </w:r>
+      <w:proofErr w:type="gramStart"/>
       <w:r>
         <w:rPr>
           <w:highlight w:val="cyan"/>
@@ -8043,6 +8823,7 @@
         </w:rPr>
         <w:t>1.Introduction</w:t>
       </w:r>
+      <w:proofErr w:type="gramEnd"/>
       <w:r>
         <w:rPr>
           <w:lang w:val="en-US" w:eastAsia="pt-PT"/>
@@ -8193,7 +8974,6 @@
           <w:id w:val="972251236"/>
           <w:citation/>
         </w:sdtPr>
-        <w:sdtEndPr/>
         <w:sdtContent>
           <w:r>
             <w:rPr>
@@ -8246,7 +9026,21 @@
         <w:rPr>
           <w:lang w:val="en-US"/>
         </w:rPr>
-        <w:t>The data recorded for Portugal as a whole is a discrete time series. For each category there is a set of 12 observations recorded at uniformly spaced time values, in this case, years. This remains true for the data regarding districts and municipalities, except that for the first case there is one time series per category and per district, and for the second case there is one time series per category and per municipality.</w:t>
+        <w:t xml:space="preserve">The data recorded for Portugal </w:t>
+      </w:r>
+      <w:proofErr w:type="gramStart"/>
+      <w:r>
+        <w:rPr>
+          <w:lang w:val="en-US"/>
+        </w:rPr>
+        <w:t>as a whole is</w:t>
+      </w:r>
+      <w:proofErr w:type="gramEnd"/>
+      <w:r>
+        <w:rPr>
+          <w:lang w:val="en-US"/>
+        </w:rPr>
+        <w:t xml:space="preserve"> a discrete time series. For each category there is a set of 12 observations recorded at uniformly spaced time values, in this case, years. This remains true for the data regarding districts and municipalities, except that for the first case there is one time series per category and per district, and for the second case there is one time series per category and per municipality.</w:t>
       </w:r>
     </w:p>
     <w:p>
@@ -9548,7 +10342,7 @@
           <w:lang w:val="en-US"/>
         </w:rPr>
       </w:pPr>
-      <w:bookmarkStart w:id="27" w:name="_Toc69141014"/>
+      <w:bookmarkStart w:id="28" w:name="_Toc69141014"/>
       <w:r>
         <w:rPr>
           <w:sz w:val="18"/>
@@ -9671,7 +10465,7 @@
         </w:rPr>
         <w:t>the Dependent Variable (Portugal)</w:t>
       </w:r>
-      <w:bookmarkEnd w:id="27"/>
+      <w:bookmarkEnd w:id="28"/>
     </w:p>
     <w:p>
       <w:pPr>
@@ -9762,7 +10556,7 @@
                     </pic:cNvPicPr>
                   </pic:nvPicPr>
                   <pic:blipFill>
-                    <a:blip r:embed="rId16">
+                    <a:blip r:embed="rId17">
                       <a:extLst>
                         <a:ext uri="{28A0092B-C50C-407E-A947-70E740481C1C}">
                           <a14:useLocalDpi xmlns:a14="http://schemas.microsoft.com/office/drawing/2010/main" val="0"/>
@@ -9804,7 +10598,7 @@
           <w:lang w:val="en-US"/>
         </w:rPr>
       </w:pPr>
-      <w:bookmarkStart w:id="28" w:name="_Toc69141013"/>
+      <w:bookmarkStart w:id="29" w:name="_Toc69496388"/>
       <w:r>
         <w:rPr>
           <w:sz w:val="18"/>
@@ -9817,6 +10611,7 @@
         <w:rPr>
           <w:sz w:val="18"/>
           <w:szCs w:val="14"/>
+          <w:lang w:val="en-US"/>
         </w:rPr>
         <w:fldChar w:fldCharType="begin"/>
       </w:r>
@@ -9832,6 +10627,7 @@
         <w:rPr>
           <w:sz w:val="18"/>
           <w:szCs w:val="14"/>
+          <w:lang w:val="en-US"/>
         </w:rPr>
         <w:fldChar w:fldCharType="separate"/>
       </w:r>
@@ -9848,6 +10644,7 @@
         <w:rPr>
           <w:sz w:val="18"/>
           <w:szCs w:val="14"/>
+          <w:lang w:val="en-US"/>
         </w:rPr>
         <w:fldChar w:fldCharType="end"/>
       </w:r>
@@ -9863,6 +10660,7 @@
         <w:rPr>
           <w:sz w:val="18"/>
           <w:szCs w:val="14"/>
+          <w:lang w:val="en-US"/>
         </w:rPr>
         <w:fldChar w:fldCharType="begin"/>
       </w:r>
@@ -9878,6 +10676,7 @@
         <w:rPr>
           <w:sz w:val="18"/>
           <w:szCs w:val="14"/>
+          <w:lang w:val="en-US"/>
         </w:rPr>
         <w:fldChar w:fldCharType="separate"/>
       </w:r>
@@ -9894,6 +10693,7 @@
         <w:rPr>
           <w:sz w:val="18"/>
           <w:szCs w:val="14"/>
+          <w:lang w:val="en-US"/>
         </w:rPr>
         <w:fldChar w:fldCharType="end"/>
       </w:r>
@@ -9913,7 +10713,7 @@
         </w:rPr>
         <w:t xml:space="preserve"> (Portugal)</w:t>
       </w:r>
-      <w:bookmarkEnd w:id="28"/>
+      <w:bookmarkEnd w:id="29"/>
     </w:p>
     <w:p>
       <w:pPr>
@@ -10610,7 +11410,7 @@
           <w:lang w:val="en-US"/>
         </w:rPr>
       </w:pPr>
-      <w:bookmarkStart w:id="29" w:name="_Toc69141015"/>
+      <w:bookmarkStart w:id="30" w:name="_Toc69141015"/>
       <w:r>
         <w:rPr>
           <w:sz w:val="18"/>
@@ -10717,7 +11517,7 @@
         </w:rPr>
         <w:t>. Missing Values by Category (Municipalities)</w:t>
       </w:r>
-      <w:bookmarkEnd w:id="29"/>
+      <w:bookmarkEnd w:id="30"/>
     </w:p>
     <w:p>
       <w:pPr>
@@ -11844,7 +12644,7 @@
           <w:lang w:val="en-US"/>
         </w:rPr>
       </w:pPr>
-      <w:bookmarkStart w:id="30" w:name="_Toc69141016"/>
+      <w:bookmarkStart w:id="31" w:name="_Toc69141016"/>
       <w:r>
         <w:rPr>
           <w:sz w:val="18"/>
@@ -11945,7 +12745,7 @@
         </w:rPr>
         <w:t>. Missing Values for DVASA in Municipalities and Difference Between National Total and Municipality Total</w:t>
       </w:r>
-      <w:bookmarkEnd w:id="30"/>
+      <w:bookmarkEnd w:id="31"/>
     </w:p>
     <w:p>
       <w:pPr>
@@ -11958,9 +12758,11 @@
       <w:pPr>
         <w:pStyle w:val="Heading2"/>
       </w:pPr>
+      <w:bookmarkStart w:id="32" w:name="_Toc69496402"/>
       <w:r>
         <w:t>Explanatory Variables</w:t>
       </w:r>
+      <w:bookmarkEnd w:id="32"/>
     </w:p>
     <w:p>
       <w:pPr>
@@ -12035,7 +12837,21 @@
         <w:rPr>
           <w:lang w:val="en-US" w:eastAsia="pt-PT"/>
         </w:rPr>
-        <w:t xml:space="preserve">. As a way to include this factor in the present study, the </w:t>
+        <w:t xml:space="preserve">. </w:t>
+      </w:r>
+      <w:proofErr w:type="gramStart"/>
+      <w:r>
+        <w:rPr>
+          <w:lang w:val="en-US" w:eastAsia="pt-PT"/>
+        </w:rPr>
+        <w:t>As a way to</w:t>
+      </w:r>
+      <w:proofErr w:type="gramEnd"/>
+      <w:r>
+        <w:rPr>
+          <w:lang w:val="en-US" w:eastAsia="pt-PT"/>
+        </w:rPr>
+        <w:t xml:space="preserve"> include this factor in the present study, the </w:t>
       </w:r>
       <w:r>
         <w:rPr>
@@ -12049,7 +12865,21 @@
         <w:rPr>
           <w:lang w:val="en-US" w:eastAsia="pt-PT"/>
         </w:rPr>
-        <w:t xml:space="preserve"> was considered as an explanatory variable. This index is the average number of children born for each woman in fertile age (between 15 and 49 years). In order for the generation renewal to be assured, the synthetic fertility index must be </w:t>
+        <w:t xml:space="preserve"> was considered as an explanatory variable. This index is the average number of children born for each woman in fertile age (between 15 and 49 years). </w:t>
+      </w:r>
+      <w:proofErr w:type="gramStart"/>
+      <w:r>
+        <w:rPr>
+          <w:lang w:val="en-US" w:eastAsia="pt-PT"/>
+        </w:rPr>
+        <w:t>In order for</w:t>
+      </w:r>
+      <w:proofErr w:type="gramEnd"/>
+      <w:r>
+        <w:rPr>
+          <w:lang w:val="en-US" w:eastAsia="pt-PT"/>
+        </w:rPr>
+        <w:t xml:space="preserve"> the generation renewal to be assured, the synthetic fertility index must be </w:t>
       </w:r>
       <w:r>
         <w:rPr>
@@ -12109,14 +12939,14 @@
       <w:pPr>
         <w:pStyle w:val="Heading1"/>
       </w:pPr>
-      <w:bookmarkStart w:id="31" w:name="_Toc410990273"/>
-      <w:bookmarkStart w:id="32" w:name="_Toc410990285"/>
-      <w:bookmarkStart w:id="33" w:name="_Toc412186398"/>
-      <w:bookmarkStart w:id="34" w:name="_Toc412186503"/>
-      <w:bookmarkStart w:id="35" w:name="_Toc412186528"/>
-      <w:bookmarkStart w:id="36" w:name="_Toc412186599"/>
-      <w:bookmarkStart w:id="37" w:name="_Toc412186629"/>
-      <w:bookmarkStart w:id="38" w:name="_Toc69141003"/>
+      <w:bookmarkStart w:id="33" w:name="_Toc410990273"/>
+      <w:bookmarkStart w:id="34" w:name="_Toc410990285"/>
+      <w:bookmarkStart w:id="35" w:name="_Toc412186398"/>
+      <w:bookmarkStart w:id="36" w:name="_Toc412186503"/>
+      <w:bookmarkStart w:id="37" w:name="_Toc412186528"/>
+      <w:bookmarkStart w:id="38" w:name="_Toc412186599"/>
+      <w:bookmarkStart w:id="39" w:name="_Toc412186629"/>
+      <w:bookmarkStart w:id="40" w:name="_Toc69496403"/>
       <w:r>
         <w:lastRenderedPageBreak/>
         <w:t>M</w:t>
@@ -12124,14 +12954,14 @@
       <w:r>
         <w:t>ethodology</w:t>
       </w:r>
-      <w:bookmarkEnd w:id="31"/>
-      <w:bookmarkEnd w:id="32"/>
       <w:bookmarkEnd w:id="33"/>
       <w:bookmarkEnd w:id="34"/>
       <w:bookmarkEnd w:id="35"/>
       <w:bookmarkEnd w:id="36"/>
       <w:bookmarkEnd w:id="37"/>
       <w:bookmarkEnd w:id="38"/>
+      <w:bookmarkEnd w:id="39"/>
+      <w:bookmarkEnd w:id="40"/>
     </w:p>
     <w:p>
       <w:pPr>
@@ -12546,15 +13376,15 @@
       <w:pPr>
         <w:pStyle w:val="Heading1"/>
       </w:pPr>
-      <w:bookmarkStart w:id="39" w:name="_Toc195238892"/>
-      <w:bookmarkStart w:id="40" w:name="_Toc410990274"/>
-      <w:bookmarkStart w:id="41" w:name="_Toc410990286"/>
-      <w:bookmarkStart w:id="42" w:name="_Toc412186399"/>
-      <w:bookmarkStart w:id="43" w:name="_Toc412186504"/>
-      <w:bookmarkStart w:id="44" w:name="_Toc412186529"/>
-      <w:bookmarkStart w:id="45" w:name="_Toc412186600"/>
-      <w:bookmarkStart w:id="46" w:name="_Toc412186630"/>
-      <w:bookmarkStart w:id="47" w:name="_Toc69141004"/>
+      <w:bookmarkStart w:id="41" w:name="_Toc195238892"/>
+      <w:bookmarkStart w:id="42" w:name="_Toc410990274"/>
+      <w:bookmarkStart w:id="43" w:name="_Toc410990286"/>
+      <w:bookmarkStart w:id="44" w:name="_Toc412186399"/>
+      <w:bookmarkStart w:id="45" w:name="_Toc412186504"/>
+      <w:bookmarkStart w:id="46" w:name="_Toc412186529"/>
+      <w:bookmarkStart w:id="47" w:name="_Toc412186600"/>
+      <w:bookmarkStart w:id="48" w:name="_Toc412186630"/>
+      <w:bookmarkStart w:id="49" w:name="_Toc69496404"/>
       <w:r>
         <w:lastRenderedPageBreak/>
         <w:t>R</w:t>
@@ -12568,8 +13398,6 @@
       <w:r>
         <w:t>iscussion</w:t>
       </w:r>
-      <w:bookmarkEnd w:id="39"/>
-      <w:bookmarkEnd w:id="40"/>
       <w:bookmarkEnd w:id="41"/>
       <w:bookmarkEnd w:id="42"/>
       <w:bookmarkEnd w:id="43"/>
@@ -12577,6 +13405,8 @@
       <w:bookmarkEnd w:id="45"/>
       <w:bookmarkEnd w:id="46"/>
       <w:bookmarkEnd w:id="47"/>
+      <w:bookmarkEnd w:id="48"/>
+      <w:bookmarkEnd w:id="49"/>
     </w:p>
     <w:p>
       <w:pPr>
@@ -12919,26 +13749,26 @@
       <w:pPr>
         <w:pStyle w:val="Heading1"/>
       </w:pPr>
-      <w:bookmarkStart w:id="48" w:name="_Toc410990275"/>
-      <w:bookmarkStart w:id="49" w:name="_Toc410990287"/>
-      <w:bookmarkStart w:id="50" w:name="_Toc412186400"/>
-      <w:bookmarkStart w:id="51" w:name="_Toc412186505"/>
-      <w:bookmarkStart w:id="52" w:name="_Toc412186530"/>
-      <w:bookmarkStart w:id="53" w:name="_Toc412186601"/>
-      <w:bookmarkStart w:id="54" w:name="_Toc412186631"/>
-      <w:bookmarkStart w:id="55" w:name="_Toc69141005"/>
+      <w:bookmarkStart w:id="50" w:name="_Toc410990275"/>
+      <w:bookmarkStart w:id="51" w:name="_Toc410990287"/>
+      <w:bookmarkStart w:id="52" w:name="_Toc412186400"/>
+      <w:bookmarkStart w:id="53" w:name="_Toc412186505"/>
+      <w:bookmarkStart w:id="54" w:name="_Toc412186530"/>
+      <w:bookmarkStart w:id="55" w:name="_Toc412186601"/>
+      <w:bookmarkStart w:id="56" w:name="_Toc412186631"/>
+      <w:bookmarkStart w:id="57" w:name="_Toc69496405"/>
       <w:r>
         <w:lastRenderedPageBreak/>
         <w:t>Conclusions</w:t>
       </w:r>
-      <w:bookmarkEnd w:id="48"/>
-      <w:bookmarkEnd w:id="49"/>
       <w:bookmarkEnd w:id="50"/>
       <w:bookmarkEnd w:id="51"/>
       <w:bookmarkEnd w:id="52"/>
       <w:bookmarkEnd w:id="53"/>
       <w:bookmarkEnd w:id="54"/>
       <w:bookmarkEnd w:id="55"/>
+      <w:bookmarkEnd w:id="56"/>
+      <w:bookmarkEnd w:id="57"/>
     </w:p>
     <w:p>
       <w:pPr>
@@ -13329,14 +14159,14 @@
       <w:pPr>
         <w:pStyle w:val="Heading1"/>
       </w:pPr>
-      <w:bookmarkStart w:id="56" w:name="_Toc410990276"/>
-      <w:bookmarkStart w:id="57" w:name="_Toc410990288"/>
-      <w:bookmarkStart w:id="58" w:name="_Toc412186401"/>
-      <w:bookmarkStart w:id="59" w:name="_Toc412186506"/>
-      <w:bookmarkStart w:id="60" w:name="_Toc412186531"/>
-      <w:bookmarkStart w:id="61" w:name="_Toc412186602"/>
-      <w:bookmarkStart w:id="62" w:name="_Toc412186632"/>
-      <w:bookmarkStart w:id="63" w:name="_Toc69141006"/>
+      <w:bookmarkStart w:id="58" w:name="_Toc410990276"/>
+      <w:bookmarkStart w:id="59" w:name="_Toc410990288"/>
+      <w:bookmarkStart w:id="60" w:name="_Toc412186401"/>
+      <w:bookmarkStart w:id="61" w:name="_Toc412186506"/>
+      <w:bookmarkStart w:id="62" w:name="_Toc412186531"/>
+      <w:bookmarkStart w:id="63" w:name="_Toc412186602"/>
+      <w:bookmarkStart w:id="64" w:name="_Toc412186632"/>
+      <w:bookmarkStart w:id="65" w:name="_Toc69496406"/>
       <w:r>
         <w:lastRenderedPageBreak/>
         <w:t xml:space="preserve">Limitations and </w:t>
@@ -13359,14 +14189,14 @@
       <w:r>
         <w:t>orks</w:t>
       </w:r>
-      <w:bookmarkEnd w:id="56"/>
-      <w:bookmarkEnd w:id="57"/>
       <w:bookmarkEnd w:id="58"/>
       <w:bookmarkEnd w:id="59"/>
       <w:bookmarkEnd w:id="60"/>
       <w:bookmarkEnd w:id="61"/>
       <w:bookmarkEnd w:id="62"/>
       <w:bookmarkEnd w:id="63"/>
+      <w:bookmarkEnd w:id="64"/>
+      <w:bookmarkEnd w:id="65"/>
     </w:p>
     <w:p>
       <w:pPr>
@@ -13654,26 +14484,26 @@
       <w:pPr>
         <w:pStyle w:val="Heading1"/>
       </w:pPr>
-      <w:bookmarkStart w:id="64" w:name="_Toc410990277"/>
-      <w:bookmarkStart w:id="65" w:name="_Toc410990289"/>
-      <w:bookmarkStart w:id="66" w:name="_Toc412186402"/>
-      <w:bookmarkStart w:id="67" w:name="_Toc412186507"/>
-      <w:bookmarkStart w:id="68" w:name="_Toc412186532"/>
-      <w:bookmarkStart w:id="69" w:name="_Toc412186603"/>
-      <w:bookmarkStart w:id="70" w:name="_Toc412186633"/>
-      <w:bookmarkStart w:id="71" w:name="_Toc69141007"/>
+      <w:bookmarkStart w:id="66" w:name="_Toc410990277"/>
+      <w:bookmarkStart w:id="67" w:name="_Toc410990289"/>
+      <w:bookmarkStart w:id="68" w:name="_Toc412186402"/>
+      <w:bookmarkStart w:id="69" w:name="_Toc412186507"/>
+      <w:bookmarkStart w:id="70" w:name="_Toc412186532"/>
+      <w:bookmarkStart w:id="71" w:name="_Toc412186603"/>
+      <w:bookmarkStart w:id="72" w:name="_Toc412186633"/>
+      <w:bookmarkStart w:id="73" w:name="_Toc69496407"/>
       <w:r>
         <w:lastRenderedPageBreak/>
         <w:t>Bibliography</w:t>
       </w:r>
-      <w:bookmarkEnd w:id="64"/>
-      <w:bookmarkEnd w:id="65"/>
       <w:bookmarkEnd w:id="66"/>
       <w:bookmarkEnd w:id="67"/>
       <w:bookmarkEnd w:id="68"/>
       <w:bookmarkEnd w:id="69"/>
       <w:bookmarkEnd w:id="70"/>
       <w:bookmarkEnd w:id="71"/>
+      <w:bookmarkEnd w:id="72"/>
+      <w:bookmarkEnd w:id="73"/>
     </w:p>
     <w:p>
       <w:pPr>
@@ -13939,14 +14769,14 @@
       <w:pPr>
         <w:pStyle w:val="Heading1"/>
       </w:pPr>
-      <w:bookmarkStart w:id="72" w:name="_Toc410990278"/>
-      <w:bookmarkStart w:id="73" w:name="_Toc410990290"/>
-      <w:bookmarkStart w:id="74" w:name="_Toc412186403"/>
-      <w:bookmarkStart w:id="75" w:name="_Toc412186508"/>
-      <w:bookmarkStart w:id="76" w:name="_Toc412186533"/>
-      <w:bookmarkStart w:id="77" w:name="_Toc412186604"/>
-      <w:bookmarkStart w:id="78" w:name="_Toc412186634"/>
-      <w:bookmarkStart w:id="79" w:name="_Toc69141008"/>
+      <w:bookmarkStart w:id="74" w:name="_Toc410990278"/>
+      <w:bookmarkStart w:id="75" w:name="_Toc410990290"/>
+      <w:bookmarkStart w:id="76" w:name="_Toc412186403"/>
+      <w:bookmarkStart w:id="77" w:name="_Toc412186508"/>
+      <w:bookmarkStart w:id="78" w:name="_Toc412186533"/>
+      <w:bookmarkStart w:id="79" w:name="_Toc412186604"/>
+      <w:bookmarkStart w:id="80" w:name="_Toc412186634"/>
+      <w:bookmarkStart w:id="81" w:name="_Toc69496408"/>
       <w:r>
         <w:lastRenderedPageBreak/>
         <w:t>A</w:t>
@@ -13960,14 +14790,14 @@
       <w:r>
         <w:t>)</w:t>
       </w:r>
-      <w:bookmarkEnd w:id="72"/>
-      <w:bookmarkEnd w:id="73"/>
       <w:bookmarkEnd w:id="74"/>
       <w:bookmarkEnd w:id="75"/>
       <w:bookmarkEnd w:id="76"/>
       <w:bookmarkEnd w:id="77"/>
       <w:bookmarkEnd w:id="78"/>
       <w:bookmarkEnd w:id="79"/>
+      <w:bookmarkEnd w:id="80"/>
+      <w:bookmarkEnd w:id="81"/>
     </w:p>
     <w:p>
       <w:pPr>
@@ -13980,14 +14810,14 @@
       <w:pPr>
         <w:pStyle w:val="Heading1"/>
       </w:pPr>
-      <w:bookmarkStart w:id="80" w:name="_Toc410990279"/>
-      <w:bookmarkStart w:id="81" w:name="_Toc410990291"/>
-      <w:bookmarkStart w:id="82" w:name="_Toc412186404"/>
-      <w:bookmarkStart w:id="83" w:name="_Toc412186509"/>
-      <w:bookmarkStart w:id="84" w:name="_Toc412186534"/>
-      <w:bookmarkStart w:id="85" w:name="_Toc412186605"/>
-      <w:bookmarkStart w:id="86" w:name="_Toc412186635"/>
-      <w:bookmarkStart w:id="87" w:name="_Toc69141009"/>
+      <w:bookmarkStart w:id="82" w:name="_Toc410990279"/>
+      <w:bookmarkStart w:id="83" w:name="_Toc410990291"/>
+      <w:bookmarkStart w:id="84" w:name="_Toc412186404"/>
+      <w:bookmarkStart w:id="85" w:name="_Toc412186509"/>
+      <w:bookmarkStart w:id="86" w:name="_Toc412186534"/>
+      <w:bookmarkStart w:id="87" w:name="_Toc412186605"/>
+      <w:bookmarkStart w:id="88" w:name="_Toc412186635"/>
+      <w:bookmarkStart w:id="89" w:name="_Toc69496409"/>
       <w:r>
         <w:lastRenderedPageBreak/>
         <w:t>A</w:t>
@@ -14001,14 +14831,14 @@
       <w:r>
         <w:t>)</w:t>
       </w:r>
-      <w:bookmarkEnd w:id="80"/>
-      <w:bookmarkEnd w:id="81"/>
       <w:bookmarkEnd w:id="82"/>
       <w:bookmarkEnd w:id="83"/>
       <w:bookmarkEnd w:id="84"/>
       <w:bookmarkEnd w:id="85"/>
       <w:bookmarkEnd w:id="86"/>
       <w:bookmarkEnd w:id="87"/>
+      <w:bookmarkEnd w:id="88"/>
+      <w:bookmarkEnd w:id="89"/>
     </w:p>
     <w:p>
       <w:pPr>
@@ -14196,7 +15026,6 @@
           <w:id w:val="-314877083"/>
           <w:citation/>
         </w:sdtPr>
-        <w:sdtEndPr/>
         <w:sdtContent>
           <w:r>
             <w:fldChar w:fldCharType="begin"/>
@@ -14239,7 +15068,6 @@
           <w:id w:val="1261110646"/>
           <w:citation/>
         </w:sdtPr>
-        <w:sdtEndPr/>
         <w:sdtContent>
           <w:r>
             <w:fldChar w:fldCharType="begin"/>
@@ -14282,7 +15110,6 @@
           <w:id w:val="-106884737"/>
           <w:citation/>
         </w:sdtPr>
-        <w:sdtEndPr/>
         <w:sdtContent>
           <w:r>
             <w:fldChar w:fldCharType="begin"/>
@@ -14325,7 +15152,6 @@
           <w:id w:val="1867792142"/>
           <w:citation/>
         </w:sdtPr>
-        <w:sdtEndPr/>
         <w:sdtContent>
           <w:r>
             <w:fldChar w:fldCharType="begin"/>
@@ -14334,7 +15160,7 @@
             <w:rPr>
               <w:noProof/>
             </w:rPr>
-            <w:instrText xml:space="preserve"> CITATION APA20 \l 2070 </w:instrText>
+            <w:instrText xml:space="preserve">CITATION APA20 \l 2070 </w:instrText>
           </w:r>
           <w:r>
             <w:fldChar w:fldCharType="separate"/>
@@ -14371,7 +15197,6 @@
           <w:id w:val="-2115515939"/>
           <w:citation/>
         </w:sdtPr>
-        <w:sdtEndPr/>
         <w:sdtContent>
           <w:r>
             <w:fldChar w:fldCharType="begin"/>
@@ -14411,10 +15236,93 @@
       </w:r>
       <w:sdt>
         <w:sdtPr>
+          <w:id w:val="469560076"/>
+          <w:citation/>
+        </w:sdtPr>
+        <w:sdtContent>
+          <w:r>
+            <w:fldChar w:fldCharType="begin"/>
+          </w:r>
+          <w:r>
+            <w:instrText xml:space="preserve">CITATION APA18 \l 2070 </w:instrText>
+          </w:r>
+          <w:r>
+            <w:fldChar w:fldCharType="separate"/>
+          </w:r>
+          <w:r>
+            <w:rPr>
+              <w:noProof/>
+            </w:rPr>
+            <w:t>(APAV - Associação Portuguesa de Apoio à Vítima, 2018)</w:t>
+          </w:r>
+          <w:r>
+            <w:fldChar w:fldCharType="end"/>
+          </w:r>
+        </w:sdtContent>
+      </w:sdt>
+    </w:p>
+  </w:footnote>
+  <w:footnote w:id="7">
+    <w:p>
+      <w:pPr>
+        <w:pStyle w:val="FootnoteText"/>
+      </w:pPr>
+      <w:r>
+        <w:rPr>
+          <w:rStyle w:val="FootnoteReference"/>
+        </w:rPr>
+        <w:footnoteRef/>
+      </w:r>
+      <w:r>
+        <w:t xml:space="preserve"> </w:t>
+      </w:r>
+      <w:sdt>
+        <w:sdtPr>
+          <w:id w:val="1456753240"/>
+          <w:citation/>
+        </w:sdtPr>
+        <w:sdtContent>
+          <w:r>
+            <w:fldChar w:fldCharType="begin"/>
+          </w:r>
+          <w:r>
+            <w:instrText xml:space="preserve">CITATION APA19 \l 2070 </w:instrText>
+          </w:r>
+          <w:r>
+            <w:fldChar w:fldCharType="separate"/>
+          </w:r>
+          <w:r>
+            <w:rPr>
+              <w:noProof/>
+            </w:rPr>
+            <w:t>(APAV - Associação Portuguesa de Apoio à Vítima, 2018)</w:t>
+          </w:r>
+          <w:r>
+            <w:fldChar w:fldCharType="end"/>
+          </w:r>
+        </w:sdtContent>
+      </w:sdt>
+    </w:p>
+  </w:footnote>
+  <w:footnote w:id="8">
+    <w:p>
+      <w:pPr>
+        <w:pStyle w:val="FootnoteText"/>
+      </w:pPr>
+      <w:r>
+        <w:rPr>
+          <w:rStyle w:val="FootnoteReference"/>
+        </w:rPr>
+        <w:footnoteRef/>
+      </w:r>
+      <w:r>
+        <w:t xml:space="preserve"> </w:t>
+      </w:r>
+      <w:sdt>
+        <w:sdtPr>
           <w:id w:val="460309388"/>
           <w:citation/>
         </w:sdtPr>
-        <w:sdtEndPr/>
         <w:sdtContent>
           <w:r>
             <w:fldChar w:fldCharType="begin"/>
@@ -16483,22 +17391,6 @@
 <file path=customXml/item1.xml><?xml version="1.0" encoding="utf-8"?>
 <b:Sources xmlns:b="http://schemas.openxmlformats.org/officeDocument/2006/bibliography" xmlns="http://schemas.openxmlformats.org/officeDocument/2006/bibliography" SelectedStyle="\APASixthEditionOfficeOnline.xsl" StyleName="APA" Version="6">
   <b:Source>
-    <b:Tag>APA20</b:Tag>
-    <b:SourceType>Report</b:SourceType>
-    <b:Guid>{8290CCA4-60D7-4EDB-92FE-2B3A7B9F0B75}</b:Guid>
-    <b:LCID>pt-PT</b:LCID>
-    <b:Author>
-      <b:Author>
-        <b:Corporate>APAV - Associação Portuguesa de Apoio à Vítima</b:Corporate>
-      </b:Author>
-    </b:Author>
-    <b:Title>Vítimas de Homicído Relatório APAV 2019</b:Title>
-    <b:Year>2020</b:Year>
-    <b:Publisher>Associação Portuguesa de Apoio à Vítima</b:Publisher>
-    <b:City>Lisbon</b:City>
-    <b:RefOrder>2</b:RefOrder>
-  </b:Source>
-  <b:Source>
     <b:Tag>Eli18</b:Tag>
     <b:SourceType>Report</b:SourceType>
     <b:Guid>{84D33B93-0057-41C8-9AB9-5264759AA530}</b:Guid>
@@ -16524,7 +17416,7 @@
     <b:Year>2018</b:Year>
     <b:Publisher>OMA - Observatório de Mulheres Assassinadas da UMAR</b:Publisher>
     <b:City>Almada</b:City>
-    <b:RefOrder>3</b:RefOrder>
+    <b:RefOrder>2</b:RefOrder>
   </b:Source>
   <b:Source>
     <b:Tag>Eli19</b:Tag>
@@ -16552,7 +17444,7 @@
     <b:Year>2019</b:Year>
     <b:Publisher>OMA - Observatório de Mulheres Assassinadas da UMAR</b:Publisher>
     <b:City>Almada</b:City>
-    <b:RefOrder>4</b:RefOrder>
+    <b:RefOrder>3</b:RefOrder>
   </b:Source>
   <b:Source>
     <b:Tag>Són20</b:Tag>
@@ -16580,7 +17472,7 @@
     <b:Year>2020</b:Year>
     <b:Publisher>OMA - Observatório de Mulheres Assassinadas da UMAR</b:Publisher>
     <b:City>Almada</b:City>
-    <b:RefOrder>5</b:RefOrder>
+    <b:RefOrder>4</b:RefOrder>
   </b:Source>
   <b:Source>
     <b:Tag>Ann10</b:Tag>
@@ -16600,7 +17492,7 @@
       </b:Author>
     </b:Author>
     <b:JournalName>American Economic Review</b:JournalName>
-    <b:RefOrder>6</b:RefOrder>
+    <b:RefOrder>5</b:RefOrder>
   </b:Source>
   <b:Source>
     <b:Tag>Mar01</b:Tag>
@@ -16637,11 +17529,57 @@
     <b:Year>2001</b:Year>
     <b:RefOrder>1</b:RefOrder>
   </b:Source>
+  <b:Source>
+    <b:Tag>APA20</b:Tag>
+    <b:SourceType>Report</b:SourceType>
+    <b:Guid>{EE4C4B5C-8B2E-4B6E-8E2B-2E60B777747C}</b:Guid>
+    <b:LCID>pt-PT</b:LCID>
+    <b:Author>
+      <b:Author>
+        <b:Corporate>APAV - Associação Portuguesa de Apoio à Vítima</b:Corporate>
+      </b:Author>
+    </b:Author>
+    <b:Title>Vítimas de Homicído Relatório APAV 2019</b:Title>
+    <b:Year>2020</b:Year>
+    <b:Publisher>Associação Portuguesa de Apoio à Vítima</b:Publisher>
+    <b:City>Lisboa</b:City>
+    <b:RefOrder>6</b:RefOrder>
+  </b:Source>
+  <b:Source>
+    <b:Tag>APA18</b:Tag>
+    <b:SourceType>Report</b:SourceType>
+    <b:Guid>{0EDBA9B4-9033-4A2F-9FD7-C3B6207BABED}</b:Guid>
+    <b:Title>Vítimas de Violência Doméstica 2013 - 2017</b:Title>
+    <b:Year>2018</b:Year>
+    <b:Author>
+      <b:Author>
+        <b:Corporate>APAV - Associação Portuguesa de Apoio à Vítima</b:Corporate>
+      </b:Author>
+    </b:Author>
+    <b:Publisher>Associação Portuguesa de Apoio à Vítima</b:Publisher>
+    <b:City>Lisboa</b:City>
+    <b:RefOrder>7</b:RefOrder>
+  </b:Source>
+  <b:Source>
+    <b:Tag>APA19</b:Tag>
+    <b:SourceType>Report</b:SourceType>
+    <b:Guid>{1C05A26D-21D0-4D2A-A6D4-DB1A823C3F7A}</b:Guid>
+    <b:Author>
+      <b:Author>
+        <b:Corporate>APAV - Associação Portuguesa de Apoio à Vítima</b:Corporate>
+      </b:Author>
+    </b:Author>
+    <b:Title>Homens Vítimas de Violência Doméstica 2013 - 2017</b:Title>
+    <b:Year>2018</b:Year>
+    <b:Publisher>Associação Portuguesa de Apoio à Vítima</b:Publisher>
+    <b:City>Lisboa</b:City>
+    <b:RefOrder>8</b:RefOrder>
+  </b:Source>
 </b:Sources>
 </file>
 
 <file path=customXml/itemProps1.xml><?xml version="1.0" encoding="utf-8"?>
-<ds:datastoreItem xmlns:ds="http://schemas.openxmlformats.org/officeDocument/2006/customXml" ds:itemID="{01DEADDB-83A6-40E1-8ED8-C069A83D3998}">
+<ds:datastoreItem xmlns:ds="http://schemas.openxmlformats.org/officeDocument/2006/customXml" ds:itemID="{4116505C-4BC1-49B4-8BBC-D4FD0705CA9B}">
   <ds:schemaRefs>
     <ds:schemaRef ds:uri="http://schemas.openxmlformats.org/officeDocument/2006/bibliography"/>
   </ds:schemaRefs>

</xml_diff>

<commit_message>
Including Resident Population in Final Dataset
</commit_message>
<xml_diff>
--- a/Documents/MasterThesis_AnaStAubyn.docx
+++ b/Documents/MasterThesis_AnaStAubyn.docx
@@ -2571,8 +2571,33 @@
           <w:szCs w:val="24"/>
         </w:rPr>
         <w:lastRenderedPageBreak/>
-        <w:t>NOVA Information Management School</w:t>
-      </w:r>
+        <w:t xml:space="preserve">NOVA </w:t>
+      </w:r>
+      <w:proofErr w:type="spellStart"/>
+      <w:r>
+        <w:rPr>
+          <w:b/>
+          <w:szCs w:val="24"/>
+        </w:rPr>
+        <w:t>Information</w:t>
+      </w:r>
+      <w:proofErr w:type="spellEnd"/>
+      <w:r>
+        <w:rPr>
+          <w:b/>
+          <w:szCs w:val="24"/>
+        </w:rPr>
+        <w:t xml:space="preserve"> Management </w:t>
+      </w:r>
+      <w:proofErr w:type="spellStart"/>
+      <w:r>
+        <w:rPr>
+          <w:b/>
+          <w:szCs w:val="24"/>
+        </w:rPr>
+        <w:t>School</w:t>
+      </w:r>
+      <w:proofErr w:type="spellEnd"/>
     </w:p>
     <w:p>
       <w:pPr>
@@ -2651,62 +2676,90 @@
         <w:rPr>
           <w:lang w:val="en-US"/>
         </w:rPr>
-        <w:t>Ana Clara do Carmo St. Aubyn</w:t>
-      </w:r>
-    </w:p>
-    <w:p>
-      <w:pPr>
-        <w:rPr>
-          <w:lang w:val="en-US"/>
-        </w:rPr>
-      </w:pPr>
-    </w:p>
-    <w:p>
-      <w:pPr>
-        <w:rPr>
-          <w:lang w:val="en-US"/>
-        </w:rPr>
-      </w:pPr>
-    </w:p>
-    <w:p>
-      <w:pPr>
-        <w:rPr>
-          <w:lang w:val="en-US"/>
-        </w:rPr>
-      </w:pPr>
-    </w:p>
-    <w:p>
-      <w:pPr>
-        <w:rPr>
-          <w:lang w:val="en-US"/>
-        </w:rPr>
-      </w:pPr>
-    </w:p>
-    <w:p>
-      <w:pPr>
-        <w:rPr>
-          <w:lang w:val="en-US"/>
-        </w:rPr>
-      </w:pPr>
-    </w:p>
-    <w:p>
-      <w:pPr>
-        <w:rPr>
-          <w:lang w:val="en-US"/>
-        </w:rPr>
-      </w:pPr>
-    </w:p>
-    <w:p>
-      <w:pPr>
-        <w:rPr>
-          <w:lang w:val="en-US"/>
-        </w:rPr>
-      </w:pPr>
-      <w:r>
-        <w:rPr>
-          <w:lang w:val="en-US"/>
-        </w:rPr>
-        <w:t xml:space="preserve">Dissertation presented as partial requirement for obtaining the Master’s degree in </w:t>
+        <w:t xml:space="preserve">Ana Clara do </w:t>
+      </w:r>
+      <w:proofErr w:type="spellStart"/>
+      <w:r>
+        <w:rPr>
+          <w:lang w:val="en-US"/>
+        </w:rPr>
+        <w:t>Carmo</w:t>
+      </w:r>
+      <w:proofErr w:type="spellEnd"/>
+      <w:r>
+        <w:rPr>
+          <w:lang w:val="en-US"/>
+        </w:rPr>
+        <w:t xml:space="preserve"> St. Aubyn</w:t>
+      </w:r>
+    </w:p>
+    <w:p>
+      <w:pPr>
+        <w:rPr>
+          <w:lang w:val="en-US"/>
+        </w:rPr>
+      </w:pPr>
+    </w:p>
+    <w:p>
+      <w:pPr>
+        <w:rPr>
+          <w:lang w:val="en-US"/>
+        </w:rPr>
+      </w:pPr>
+    </w:p>
+    <w:p>
+      <w:pPr>
+        <w:rPr>
+          <w:lang w:val="en-US"/>
+        </w:rPr>
+      </w:pPr>
+    </w:p>
+    <w:p>
+      <w:pPr>
+        <w:rPr>
+          <w:lang w:val="en-US"/>
+        </w:rPr>
+      </w:pPr>
+    </w:p>
+    <w:p>
+      <w:pPr>
+        <w:rPr>
+          <w:lang w:val="en-US"/>
+        </w:rPr>
+      </w:pPr>
+    </w:p>
+    <w:p>
+      <w:pPr>
+        <w:rPr>
+          <w:lang w:val="en-US"/>
+        </w:rPr>
+      </w:pPr>
+    </w:p>
+    <w:p>
+      <w:pPr>
+        <w:rPr>
+          <w:lang w:val="en-US"/>
+        </w:rPr>
+      </w:pPr>
+      <w:r>
+        <w:rPr>
+          <w:lang w:val="en-US"/>
+        </w:rPr>
+        <w:t xml:space="preserve">Dissertation presented as partial requirement for obtaining the </w:t>
+      </w:r>
+      <w:proofErr w:type="gramStart"/>
+      <w:r>
+        <w:rPr>
+          <w:lang w:val="en-US"/>
+        </w:rPr>
+        <w:t>Master’s</w:t>
+      </w:r>
+      <w:proofErr w:type="gramEnd"/>
+      <w:r>
+        <w:rPr>
+          <w:lang w:val="en-US"/>
+        </w:rPr>
+        <w:t xml:space="preserve"> degree in </w:t>
       </w:r>
       <w:r>
         <w:rPr>
@@ -2760,8 +2813,16 @@
         <w:rPr>
           <w:lang w:val="en-US"/>
         </w:rPr>
-        <w:t>Mauro Castelli and Maria Jordão</w:t>
-      </w:r>
+        <w:t xml:space="preserve">Mauro Castelli and Maria </w:t>
+      </w:r>
+      <w:proofErr w:type="spellStart"/>
+      <w:r>
+        <w:rPr>
+          <w:lang w:val="en-US"/>
+        </w:rPr>
+        <w:t>Jordão</w:t>
+      </w:r>
+      <w:proofErr w:type="spellEnd"/>
     </w:p>
     <w:p>
       <w:pPr>
@@ -5381,16 +5442,18 @@
         <w:tab/>
       </w:r>
       <w:r>
-        <w:t>Associação Portuguesa de A</w:t>
-      </w:r>
-      <w:r>
-        <w:t>poio à Vítima</w:t>
+        <w:rPr>
+          <w:i/>
+          <w:iCs/>
+        </w:rPr>
+        <w:t>Associação Portuguesa de Apoio à Vítima</w:t>
       </w:r>
     </w:p>
     <w:p>
       <w:pPr>
         <w:ind w:left="1134" w:hanging="1134"/>
       </w:pPr>
+      <w:proofErr w:type="gramStart"/>
       <w:r>
         <w:rPr>
           <w:b/>
@@ -5409,65 +5472,93 @@
         </w:rPr>
         <w:tab/>
       </w:r>
-      <w:r>
-        <w:t>Direção-Geral da P</w:t>
-      </w:r>
-      <w:r>
-        <w:t>olítica de Justiça</w:t>
+      <w:proofErr w:type="gramEnd"/>
+      <w:r>
+        <w:rPr>
+          <w:i/>
+          <w:iCs/>
+        </w:rPr>
+        <w:t>Direção-Geral da Política de Justiça</w:t>
       </w:r>
     </w:p>
     <w:p>
       <w:pPr>
         <w:ind w:left="1134" w:hanging="1134"/>
+      </w:pPr>
+      <w:r>
         <w:rPr>
           <w:b/>
           <w:bCs/>
-          <w:lang w:val="en-US"/>
-        </w:rPr>
-      </w:pPr>
+        </w:rPr>
+        <w:t>DVAM</w:t>
+      </w:r>
       <w:r>
         <w:rPr>
           <w:b/>
           <w:bCs/>
-          <w:lang w:val="en-US"/>
-        </w:rPr>
-        <w:t>DVASA</w:t>
-      </w:r>
-      <w:r>
+        </w:rPr>
+        <w:tab/>
+      </w:r>
+      <w:proofErr w:type="spellStart"/>
+      <w:r>
+        <w:t>Domestic</w:t>
+      </w:r>
+      <w:proofErr w:type="spellEnd"/>
+      <w:r>
+        <w:t xml:space="preserve"> </w:t>
+      </w:r>
+      <w:proofErr w:type="spellStart"/>
+      <w:r>
+        <w:t>Violence</w:t>
+      </w:r>
+      <w:proofErr w:type="spellEnd"/>
+      <w:r>
+        <w:t xml:space="preserve"> </w:t>
+      </w:r>
+      <w:proofErr w:type="spellStart"/>
+      <w:r>
+        <w:t>Against</w:t>
+      </w:r>
+      <w:proofErr w:type="spellEnd"/>
+      <w:r>
+        <w:t xml:space="preserve"> </w:t>
+      </w:r>
+      <w:proofErr w:type="spellStart"/>
+      <w:r>
+        <w:t>Minors</w:t>
+      </w:r>
+      <w:proofErr w:type="spellEnd"/>
+    </w:p>
+    <w:p>
+      <w:pPr>
+        <w:ind w:left="1134" w:hanging="1134"/>
         <w:rPr>
           <w:b/>
           <w:bCs/>
           <w:lang w:val="en-US"/>
         </w:rPr>
-        <w:tab/>
-      </w:r>
-      <w:r>
-        <w:rPr>
-          <w:lang w:val="en-US"/>
-        </w:rPr>
-        <w:t>Domestic Violence Against Spouse or Analogous</w:t>
-      </w:r>
-    </w:p>
-    <w:p>
-      <w:pPr>
-        <w:ind w:left="1134" w:hanging="1134"/>
       </w:pPr>
       <w:r>
         <w:rPr>
           <w:b/>
           <w:bCs/>
-        </w:rPr>
-        <w:t>DVAM</w:t>
+          <w:lang w:val="en-US"/>
+        </w:rPr>
+        <w:t>DVASA</w:t>
       </w:r>
       <w:r>
         <w:rPr>
           <w:b/>
           <w:bCs/>
+          <w:lang w:val="en-US"/>
         </w:rPr>
         <w:tab/>
       </w:r>
       <w:r>
-        <w:t>Domestic Violence Against Minors</w:t>
+        <w:rPr>
+          <w:lang w:val="en-US"/>
+        </w:rPr>
+        <w:t>Domestic Violence Against Spouse or Analogous</w:t>
       </w:r>
     </w:p>
     <w:p>
@@ -5479,7 +5570,7 @@
           <w:b/>
           <w:bCs/>
         </w:rPr>
-        <w:t>OMA</w:t>
+        <w:t>IPV</w:t>
       </w:r>
       <w:r>
         <w:rPr>
@@ -5488,11 +5579,62 @@
         </w:rPr>
         <w:tab/>
       </w:r>
-      <w:r>
+      <w:proofErr w:type="spellStart"/>
+      <w:r>
+        <w:t>Intimate</w:t>
+      </w:r>
+      <w:proofErr w:type="spellEnd"/>
+      <w:r>
+        <w:t xml:space="preserve"> </w:t>
+      </w:r>
+      <w:proofErr w:type="spellStart"/>
+      <w:r>
+        <w:t>Partner</w:t>
+      </w:r>
+      <w:proofErr w:type="spellEnd"/>
+      <w:r>
+        <w:t xml:space="preserve"> </w:t>
+      </w:r>
+      <w:proofErr w:type="spellStart"/>
+      <w:r>
+        <w:t>Violence</w:t>
+      </w:r>
+      <w:proofErr w:type="spellEnd"/>
+    </w:p>
+    <w:p>
+      <w:pPr>
+        <w:ind w:left="1134" w:hanging="1134"/>
+      </w:pPr>
+      <w:r>
+        <w:rPr>
+          <w:b/>
+          <w:bCs/>
+        </w:rPr>
+        <w:t>OMA</w:t>
+      </w:r>
+      <w:r>
+        <w:rPr>
+          <w:b/>
+          <w:bCs/>
+        </w:rPr>
+        <w:tab/>
+      </w:r>
+      <w:r>
+        <w:rPr>
+          <w:i/>
+          <w:iCs/>
+        </w:rPr>
         <w:t>Observatório de Mulheres Assassinadas</w:t>
       </w:r>
       <w:r>
-        <w:t xml:space="preserve"> da UMAR</w:t>
+        <w:rPr>
+          <w:i/>
+          <w:iCs/>
+        </w:rPr>
+        <w:t xml:space="preserve"> da</w:t>
+      </w:r>
+      <w:r>
+        <w:t xml:space="preserve"> UMAR</w:t>
       </w:r>
     </w:p>
     <w:p>
@@ -5639,209 +5781,323 @@
         </w:rPr>
         <w:t xml:space="preserve"> – </w:t>
       </w:r>
+      <w:proofErr w:type="spellStart"/>
       <w:r>
         <w:rPr>
           <w:i/>
           <w:iCs/>
           <w:lang w:val="en-US"/>
         </w:rPr>
-        <w:t>Observatório de Mulheres Assassinadas</w:t>
-      </w:r>
+        <w:t>Observatório</w:t>
+      </w:r>
+      <w:proofErr w:type="spellEnd"/>
       <w:r>
         <w:rPr>
           <w:i/>
           <w:iCs/>
           <w:lang w:val="en-US"/>
         </w:rPr>
-        <w:t xml:space="preserve"> da UMAR</w:t>
-      </w:r>
-      <w:r>
-        <w:rPr>
-          <w:lang w:val="en-US"/>
-        </w:rPr>
-        <w:t xml:space="preserve"> –</w:t>
-      </w:r>
-      <w:r>
-        <w:rPr>
-          <w:lang w:val="en-US"/>
-        </w:rPr>
-        <w:t xml:space="preserve"> in 2017, during the same year there were 20 murders related to domestic violence in Portugal. </w:t>
-      </w:r>
-      <w:r>
-        <w:rPr>
-          <w:lang w:val="en-US"/>
-        </w:rPr>
-        <w:t>Besides that, there were 28 cases of domestic violence that were considered attempted murders. The report</w:t>
-      </w:r>
-      <w:r>
-        <w:rPr>
-          <w:rStyle w:val="FootnoteReference"/>
-          <w:lang w:val="en-US"/>
-        </w:rPr>
-        <w:footnoteReference w:id="2"/>
-      </w:r>
-      <w:r>
-        <w:rPr>
-          <w:lang w:val="en-US"/>
-        </w:rPr>
-        <w:t xml:space="preserve"> from the</w:t>
-      </w:r>
-      <w:r>
-        <w:rPr>
-          <w:lang w:val="en-US"/>
-        </w:rPr>
-        <w:t xml:space="preserve"> following year </w:t>
-      </w:r>
-      <w:r>
-        <w:rPr>
-          <w:lang w:val="en-US"/>
-        </w:rPr>
-        <w:t>states that the</w:t>
-      </w:r>
-      <w:r>
-        <w:rPr>
-          <w:lang w:val="en-US"/>
-        </w:rPr>
-        <w:t xml:space="preserve"> number</w:t>
-      </w:r>
-      <w:r>
-        <w:rPr>
-          <w:lang w:val="en-US"/>
-        </w:rPr>
-        <w:t xml:space="preserve"> of domestic violence related murders</w:t>
-      </w:r>
-      <w:r>
-        <w:rPr>
-          <w:lang w:val="en-US"/>
-        </w:rPr>
-        <w:t xml:space="preserve"> increased by 8</w:t>
-      </w:r>
-      <w:r>
-        <w:rPr>
-          <w:lang w:val="en-US"/>
-        </w:rPr>
-        <w:t xml:space="preserve">, turning the </w:t>
-      </w:r>
-      <w:r>
-        <w:rPr>
-          <w:lang w:val="en-US"/>
-        </w:rPr>
-        <w:t xml:space="preserve">reported number of murders related to domestic violence </w:t>
-      </w:r>
-      <w:r>
-        <w:rPr>
-          <w:lang w:val="en-US"/>
-        </w:rPr>
-        <w:t>in 2018</w:t>
-      </w:r>
-      <w:r>
-        <w:rPr>
-          <w:lang w:val="en-US"/>
-        </w:rPr>
-        <w:t xml:space="preserve"> </w:t>
-      </w:r>
-      <w:r>
-        <w:rPr>
-          <w:lang w:val="en-US"/>
-        </w:rPr>
-        <w:t xml:space="preserve">into </w:t>
-      </w:r>
-      <w:r>
-        <w:rPr>
-          <w:lang w:val="en-US"/>
-        </w:rPr>
-        <w:t>28</w:t>
-      </w:r>
-      <w:r>
-        <w:rPr>
-          <w:lang w:val="en-US"/>
-        </w:rPr>
-        <w:t>. T</w:t>
-      </w:r>
-      <w:r>
-        <w:rPr>
-          <w:lang w:val="en-US"/>
-        </w:rPr>
-        <w:t>he number of deaths related to domestic violence in 2019</w:t>
-      </w:r>
-      <w:r>
-        <w:rPr>
-          <w:rStyle w:val="FootnoteReference"/>
-          <w:lang w:val="en-US"/>
-        </w:rPr>
-        <w:footnoteReference w:id="3"/>
-      </w:r>
-      <w:r>
-        <w:rPr>
-          <w:lang w:val="en-US"/>
-        </w:rPr>
-        <w:t xml:space="preserve"> was even higher than in the previous years, with 3</w:t>
-      </w:r>
-      <w:r>
-        <w:rPr>
-          <w:lang w:val="en-US"/>
-        </w:rPr>
-        <w:t>1</w:t>
-      </w:r>
-      <w:r>
-        <w:rPr>
-          <w:lang w:val="en-US"/>
-        </w:rPr>
-        <w:t xml:space="preserve"> registered deaths. It is important to acknowledge that throughout the year of 2019 there were a total of 89 willful murders registered, as stated by the official statistics provided by </w:t>
-      </w:r>
+        <w:t xml:space="preserve"> de </w:t>
+      </w:r>
+      <w:proofErr w:type="spellStart"/>
       <w:r>
         <w:rPr>
           <w:i/>
           <w:iCs/>
           <w:lang w:val="en-US"/>
         </w:rPr>
-        <w:t>Direção-Geral da Política de Justiça</w:t>
-      </w:r>
-      <w:r>
-        <w:rPr>
-          <w:lang w:val="en-US"/>
-        </w:rPr>
-        <w:t xml:space="preserve"> (DGPJ). This number makes the previous number regarding murders related to domestic violence much more relevant and contextualized. </w:t>
-      </w:r>
-      <w:r>
-        <w:rPr>
-          <w:lang w:val="en-US"/>
-        </w:rPr>
-        <w:t>The official report</w:t>
-      </w:r>
-      <w:r>
-        <w:rPr>
-          <w:rStyle w:val="FootnoteReference"/>
-          <w:lang w:val="en-US"/>
-        </w:rPr>
-        <w:footnoteReference w:id="4"/>
-      </w:r>
-      <w:r>
-        <w:rPr>
-          <w:lang w:val="en-US"/>
-        </w:rPr>
-        <w:t xml:space="preserve"> </w:t>
-      </w:r>
-      <w:r>
-        <w:rPr>
-          <w:lang w:val="en-US"/>
-        </w:rPr>
-        <w:t xml:space="preserve">about murder victims in 2019, </w:t>
-      </w:r>
-      <w:r>
-        <w:rPr>
-          <w:lang w:val="en-US"/>
-        </w:rPr>
-        <w:t xml:space="preserve">released by APAV – </w:t>
-      </w:r>
+        <w:t>Mulheres</w:t>
+      </w:r>
+      <w:proofErr w:type="spellEnd"/>
       <w:r>
         <w:rPr>
           <w:i/>
           <w:iCs/>
           <w:lang w:val="en-US"/>
         </w:rPr>
-        <w:t>Associação Portuguesa de Apoio à Vítima</w:t>
-      </w:r>
+        <w:t xml:space="preserve"> </w:t>
+      </w:r>
+      <w:proofErr w:type="spellStart"/>
+      <w:r>
+        <w:rPr>
+          <w:i/>
+          <w:iCs/>
+          <w:lang w:val="en-US"/>
+        </w:rPr>
+        <w:t>Assassinadas</w:t>
+      </w:r>
+      <w:proofErr w:type="spellEnd"/>
+      <w:r>
+        <w:rPr>
+          <w:i/>
+          <w:iCs/>
+          <w:lang w:val="en-US"/>
+        </w:rPr>
+        <w:t xml:space="preserve"> da UMAR</w:t>
+      </w:r>
+      <w:r>
+        <w:rPr>
+          <w:lang w:val="en-US"/>
+        </w:rPr>
+        <w:t xml:space="preserve"> –</w:t>
+      </w:r>
+      <w:r>
+        <w:rPr>
+          <w:lang w:val="en-US"/>
+        </w:rPr>
+        <w:t xml:space="preserve"> in 2017, during the same year there were 20 murders related to domestic violence in Portugal. </w:t>
+      </w:r>
+      <w:r>
+        <w:rPr>
+          <w:lang w:val="en-US"/>
+        </w:rPr>
+        <w:t>Besides that, there were 28 cases of domestic violence that were considered attempted murders. The report</w:t>
+      </w:r>
+      <w:r>
+        <w:rPr>
+          <w:rStyle w:val="FootnoteReference"/>
+          <w:lang w:val="en-US"/>
+        </w:rPr>
+        <w:footnoteReference w:id="2"/>
+      </w:r>
+      <w:r>
+        <w:rPr>
+          <w:lang w:val="en-US"/>
+        </w:rPr>
+        <w:t xml:space="preserve"> from the</w:t>
+      </w:r>
+      <w:r>
+        <w:rPr>
+          <w:lang w:val="en-US"/>
+        </w:rPr>
+        <w:t xml:space="preserve"> following year </w:t>
+      </w:r>
+      <w:r>
+        <w:rPr>
+          <w:lang w:val="en-US"/>
+        </w:rPr>
+        <w:t>states that the</w:t>
+      </w:r>
+      <w:r>
+        <w:rPr>
+          <w:lang w:val="en-US"/>
+        </w:rPr>
+        <w:t xml:space="preserve"> number</w:t>
+      </w:r>
+      <w:r>
+        <w:rPr>
+          <w:lang w:val="en-US"/>
+        </w:rPr>
+        <w:t xml:space="preserve"> of domestic violence related murders</w:t>
+      </w:r>
+      <w:r>
+        <w:rPr>
+          <w:lang w:val="en-US"/>
+        </w:rPr>
+        <w:t xml:space="preserve"> increased by 8</w:t>
+      </w:r>
+      <w:r>
+        <w:rPr>
+          <w:lang w:val="en-US"/>
+        </w:rPr>
+        <w:t xml:space="preserve">, turning the </w:t>
+      </w:r>
+      <w:r>
+        <w:rPr>
+          <w:lang w:val="en-US"/>
+        </w:rPr>
+        <w:t xml:space="preserve">reported number of murders related to domestic violence </w:t>
+      </w:r>
+      <w:r>
+        <w:rPr>
+          <w:lang w:val="en-US"/>
+        </w:rPr>
+        <w:t>in 2018</w:t>
+      </w:r>
+      <w:r>
+        <w:rPr>
+          <w:lang w:val="en-US"/>
+        </w:rPr>
+        <w:t xml:space="preserve"> </w:t>
+      </w:r>
+      <w:r>
+        <w:rPr>
+          <w:lang w:val="en-US"/>
+        </w:rPr>
+        <w:t xml:space="preserve">into </w:t>
+      </w:r>
+      <w:r>
+        <w:rPr>
+          <w:lang w:val="en-US"/>
+        </w:rPr>
+        <w:t>28</w:t>
+      </w:r>
+      <w:r>
+        <w:rPr>
+          <w:lang w:val="en-US"/>
+        </w:rPr>
+        <w:t>. T</w:t>
+      </w:r>
+      <w:r>
+        <w:rPr>
+          <w:lang w:val="en-US"/>
+        </w:rPr>
+        <w:t>he number of deaths related to domestic violence in 2019</w:t>
+      </w:r>
+      <w:r>
+        <w:rPr>
+          <w:rStyle w:val="FootnoteReference"/>
+          <w:lang w:val="en-US"/>
+        </w:rPr>
+        <w:footnoteReference w:id="3"/>
+      </w:r>
+      <w:r>
+        <w:rPr>
+          <w:lang w:val="en-US"/>
+        </w:rPr>
+        <w:t xml:space="preserve"> was even higher than in the previous years, with 3</w:t>
+      </w:r>
+      <w:r>
+        <w:rPr>
+          <w:lang w:val="en-US"/>
+        </w:rPr>
+        <w:t>1</w:t>
+      </w:r>
+      <w:r>
+        <w:rPr>
+          <w:lang w:val="en-US"/>
+        </w:rPr>
+        <w:t xml:space="preserve"> registered deaths. It is important to acknowledge that throughout the year of 2019 there were a total of 89 willful murders registered, as stated by the official statistics provided by </w:t>
+      </w:r>
+      <w:proofErr w:type="spellStart"/>
+      <w:r>
+        <w:rPr>
+          <w:i/>
+          <w:iCs/>
+          <w:lang w:val="en-US"/>
+        </w:rPr>
+        <w:t>Direção-Geral</w:t>
+      </w:r>
+      <w:proofErr w:type="spellEnd"/>
+      <w:r>
+        <w:rPr>
+          <w:i/>
+          <w:iCs/>
+          <w:lang w:val="en-US"/>
+        </w:rPr>
+        <w:t xml:space="preserve"> da </w:t>
+      </w:r>
+      <w:proofErr w:type="spellStart"/>
+      <w:r>
+        <w:rPr>
+          <w:i/>
+          <w:iCs/>
+          <w:lang w:val="en-US"/>
+        </w:rPr>
+        <w:t>Política</w:t>
+      </w:r>
+      <w:proofErr w:type="spellEnd"/>
+      <w:r>
+        <w:rPr>
+          <w:i/>
+          <w:iCs/>
+          <w:lang w:val="en-US"/>
+        </w:rPr>
+        <w:t xml:space="preserve"> de </w:t>
+      </w:r>
+      <w:proofErr w:type="spellStart"/>
+      <w:r>
+        <w:rPr>
+          <w:i/>
+          <w:iCs/>
+          <w:lang w:val="en-US"/>
+        </w:rPr>
+        <w:t>Justiça</w:t>
+      </w:r>
+      <w:proofErr w:type="spellEnd"/>
+      <w:r>
+        <w:rPr>
+          <w:lang w:val="en-US"/>
+        </w:rPr>
+        <w:t xml:space="preserve"> (DGPJ). This number makes the previous number regarding murders related to domestic violence much more relevant and contextualized. </w:t>
+      </w:r>
+      <w:r>
+        <w:rPr>
+          <w:lang w:val="en-US"/>
+        </w:rPr>
+        <w:t>The official report</w:t>
+      </w:r>
+      <w:r>
+        <w:rPr>
+          <w:rStyle w:val="FootnoteReference"/>
+          <w:lang w:val="en-US"/>
+        </w:rPr>
+        <w:footnoteReference w:id="4"/>
+      </w:r>
+      <w:r>
+        <w:rPr>
+          <w:lang w:val="en-US"/>
+        </w:rPr>
+        <w:t xml:space="preserve"> </w:t>
+      </w:r>
+      <w:r>
+        <w:rPr>
+          <w:lang w:val="en-US"/>
+        </w:rPr>
+        <w:t xml:space="preserve">about murder victims in 2019, </w:t>
+      </w:r>
+      <w:r>
+        <w:rPr>
+          <w:lang w:val="en-US"/>
+        </w:rPr>
+        <w:t xml:space="preserve">released by APAV – </w:t>
+      </w:r>
+      <w:proofErr w:type="spellStart"/>
+      <w:r>
+        <w:rPr>
+          <w:i/>
+          <w:iCs/>
+          <w:lang w:val="en-US"/>
+        </w:rPr>
+        <w:t>Associação</w:t>
+      </w:r>
+      <w:proofErr w:type="spellEnd"/>
+      <w:r>
+        <w:rPr>
+          <w:i/>
+          <w:iCs/>
+          <w:lang w:val="en-US"/>
+        </w:rPr>
+        <w:t xml:space="preserve"> Portuguesa de </w:t>
+      </w:r>
+      <w:proofErr w:type="spellStart"/>
+      <w:r>
+        <w:rPr>
+          <w:i/>
+          <w:iCs/>
+          <w:lang w:val="en-US"/>
+        </w:rPr>
+        <w:t>Apoio</w:t>
+      </w:r>
+      <w:proofErr w:type="spellEnd"/>
+      <w:r>
+        <w:rPr>
+          <w:i/>
+          <w:iCs/>
+          <w:lang w:val="en-US"/>
+        </w:rPr>
+        <w:t xml:space="preserve"> à </w:t>
+      </w:r>
+      <w:proofErr w:type="spellStart"/>
+      <w:r>
+        <w:rPr>
+          <w:i/>
+          <w:iCs/>
+          <w:lang w:val="en-US"/>
+        </w:rPr>
+        <w:t>Vítima</w:t>
+      </w:r>
+      <w:proofErr w:type="spellEnd"/>
       <w:r>
         <w:rPr>
           <w:lang w:val="en-US"/>
@@ -5928,11 +6184,19 @@
         </w:rPr>
         <w:t xml:space="preserve"> </w:t>
       </w:r>
-      <w:r>
-        <w:rPr>
-          <w:lang w:val="en-US"/>
-        </w:rPr>
-        <w:t xml:space="preserve">Taking into account the available data and the characteristics of it, the application of </w:t>
+      <w:proofErr w:type="gramStart"/>
+      <w:r>
+        <w:rPr>
+          <w:lang w:val="en-US"/>
+        </w:rPr>
+        <w:t>Taking into account</w:t>
+      </w:r>
+      <w:proofErr w:type="gramEnd"/>
+      <w:r>
+        <w:rPr>
+          <w:lang w:val="en-US"/>
+        </w:rPr>
+        <w:t xml:space="preserve"> the available data and the characteristics of it, the application of </w:t>
       </w:r>
       <w:r>
         <w:rPr>
@@ -6114,11 +6378,19 @@
           <w:lang w:val="en-US"/>
         </w:rPr>
       </w:pPr>
-      <w:r>
-        <w:rPr>
-          <w:lang w:val="en-US"/>
-        </w:rPr>
-        <w:t xml:space="preserve">In order to have a better understanding of the numbers, one can take a look at </w:t>
+      <w:proofErr w:type="gramStart"/>
+      <w:r>
+        <w:rPr>
+          <w:lang w:val="en-US"/>
+        </w:rPr>
+        <w:t>In order to</w:t>
+      </w:r>
+      <w:proofErr w:type="gramEnd"/>
+      <w:r>
+        <w:rPr>
+          <w:lang w:val="en-US"/>
+        </w:rPr>
+        <w:t xml:space="preserve"> have a better understanding of the numbers, one can take a look at </w:t>
       </w:r>
       <w:r>
         <w:rPr>
@@ -6472,7 +6744,21 @@
         <w:rPr>
           <w:lang w:val="en-US" w:eastAsia="pt-PT"/>
         </w:rPr>
-        <w:t>Someone who is particularly helpless, possibly because of age, disability, illness, pregnancy or economic dependency with whom the aggressor cohabits.</w:t>
+        <w:t xml:space="preserve">Someone who is particularly helpless, possibly because of age, disability, illness, </w:t>
+      </w:r>
+      <w:proofErr w:type="gramStart"/>
+      <w:r>
+        <w:rPr>
+          <w:lang w:val="en-US" w:eastAsia="pt-PT"/>
+        </w:rPr>
+        <w:t>pregnancy</w:t>
+      </w:r>
+      <w:proofErr w:type="gramEnd"/>
+      <w:r>
+        <w:rPr>
+          <w:lang w:val="en-US" w:eastAsia="pt-PT"/>
+        </w:rPr>
+        <w:t xml:space="preserve"> or economic dependency with whom the aggressor cohabits.</w:t>
       </w:r>
     </w:p>
     <w:p>
@@ -6843,7 +7129,21 @@
         <w:rPr>
           <w:lang w:val="en-US"/>
         </w:rPr>
-        <w:t xml:space="preserve"> and will also be the one used as a dependent variable during the course of this study.</w:t>
+        <w:t xml:space="preserve"> and will also be the one used as a dependent variable </w:t>
+      </w:r>
+      <w:proofErr w:type="gramStart"/>
+      <w:r>
+        <w:rPr>
+          <w:lang w:val="en-US"/>
+        </w:rPr>
+        <w:t>during the course of</w:t>
+      </w:r>
+      <w:proofErr w:type="gramEnd"/>
+      <w:r>
+        <w:rPr>
+          <w:lang w:val="en-US"/>
+        </w:rPr>
+        <w:t xml:space="preserve"> this study.</w:t>
       </w:r>
     </w:p>
     <w:p>
@@ -7135,40 +7435,7 @@
         <w:rPr>
           <w:lang w:val="en-US"/>
         </w:rPr>
-        <w:t>This percentage varies regionally. In Western Europe, where Portugal is located, it is estimated that around 20% of women aged 15 or over have experienced IPV.</w:t>
-      </w:r>
-    </w:p>
-    <w:p>
-      <w:pPr>
-        <w:jc w:val="both"/>
-        <w:rPr>
-          <w:lang w:val="en-US"/>
-        </w:rPr>
-      </w:pPr>
-      <w:r>
-        <w:rPr>
-          <w:lang w:val="en-US"/>
-        </w:rPr>
-        <w:t xml:space="preserve">Measuring the prevalence of domestic violence occurrences may be a hard task, as it is a sensitive topic. </w:t>
-      </w:r>
-      <w:r>
-        <w:rPr>
-          <w:lang w:val="en-US"/>
-        </w:rPr>
-        <w:t>An article</w:t>
-      </w:r>
-      <w:r>
-        <w:rPr>
-          <w:rStyle w:val="FootnoteReference"/>
-          <w:lang w:val="en-US"/>
-        </w:rPr>
-        <w:footnoteReference w:id="6"/>
-      </w:r>
-      <w:r>
-        <w:rPr>
-          <w:lang w:val="en-US"/>
-        </w:rPr>
-        <w:t xml:space="preserve"> by Ellsberg et al., written in 2001, compares three studies on domestic violence in Nicaragua. Two of them are focused on urban areas of the country (León and Managua) and the remaining one is a national-wide Demographic and Health Survey that included other themes besides domestic violence. All of them are interview-based studies. When comparing the results of the studies, the authors of the article come to the conclusion that </w:t>
+        <w:t xml:space="preserve">This percentage varies regionally. </w:t>
       </w:r>
       <w:r>
         <w:rPr>
@@ -7176,19 +7443,80 @@
           <w:bCs/>
           <w:lang w:val="en-US"/>
         </w:rPr>
-        <w:t>domestic violence occurrences tend to be underestimated when the source relies on self-reporting</w:t>
-      </w:r>
-      <w:r>
-        <w:rPr>
-          <w:lang w:val="en-US"/>
-        </w:rPr>
-        <w:t>. This underestimation is not random, as it depends on numerous factors such as the number of individuals present in the room or the way the questions are asked.</w:t>
-      </w:r>
-      <w:r>
-        <w:rPr>
-          <w:lang w:val="en-US"/>
-        </w:rPr>
-        <w:t xml:space="preserve"> The article also mentions that some groups seem to be more at risk for domestic violence than others. It seems like </w:t>
+        <w:t>In Western Europe, where Portugal is located, it is estimated that around 20% of women aged 15 or over have experienced IPV</w:t>
+      </w:r>
+      <w:r>
+        <w:rPr>
+          <w:lang w:val="en-US"/>
+        </w:rPr>
+        <w:t>.</w:t>
+      </w:r>
+      <w:r>
+        <w:rPr>
+          <w:lang w:val="en-US"/>
+        </w:rPr>
+        <w:t xml:space="preserve"> </w:t>
+      </w:r>
+      <w:proofErr w:type="gramStart"/>
+      <w:r>
+        <w:rPr>
+          <w:lang w:val="en-US"/>
+        </w:rPr>
+        <w:t>That being said, one</w:t>
+      </w:r>
+      <w:proofErr w:type="gramEnd"/>
+      <w:r>
+        <w:rPr>
+          <w:lang w:val="en-US"/>
+        </w:rPr>
+        <w:t xml:space="preserve"> can understand the urgence for tackling this problem.</w:t>
+      </w:r>
+    </w:p>
+    <w:p>
+      <w:pPr>
+        <w:jc w:val="both"/>
+        <w:rPr>
+          <w:lang w:val="en-US"/>
+        </w:rPr>
+      </w:pPr>
+      <w:r>
+        <w:rPr>
+          <w:lang w:val="en-US"/>
+        </w:rPr>
+        <w:t xml:space="preserve">Measuring the prevalence of domestic violence occurrences may be a hard task, as it is a sensitive topic. </w:t>
+      </w:r>
+      <w:r>
+        <w:rPr>
+          <w:lang w:val="en-US"/>
+        </w:rPr>
+        <w:t>An article</w:t>
+      </w:r>
+      <w:r>
+        <w:rPr>
+          <w:rStyle w:val="FootnoteReference"/>
+          <w:lang w:val="en-US"/>
+        </w:rPr>
+        <w:footnoteReference w:id="6"/>
+      </w:r>
+      <w:r>
+        <w:rPr>
+          <w:lang w:val="en-US"/>
+        </w:rPr>
+        <w:t xml:space="preserve"> by Ellsberg et al., written in 2001, compares three studies on domestic violence in Nicaragua. Two of them are focused on urban areas of the country (León and Managua) and the remaining one is a national-wide Demographic and Health Survey that included other themes besides domestic violence. All of them are interview-based studies. When comparing the results of the studies, the authors of the article </w:t>
+      </w:r>
+      <w:proofErr w:type="gramStart"/>
+      <w:r>
+        <w:rPr>
+          <w:lang w:val="en-US"/>
+        </w:rPr>
+        <w:t>come to the conclusion</w:t>
+      </w:r>
+      <w:proofErr w:type="gramEnd"/>
+      <w:r>
+        <w:rPr>
+          <w:lang w:val="en-US"/>
+        </w:rPr>
+        <w:t xml:space="preserve"> that </w:t>
       </w:r>
       <w:r>
         <w:rPr>
@@ -7196,13 +7524,31 @@
           <w:bCs/>
           <w:lang w:val="en-US"/>
         </w:rPr>
-        <w:t>women with more children are more prone to suffer assaults</w:t>
-      </w:r>
-      <w:r>
-        <w:rPr>
-          <w:lang w:val="en-US"/>
-        </w:rPr>
-        <w:t xml:space="preserve">. Also, </w:t>
+        <w:t>domestic violence occurrences tend to be underestimated when the source relies on self-reporting</w:t>
+      </w:r>
+      <w:r>
+        <w:rPr>
+          <w:lang w:val="en-US"/>
+        </w:rPr>
+        <w:t xml:space="preserve">. This underestimation is not random, as it depends on numerous factors such as the number of individuals present in the room </w:t>
+      </w:r>
+      <w:r>
+        <w:rPr>
+          <w:lang w:val="en-US"/>
+        </w:rPr>
+        <w:t xml:space="preserve">at the time of the interview </w:t>
+      </w:r>
+      <w:r>
+        <w:rPr>
+          <w:lang w:val="en-US"/>
+        </w:rPr>
+        <w:t>or the way the questions are asked.</w:t>
+      </w:r>
+      <w:r>
+        <w:rPr>
+          <w:lang w:val="en-US"/>
+        </w:rPr>
+        <w:t xml:space="preserve"> The article also mentions that some groups seem to be more at risk for domestic violence than others. It seems like </w:t>
       </w:r>
       <w:r>
         <w:rPr>
@@ -7210,7 +7556,13 @@
           <w:bCs/>
           <w:lang w:val="en-US"/>
         </w:rPr>
-        <w:t xml:space="preserve">younger women were found to be </w:t>
+        <w:t>women with more children are more prone to suffer assaults</w:t>
+      </w:r>
+      <w:r>
+        <w:rPr>
+          <w:lang w:val="en-US"/>
+        </w:rPr>
+        <w:t xml:space="preserve">. Also, </w:t>
       </w:r>
       <w:r>
         <w:rPr>
@@ -7218,6 +7570,14 @@
           <w:bCs/>
           <w:lang w:val="en-US"/>
         </w:rPr>
+        <w:t xml:space="preserve">younger women were found to be </w:t>
+      </w:r>
+      <w:r>
+        <w:rPr>
+          <w:b/>
+          <w:bCs/>
+          <w:lang w:val="en-US"/>
+        </w:rPr>
         <w:t>at higher risk of violence</w:t>
       </w:r>
       <w:r>
@@ -7226,6 +7586,186 @@
         </w:rPr>
         <w:t>.</w:t>
       </w:r>
+    </w:p>
+    <w:p>
+      <w:pPr>
+        <w:pStyle w:val="Caption"/>
+        <w:jc w:val="both"/>
+        <w:rPr>
+          <w:sz w:val="18"/>
+          <w:szCs w:val="14"/>
+          <w:lang w:val="en-US"/>
+        </w:rPr>
+      </w:pPr>
+      <w:r>
+        <w:rPr>
+          <w:lang w:val="en-US"/>
+        </w:rPr>
+        <w:t xml:space="preserve">Domestic violence has been associated to many socioeconomic variables, such as the </w:t>
+      </w:r>
+      <w:r>
+        <w:rPr>
+          <w:lang w:val="en-US"/>
+        </w:rPr>
+        <w:t>wealth and education of both the victim and the aggressor</w:t>
+      </w:r>
+      <w:r>
+        <w:rPr>
+          <w:lang w:val="en-US"/>
+        </w:rPr>
+        <w:t xml:space="preserve">. It has been said that </w:t>
+      </w:r>
+      <w:r>
+        <w:rPr>
+          <w:b/>
+          <w:bCs w:val="0"/>
+          <w:lang w:val="en-US"/>
+        </w:rPr>
+        <w:t>middle-level socioeconomic and well educated groups tend to have the lowest prevalence of occurrences, whilst poorer groups tend to have the highest</w:t>
+      </w:r>
+      <w:r>
+        <w:rPr>
+          <w:lang w:val="en-US"/>
+        </w:rPr>
+        <w:t xml:space="preserve"> </w:t>
+      </w:r>
+      <w:sdt>
+        <w:sdtPr>
+          <w:rPr>
+            <w:lang w:val="en-US"/>
+          </w:rPr>
+          <w:id w:val="540414100"/>
+          <w:citation/>
+        </w:sdtPr>
+        <w:sdtContent>
+          <w:r>
+            <w:rPr>
+              <w:lang w:val="en-US"/>
+            </w:rPr>
+            <w:fldChar w:fldCharType="begin"/>
+          </w:r>
+          <w:r>
+            <w:rPr>
+              <w:lang w:val="en-US"/>
+            </w:rPr>
+            <w:instrText xml:space="preserve"> CITATION Jac02 \l 2070 </w:instrText>
+          </w:r>
+          <w:r>
+            <w:rPr>
+              <w:lang w:val="en-US"/>
+            </w:rPr>
+            <w:fldChar w:fldCharType="separate"/>
+          </w:r>
+          <w:r>
+            <w:rPr>
+              <w:noProof/>
+              <w:lang w:val="en-US"/>
+            </w:rPr>
+            <w:t>(Campbell, 2002)</w:t>
+          </w:r>
+          <w:r>
+            <w:rPr>
+              <w:lang w:val="en-US"/>
+            </w:rPr>
+            <w:fldChar w:fldCharType="end"/>
+          </w:r>
+        </w:sdtContent>
+      </w:sdt>
+      <w:r>
+        <w:rPr>
+          <w:lang w:val="en-US"/>
+        </w:rPr>
+        <w:t>. Domestic violence can also be related to gender inequality. As explained in the 2010 article</w:t>
+      </w:r>
+      <w:r>
+        <w:rPr>
+          <w:rStyle w:val="FootnoteReference"/>
+          <w:lang w:val="en-US"/>
+        </w:rPr>
+        <w:footnoteReference w:id="7"/>
+      </w:r>
+      <w:r>
+        <w:rPr>
+          <w:lang w:val="en-US"/>
+        </w:rPr>
+        <w:t xml:space="preserve"> entitled </w:t>
+      </w:r>
+      <w:r>
+        <w:rPr>
+          <w:i/>
+          <w:iCs/>
+          <w:lang w:val="en-US"/>
+        </w:rPr>
+        <w:t>The Gender Wage Gap and Domestic Violence</w:t>
+      </w:r>
+      <w:r>
+        <w:rPr>
+          <w:lang w:val="en-US"/>
+        </w:rPr>
+        <w:t xml:space="preserve">, written by Anna </w:t>
+      </w:r>
+      <w:proofErr w:type="spellStart"/>
+      <w:r>
+        <w:rPr>
+          <w:lang w:val="en-US"/>
+        </w:rPr>
+        <w:t>Aizer</w:t>
+      </w:r>
+      <w:proofErr w:type="spellEnd"/>
+      <w:r>
+        <w:rPr>
+          <w:lang w:val="en-US"/>
+        </w:rPr>
+        <w:t xml:space="preserve">, </w:t>
+      </w:r>
+      <w:r>
+        <w:rPr>
+          <w:b/>
+          <w:lang w:val="en-US"/>
+        </w:rPr>
+        <w:t>there are several theories regarding wage gender inequality and domestic violence against women</w:t>
+      </w:r>
+      <w:r>
+        <w:rPr>
+          <w:lang w:val="en-US"/>
+        </w:rPr>
+        <w:t xml:space="preserve">. The one supported by this article states that, as the wage gap between genders decreases, women get more bargaining power and, consequently, domestic violence decreases as well. However, there are other hypotheses possible. The first one is the “male backlash” hypothesis which states that, as the wage gap decreases, violence increases against women because aggressive men feel as if their traditional gender role may be threatened. The other hypothesis, the model of exposure reduction, states that as the wage gap decreases, the labor force participation of women increases and, consequently, domestic violence against them declines because women spend less time with violent partners. Either way, </w:t>
+      </w:r>
+      <w:r>
+        <w:rPr>
+          <w:b/>
+          <w:lang w:val="en-US"/>
+        </w:rPr>
+        <w:t xml:space="preserve">it is unquestionable that this is a variable of interest </w:t>
+      </w:r>
+      <w:r>
+        <w:rPr>
+          <w:b/>
+          <w:lang w:val="en-US"/>
+        </w:rPr>
+        <w:t>when it comes to</w:t>
+      </w:r>
+      <w:r>
+        <w:rPr>
+          <w:b/>
+          <w:lang w:val="en-US"/>
+        </w:rPr>
+        <w:t xml:space="preserve"> justifying changes in domestic violence occurrences</w:t>
+      </w:r>
+      <w:r>
+        <w:rPr>
+          <w:lang w:val="en-US"/>
+        </w:rPr>
+        <w:t>. One of the key points of this article is that the relative or potential salary is more important in justifying violence patterns than the actual one. Keeping this in mind, if possible, it is better to use a variable that reflects the potential wage of women vs. men instead of the actual wage gap. The results of this study, conducted in the state of California, in the United States, show that the decline in the wage gap between 1990 and 2003 explains nine percent of the decrease of domestic violence against women in the same period.</w:t>
+      </w:r>
+    </w:p>
+    <w:p>
+      <w:pPr>
+        <w:jc w:val="both"/>
+        <w:rPr>
+          <w:lang w:val="en-US"/>
+        </w:rPr>
+      </w:pPr>
     </w:p>
     <w:p>
       <w:pPr>
@@ -7239,6 +7779,7 @@
         <w:rPr>
           <w:lang w:val="en-US"/>
         </w:rPr>
+        <w:lastRenderedPageBreak/>
         <w:t>According to an APAV report</w:t>
       </w:r>
       <w:r>
@@ -7246,7 +7787,7 @@
           <w:rStyle w:val="FootnoteReference"/>
           <w:lang w:val="en-US"/>
         </w:rPr>
-        <w:footnoteReference w:id="7"/>
+        <w:footnoteReference w:id="8"/>
       </w:r>
       <w:r>
         <w:rPr>
@@ -7307,7 +7848,7 @@
           <w:rStyle w:val="FootnoteReference"/>
           <w:lang w:val="en-US"/>
         </w:rPr>
-        <w:footnoteReference w:id="8"/>
+        <w:footnoteReference w:id="9"/>
       </w:r>
       <w:r>
         <w:rPr>
@@ -7402,7 +7943,6 @@
           <w:noProof/>
           <w:lang w:val="en-US"/>
         </w:rPr>
-        <w:lastRenderedPageBreak/>
         <w:drawing>
           <wp:inline distT="0" distB="0" distL="0" distR="0" wp14:anchorId="106D3595" wp14:editId="268443B1">
             <wp:extent cx="4456800" cy="2259977"/>
@@ -7638,140 +8178,6 @@
     </w:p>
     <w:p>
       <w:pPr>
-        <w:pStyle w:val="Caption"/>
-        <w:jc w:val="both"/>
-        <w:rPr>
-          <w:sz w:val="18"/>
-          <w:szCs w:val="14"/>
-          <w:lang w:val="en-US"/>
-        </w:rPr>
-      </w:pPr>
-      <w:r>
-        <w:rPr>
-          <w:lang w:val="en-US"/>
-        </w:rPr>
-        <w:t>As explained in the 2010 article</w:t>
-      </w:r>
-      <w:r>
-        <w:rPr>
-          <w:rStyle w:val="FootnoteReference"/>
-          <w:lang w:val="en-US"/>
-        </w:rPr>
-        <w:footnoteReference w:id="9"/>
-      </w:r>
-      <w:r>
-        <w:rPr>
-          <w:lang w:val="en-US"/>
-        </w:rPr>
-        <w:t xml:space="preserve"> entitled </w:t>
-      </w:r>
-      <w:r>
-        <w:rPr>
-          <w:i/>
-          <w:iCs/>
-          <w:lang w:val="en-US"/>
-        </w:rPr>
-        <w:t>The Gender Wage Gap and Domestic Violence</w:t>
-      </w:r>
-      <w:r>
-        <w:rPr>
-          <w:lang w:val="en-US"/>
-        </w:rPr>
-        <w:t xml:space="preserve">, written by Anna Aizer, </w:t>
-      </w:r>
-      <w:r>
-        <w:rPr>
-          <w:b/>
-          <w:lang w:val="en-US"/>
-        </w:rPr>
-        <w:t xml:space="preserve">there are several theories regarding wage </w:t>
-      </w:r>
-      <w:r>
-        <w:rPr>
-          <w:b/>
-          <w:lang w:val="en-US"/>
-        </w:rPr>
-        <w:t xml:space="preserve">gender </w:t>
-      </w:r>
-      <w:r>
-        <w:rPr>
-          <w:b/>
-          <w:lang w:val="en-US"/>
-        </w:rPr>
-        <w:t>inequality and domestic violence against women</w:t>
-      </w:r>
-      <w:r>
-        <w:rPr>
-          <w:lang w:val="en-US"/>
-        </w:rPr>
-        <w:t xml:space="preserve">. The one supported by this article states that, as the wage gap between genders decreases, women get more bargaining power and, consequently, domestic violence decreases as well. However, there are other hypotheses possible. The first one is the “male backlash” hypothesis </w:t>
-      </w:r>
-      <w:r>
-        <w:rPr>
-          <w:lang w:val="en-US"/>
-        </w:rPr>
-        <w:t>which</w:t>
-      </w:r>
-      <w:r>
-        <w:rPr>
-          <w:lang w:val="en-US"/>
-        </w:rPr>
-        <w:t xml:space="preserve"> states that, as the wage gap decreases, violence increases against women because aggressive men feel as if their traditional gender role may be threatened. The other hypothesis, the model of </w:t>
-      </w:r>
-      <w:r>
-        <w:rPr>
-          <w:lang w:val="en-US"/>
-        </w:rPr>
-        <w:t>exposure reduction, states that as the wage gap decreases, the labor force participation of women increases and, consequently, domestic violence against them declines because women spend less time with violent partners.</w:t>
-      </w:r>
-      <w:r>
-        <w:rPr>
-          <w:lang w:val="en-US"/>
-        </w:rPr>
-        <w:t xml:space="preserve"> Either way, </w:t>
-      </w:r>
-      <w:r>
-        <w:rPr>
-          <w:b/>
-          <w:lang w:val="en-US"/>
-        </w:rPr>
-        <w:t xml:space="preserve">it is unquestionable that this is a variable of interest </w:t>
-      </w:r>
-      <w:r>
-        <w:rPr>
-          <w:b/>
-          <w:lang w:val="en-US"/>
-        </w:rPr>
-        <w:t>when it comes to</w:t>
-      </w:r>
-      <w:r>
-        <w:rPr>
-          <w:b/>
-          <w:lang w:val="en-US"/>
-        </w:rPr>
-        <w:t xml:space="preserve"> justifying changes in domestic violence occurrences</w:t>
-      </w:r>
-      <w:r>
-        <w:rPr>
-          <w:lang w:val="en-US"/>
-        </w:rPr>
-        <w:t xml:space="preserve">. </w:t>
-      </w:r>
-      <w:r>
-        <w:rPr>
-          <w:lang w:val="en-US"/>
-        </w:rPr>
-        <w:t>One of the key points of this article is that the relative or potential salary is more important in justifying violence patterns than the actual one. Keeping this in mind, if possible, it is better to use a variable that reflects the potential wage of women vs. men instead of the actual wage gap.</w:t>
-      </w:r>
-      <w:r>
-        <w:rPr>
-          <w:lang w:val="en-US"/>
-        </w:rPr>
-        <w:t xml:space="preserve"> The results of this study, conducted in the state of California, in the United States, show that the decline in the wage gap between 1990 and 2003 explains nine percent of the decrease of domestic violence against women in the same period.</w:t>
-      </w:r>
-    </w:p>
-    <w:p>
-      <w:pPr>
         <w:pStyle w:val="Heading1"/>
       </w:pPr>
       <w:bookmarkStart w:id="23" w:name="_Toc69496397"/>
@@ -7824,7 +8230,35 @@
         <w:rPr>
           <w:lang w:val="en-US" w:eastAsia="pt-PT"/>
         </w:rPr>
-        <w:t xml:space="preserve"> data is data that is collected for multiple units across the same time period. Each observation represents a unit of the population being studied. It is the “common” dataset structure. When we combine cross section data from different time periods we create a </w:t>
+        <w:t xml:space="preserve"> data is data that is collected for multiple units across the same </w:t>
+      </w:r>
+      <w:proofErr w:type="gramStart"/>
+      <w:r>
+        <w:rPr>
+          <w:lang w:val="en-US" w:eastAsia="pt-PT"/>
+        </w:rPr>
+        <w:t>time period</w:t>
+      </w:r>
+      <w:proofErr w:type="gramEnd"/>
+      <w:r>
+        <w:rPr>
+          <w:lang w:val="en-US" w:eastAsia="pt-PT"/>
+        </w:rPr>
+        <w:t xml:space="preserve">. Each observation represents a unit of the population being studied. It is the “common” dataset structure. When we combine cross section data from different time </w:t>
+      </w:r>
+      <w:proofErr w:type="gramStart"/>
+      <w:r>
+        <w:rPr>
+          <w:lang w:val="en-US" w:eastAsia="pt-PT"/>
+        </w:rPr>
+        <w:t>periods</w:t>
+      </w:r>
+      <w:proofErr w:type="gramEnd"/>
+      <w:r>
+        <w:rPr>
+          <w:lang w:val="en-US" w:eastAsia="pt-PT"/>
+        </w:rPr>
+        <w:t xml:space="preserve"> we create a </w:t>
       </w:r>
       <w:r>
         <w:rPr>
@@ -7838,7 +8272,21 @@
         <w:rPr>
           <w:lang w:val="en-US" w:eastAsia="pt-PT"/>
         </w:rPr>
-        <w:t xml:space="preserve"> dataset. In this case, each observation represents a unit of the population in a specific period in time. It is not necessarily true that the same units are studied for the different periods. If we are studying the same unit across different periods in time, we create a </w:t>
+        <w:t xml:space="preserve"> dataset. In this case, each observation represents a unit of the population in a specific </w:t>
+      </w:r>
+      <w:proofErr w:type="gramStart"/>
+      <w:r>
+        <w:rPr>
+          <w:lang w:val="en-US" w:eastAsia="pt-PT"/>
+        </w:rPr>
+        <w:t>period in time</w:t>
+      </w:r>
+      <w:proofErr w:type="gramEnd"/>
+      <w:r>
+        <w:rPr>
+          <w:lang w:val="en-US" w:eastAsia="pt-PT"/>
+        </w:rPr>
+        <w:t xml:space="preserve">. It is not necessarily true that the same units are studied for the different periods. If we are studying the same unit across different periods in time, we create a </w:t>
       </w:r>
       <w:r>
         <w:rPr>
@@ -8074,7 +8522,21 @@
         <w:rPr>
           <w:lang w:val="en-US" w:eastAsia="pt-PT"/>
         </w:rPr>
-        <w:t xml:space="preserve"> (c.p.) means to hold all other factors constant and is a key point in establishing causal relationships.</w:t>
+        <w:t xml:space="preserve"> (</w:t>
+      </w:r>
+      <w:proofErr w:type="spellStart"/>
+      <w:r>
+        <w:rPr>
+          <w:lang w:val="en-US" w:eastAsia="pt-PT"/>
+        </w:rPr>
+        <w:t>c.p.</w:t>
+      </w:r>
+      <w:proofErr w:type="spellEnd"/>
+      <w:r>
+        <w:rPr>
+          <w:lang w:val="en-US" w:eastAsia="pt-PT"/>
+        </w:rPr>
+        <w:t>) means to hold all other factors constant and is a key point in establishing causal relationships.</w:t>
       </w:r>
       <w:r>
         <w:rPr>
@@ -8357,6 +8819,7 @@
         </w:rPr>
         <w:t xml:space="preserve"> (as explained in </w:t>
       </w:r>
+      <w:proofErr w:type="gramStart"/>
       <w:r>
         <w:rPr>
           <w:highlight w:val="cyan"/>
@@ -8364,6 +8827,7 @@
         </w:rPr>
         <w:t>1.Introduction</w:t>
       </w:r>
+      <w:proofErr w:type="gramEnd"/>
       <w:r>
         <w:rPr>
           <w:lang w:val="en-US" w:eastAsia="pt-PT"/>
@@ -8486,7 +8950,19 @@
         <w:rPr>
           <w:lang w:val="en-US"/>
         </w:rPr>
-        <w:t xml:space="preserve"> Keeping this in mind, the registered number of occurrences of domestic violence in Portugal do not depend only on self-report by the victim. However, as it is a crime that commonly takes place in the privacy of a home, many cases may </w:t>
+        <w:t xml:space="preserve"> Keeping this in mind, the registered number of occurrences of domestic violence in Portugal do</w:t>
+      </w:r>
+      <w:r>
+        <w:rPr>
+          <w:lang w:val="en-US"/>
+        </w:rPr>
+        <w:t>es</w:t>
+      </w:r>
+      <w:r>
+        <w:rPr>
+          <w:lang w:val="en-US"/>
+        </w:rPr>
+        <w:t xml:space="preserve"> not depend only on self-report by the victim. However, as it is a crime that commonly takes place in the privacy of a home, many cases may </w:t>
       </w:r>
       <w:r>
         <w:rPr>
@@ -8498,7 +8974,21 @@
         <w:rPr>
           <w:lang w:val="en-US"/>
         </w:rPr>
-        <w:t xml:space="preserve">. The dataset obtained focuses on data registered by police authorities and, </w:t>
+        <w:t xml:space="preserve">. The dataset obtained focuses on </w:t>
+      </w:r>
+      <w:r>
+        <w:rPr>
+          <w:b/>
+          <w:bCs/>
+          <w:lang w:val="en-US"/>
+        </w:rPr>
+        <w:t>data registered by police authorities</w:t>
+      </w:r>
+      <w:r>
+        <w:rPr>
+          <w:lang w:val="en-US"/>
+        </w:rPr>
+        <w:t xml:space="preserve"> and, </w:t>
       </w:r>
       <w:r>
         <w:rPr>
@@ -8514,7 +9004,6 @@
           <w:id w:val="972251236"/>
           <w:citation/>
         </w:sdtPr>
-        <w:sdtEndPr/>
         <w:sdtContent>
           <w:r>
             <w:rPr>
@@ -8567,7 +9056,45 @@
         <w:rPr>
           <w:lang w:val="en-US"/>
         </w:rPr>
-        <w:t>The data recorded for Portugal as a whole is a discrete time series. For each category there is a set of 12 observations recorded at uniformly spaced time values, in this case, years. This remains true for the data regarding districts and municipalities, except that for the first case there is one time series per category and per district, and for the second case there is one time series per category and per municipality.</w:t>
+        <w:t xml:space="preserve">The data recorded for Portugal </w:t>
+      </w:r>
+      <w:proofErr w:type="gramStart"/>
+      <w:r>
+        <w:rPr>
+          <w:lang w:val="en-US"/>
+        </w:rPr>
+        <w:t>as a whole is</w:t>
+      </w:r>
+      <w:proofErr w:type="gramEnd"/>
+      <w:r>
+        <w:rPr>
+          <w:lang w:val="en-US"/>
+        </w:rPr>
+        <w:t xml:space="preserve"> a discrete time series. For each category there is a set of 12 observations recorded at uniformly spaced time values, in this case, years. This remains true for the data regarding districts and municipalities, except that</w:t>
+      </w:r>
+      <w:r>
+        <w:rPr>
+          <w:lang w:val="en-US"/>
+        </w:rPr>
+        <w:t>,</w:t>
+      </w:r>
+      <w:r>
+        <w:rPr>
+          <w:lang w:val="en-US"/>
+        </w:rPr>
+        <w:t xml:space="preserve"> for the first case</w:t>
+      </w:r>
+      <w:r>
+        <w:rPr>
+          <w:lang w:val="en-US"/>
+        </w:rPr>
+        <w:t>,</w:t>
+      </w:r>
+      <w:r>
+        <w:rPr>
+          <w:lang w:val="en-US"/>
+        </w:rPr>
+        <w:t xml:space="preserve"> there is one time series per category and per district, and for the second case there is one time series per category and per municipality.</w:t>
       </w:r>
     </w:p>
     <w:p>
@@ -8588,19 +9115,40 @@
           <w:highlight w:val="cyan"/>
           <w:lang w:val="en-US"/>
         </w:rPr>
-        <w:t>figures 1.1 and 1.2</w:t>
-      </w:r>
-      <w:r>
-        <w:rPr>
-          <w:lang w:val="en-US"/>
-        </w:rPr>
-        <w:t xml:space="preserve">. It becomes clear by the analysis of these figures and of the descriptive statistics on </w:t>
+        <w:t>figures 1.1 and 1.</w:t>
       </w:r>
       <w:r>
         <w:rPr>
           <w:highlight w:val="cyan"/>
           <w:lang w:val="en-US"/>
         </w:rPr>
+        <w:t>2</w:t>
+      </w:r>
+      <w:r>
+        <w:rPr>
+          <w:highlight w:val="cyan"/>
+          <w:lang w:val="en-US"/>
+        </w:rPr>
+        <w:t xml:space="preserve"> (1. Introduction)</w:t>
+      </w:r>
+      <w:r>
+        <w:rPr>
+          <w:highlight w:val="cyan"/>
+          <w:lang w:val="en-US"/>
+        </w:rPr>
+        <w:t>.</w:t>
+      </w:r>
+      <w:r>
+        <w:rPr>
+          <w:lang w:val="en-US"/>
+        </w:rPr>
+        <w:t xml:space="preserve"> It becomes clear by the analysis of these figures and of the descriptive statistics on </w:t>
+      </w:r>
+      <w:r>
+        <w:rPr>
+          <w:highlight w:val="cyan"/>
+          <w:lang w:val="en-US"/>
+        </w:rPr>
         <w:t>T</w:t>
       </w:r>
       <w:r>
@@ -8627,7 +9175,19 @@
         <w:rPr>
           <w:lang w:val="en-US"/>
         </w:rPr>
-        <w:t xml:space="preserve">One can see that between 2008 and 2019, the yearly average of domestic violence occurrences was 27394. Considering the same period, the yearly average for the DVASA category was 22977,8, a value that clearly shows how relevant this category is for the total domestic violence occurrences. The remaining categories have less significant yearly averages. </w:t>
+        <w:t>One can see that</w:t>
+      </w:r>
+      <w:r>
+        <w:rPr>
+          <w:lang w:val="en-US"/>
+        </w:rPr>
+        <w:t>,</w:t>
+      </w:r>
+      <w:r>
+        <w:rPr>
+          <w:lang w:val="en-US"/>
+        </w:rPr>
+        <w:t xml:space="preserve"> between 2008 and 2019, the yearly average of domestic violence occurrences was 27394. Considering the same period, the yearly average for the DVASA category was 22977,8, a value that clearly shows how relevant this category is for the total domestic violence occurrences. The remaining categories have less significant yearly averages. </w:t>
       </w:r>
     </w:p>
     <w:tbl>
@@ -10253,7 +10813,21 @@
         <w:rPr>
           <w:lang w:val="en-US" w:eastAsia="pt-PT"/>
         </w:rPr>
-        <w:t>Since the datasets only have 12 years worth of data, it would not be possible to perform a time series regression, as there would not be enough degrees of freedom to provide powerful estimates. Keeping this in mind, a panel data regression will be performed with data regarding the years and municipalities.</w:t>
+        <w:t xml:space="preserve">Since the datasets only have 12 </w:t>
+      </w:r>
+      <w:proofErr w:type="spellStart"/>
+      <w:r>
+        <w:rPr>
+          <w:lang w:val="en-US" w:eastAsia="pt-PT"/>
+        </w:rPr>
+        <w:t>years worth</w:t>
+      </w:r>
+      <w:proofErr w:type="spellEnd"/>
+      <w:r>
+        <w:rPr>
+          <w:lang w:val="en-US" w:eastAsia="pt-PT"/>
+        </w:rPr>
+        <w:t xml:space="preserve"> of data, it would not be possible to perform a time series regression, as there would not be enough degrees of freedom to provide powerful estimates. Keeping this in mind, a panel data regression will be performed with data regarding the years and municipalities.</w:t>
       </w:r>
       <w:r>
         <w:rPr>
@@ -10344,14 +10918,34 @@
         </w:rPr>
         <w:t>the 308 Portuguese municipalities and for an extra N.E. one, meaning not specified (</w:t>
       </w:r>
+      <w:proofErr w:type="spellStart"/>
       <w:r>
         <w:rPr>
           <w:i/>
           <w:iCs/>
           <w:lang w:val="en-US"/>
         </w:rPr>
-        <w:t>não especificado</w:t>
-      </w:r>
+        <w:t>não</w:t>
+      </w:r>
+      <w:proofErr w:type="spellEnd"/>
+      <w:r>
+        <w:rPr>
+          <w:i/>
+          <w:iCs/>
+          <w:lang w:val="en-US"/>
+        </w:rPr>
+        <w:t xml:space="preserve"> </w:t>
+      </w:r>
+      <w:proofErr w:type="spellStart"/>
+      <w:r>
+        <w:rPr>
+          <w:i/>
+          <w:iCs/>
+          <w:lang w:val="en-US"/>
+        </w:rPr>
+        <w:t>especificado</w:t>
+      </w:r>
+      <w:proofErr w:type="spellEnd"/>
       <w:r>
         <w:rPr>
           <w:lang w:val="en-US"/>
@@ -10374,7 +10968,21 @@
         <w:rPr>
           <w:lang w:val="en-US"/>
         </w:rPr>
-        <w:t xml:space="preserve"> Furthermore, 12 of the 308 municipalities did not have values for all the categories. Corvo, the smallest island in the </w:t>
+        <w:t xml:space="preserve"> Furthermore, 12 of the 308 municipalities did not have values for all the categories. </w:t>
+      </w:r>
+      <w:proofErr w:type="spellStart"/>
+      <w:r>
+        <w:rPr>
+          <w:lang w:val="en-US"/>
+        </w:rPr>
+        <w:t>Corvo</w:t>
+      </w:r>
+      <w:proofErr w:type="spellEnd"/>
+      <w:r>
+        <w:rPr>
+          <w:lang w:val="en-US"/>
+        </w:rPr>
+        <w:t xml:space="preserve">, the smallest island in the </w:t>
       </w:r>
       <w:r>
         <w:rPr>
@@ -10388,11 +10996,64 @@
         </w:rPr>
         <w:t xml:space="preserve">, only had data for the DVASA category. </w:t>
       </w:r>
-      <w:r>
-        <w:t>The remaining 11 municipalities (Pampilhosa da Serra, Golegã, Ribeira de P</w:t>
-      </w:r>
-      <w:r>
-        <w:t>ena, Vila de Rei, Barrancos, Vila Viçosa, Penela, Alcoutim, Alfândega da Fé, São Roque do Pico e Aguiar da Beira) were missing data for the DVAM category.</w:t>
+      <w:proofErr w:type="spellStart"/>
+      <w:r>
+        <w:t>The</w:t>
+      </w:r>
+      <w:proofErr w:type="spellEnd"/>
+      <w:r>
+        <w:t xml:space="preserve"> </w:t>
+      </w:r>
+      <w:proofErr w:type="spellStart"/>
+      <w:r>
+        <w:t>remaining</w:t>
+      </w:r>
+      <w:proofErr w:type="spellEnd"/>
+      <w:r>
+        <w:t xml:space="preserve"> 11 </w:t>
+      </w:r>
+      <w:proofErr w:type="spellStart"/>
+      <w:r>
+        <w:t>municipalities</w:t>
+      </w:r>
+      <w:proofErr w:type="spellEnd"/>
+      <w:r>
+        <w:t xml:space="preserve"> (Pampilhosa da Serra, Golegã, Ribeira de P</w:t>
+      </w:r>
+      <w:r>
+        <w:t xml:space="preserve">ena, Vila de Rei, Barrancos, Vila Viçosa, Penela, Alcoutim, Alfândega da Fé, São Roque do Pico e Aguiar da Beira) </w:t>
+      </w:r>
+      <w:proofErr w:type="spellStart"/>
+      <w:r>
+        <w:t>were</w:t>
+      </w:r>
+      <w:proofErr w:type="spellEnd"/>
+      <w:r>
+        <w:t xml:space="preserve"> </w:t>
+      </w:r>
+      <w:proofErr w:type="spellStart"/>
+      <w:r>
+        <w:t>missing</w:t>
+      </w:r>
+      <w:proofErr w:type="spellEnd"/>
+      <w:r>
+        <w:t xml:space="preserve"> data for </w:t>
+      </w:r>
+      <w:proofErr w:type="spellStart"/>
+      <w:r>
+        <w:t>the</w:t>
+      </w:r>
+      <w:proofErr w:type="spellEnd"/>
+      <w:r>
+        <w:t xml:space="preserve"> DVAM </w:t>
+      </w:r>
+      <w:proofErr w:type="spellStart"/>
+      <w:r>
+        <w:t>category</w:t>
+      </w:r>
+      <w:proofErr w:type="spellEnd"/>
+      <w:r>
+        <w:t>.</w:t>
       </w:r>
     </w:p>
     <w:p>
@@ -10412,7 +11073,41 @@
         <w:rPr>
           <w:lang w:val="en-US" w:eastAsia="pt-PT"/>
         </w:rPr>
-        <w:t xml:space="preserve">principle is declared in Diário da República (the Portuguese official gazette) in Law nº22/2008, the law that legislates about the National Statistical System. This principle, referred to in article 6 of the mentioned law, </w:t>
+        <w:t xml:space="preserve">principle is declared in </w:t>
+      </w:r>
+      <w:proofErr w:type="spellStart"/>
+      <w:r>
+        <w:rPr>
+          <w:i/>
+          <w:iCs/>
+          <w:lang w:val="en-US" w:eastAsia="pt-PT"/>
+        </w:rPr>
+        <w:t>Diário</w:t>
+      </w:r>
+      <w:proofErr w:type="spellEnd"/>
+      <w:r>
+        <w:rPr>
+          <w:i/>
+          <w:iCs/>
+          <w:lang w:val="en-US" w:eastAsia="pt-PT"/>
+        </w:rPr>
+        <w:t xml:space="preserve"> da </w:t>
+      </w:r>
+      <w:proofErr w:type="spellStart"/>
+      <w:r>
+        <w:rPr>
+          <w:i/>
+          <w:iCs/>
+          <w:lang w:val="en-US" w:eastAsia="pt-PT"/>
+        </w:rPr>
+        <w:t>República</w:t>
+      </w:r>
+      <w:proofErr w:type="spellEnd"/>
+      <w:r>
+        <w:rPr>
+          <w:lang w:val="en-US" w:eastAsia="pt-PT"/>
+        </w:rPr>
+        <w:t xml:space="preserve"> (the Portuguese official gazette) in Law nº22/2008, the law that legislates about the National Statistical System. This principle, referred to in article 6 of the mentioned law, </w:t>
       </w:r>
       <w:r>
         <w:rPr>
@@ -10488,7 +11183,33 @@
           <w:lang w:val="en-US"/>
         </w:rPr>
         <w:lastRenderedPageBreak/>
-        <w:t>these can be found in the second and third categories. The missing values for DVASA represent only around 2.3% of the total missing values in the dependent variable dataset.</w:t>
+        <w:t xml:space="preserve">these can be found in the </w:t>
+      </w:r>
+      <w:r>
+        <w:rPr>
+          <w:lang w:val="en-US"/>
+        </w:rPr>
+        <w:t>DVAM</w:t>
+      </w:r>
+      <w:r>
+        <w:rPr>
+          <w:lang w:val="en-US"/>
+        </w:rPr>
+        <w:t xml:space="preserve"> and </w:t>
+      </w:r>
+      <w:proofErr w:type="gramStart"/>
+      <w:r>
+        <w:rPr>
+          <w:lang w:val="en-US"/>
+        </w:rPr>
+        <w:t>Others</w:t>
+      </w:r>
+      <w:proofErr w:type="gramEnd"/>
+      <w:r>
+        <w:rPr>
+          <w:lang w:val="en-US"/>
+        </w:rPr>
+        <w:t xml:space="preserve"> categories. The missing values for DVASA represent only around 2.3% of the total missing values in the dependent variable dataset.</w:t>
       </w:r>
     </w:p>
     <w:tbl>
@@ -11002,7 +11723,19 @@
         <w:rPr>
           <w:lang w:val="en-US" w:eastAsia="pt-PT"/>
         </w:rPr>
-        <w:t xml:space="preserve"> dependent variable for this study.</w:t>
+        <w:t xml:space="preserve"> dependent variable for </w:t>
+      </w:r>
+      <w:r>
+        <w:rPr>
+          <w:lang w:val="en-US" w:eastAsia="pt-PT"/>
+        </w:rPr>
+        <w:t>the present</w:t>
+      </w:r>
+      <w:r>
+        <w:rPr>
+          <w:lang w:val="en-US" w:eastAsia="pt-PT"/>
+        </w:rPr>
+        <w:t xml:space="preserve"> study.</w:t>
       </w:r>
     </w:p>
     <w:p>
@@ -11065,7 +11798,19 @@
         <w:rPr>
           <w:lang w:val="en-US" w:eastAsia="pt-PT"/>
         </w:rPr>
-        <w:t>. One can see that the number of missing values for the municipalities in each year is always very close to the number of occurrences reported on the national level but unreported on a municipal level. Keeping this in mind, these missing values were replaced by the value 1 as I find it better to keep information about municipalities with low occurrences than to remove them from the study.</w:t>
+        <w:t xml:space="preserve">. One can see that the number of missing values for the municipalities in each year is always very close to the number of occurrences reported on the national level but unreported on a municipal level. Keeping this in mind, these missing values were replaced by the value 1 </w:t>
+      </w:r>
+      <w:r>
+        <w:rPr>
+          <w:lang w:val="en-US" w:eastAsia="pt-PT"/>
+        </w:rPr>
+        <w:t>as it was considered</w:t>
+      </w:r>
+      <w:r>
+        <w:rPr>
+          <w:lang w:val="en-US" w:eastAsia="pt-PT"/>
+        </w:rPr>
+        <w:t xml:space="preserve"> better to keep information about municipalities with low occurrences than to remove them from the study.</w:t>
       </w:r>
     </w:p>
     <w:tbl>
@@ -12147,6 +12892,67 @@
     </w:p>
     <w:p>
       <w:pPr>
+        <w:jc w:val="both"/>
+        <w:rPr>
+          <w:lang w:val="en-US" w:eastAsia="pt-PT"/>
+        </w:rPr>
+      </w:pPr>
+      <w:r>
+        <w:rPr>
+          <w:lang w:val="en-US" w:eastAsia="pt-PT"/>
+        </w:rPr>
+        <w:t xml:space="preserve">It is important to keep in mind that the retrieved data was measured as an absolute value, which means that it did not consider the differences in the number of inhabitants for each municipality. Keeping the data as it was would have biased the model, </w:t>
+      </w:r>
+      <w:r>
+        <w:rPr>
+          <w:lang w:val="en-US" w:eastAsia="pt-PT"/>
+        </w:rPr>
+        <w:t>forcing</w:t>
+      </w:r>
+      <w:r>
+        <w:rPr>
+          <w:lang w:val="en-US" w:eastAsia="pt-PT"/>
+        </w:rPr>
+        <w:t xml:space="preserve"> it into thinking that </w:t>
+      </w:r>
+      <w:r>
+        <w:rPr>
+          <w:lang w:val="en-US" w:eastAsia="pt-PT"/>
+        </w:rPr>
+        <w:t xml:space="preserve">the higher number of domestic violence occurrences in municipalities with the most population was caused by factors other than the number of inhabitants. </w:t>
+      </w:r>
+      <w:proofErr w:type="gramStart"/>
+      <w:r>
+        <w:rPr>
+          <w:lang w:val="en-US" w:eastAsia="pt-PT"/>
+        </w:rPr>
+        <w:t>In order to</w:t>
+      </w:r>
+      <w:proofErr w:type="gramEnd"/>
+      <w:r>
+        <w:rPr>
+          <w:lang w:val="en-US" w:eastAsia="pt-PT"/>
+        </w:rPr>
+        <w:t xml:space="preserve"> avoid this problem, </w:t>
+      </w:r>
+      <w:r>
+        <w:rPr>
+          <w:b/>
+          <w:bCs/>
+          <w:lang w:val="en-US" w:eastAsia="pt-PT"/>
+        </w:rPr>
+        <w:t>the number of DVASA occurrences was standardized according to the resident population in each municipality</w:t>
+      </w:r>
+      <w:r>
+        <w:rPr>
+          <w:lang w:val="en-US" w:eastAsia="pt-PT"/>
+        </w:rPr>
+        <w:t xml:space="preserve"> as follows:</w:t>
+      </w:r>
+    </w:p>
+    <w:p>
+      <w:pPr>
+        <w:jc w:val="both"/>
         <w:rPr>
           <w:lang w:val="en-US" w:eastAsia="pt-PT"/>
         </w:rPr>
@@ -12183,7 +12989,6 @@
           <w:id w:val="1311912975"/>
           <w:citation/>
         </w:sdtPr>
-        <w:sdtEndPr/>
         <w:sdtContent>
           <w:r>
             <w:rPr>
@@ -12236,7 +13041,21 @@
         <w:rPr>
           <w:lang w:val="en-US" w:eastAsia="pt-PT"/>
         </w:rPr>
-        <w:t xml:space="preserve">. As a way to include this factor in the present study, the </w:t>
+        <w:t xml:space="preserve">. </w:t>
+      </w:r>
+      <w:proofErr w:type="gramStart"/>
+      <w:r>
+        <w:rPr>
+          <w:lang w:val="en-US" w:eastAsia="pt-PT"/>
+        </w:rPr>
+        <w:t>As a way to</w:t>
+      </w:r>
+      <w:proofErr w:type="gramEnd"/>
+      <w:r>
+        <w:rPr>
+          <w:lang w:val="en-US" w:eastAsia="pt-PT"/>
+        </w:rPr>
+        <w:t xml:space="preserve"> include this factor in the present study, the </w:t>
       </w:r>
       <w:r>
         <w:rPr>
@@ -12250,7 +13069,21 @@
         <w:rPr>
           <w:lang w:val="en-US" w:eastAsia="pt-PT"/>
         </w:rPr>
-        <w:t xml:space="preserve"> was considered as an explanatory variable. This index is the average number of children born for each woman in fertile age (between 15 and 49 years). In order for the generation renewal to be assured, the synthetic fertility index must be </w:t>
+        <w:t xml:space="preserve"> was considered as an explanatory variable. This index is the average number of children born for each woman in fertile age (between 15 and 49 years). </w:t>
+      </w:r>
+      <w:proofErr w:type="gramStart"/>
+      <w:r>
+        <w:rPr>
+          <w:lang w:val="en-US" w:eastAsia="pt-PT"/>
+        </w:rPr>
+        <w:t>In order for</w:t>
+      </w:r>
+      <w:proofErr w:type="gramEnd"/>
+      <w:r>
+        <w:rPr>
+          <w:lang w:val="en-US" w:eastAsia="pt-PT"/>
+        </w:rPr>
+        <w:t xml:space="preserve"> the generation renewal to be assured, the synthetic fertility index must be </w:t>
       </w:r>
       <w:r>
         <w:rPr>
@@ -12268,7 +13101,21 @@
         <w:rPr>
           <w:lang w:val="en-US" w:eastAsia="pt-PT"/>
         </w:rPr>
-        <w:t xml:space="preserve"> The data regarding this variable was retrieved from the Pordata website on the 15</w:t>
+        <w:t xml:space="preserve"> The data regarding this variable was retrieved from the </w:t>
+      </w:r>
+      <w:proofErr w:type="spellStart"/>
+      <w:r>
+        <w:rPr>
+          <w:lang w:val="en-US" w:eastAsia="pt-PT"/>
+        </w:rPr>
+        <w:t>Pordata</w:t>
+      </w:r>
+      <w:proofErr w:type="spellEnd"/>
+      <w:r>
+        <w:rPr>
+          <w:lang w:val="en-US" w:eastAsia="pt-PT"/>
+        </w:rPr>
+        <w:t xml:space="preserve"> website on the 15</w:t>
       </w:r>
       <w:r>
         <w:rPr>
@@ -14154,11 +15001,6 @@
       </w:r>
     </w:p>
     <w:p>
-      <w:pPr>
-        <w:rPr>
-          <w:lang w:val="en-US"/>
-        </w:rPr>
-      </w:pPr>
       <w:r>
         <w:rPr>
           <w:lang w:val="en-US"/>
@@ -14437,7 +15279,6 @@
           <w:id w:val="-314877083"/>
           <w:citation/>
         </w:sdtPr>
-        <w:sdtEndPr/>
         <w:sdtContent>
           <w:r>
             <w:fldChar w:fldCharType="begin"/>
@@ -14480,7 +15321,6 @@
           <w:id w:val="1261110646"/>
           <w:citation/>
         </w:sdtPr>
-        <w:sdtEndPr/>
         <w:sdtContent>
           <w:r>
             <w:fldChar w:fldCharType="begin"/>
@@ -14523,7 +15363,6 @@
           <w:id w:val="-106884737"/>
           <w:citation/>
         </w:sdtPr>
-        <w:sdtEndPr/>
         <w:sdtContent>
           <w:r>
             <w:fldChar w:fldCharType="begin"/>
@@ -14566,7 +15405,6 @@
           <w:id w:val="1867792142"/>
           <w:citation/>
         </w:sdtPr>
-        <w:sdtEndPr/>
         <w:sdtContent>
           <w:r>
             <w:fldChar w:fldCharType="begin"/>
@@ -14654,7 +15492,6 @@
           <w:id w:val="-2115515939"/>
           <w:citation/>
         </w:sdtPr>
-        <w:sdtEndPr/>
         <w:sdtContent>
           <w:r>
             <w:fldChar w:fldCharType="begin"/>
@@ -14694,10 +15531,51 @@
       </w:r>
       <w:sdt>
         <w:sdtPr>
+          <w:id w:val="460309388"/>
+          <w:citation/>
+        </w:sdtPr>
+        <w:sdtContent>
+          <w:r>
+            <w:fldChar w:fldCharType="begin"/>
+          </w:r>
+          <w:r>
+            <w:instrText xml:space="preserve"> CITATION Ann10 \l 2070 </w:instrText>
+          </w:r>
+          <w:r>
+            <w:fldChar w:fldCharType="separate"/>
+          </w:r>
+          <w:r>
+            <w:rPr>
+              <w:noProof/>
+            </w:rPr>
+            <w:t>(Aizer, 2010)</w:t>
+          </w:r>
+          <w:r>
+            <w:fldChar w:fldCharType="end"/>
+          </w:r>
+        </w:sdtContent>
+      </w:sdt>
+    </w:p>
+  </w:footnote>
+  <w:footnote w:id="8">
+    <w:p>
+      <w:pPr>
+        <w:pStyle w:val="FootnoteText"/>
+      </w:pPr>
+      <w:r>
+        <w:rPr>
+          <w:rStyle w:val="FootnoteReference"/>
+        </w:rPr>
+        <w:footnoteRef/>
+      </w:r>
+      <w:r>
+        <w:t xml:space="preserve"> </w:t>
+      </w:r>
+      <w:sdt>
+        <w:sdtPr>
           <w:id w:val="469560076"/>
           <w:citation/>
         </w:sdtPr>
-        <w:sdtEndPr/>
         <w:sdtContent>
           <w:r>
             <w:fldChar w:fldCharType="begin"/>
@@ -14721,7 +15599,7 @@
       </w:sdt>
     </w:p>
   </w:footnote>
-  <w:footnote w:id="8">
+  <w:footnote w:id="9">
     <w:p>
       <w:pPr>
         <w:pStyle w:val="FootnoteText"/>
@@ -14740,7 +15618,6 @@
           <w:id w:val="1456753240"/>
           <w:citation/>
         </w:sdtPr>
-        <w:sdtEndPr/>
         <w:sdtContent>
           <w:r>
             <w:fldChar w:fldCharType="begin"/>
@@ -14756,49 +15633,6 @@
               <w:noProof/>
             </w:rPr>
             <w:t>(APAV - Associação Portuguesa de Apoio à Vítima, 2018)</w:t>
-          </w:r>
-          <w:r>
-            <w:fldChar w:fldCharType="end"/>
-          </w:r>
-        </w:sdtContent>
-      </w:sdt>
-    </w:p>
-  </w:footnote>
-  <w:footnote w:id="9">
-    <w:p>
-      <w:pPr>
-        <w:pStyle w:val="FootnoteText"/>
-      </w:pPr>
-      <w:r>
-        <w:rPr>
-          <w:rStyle w:val="FootnoteReference"/>
-        </w:rPr>
-        <w:footnoteRef/>
-      </w:r>
-      <w:r>
-        <w:t xml:space="preserve"> </w:t>
-      </w:r>
-      <w:sdt>
-        <w:sdtPr>
-          <w:id w:val="460309388"/>
-          <w:citation/>
-        </w:sdtPr>
-        <w:sdtEndPr/>
-        <w:sdtContent>
-          <w:r>
-            <w:fldChar w:fldCharType="begin"/>
-          </w:r>
-          <w:r>
-            <w:instrText xml:space="preserve"> CITATION Ann10 \l 2070 </w:instrText>
-          </w:r>
-          <w:r>
-            <w:fldChar w:fldCharType="separate"/>
-          </w:r>
-          <w:r>
-            <w:rPr>
-              <w:noProof/>
-            </w:rPr>
-            <w:t>(Aizer, 2010)</w:t>
           </w:r>
           <w:r>
             <w:fldChar w:fldCharType="end"/>
@@ -16877,7 +17711,7 @@
     <b:Year>2018</b:Year>
     <b:Publisher>OMA - Observatório de Mulheres Assassinadas da UMAR</b:Publisher>
     <b:City>Almada</b:City>
-    <b:RefOrder>2</b:RefOrder>
+    <b:RefOrder>3</b:RefOrder>
   </b:Source>
   <b:Source>
     <b:Tag>Eli19</b:Tag>
@@ -16905,7 +17739,7 @@
     <b:Year>2019</b:Year>
     <b:Publisher>OMA - Observatório de Mulheres Assassinadas da UMAR</b:Publisher>
     <b:City>Almada</b:City>
-    <b:RefOrder>3</b:RefOrder>
+    <b:RefOrder>4</b:RefOrder>
   </b:Source>
   <b:Source>
     <b:Tag>Són20</b:Tag>
@@ -16933,7 +17767,7 @@
     <b:Year>2020</b:Year>
     <b:Publisher>OMA - Observatório de Mulheres Assassinadas da UMAR</b:Publisher>
     <b:City>Almada</b:City>
-    <b:RefOrder>4</b:RefOrder>
+    <b:RefOrder>5</b:RefOrder>
   </b:Source>
   <b:Source>
     <b:Tag>Ann10</b:Tag>
@@ -16953,7 +17787,7 @@
       </b:Author>
     </b:Author>
     <b:JournalName>American Economic Review</b:JournalName>
-    <b:RefOrder>5</b:RefOrder>
+    <b:RefOrder>6</b:RefOrder>
   </b:Source>
   <b:Source>
     <b:Tag>Mar01</b:Tag>
@@ -16988,7 +17822,7 @@
     <b:Title>Researching Domestic Violence Against Women: Methodological and Ethical Considerations</b:Title>
     <b:JournalName>Studies in Family Planning</b:JournalName>
     <b:Year>2001</b:Year>
-    <b:RefOrder>1</b:RefOrder>
+    <b:RefOrder>2</b:RefOrder>
   </b:Source>
   <b:Source>
     <b:Tag>APA20</b:Tag>
@@ -17004,7 +17838,7 @@
     <b:Year>2020</b:Year>
     <b:Publisher>Associação Portuguesa de Apoio à Vítima</b:Publisher>
     <b:City>Lisboa</b:City>
-    <b:RefOrder>6</b:RefOrder>
+    <b:RefOrder>7</b:RefOrder>
   </b:Source>
   <b:Source>
     <b:Tag>APA18</b:Tag>
@@ -17019,7 +17853,7 @@
     </b:Author>
     <b:Publisher>Associação Portuguesa de Apoio à Vítima</b:Publisher>
     <b:City>Lisboa</b:City>
-    <b:RefOrder>7</b:RefOrder>
+    <b:RefOrder>8</b:RefOrder>
   </b:Source>
   <b:Source>
     <b:Tag>APA19</b:Tag>
@@ -17034,7 +17868,7 @@
     <b:Year>2018</b:Year>
     <b:Publisher>Associação Portuguesa de Apoio à Vítima</b:Publisher>
     <b:City>Lisboa</b:City>
-    <b:RefOrder>8</b:RefOrder>
+    <b:RefOrder>9</b:RefOrder>
   </b:Source>
   <b:Source>
     <b:Tag>Dev13</b:Tag>
@@ -17103,13 +17937,33 @@
     <b:JournalName>Science</b:JournalName>
     <b:Year>2013</b:Year>
     <b:Pages>1527-1528</b:Pages>
-    <b:RefOrder>9</b:RefOrder>
+    <b:RefOrder>10</b:RefOrder>
+  </b:Source>
+  <b:Source>
+    <b:Tag>Jac02</b:Tag>
+    <b:SourceType>JournalArticle</b:SourceType>
+    <b:Guid>{39A7AD7D-E17A-4AF6-95D9-EE2B58C9D6D6}</b:Guid>
+    <b:Author>
+      <b:Author>
+        <b:NameList>
+          <b:Person>
+            <b:Last>Campbell</b:Last>
+            <b:First>Jacquelyn</b:First>
+          </b:Person>
+        </b:NameList>
+      </b:Author>
+    </b:Author>
+    <b:Title>Health Consequences of Intimate Partner Violence</b:Title>
+    <b:JournalName>The Lancet</b:JournalName>
+    <b:Year>2002</b:Year>
+    <b:Pages>1331-1336</b:Pages>
+    <b:RefOrder>1</b:RefOrder>
   </b:Source>
 </b:Sources>
 </file>
 
 <file path=customXml/itemProps1.xml><?xml version="1.0" encoding="utf-8"?>
-<ds:datastoreItem xmlns:ds="http://schemas.openxmlformats.org/officeDocument/2006/customXml" ds:itemID="{D19BF874-983A-4EBD-AB20-5EEEFDB24615}">
+<ds:datastoreItem xmlns:ds="http://schemas.openxmlformats.org/officeDocument/2006/customXml" ds:itemID="{B888CBCA-A67A-4785-8AE7-8578467593E1}">
   <ds:schemaRefs>
     <ds:schemaRef ds:uri="http://schemas.openxmlformats.org/officeDocument/2006/bibliography"/>
   </ds:schemaRefs>

</xml_diff>

<commit_message>
Standardizing DVASA per 1000 Inhabitants
</commit_message>
<xml_diff>
--- a/Documents/MasterThesis_AnaStAubyn.docx
+++ b/Documents/MasterThesis_AnaStAubyn.docx
@@ -12947,7 +12947,27 @@
         <w:rPr>
           <w:lang w:val="en-US" w:eastAsia="pt-PT"/>
         </w:rPr>
-        <w:t xml:space="preserve"> as follows:</w:t>
+        <w:t xml:space="preserve"> as </w:t>
+      </w:r>
+      <w:r>
+        <w:rPr>
+          <w:lang w:val="en-US" w:eastAsia="pt-PT"/>
+        </w:rPr>
+        <w:t xml:space="preserve">shown below. This way, the dependent variable is now </w:t>
+      </w:r>
+      <w:r>
+        <w:rPr>
+          <w:b/>
+          <w:bCs/>
+          <w:lang w:val="en-US" w:eastAsia="pt-PT"/>
+        </w:rPr>
+        <w:t>the number of DVASA occurrences per 1000 inhabitants</w:t>
+      </w:r>
+      <w:r>
+        <w:rPr>
+          <w:lang w:val="en-US" w:eastAsia="pt-PT"/>
+        </w:rPr>
+        <w:t>.</w:t>
       </w:r>
     </w:p>
     <w:p>
@@ -12957,6 +12977,132 @@
           <w:lang w:val="en-US" w:eastAsia="pt-PT"/>
         </w:rPr>
       </w:pPr>
+      <m:oMathPara>
+        <m:oMath>
+          <m:sSub>
+            <m:sSubPr>
+              <m:ctrlPr>
+                <w:rPr>
+                  <w:rFonts w:ascii="Cambria Math" w:hAnsi="Cambria Math"/>
+                  <w:i/>
+                  <w:lang w:val="en-US" w:eastAsia="pt-PT"/>
+                </w:rPr>
+              </m:ctrlPr>
+            </m:sSubPr>
+            <m:e>
+              <m:r>
+                <w:rPr>
+                  <w:rFonts w:ascii="Cambria Math" w:hAnsi="Cambria Math"/>
+                  <w:lang w:val="en-US" w:eastAsia="pt-PT"/>
+                </w:rPr>
+                <m:t>DVASA</m:t>
+              </m:r>
+            </m:e>
+            <m:sub>
+              <m:r>
+                <w:rPr>
+                  <w:rFonts w:ascii="Cambria Math" w:hAnsi="Cambria Math"/>
+                  <w:lang w:val="en-US" w:eastAsia="pt-PT"/>
+                </w:rPr>
+                <m:t>standardized</m:t>
+              </m:r>
+            </m:sub>
+          </m:sSub>
+          <m:r>
+            <w:rPr>
+              <w:rFonts w:ascii="Cambria Math" w:hAnsi="Cambria Math"/>
+              <w:lang w:val="en-US" w:eastAsia="pt-PT"/>
+            </w:rPr>
+            <m:t xml:space="preserve">= </m:t>
+          </m:r>
+          <m:f>
+            <m:fPr>
+              <m:ctrlPr>
+                <w:rPr>
+                  <w:rFonts w:ascii="Cambria Math" w:hAnsi="Cambria Math"/>
+                  <w:i/>
+                  <w:lang w:val="en-US" w:eastAsia="pt-PT"/>
+                </w:rPr>
+              </m:ctrlPr>
+            </m:fPr>
+            <m:num>
+              <m:sSub>
+                <m:sSubPr>
+                  <m:ctrlPr>
+                    <w:rPr>
+                      <w:rFonts w:ascii="Cambria Math" w:hAnsi="Cambria Math"/>
+                      <w:i/>
+                      <w:lang w:val="en-US" w:eastAsia="pt-PT"/>
+                    </w:rPr>
+                  </m:ctrlPr>
+                </m:sSubPr>
+                <m:e>
+                  <m:r>
+                    <w:rPr>
+                      <w:rFonts w:ascii="Cambria Math" w:hAnsi="Cambria Math"/>
+                      <w:lang w:val="en-US" w:eastAsia="pt-PT"/>
+                    </w:rPr>
+                    <m:t>DVASA</m:t>
+                  </m:r>
+                </m:e>
+                <m:sub>
+                  <m:r>
+                    <w:rPr>
+                      <w:rFonts w:ascii="Cambria Math" w:hAnsi="Cambria Math"/>
+                      <w:lang w:val="en-US" w:eastAsia="pt-PT"/>
+                    </w:rPr>
+                    <m:t>absolute</m:t>
+                  </m:r>
+                </m:sub>
+              </m:sSub>
+            </m:num>
+            <m:den>
+              <m:d>
+                <m:dPr>
+                  <m:ctrlPr>
+                    <w:rPr>
+                      <w:rFonts w:ascii="Cambria Math" w:hAnsi="Cambria Math"/>
+                      <w:i/>
+                      <w:lang w:val="en-US" w:eastAsia="pt-PT"/>
+                    </w:rPr>
+                  </m:ctrlPr>
+                </m:dPr>
+                <m:e>
+                  <m:f>
+                    <m:fPr>
+                      <m:ctrlPr>
+                        <w:rPr>
+                          <w:rFonts w:ascii="Cambria Math" w:hAnsi="Cambria Math"/>
+                          <w:i/>
+                          <w:lang w:val="en-US" w:eastAsia="pt-PT"/>
+                        </w:rPr>
+                      </m:ctrlPr>
+                    </m:fPr>
+                    <m:num>
+                      <m:r>
+                        <w:rPr>
+                          <w:rFonts w:ascii="Cambria Math" w:hAnsi="Cambria Math"/>
+                          <w:lang w:val="en-US" w:eastAsia="pt-PT"/>
+                        </w:rPr>
+                        <m:t>Total Population</m:t>
+                      </m:r>
+                    </m:num>
+                    <m:den>
+                      <m:r>
+                        <w:rPr>
+                          <w:rFonts w:ascii="Cambria Math" w:hAnsi="Cambria Math"/>
+                          <w:lang w:val="en-US" w:eastAsia="pt-PT"/>
+                        </w:rPr>
+                        <m:t>1000</m:t>
+                      </m:r>
+                    </m:den>
+                  </m:f>
+                </m:e>
+              </m:d>
+            </m:den>
+          </m:f>
+        </m:oMath>
+      </m:oMathPara>
     </w:p>
     <w:p>
       <w:pPr>
@@ -13083,7 +13229,14 @@
         <w:rPr>
           <w:lang w:val="en-US" w:eastAsia="pt-PT"/>
         </w:rPr>
-        <w:t xml:space="preserve"> the generation renewal to be assured, the synthetic fertility index must be </w:t>
+        <w:t xml:space="preserve"> the generation renewal to be assured, </w:t>
+      </w:r>
+      <w:r>
+        <w:rPr>
+          <w:lang w:val="en-US" w:eastAsia="pt-PT"/>
+        </w:rPr>
+        <w:lastRenderedPageBreak/>
+        <w:t xml:space="preserve">the synthetic fertility index must be </w:t>
       </w:r>
       <w:r>
         <w:rPr>

</xml_diff>

<commit_message>
Including Middle Aged Women
</commit_message>
<xml_diff>
--- a/Documents/MasterThesis_AnaStAubyn.docx
+++ b/Documents/MasterThesis_AnaStAubyn.docx
@@ -13809,11 +13809,211 @@
       </w:r>
       <w:r>
         <w:rPr>
-          <w:highlight w:val="red"/>
-          <w:lang w:val="en-US" w:eastAsia="pt-PT"/>
-        </w:rPr>
-        <w:t>INCLUIR IDADE MULHERES</w:t>
-      </w:r>
+          <w:lang w:val="en-US" w:eastAsia="pt-PT"/>
+        </w:rPr>
+        <w:t xml:space="preserve">Keeping this in mind and following the same logic as for the elderly men variable, the percentage of the population represented by women in these ages was included. The data regarding the absolute value of women between 25 and 54 years was retrieved from the </w:t>
+      </w:r>
+      <w:proofErr w:type="spellStart"/>
+      <w:r>
+        <w:rPr>
+          <w:lang w:val="en-US" w:eastAsia="pt-PT"/>
+        </w:rPr>
+        <w:t>Pordata</w:t>
+      </w:r>
+      <w:proofErr w:type="spellEnd"/>
+      <w:r>
+        <w:rPr>
+          <w:lang w:val="en-US" w:eastAsia="pt-PT"/>
+        </w:rPr>
+        <w:t xml:space="preserve"> website on the 27</w:t>
+      </w:r>
+      <w:r>
+        <w:rPr>
+          <w:vertAlign w:val="superscript"/>
+          <w:lang w:val="en-US" w:eastAsia="pt-PT"/>
+        </w:rPr>
+        <w:t>th</w:t>
+      </w:r>
+      <w:r>
+        <w:rPr>
+          <w:lang w:val="en-US" w:eastAsia="pt-PT"/>
+        </w:rPr>
+        <w:t xml:space="preserve"> of April of 2021. The boundaries of the wage gap were as close as possible to the ones mentioned in the APAV report. However, they are not </w:t>
+      </w:r>
+      <w:proofErr w:type="gramStart"/>
+      <w:r>
+        <w:rPr>
+          <w:lang w:val="en-US" w:eastAsia="pt-PT"/>
+        </w:rPr>
+        <w:t>exactly the same</w:t>
+      </w:r>
+      <w:proofErr w:type="gramEnd"/>
+      <w:r>
+        <w:rPr>
+          <w:lang w:val="en-US" w:eastAsia="pt-PT"/>
+        </w:rPr>
+        <w:t xml:space="preserve"> as this data was not available. The </w:t>
+      </w:r>
+      <w:r>
+        <w:rPr>
+          <w:b/>
+          <w:bCs/>
+          <w:lang w:val="en-US" w:eastAsia="pt-PT"/>
+        </w:rPr>
+        <w:t>percentage of middle-aged women</w:t>
+      </w:r>
+      <w:r>
+        <w:rPr>
+          <w:lang w:val="en-US" w:eastAsia="pt-PT"/>
+        </w:rPr>
+        <w:t xml:space="preserve"> was calculated as following:</w:t>
+      </w:r>
+    </w:p>
+    <w:p>
+      <w:pPr>
+        <w:jc w:val="both"/>
+        <w:rPr>
+          <w:sz w:val="20"/>
+          <w:szCs w:val="20"/>
+          <w:lang w:val="en-US" w:eastAsia="pt-PT"/>
+        </w:rPr>
+      </w:pPr>
+      <m:oMathPara>
+        <m:oMath>
+          <m:r>
+            <w:rPr>
+              <w:rFonts w:ascii="Cambria Math" w:hAnsi="Cambria Math"/>
+              <w:sz w:val="20"/>
+              <w:szCs w:val="20"/>
+              <w:lang w:val="en-US" w:eastAsia="pt-PT"/>
+            </w:rPr>
+            <m:t>MiddleAgedWome</m:t>
+          </m:r>
+          <m:sSub>
+            <m:sSubPr>
+              <m:ctrlPr>
+                <w:rPr>
+                  <w:rFonts w:ascii="Cambria Math" w:hAnsi="Cambria Math"/>
+                  <w:i/>
+                  <w:sz w:val="20"/>
+                  <w:szCs w:val="20"/>
+                  <w:lang w:val="en-US" w:eastAsia="pt-PT"/>
+                </w:rPr>
+              </m:ctrlPr>
+            </m:sSubPr>
+            <m:e>
+              <m:r>
+                <w:rPr>
+                  <w:rFonts w:ascii="Cambria Math" w:hAnsi="Cambria Math"/>
+                  <w:sz w:val="20"/>
+                  <w:szCs w:val="20"/>
+                  <w:lang w:val="en-US" w:eastAsia="pt-PT"/>
+                </w:rPr>
+                <m:t>n</m:t>
+              </m:r>
+            </m:e>
+            <m:sub>
+              <m:r>
+                <w:rPr>
+                  <w:rFonts w:ascii="Cambria Math" w:hAnsi="Cambria Math"/>
+                  <w:sz w:val="20"/>
+                  <w:szCs w:val="20"/>
+                  <w:lang w:val="en-US" w:eastAsia="pt-PT"/>
+                </w:rPr>
+                <m:t>%</m:t>
+              </m:r>
+            </m:sub>
+          </m:sSub>
+          <m:r>
+            <w:rPr>
+              <w:rFonts w:ascii="Cambria Math" w:hAnsi="Cambria Math"/>
+              <w:sz w:val="20"/>
+              <w:szCs w:val="20"/>
+              <w:lang w:val="en-US" w:eastAsia="pt-PT"/>
+            </w:rPr>
+            <m:t xml:space="preserve">= </m:t>
+          </m:r>
+          <m:f>
+            <m:fPr>
+              <m:ctrlPr>
+                <w:rPr>
+                  <w:rFonts w:ascii="Cambria Math" w:hAnsi="Cambria Math"/>
+                  <w:i/>
+                  <w:sz w:val="20"/>
+                  <w:szCs w:val="20"/>
+                  <w:lang w:val="en-US" w:eastAsia="pt-PT"/>
+                </w:rPr>
+              </m:ctrlPr>
+            </m:fPr>
+            <m:num>
+              <m:r>
+                <w:rPr>
+                  <w:rFonts w:ascii="Cambria Math" w:hAnsi="Cambria Math"/>
+                  <w:sz w:val="20"/>
+                  <w:szCs w:val="20"/>
+                  <w:lang w:val="en-US" w:eastAsia="pt-PT"/>
+                </w:rPr>
+                <m:t>MiddleAgedWome</m:t>
+              </m:r>
+              <m:sSub>
+                <m:sSubPr>
+                  <m:ctrlPr>
+                    <w:rPr>
+                      <w:rFonts w:ascii="Cambria Math" w:hAnsi="Cambria Math"/>
+                      <w:i/>
+                      <w:sz w:val="20"/>
+                      <w:szCs w:val="20"/>
+                      <w:lang w:val="en-US" w:eastAsia="pt-PT"/>
+                    </w:rPr>
+                  </m:ctrlPr>
+                </m:sSubPr>
+                <m:e>
+                  <m:r>
+                    <w:rPr>
+                      <w:rFonts w:ascii="Cambria Math" w:hAnsi="Cambria Math"/>
+                      <w:sz w:val="20"/>
+                      <w:szCs w:val="20"/>
+                      <w:lang w:val="en-US" w:eastAsia="pt-PT"/>
+                    </w:rPr>
+                    <m:t>n</m:t>
+                  </m:r>
+                </m:e>
+                <m:sub>
+                  <m:r>
+                    <w:rPr>
+                      <w:rFonts w:ascii="Cambria Math" w:hAnsi="Cambria Math"/>
+                      <w:sz w:val="20"/>
+                      <w:szCs w:val="20"/>
+                      <w:lang w:val="en-US" w:eastAsia="pt-PT"/>
+                    </w:rPr>
+                    <m:t>absolute</m:t>
+                  </m:r>
+                </m:sub>
+              </m:sSub>
+              <m:r>
+                <w:rPr>
+                  <w:rFonts w:ascii="Cambria Math" w:hAnsi="Cambria Math"/>
+                  <w:sz w:val="20"/>
+                  <w:szCs w:val="20"/>
+                  <w:lang w:val="en-US" w:eastAsia="pt-PT"/>
+                </w:rPr>
+                <m:t>*100</m:t>
+              </m:r>
+            </m:num>
+            <m:den>
+              <m:r>
+                <w:rPr>
+                  <w:rFonts w:ascii="Cambria Math" w:hAnsi="Cambria Math"/>
+                  <w:sz w:val="20"/>
+                  <w:szCs w:val="20"/>
+                  <w:lang w:val="en-US" w:eastAsia="pt-PT"/>
+                </w:rPr>
+                <m:t>Total Population</m:t>
+              </m:r>
+            </m:den>
+          </m:f>
+        </m:oMath>
+      </m:oMathPara>
     </w:p>
     <w:p>
       <w:pPr>
@@ -14062,7 +14262,26 @@
         <w:rPr>
           <w:lang w:val="en-US" w:eastAsia="pt-PT"/>
         </w:rPr>
-        <w:t xml:space="preserve"> of April of 2021, included the average monthly gain for all employees in a municipality as well as the average monthly gain for women only and for men. The variable here referred to as wage gap is the percentage of the men’s monthly gain that women receive on average and was calculated as following:</w:t>
+        <w:t xml:space="preserve"> of April of 2021, included the average monthly gain for all employees in a municipality as well as the average monthly gain for women only and for men. </w:t>
+      </w:r>
+      <w:r>
+        <w:rPr>
+          <w:lang w:val="en-US" w:eastAsia="pt-PT"/>
+        </w:rPr>
+        <w:t xml:space="preserve">Once again, this data refers to the period between 2009 and 2018 and has no values for the municipalities in Azores for the period between 2010 and 2013. </w:t>
+      </w:r>
+      <w:r>
+        <w:rPr>
+          <w:lang w:val="en-US" w:eastAsia="pt-PT"/>
+        </w:rPr>
+        <w:t xml:space="preserve">The variable </w:t>
+      </w:r>
+      <w:r>
+        <w:rPr>
+          <w:lang w:val="en-US" w:eastAsia="pt-PT"/>
+        </w:rPr>
+        <w:lastRenderedPageBreak/>
+        <w:t>here referred to as wage gap is the percentage of the men’s monthly gain that women receive on average and was calculated as following:</w:t>
       </w:r>
     </w:p>
     <w:p>

</xml_diff>

<commit_message>
Standardizing DVASA per 100 Inhabitants
</commit_message>
<xml_diff>
--- a/Documents/MasterThesis_AnaStAubyn.docx
+++ b/Documents/MasterThesis_AnaStAubyn.docx
@@ -7844,64 +7844,98 @@
     </w:p>
     <w:p>
       <w:pPr>
-        <w:rPr>
-          <w:lang w:val="en-US" w:eastAsia="pt-PT"/>
-        </w:rPr>
-      </w:pPr>
-      <w:r>
-        <w:rPr>
-          <w:highlight w:val="red"/>
-          <w:lang w:val="en-US" w:eastAsia="pt-PT"/>
-        </w:rPr>
-        <w:t>INCLUIR ANDERBERG2015</w:t>
-      </w:r>
-    </w:p>
-    <w:p>
-      <w:pPr>
         <w:spacing w:after="120"/>
         <w:jc w:val="both"/>
         <w:rPr>
-          <w:lang w:val="en-US"/>
-        </w:rPr>
-      </w:pPr>
-      <w:r>
-        <w:rPr>
-          <w:lang w:val="en-US"/>
-        </w:rPr>
-        <w:t xml:space="preserve">When it comes to the Portuguese reality, APAV is the strongest association on the subject. </w:t>
-      </w:r>
-      <w:r>
-        <w:rPr>
-          <w:lang w:val="en-US"/>
-        </w:rPr>
-        <w:t>According to an APAV report</w:t>
+          <w:lang w:val="en-US" w:eastAsia="pt-PT"/>
+        </w:rPr>
+      </w:pPr>
+      <w:r>
+        <w:rPr>
+          <w:lang w:val="en-US" w:eastAsia="pt-PT"/>
+        </w:rPr>
+        <w:t>Another factor that may be a possible cause of domestic violence is unemployment. A 2015 study</w:t>
       </w:r>
       <w:r>
         <w:rPr>
           <w:rStyle w:val="FootnoteReference"/>
-          <w:lang w:val="en-US"/>
+          <w:lang w:val="en-US" w:eastAsia="pt-PT"/>
         </w:rPr>
         <w:footnoteReference w:id="8"/>
       </w:r>
       <w:r>
         <w:rPr>
-          <w:lang w:val="en-US"/>
-        </w:rPr>
-        <w:t xml:space="preserve"> published in 2018 that studies the characteristics of victims of domestic violence in Portugal between 2013 and 2017, </w:t>
-      </w:r>
-      <w:r>
-        <w:rPr>
-          <w:lang w:val="en-US"/>
-        </w:rPr>
-        <w:t xml:space="preserve">during this period this organization registered a total of 36.528 support processes in cases of domestic violence. In 31.317 of these processes, the victim was female (representing 85,73% of the total). Following the same line of thought, in 32.134 of the processes the author of the crime was male (representing 85,93% of the total). </w:t>
+          <w:lang w:val="en-US" w:eastAsia="pt-PT"/>
+        </w:rPr>
+        <w:t xml:space="preserve"> by </w:t>
+      </w:r>
+      <w:proofErr w:type="spellStart"/>
+      <w:r>
+        <w:rPr>
+          <w:lang w:val="en-US" w:eastAsia="pt-PT"/>
+        </w:rPr>
+        <w:t>Anderbeg</w:t>
+      </w:r>
+      <w:proofErr w:type="spellEnd"/>
+      <w:r>
+        <w:rPr>
+          <w:lang w:val="en-US" w:eastAsia="pt-PT"/>
+        </w:rPr>
+        <w:t xml:space="preserve"> et al. focuses on the theory that a rise in female unemployment increases the number of domestic violence occurrences whilst a rise in male unemployment has the opposite effect. Using data from England and Wales, the authors prove that this theory is well founded, showing that a one percentage point increase in the male unemployment rate causes a decrease of 3% in domestic violence occurrences. A corresponding increase in the female unemployment rate has the opposite effect. Keeping this in mind, </w:t>
       </w:r>
       <w:r>
         <w:rPr>
           <w:b/>
           <w:bCs/>
-          <w:lang w:val="en-US"/>
-        </w:rPr>
-        <w:t xml:space="preserve">This suggests that it might be useful to include </w:t>
+          <w:lang w:val="en-US" w:eastAsia="pt-PT"/>
+        </w:rPr>
+        <w:t>unemployment by gender may be a relevant variable to include in the present study</w:t>
+      </w:r>
+      <w:r>
+        <w:rPr>
+          <w:lang w:val="en-US" w:eastAsia="pt-PT"/>
+        </w:rPr>
+        <w:t>.</w:t>
+      </w:r>
+    </w:p>
+    <w:p>
+      <w:pPr>
+        <w:spacing w:after="120"/>
+        <w:jc w:val="both"/>
+        <w:rPr>
+          <w:lang w:val="en-US"/>
+        </w:rPr>
+      </w:pPr>
+      <w:r>
+        <w:rPr>
+          <w:lang w:val="en-US"/>
+        </w:rPr>
+        <w:t xml:space="preserve">When it comes to the Portuguese reality, APAV is the strongest association on the subject. </w:t>
+      </w:r>
+      <w:r>
+        <w:rPr>
+          <w:lang w:val="en-US"/>
+        </w:rPr>
+        <w:t>According to an APAV report</w:t>
+      </w:r>
+      <w:r>
+        <w:rPr>
+          <w:rStyle w:val="FootnoteReference"/>
+          <w:lang w:val="en-US"/>
+        </w:rPr>
+        <w:footnoteReference w:id="9"/>
+      </w:r>
+      <w:r>
+        <w:rPr>
+          <w:lang w:val="en-US"/>
+        </w:rPr>
+        <w:t xml:space="preserve"> published in 2018 that studies the characteristics of victims of domestic violence in Portugal between 2013 and 2017, </w:t>
+      </w:r>
+      <w:r>
+        <w:rPr>
+          <w:lang w:val="en-US"/>
+        </w:rPr>
+        <w:t xml:space="preserve">during this period this organization registered a total of 36.528 support processes in cases of domestic violence. In 31.317 of these processes, the victim was female (representing 85,73% of the total). Following the same line of thought, in 32.134 of the processes the author of the crime was male (representing 85,93% of the total). </w:t>
       </w:r>
       <w:r>
         <w:rPr>
@@ -7909,7 +7943,7 @@
           <w:bCs/>
           <w:lang w:val="en-US"/>
         </w:rPr>
-        <w:t xml:space="preserve">some measure of the gender structure of the population </w:t>
+        <w:t xml:space="preserve">This suggests that it might be useful to include </w:t>
       </w:r>
       <w:r>
         <w:rPr>
@@ -7917,6 +7951,14 @@
           <w:bCs/>
           <w:lang w:val="en-US"/>
         </w:rPr>
+        <w:t xml:space="preserve">some measure of the gender structure of the population </w:t>
+      </w:r>
+      <w:r>
+        <w:rPr>
+          <w:b/>
+          <w:bCs/>
+          <w:lang w:val="en-US"/>
+        </w:rPr>
         <w:t>as an explanatory variable for the present study</w:t>
       </w:r>
       <w:r>
@@ -7942,7 +7984,7 @@
           <w:rStyle w:val="FootnoteReference"/>
           <w:lang w:val="en-US"/>
         </w:rPr>
-        <w:footnoteReference w:id="9"/>
+        <w:footnoteReference w:id="10"/>
       </w:r>
       <w:r>
         <w:rPr>
@@ -8233,7 +8275,16 @@
           <w:bCs/>
           <w:lang w:val="en-US" w:eastAsia="pt-PT"/>
         </w:rPr>
-        <w:t>children are an important factor when determining the risk for domestic violence</w:t>
+        <w:t xml:space="preserve">children are an important factor when determining the risk for domestic </w:t>
+      </w:r>
+      <w:r>
+        <w:rPr>
+          <w:b/>
+          <w:bCs/>
+          <w:lang w:val="en-US" w:eastAsia="pt-PT"/>
+        </w:rPr>
+        <w:lastRenderedPageBreak/>
+        <w:t>violence</w:t>
       </w:r>
       <w:r>
         <w:rPr>
@@ -17227,6 +17278,48 @@
       </w:r>
       <w:sdt>
         <w:sdtPr>
+          <w:id w:val="-1203161720"/>
+          <w:citation/>
+        </w:sdtPr>
+        <w:sdtContent>
+          <w:r>
+            <w:fldChar w:fldCharType="begin"/>
+          </w:r>
+          <w:r>
+            <w:instrText xml:space="preserve"> CITATION Dan15 \l 2070 </w:instrText>
+          </w:r>
+          <w:r>
+            <w:fldChar w:fldCharType="separate"/>
+          </w:r>
+          <w:r>
+            <w:rPr>
+              <w:noProof/>
+            </w:rPr>
+            <w:t>(Anderberg, Rainer, Wadsworth, &amp; Wilson, 2015)</w:t>
+          </w:r>
+          <w:r>
+            <w:fldChar w:fldCharType="end"/>
+          </w:r>
+        </w:sdtContent>
+      </w:sdt>
+    </w:p>
+  </w:footnote>
+  <w:footnote w:id="9">
+    <w:p>
+      <w:pPr>
+        <w:pStyle w:val="FootnoteText"/>
+      </w:pPr>
+      <w:r>
+        <w:rPr>
+          <w:rStyle w:val="FootnoteReference"/>
+        </w:rPr>
+        <w:footnoteRef/>
+      </w:r>
+      <w:r>
+        <w:t xml:space="preserve"> </w:t>
+      </w:r>
+      <w:sdt>
+        <w:sdtPr>
           <w:id w:val="469560076"/>
           <w:citation/>
         </w:sdtPr>
@@ -17253,7 +17346,7 @@
       </w:sdt>
     </w:p>
   </w:footnote>
-  <w:footnote w:id="9">
+  <w:footnote w:id="10">
     <w:p>
       <w:pPr>
         <w:pStyle w:val="FootnoteText"/>
@@ -19613,11 +19706,43 @@
     <b:Pages>1331-1336</b:Pages>
     <b:RefOrder>2</b:RefOrder>
   </b:Source>
+  <b:Source>
+    <b:Tag>Dan15</b:Tag>
+    <b:SourceType>JournalArticle</b:SourceType>
+    <b:Guid>{2AE2065D-760A-4D3C-9C67-001F94C968C4}</b:Guid>
+    <b:Author>
+      <b:Author>
+        <b:NameList>
+          <b:Person>
+            <b:Last>Anderberg</b:Last>
+            <b:First>Dan</b:First>
+          </b:Person>
+          <b:Person>
+            <b:Last>Rainer</b:Last>
+            <b:First>Helmut</b:First>
+          </b:Person>
+          <b:Person>
+            <b:Last>Wadsworth</b:Last>
+            <b:First>Jonathan</b:First>
+          </b:Person>
+          <b:Person>
+            <b:Last>Wilson</b:Last>
+            <b:First>Tanya</b:First>
+          </b:Person>
+        </b:NameList>
+      </b:Author>
+    </b:Author>
+    <b:Title>Unemployment and Domestic Violence: Theory and Evidence</b:Title>
+    <b:JournalName>The Economic Journal</b:JournalName>
+    <b:Year>2015</b:Year>
+    <b:Pages>1947-1979</b:Pages>
+    <b:RefOrder>11</b:RefOrder>
+  </b:Source>
 </b:Sources>
 </file>
 
 <file path=customXml/itemProps1.xml><?xml version="1.0" encoding="utf-8"?>
-<ds:datastoreItem xmlns:ds="http://schemas.openxmlformats.org/officeDocument/2006/customXml" ds:itemID="{04C89B47-487F-4F28-970C-044795368B31}">
+<ds:datastoreItem xmlns:ds="http://schemas.openxmlformats.org/officeDocument/2006/customXml" ds:itemID="{8FF973DA-9AA6-4CA7-B8F1-D2F32B24F7DD}">
   <ds:schemaRefs>
     <ds:schemaRef ds:uri="http://schemas.openxmlformats.org/officeDocument/2006/bibliography"/>
   </ds:schemaRefs>

</xml_diff>

<commit_message>
Including Mental_Health and Total_Doctors
</commit_message>
<xml_diff>
--- a/Documents/MasterThesis_AnaStAubyn.docx
+++ b/Documents/MasterThesis_AnaStAubyn.docx
@@ -7867,15 +7867,7 @@
           <w:bCs/>
           <w:lang w:val="en-US"/>
         </w:rPr>
-        <w:t xml:space="preserve">It is possible that municipalities with more </w:t>
-      </w:r>
-      <w:r>
-        <w:rPr>
-          <w:b/>
-          <w:bCs/>
-          <w:lang w:val="en-US"/>
-        </w:rPr>
-        <w:t>healthcare workers that fit into these categories tend to have lower domestic violence rates</w:t>
+        <w:t>It is possible that municipalities with more healthcare workers that fit into these categories tend to have lower domestic violence rates</w:t>
       </w:r>
       <w:r>
         <w:rPr>
@@ -10380,7 +10372,7 @@
                 <w:szCs w:val="18"/>
                 <w:lang w:val="en-US" w:eastAsia="pt-PT"/>
               </w:rPr>
-              <w:t>Middle_Aged_Women</w:t>
+              <w:t>Mental_Health</w:t>
             </w:r>
           </w:p>
         </w:tc>
@@ -10404,7 +10396,7 @@
                 <w:szCs w:val="18"/>
                 <w:lang w:val="en-US" w:eastAsia="pt-PT"/>
               </w:rPr>
-              <w:t>Percentage of the Total Population of the Municipality that Represents Women Between 25 and 54 Years.</w:t>
+              <w:t>Percentage of Total_Doctors that are Specialized in Psychiatry according to the Doctor’s Order.</w:t>
             </w:r>
           </w:p>
         </w:tc>
@@ -10426,7 +10418,6 @@
               <w:rPr>
                 <w:b w:val="0"/>
                 <w:bCs/>
-                <w:color w:val="auto"/>
                 <w:sz w:val="18"/>
                 <w:szCs w:val="18"/>
                 <w:lang w:val="en-US" w:eastAsia="pt-PT"/>
@@ -10441,7 +10432,7 @@
                 <w:szCs w:val="18"/>
                 <w:lang w:val="en-US" w:eastAsia="pt-PT"/>
               </w:rPr>
-              <w:t>Monthly_Gain</w:t>
+              <w:t>Middle_Aged_Women</w:t>
             </w:r>
           </w:p>
         </w:tc>
@@ -10465,271 +10456,7 @@
                 <w:szCs w:val="18"/>
                 <w:lang w:val="en-US" w:eastAsia="pt-PT"/>
               </w:rPr>
-              <w:t>Average Gross A</w:t>
-            </w:r>
-            <w:r>
-              <w:rPr>
-                <w:sz w:val="18"/>
-                <w:szCs w:val="18"/>
-                <w:lang w:val="en-US" w:eastAsia="pt-PT"/>
-              </w:rPr>
-              <w:t xml:space="preserve">mount that the </w:t>
-            </w:r>
-            <w:r>
-              <w:rPr>
-                <w:sz w:val="18"/>
-                <w:szCs w:val="18"/>
-                <w:lang w:val="en-US" w:eastAsia="pt-PT"/>
-              </w:rPr>
-              <w:t>E</w:t>
-            </w:r>
-            <w:r>
-              <w:rPr>
-                <w:sz w:val="18"/>
-                <w:szCs w:val="18"/>
-                <w:lang w:val="en-US" w:eastAsia="pt-PT"/>
-              </w:rPr>
-              <w:t>mployee</w:t>
-            </w:r>
-            <w:r>
-              <w:rPr>
-                <w:sz w:val="18"/>
-                <w:szCs w:val="18"/>
-                <w:lang w:val="en-US" w:eastAsia="pt-PT"/>
-              </w:rPr>
-              <w:t>s in the Municipality</w:t>
-            </w:r>
-            <w:r>
-              <w:rPr>
-                <w:sz w:val="18"/>
-                <w:szCs w:val="18"/>
-                <w:lang w:val="en-US" w:eastAsia="pt-PT"/>
-              </w:rPr>
-              <w:t xml:space="preserve"> </w:t>
-            </w:r>
-            <w:r>
-              <w:rPr>
-                <w:sz w:val="18"/>
-                <w:szCs w:val="18"/>
-                <w:lang w:val="en-US" w:eastAsia="pt-PT"/>
-              </w:rPr>
-              <w:t>R</w:t>
-            </w:r>
-            <w:r>
-              <w:rPr>
-                <w:sz w:val="18"/>
-                <w:szCs w:val="18"/>
-                <w:lang w:val="en-US" w:eastAsia="pt-PT"/>
-              </w:rPr>
-              <w:t xml:space="preserve">eceive </w:t>
-            </w:r>
-            <w:r>
-              <w:rPr>
-                <w:sz w:val="18"/>
-                <w:szCs w:val="18"/>
-                <w:lang w:val="en-US" w:eastAsia="pt-PT"/>
-              </w:rPr>
-              <w:t>E</w:t>
-            </w:r>
-            <w:r>
-              <w:rPr>
-                <w:sz w:val="18"/>
-                <w:szCs w:val="18"/>
-                <w:lang w:val="en-US" w:eastAsia="pt-PT"/>
-              </w:rPr>
-              <w:t xml:space="preserve">very </w:t>
-            </w:r>
-            <w:r>
-              <w:rPr>
-                <w:sz w:val="18"/>
-                <w:szCs w:val="18"/>
-                <w:lang w:val="en-US" w:eastAsia="pt-PT"/>
-              </w:rPr>
-              <w:t>M</w:t>
-            </w:r>
-            <w:r>
-              <w:rPr>
-                <w:sz w:val="18"/>
-                <w:szCs w:val="18"/>
-                <w:lang w:val="en-US" w:eastAsia="pt-PT"/>
-              </w:rPr>
-              <w:t xml:space="preserve">onth </w:t>
-            </w:r>
-            <w:r>
-              <w:rPr>
-                <w:sz w:val="18"/>
-                <w:szCs w:val="18"/>
-                <w:lang w:val="en-US" w:eastAsia="pt-PT"/>
-              </w:rPr>
-              <w:t>Including</w:t>
-            </w:r>
-            <w:r>
-              <w:rPr>
-                <w:sz w:val="18"/>
-                <w:szCs w:val="18"/>
-                <w:lang w:val="en-US" w:eastAsia="pt-PT"/>
-              </w:rPr>
-              <w:t xml:space="preserve"> basic remuneration</w:t>
-            </w:r>
-            <w:r>
-              <w:rPr>
-                <w:sz w:val="18"/>
-                <w:szCs w:val="18"/>
-                <w:lang w:val="en-US" w:eastAsia="pt-PT"/>
-              </w:rPr>
-              <w:t xml:space="preserve"> and</w:t>
-            </w:r>
-            <w:r>
-              <w:rPr>
-                <w:sz w:val="18"/>
-                <w:szCs w:val="18"/>
-                <w:lang w:val="en-US" w:eastAsia="pt-PT"/>
-              </w:rPr>
-              <w:t xml:space="preserve"> </w:t>
-            </w:r>
-            <w:r>
-              <w:rPr>
-                <w:sz w:val="18"/>
-                <w:szCs w:val="18"/>
-                <w:lang w:val="en-US" w:eastAsia="pt-PT"/>
-              </w:rPr>
-              <w:t>O</w:t>
-            </w:r>
-            <w:r>
-              <w:rPr>
-                <w:sz w:val="18"/>
-                <w:szCs w:val="18"/>
-                <w:lang w:val="en-US" w:eastAsia="pt-PT"/>
-              </w:rPr>
-              <w:t xml:space="preserve">ther </w:t>
-            </w:r>
-            <w:r>
-              <w:rPr>
-                <w:sz w:val="18"/>
-                <w:szCs w:val="18"/>
-                <w:lang w:val="en-US" w:eastAsia="pt-PT"/>
-              </w:rPr>
-              <w:t>R</w:t>
-            </w:r>
-            <w:r>
-              <w:rPr>
-                <w:sz w:val="18"/>
-                <w:szCs w:val="18"/>
-                <w:lang w:val="en-US" w:eastAsia="pt-PT"/>
-              </w:rPr>
-              <w:t xml:space="preserve">emuneration </w:t>
-            </w:r>
-            <w:r>
-              <w:rPr>
-                <w:sz w:val="18"/>
-                <w:szCs w:val="18"/>
-                <w:lang w:val="en-US" w:eastAsia="pt-PT"/>
-              </w:rPr>
-              <w:t>P</w:t>
-            </w:r>
-            <w:r>
-              <w:rPr>
-                <w:sz w:val="18"/>
-                <w:szCs w:val="18"/>
-                <w:lang w:val="en-US" w:eastAsia="pt-PT"/>
-              </w:rPr>
-              <w:t xml:space="preserve">aid by the </w:t>
-            </w:r>
-            <w:r>
-              <w:rPr>
-                <w:sz w:val="18"/>
-                <w:szCs w:val="18"/>
-                <w:lang w:val="en-US" w:eastAsia="pt-PT"/>
-              </w:rPr>
-              <w:t>E</w:t>
-            </w:r>
-            <w:r>
-              <w:rPr>
-                <w:sz w:val="18"/>
-                <w:szCs w:val="18"/>
-                <w:lang w:val="en-US" w:eastAsia="pt-PT"/>
-              </w:rPr>
-              <w:t>mployer</w:t>
-            </w:r>
-            <w:r>
-              <w:rPr>
-                <w:sz w:val="18"/>
-                <w:szCs w:val="18"/>
-                <w:lang w:val="en-US" w:eastAsia="pt-PT"/>
-              </w:rPr>
-              <w:t xml:space="preserve"> (O</w:t>
-            </w:r>
-            <w:r>
-              <w:rPr>
-                <w:sz w:val="18"/>
-                <w:szCs w:val="18"/>
-                <w:lang w:val="en-US" w:eastAsia="pt-PT"/>
-              </w:rPr>
-              <w:t xml:space="preserve">vertime, </w:t>
-            </w:r>
-            <w:r>
-              <w:rPr>
-                <w:sz w:val="18"/>
-                <w:szCs w:val="18"/>
-                <w:lang w:val="en-US" w:eastAsia="pt-PT"/>
-              </w:rPr>
-              <w:t>H</w:t>
-            </w:r>
-            <w:r>
-              <w:rPr>
-                <w:sz w:val="18"/>
-                <w:szCs w:val="18"/>
-                <w:lang w:val="en-US" w:eastAsia="pt-PT"/>
-              </w:rPr>
-              <w:t xml:space="preserve">oliday </w:t>
-            </w:r>
-            <w:r>
-              <w:rPr>
-                <w:sz w:val="18"/>
-                <w:szCs w:val="18"/>
-                <w:lang w:val="en-US" w:eastAsia="pt-PT"/>
-              </w:rPr>
-              <w:t>P</w:t>
-            </w:r>
-            <w:r>
-              <w:rPr>
-                <w:sz w:val="18"/>
-                <w:szCs w:val="18"/>
-                <w:lang w:val="en-US" w:eastAsia="pt-PT"/>
-              </w:rPr>
-              <w:t xml:space="preserve">ay or </w:t>
-            </w:r>
-            <w:r>
-              <w:rPr>
-                <w:sz w:val="18"/>
-                <w:szCs w:val="18"/>
-                <w:lang w:val="en-US" w:eastAsia="pt-PT"/>
-              </w:rPr>
-              <w:t>P</w:t>
-            </w:r>
-            <w:r>
-              <w:rPr>
-                <w:sz w:val="18"/>
-                <w:szCs w:val="18"/>
-                <w:lang w:val="en-US" w:eastAsia="pt-PT"/>
-              </w:rPr>
-              <w:t>remiums</w:t>
-            </w:r>
-            <w:r>
-              <w:rPr>
-                <w:sz w:val="18"/>
-                <w:szCs w:val="18"/>
-                <w:lang w:val="en-US" w:eastAsia="pt-PT"/>
-              </w:rPr>
-              <w:t>)</w:t>
-            </w:r>
-            <w:r>
-              <w:rPr>
-                <w:sz w:val="18"/>
-                <w:szCs w:val="18"/>
-                <w:lang w:val="en-US" w:eastAsia="pt-PT"/>
-              </w:rPr>
-              <w:t>.</w:t>
+              <w:t>Percentage of the Total Population of the Municipality that Represents Women Between 25 and 54 Years.</w:t>
             </w:r>
           </w:p>
         </w:tc>
@@ -10751,6 +10478,7 @@
               <w:rPr>
                 <w:b w:val="0"/>
                 <w:bCs/>
+                <w:color w:val="auto"/>
                 <w:sz w:val="18"/>
                 <w:szCs w:val="18"/>
                 <w:lang w:val="en-US" w:eastAsia="pt-PT"/>
@@ -10765,7 +10493,7 @@
                 <w:szCs w:val="18"/>
                 <w:lang w:val="en-US" w:eastAsia="pt-PT"/>
               </w:rPr>
-              <w:t>Unemployment_Female</w:t>
+              <w:t>Monthly_Gain</w:t>
             </w:r>
           </w:p>
         </w:tc>
@@ -10789,23 +10517,39 @@
                 <w:szCs w:val="18"/>
                 <w:lang w:val="en-US" w:eastAsia="pt-PT"/>
               </w:rPr>
-              <w:t>N</w:t>
-            </w:r>
-            <w:r>
-              <w:rPr>
-                <w:sz w:val="18"/>
-                <w:szCs w:val="18"/>
-                <w:lang w:val="en-US" w:eastAsia="pt-PT"/>
-              </w:rPr>
-              <w:t xml:space="preserve">umber of </w:t>
-            </w:r>
-            <w:r>
-              <w:rPr>
-                <w:sz w:val="18"/>
-                <w:szCs w:val="18"/>
-                <w:lang w:val="en-US" w:eastAsia="pt-PT"/>
-              </w:rPr>
-              <w:t>Women</w:t>
+              <w:t>Average Gross A</w:t>
+            </w:r>
+            <w:r>
+              <w:rPr>
+                <w:sz w:val="18"/>
+                <w:szCs w:val="18"/>
+                <w:lang w:val="en-US" w:eastAsia="pt-PT"/>
+              </w:rPr>
+              <w:t xml:space="preserve">mount that the </w:t>
+            </w:r>
+            <w:r>
+              <w:rPr>
+                <w:sz w:val="18"/>
+                <w:szCs w:val="18"/>
+                <w:lang w:val="en-US" w:eastAsia="pt-PT"/>
+              </w:rPr>
+              <w:t>E</w:t>
+            </w:r>
+            <w:r>
+              <w:rPr>
+                <w:sz w:val="18"/>
+                <w:szCs w:val="18"/>
+                <w:lang w:val="en-US" w:eastAsia="pt-PT"/>
+              </w:rPr>
+              <w:t>mployee</w:t>
+            </w:r>
+            <w:r>
+              <w:rPr>
+                <w:sz w:val="18"/>
+                <w:szCs w:val="18"/>
+                <w:lang w:val="en-US" w:eastAsia="pt-PT"/>
+              </w:rPr>
+              <w:t>s in the Municipality</w:t>
             </w:r>
             <w:r>
               <w:rPr>
@@ -10821,6 +10565,22 @@
                 <w:szCs w:val="18"/>
                 <w:lang w:val="en-US" w:eastAsia="pt-PT"/>
               </w:rPr>
+              <w:t>R</w:t>
+            </w:r>
+            <w:r>
+              <w:rPr>
+                <w:sz w:val="18"/>
+                <w:szCs w:val="18"/>
+                <w:lang w:val="en-US" w:eastAsia="pt-PT"/>
+              </w:rPr>
+              <w:t xml:space="preserve">eceive </w:t>
+            </w:r>
+            <w:r>
+              <w:rPr>
+                <w:sz w:val="18"/>
+                <w:szCs w:val="18"/>
+                <w:lang w:val="en-US" w:eastAsia="pt-PT"/>
+              </w:rPr>
               <w:t>E</w:t>
             </w:r>
             <w:r>
@@ -10829,7 +10589,103 @@
                 <w:szCs w:val="18"/>
                 <w:lang w:val="en-US" w:eastAsia="pt-PT"/>
               </w:rPr>
-              <w:t xml:space="preserve">nrolled in </w:t>
+              <w:t xml:space="preserve">very </w:t>
+            </w:r>
+            <w:r>
+              <w:rPr>
+                <w:sz w:val="18"/>
+                <w:szCs w:val="18"/>
+                <w:lang w:val="en-US" w:eastAsia="pt-PT"/>
+              </w:rPr>
+              <w:t>M</w:t>
+            </w:r>
+            <w:r>
+              <w:rPr>
+                <w:sz w:val="18"/>
+                <w:szCs w:val="18"/>
+                <w:lang w:val="en-US" w:eastAsia="pt-PT"/>
+              </w:rPr>
+              <w:t xml:space="preserve">onth </w:t>
+            </w:r>
+            <w:r>
+              <w:rPr>
+                <w:sz w:val="18"/>
+                <w:szCs w:val="18"/>
+                <w:lang w:val="en-US" w:eastAsia="pt-PT"/>
+              </w:rPr>
+              <w:t>Including</w:t>
+            </w:r>
+            <w:r>
+              <w:rPr>
+                <w:sz w:val="18"/>
+                <w:szCs w:val="18"/>
+                <w:lang w:val="en-US" w:eastAsia="pt-PT"/>
+              </w:rPr>
+              <w:t xml:space="preserve"> basic remuneration</w:t>
+            </w:r>
+            <w:r>
+              <w:rPr>
+                <w:sz w:val="18"/>
+                <w:szCs w:val="18"/>
+                <w:lang w:val="en-US" w:eastAsia="pt-PT"/>
+              </w:rPr>
+              <w:t xml:space="preserve"> and</w:t>
+            </w:r>
+            <w:r>
+              <w:rPr>
+                <w:sz w:val="18"/>
+                <w:szCs w:val="18"/>
+                <w:lang w:val="en-US" w:eastAsia="pt-PT"/>
+              </w:rPr>
+              <w:t xml:space="preserve"> </w:t>
+            </w:r>
+            <w:r>
+              <w:rPr>
+                <w:sz w:val="18"/>
+                <w:szCs w:val="18"/>
+                <w:lang w:val="en-US" w:eastAsia="pt-PT"/>
+              </w:rPr>
+              <w:t>O</w:t>
+            </w:r>
+            <w:r>
+              <w:rPr>
+                <w:sz w:val="18"/>
+                <w:szCs w:val="18"/>
+                <w:lang w:val="en-US" w:eastAsia="pt-PT"/>
+              </w:rPr>
+              <w:t xml:space="preserve">ther </w:t>
+            </w:r>
+            <w:r>
+              <w:rPr>
+                <w:sz w:val="18"/>
+                <w:szCs w:val="18"/>
+                <w:lang w:val="en-US" w:eastAsia="pt-PT"/>
+              </w:rPr>
+              <w:t>R</w:t>
+            </w:r>
+            <w:r>
+              <w:rPr>
+                <w:sz w:val="18"/>
+                <w:szCs w:val="18"/>
+                <w:lang w:val="en-US" w:eastAsia="pt-PT"/>
+              </w:rPr>
+              <w:t xml:space="preserve">emuneration </w:t>
+            </w:r>
+            <w:r>
+              <w:rPr>
+                <w:sz w:val="18"/>
+                <w:szCs w:val="18"/>
+                <w:lang w:val="en-US" w:eastAsia="pt-PT"/>
+              </w:rPr>
+              <w:t>P</w:t>
+            </w:r>
+            <w:r>
+              <w:rPr>
+                <w:sz w:val="18"/>
+                <w:szCs w:val="18"/>
+                <w:lang w:val="en-US" w:eastAsia="pt-PT"/>
+              </w:rPr>
+              <w:t xml:space="preserve">aid by the </w:t>
             </w:r>
             <w:r>
               <w:rPr>
@@ -10845,63 +10701,87 @@
                 <w:szCs w:val="18"/>
                 <w:lang w:val="en-US" w:eastAsia="pt-PT"/>
               </w:rPr>
-              <w:t xml:space="preserve">mployment and </w:t>
-            </w:r>
-            <w:r>
-              <w:rPr>
-                <w:sz w:val="18"/>
-                <w:szCs w:val="18"/>
-                <w:lang w:val="en-US" w:eastAsia="pt-PT"/>
-              </w:rPr>
-              <w:t>V</w:t>
-            </w:r>
-            <w:r>
-              <w:rPr>
-                <w:sz w:val="18"/>
-                <w:szCs w:val="18"/>
-                <w:lang w:val="en-US" w:eastAsia="pt-PT"/>
-              </w:rPr>
-              <w:t xml:space="preserve">ocational </w:t>
-            </w:r>
-            <w:r>
-              <w:rPr>
-                <w:sz w:val="18"/>
-                <w:szCs w:val="18"/>
-                <w:lang w:val="en-US" w:eastAsia="pt-PT"/>
-              </w:rPr>
-              <w:t>T</w:t>
-            </w:r>
-            <w:r>
-              <w:rPr>
-                <w:sz w:val="18"/>
-                <w:szCs w:val="18"/>
-                <w:lang w:val="en-US" w:eastAsia="pt-PT"/>
-              </w:rPr>
-              <w:t xml:space="preserve">raining </w:t>
-            </w:r>
-            <w:r>
-              <w:rPr>
-                <w:sz w:val="18"/>
-                <w:szCs w:val="18"/>
-                <w:lang w:val="en-US" w:eastAsia="pt-PT"/>
-              </w:rPr>
-              <w:t>C</w:t>
-            </w:r>
-            <w:r>
-              <w:rPr>
-                <w:sz w:val="18"/>
-                <w:szCs w:val="18"/>
-                <w:lang w:val="en-US" w:eastAsia="pt-PT"/>
-              </w:rPr>
-              <w:t>enters</w:t>
-            </w:r>
-            <w:r>
-              <w:rPr>
-                <w:sz w:val="18"/>
-                <w:szCs w:val="18"/>
-                <w:lang w:val="en-US" w:eastAsia="pt-PT"/>
-              </w:rPr>
-              <w:t xml:space="preserve"> per 100 Inhabitants.</w:t>
+              <w:t>mployer</w:t>
+            </w:r>
+            <w:r>
+              <w:rPr>
+                <w:sz w:val="18"/>
+                <w:szCs w:val="18"/>
+                <w:lang w:val="en-US" w:eastAsia="pt-PT"/>
+              </w:rPr>
+              <w:t xml:space="preserve"> (O</w:t>
+            </w:r>
+            <w:r>
+              <w:rPr>
+                <w:sz w:val="18"/>
+                <w:szCs w:val="18"/>
+                <w:lang w:val="en-US" w:eastAsia="pt-PT"/>
+              </w:rPr>
+              <w:t xml:space="preserve">vertime, </w:t>
+            </w:r>
+            <w:r>
+              <w:rPr>
+                <w:sz w:val="18"/>
+                <w:szCs w:val="18"/>
+                <w:lang w:val="en-US" w:eastAsia="pt-PT"/>
+              </w:rPr>
+              <w:t>H</w:t>
+            </w:r>
+            <w:r>
+              <w:rPr>
+                <w:sz w:val="18"/>
+                <w:szCs w:val="18"/>
+                <w:lang w:val="en-US" w:eastAsia="pt-PT"/>
+              </w:rPr>
+              <w:t xml:space="preserve">oliday </w:t>
+            </w:r>
+            <w:r>
+              <w:rPr>
+                <w:sz w:val="18"/>
+                <w:szCs w:val="18"/>
+                <w:lang w:val="en-US" w:eastAsia="pt-PT"/>
+              </w:rPr>
+              <w:t>P</w:t>
+            </w:r>
+            <w:r>
+              <w:rPr>
+                <w:sz w:val="18"/>
+                <w:szCs w:val="18"/>
+                <w:lang w:val="en-US" w:eastAsia="pt-PT"/>
+              </w:rPr>
+              <w:t xml:space="preserve">ay or </w:t>
+            </w:r>
+            <w:r>
+              <w:rPr>
+                <w:sz w:val="18"/>
+                <w:szCs w:val="18"/>
+                <w:lang w:val="en-US" w:eastAsia="pt-PT"/>
+              </w:rPr>
+              <w:t>P</w:t>
+            </w:r>
+            <w:r>
+              <w:rPr>
+                <w:sz w:val="18"/>
+                <w:szCs w:val="18"/>
+                <w:lang w:val="en-US" w:eastAsia="pt-PT"/>
+              </w:rPr>
+              <w:t>remiums</w:t>
+            </w:r>
+            <w:r>
+              <w:rPr>
+                <w:sz w:val="18"/>
+                <w:szCs w:val="18"/>
+                <w:lang w:val="en-US" w:eastAsia="pt-PT"/>
+              </w:rPr>
+              <w:t>)</w:t>
+            </w:r>
+            <w:r>
+              <w:rPr>
+                <w:sz w:val="18"/>
+                <w:szCs w:val="18"/>
+                <w:lang w:val="en-US" w:eastAsia="pt-PT"/>
+              </w:rPr>
+              <w:t>.</w:t>
             </w:r>
           </w:p>
         </w:tc>
@@ -10937,7 +10817,7 @@
                 <w:szCs w:val="18"/>
                 <w:lang w:val="en-US" w:eastAsia="pt-PT"/>
               </w:rPr>
-              <w:t>Unemployment_Male</w:t>
+              <w:t>Total_Doctors</w:t>
             </w:r>
           </w:p>
         </w:tc>
@@ -10961,119 +10841,7 @@
                 <w:szCs w:val="18"/>
                 <w:lang w:val="en-US" w:eastAsia="pt-PT"/>
               </w:rPr>
-              <w:t>N</w:t>
-            </w:r>
-            <w:r>
-              <w:rPr>
-                <w:sz w:val="18"/>
-                <w:szCs w:val="18"/>
-                <w:lang w:val="en-US" w:eastAsia="pt-PT"/>
-              </w:rPr>
-              <w:t xml:space="preserve">umber of </w:t>
-            </w:r>
-            <w:r>
-              <w:rPr>
-                <w:sz w:val="18"/>
-                <w:szCs w:val="18"/>
-                <w:lang w:val="en-US" w:eastAsia="pt-PT"/>
-              </w:rPr>
-              <w:t>Men</w:t>
-            </w:r>
-            <w:r>
-              <w:rPr>
-                <w:sz w:val="18"/>
-                <w:szCs w:val="18"/>
-                <w:lang w:val="en-US" w:eastAsia="pt-PT"/>
-              </w:rPr>
-              <w:t xml:space="preserve"> </w:t>
-            </w:r>
-            <w:r>
-              <w:rPr>
-                <w:sz w:val="18"/>
-                <w:szCs w:val="18"/>
-                <w:lang w:val="en-US" w:eastAsia="pt-PT"/>
-              </w:rPr>
-              <w:t>E</w:t>
-            </w:r>
-            <w:r>
-              <w:rPr>
-                <w:sz w:val="18"/>
-                <w:szCs w:val="18"/>
-                <w:lang w:val="en-US" w:eastAsia="pt-PT"/>
-              </w:rPr>
-              <w:t xml:space="preserve">nrolled in </w:t>
-            </w:r>
-            <w:r>
-              <w:rPr>
-                <w:sz w:val="18"/>
-                <w:szCs w:val="18"/>
-                <w:lang w:val="en-US" w:eastAsia="pt-PT"/>
-              </w:rPr>
-              <w:t>E</w:t>
-            </w:r>
-            <w:r>
-              <w:rPr>
-                <w:sz w:val="18"/>
-                <w:szCs w:val="18"/>
-                <w:lang w:val="en-US" w:eastAsia="pt-PT"/>
-              </w:rPr>
-              <w:t xml:space="preserve">mployment and </w:t>
-            </w:r>
-            <w:r>
-              <w:rPr>
-                <w:sz w:val="18"/>
-                <w:szCs w:val="18"/>
-                <w:lang w:val="en-US" w:eastAsia="pt-PT"/>
-              </w:rPr>
-              <w:t>V</w:t>
-            </w:r>
-            <w:r>
-              <w:rPr>
-                <w:sz w:val="18"/>
-                <w:szCs w:val="18"/>
-                <w:lang w:val="en-US" w:eastAsia="pt-PT"/>
-              </w:rPr>
-              <w:t xml:space="preserve">ocational </w:t>
-            </w:r>
-            <w:r>
-              <w:rPr>
-                <w:sz w:val="18"/>
-                <w:szCs w:val="18"/>
-                <w:lang w:val="en-US" w:eastAsia="pt-PT"/>
-              </w:rPr>
-              <w:t>T</w:t>
-            </w:r>
-            <w:r>
-              <w:rPr>
-                <w:sz w:val="18"/>
-                <w:szCs w:val="18"/>
-                <w:lang w:val="en-US" w:eastAsia="pt-PT"/>
-              </w:rPr>
-              <w:t xml:space="preserve">raining </w:t>
-            </w:r>
-            <w:r>
-              <w:rPr>
-                <w:sz w:val="18"/>
-                <w:szCs w:val="18"/>
-                <w:lang w:val="en-US" w:eastAsia="pt-PT"/>
-              </w:rPr>
-              <w:t>C</w:t>
-            </w:r>
-            <w:r>
-              <w:rPr>
-                <w:sz w:val="18"/>
-                <w:szCs w:val="18"/>
-                <w:lang w:val="en-US" w:eastAsia="pt-PT"/>
-              </w:rPr>
-              <w:t>enters</w:t>
-            </w:r>
-            <w:r>
-              <w:rPr>
-                <w:sz w:val="18"/>
-                <w:szCs w:val="18"/>
-                <w:lang w:val="en-US" w:eastAsia="pt-PT"/>
-              </w:rPr>
-              <w:t xml:space="preserve"> per 100 Inhabitants.</w:t>
+              <w:t>Number of Doctors by 100 Inhabitants According to the Doctor’s Order.</w:t>
             </w:r>
           </w:p>
         </w:tc>
@@ -11095,7 +10863,6 @@
               <w:rPr>
                 <w:b w:val="0"/>
                 <w:bCs/>
-                <w:color w:val="auto"/>
                 <w:sz w:val="18"/>
                 <w:szCs w:val="18"/>
                 <w:lang w:val="en-US" w:eastAsia="pt-PT"/>
@@ -11110,7 +10877,7 @@
                 <w:szCs w:val="18"/>
                 <w:lang w:val="en-US" w:eastAsia="pt-PT"/>
               </w:rPr>
-              <w:t>Unemployment_Total</w:t>
+              <w:t>Unemployment_Female</w:t>
             </w:r>
           </w:p>
         </w:tc>
@@ -11142,7 +10909,23 @@
                 <w:szCs w:val="18"/>
                 <w:lang w:val="en-US" w:eastAsia="pt-PT"/>
               </w:rPr>
-              <w:t xml:space="preserve">umber of people </w:t>
+              <w:t xml:space="preserve">umber of </w:t>
+            </w:r>
+            <w:r>
+              <w:rPr>
+                <w:sz w:val="18"/>
+                <w:szCs w:val="18"/>
+                <w:lang w:val="en-US" w:eastAsia="pt-PT"/>
+              </w:rPr>
+              <w:t>Women</w:t>
+            </w:r>
+            <w:r>
+              <w:rPr>
+                <w:sz w:val="18"/>
+                <w:szCs w:val="18"/>
+                <w:lang w:val="en-US" w:eastAsia="pt-PT"/>
+              </w:rPr>
+              <w:t xml:space="preserve"> </w:t>
             </w:r>
             <w:r>
               <w:rPr>
@@ -11266,7 +11049,7 @@
                 <w:szCs w:val="18"/>
                 <w:lang w:val="en-US" w:eastAsia="pt-PT"/>
               </w:rPr>
-              <w:t>Youth_Dependency</w:t>
+              <w:t>Unemployment_Male</w:t>
             </w:r>
           </w:p>
         </w:tc>
@@ -11276,7 +11059,6 @@
           </w:tcPr>
           <w:p>
             <w:pPr>
-              <w:keepNext/>
               <w:spacing w:after="0"/>
               <w:cnfStyle w:val="000000000000" w:firstRow="0" w:lastRow="0" w:firstColumn="0" w:lastColumn="0" w:oddVBand="0" w:evenVBand="0" w:oddHBand="0" w:evenHBand="0" w:firstRowFirstColumn="0" w:firstRowLastColumn="0" w:lastRowFirstColumn="0" w:lastRowLastColumn="0"/>
               <w:rPr>
@@ -11307,6 +11089,86 @@
                 <w:szCs w:val="18"/>
                 <w:lang w:val="en-US" w:eastAsia="pt-PT"/>
               </w:rPr>
+              <w:t>Men</w:t>
+            </w:r>
+            <w:r>
+              <w:rPr>
+                <w:sz w:val="18"/>
+                <w:szCs w:val="18"/>
+                <w:lang w:val="en-US" w:eastAsia="pt-PT"/>
+              </w:rPr>
+              <w:t xml:space="preserve"> </w:t>
+            </w:r>
+            <w:r>
+              <w:rPr>
+                <w:sz w:val="18"/>
+                <w:szCs w:val="18"/>
+                <w:lang w:val="en-US" w:eastAsia="pt-PT"/>
+              </w:rPr>
+              <w:t>E</w:t>
+            </w:r>
+            <w:r>
+              <w:rPr>
+                <w:sz w:val="18"/>
+                <w:szCs w:val="18"/>
+                <w:lang w:val="en-US" w:eastAsia="pt-PT"/>
+              </w:rPr>
+              <w:t xml:space="preserve">nrolled in </w:t>
+            </w:r>
+            <w:r>
+              <w:rPr>
+                <w:sz w:val="18"/>
+                <w:szCs w:val="18"/>
+                <w:lang w:val="en-US" w:eastAsia="pt-PT"/>
+              </w:rPr>
+              <w:t>E</w:t>
+            </w:r>
+            <w:r>
+              <w:rPr>
+                <w:sz w:val="18"/>
+                <w:szCs w:val="18"/>
+                <w:lang w:val="en-US" w:eastAsia="pt-PT"/>
+              </w:rPr>
+              <w:t xml:space="preserve">mployment and </w:t>
+            </w:r>
+            <w:r>
+              <w:rPr>
+                <w:sz w:val="18"/>
+                <w:szCs w:val="18"/>
+                <w:lang w:val="en-US" w:eastAsia="pt-PT"/>
+              </w:rPr>
+              <w:t>V</w:t>
+            </w:r>
+            <w:r>
+              <w:rPr>
+                <w:sz w:val="18"/>
+                <w:szCs w:val="18"/>
+                <w:lang w:val="en-US" w:eastAsia="pt-PT"/>
+              </w:rPr>
+              <w:t xml:space="preserve">ocational </w:t>
+            </w:r>
+            <w:r>
+              <w:rPr>
+                <w:sz w:val="18"/>
+                <w:szCs w:val="18"/>
+                <w:lang w:val="en-US" w:eastAsia="pt-PT"/>
+              </w:rPr>
+              <w:t>T</w:t>
+            </w:r>
+            <w:r>
+              <w:rPr>
+                <w:sz w:val="18"/>
+                <w:szCs w:val="18"/>
+                <w:lang w:val="en-US" w:eastAsia="pt-PT"/>
+              </w:rPr>
+              <w:t xml:space="preserve">raining </w:t>
+            </w:r>
+            <w:r>
+              <w:rPr>
+                <w:sz w:val="18"/>
+                <w:szCs w:val="18"/>
+                <w:lang w:val="en-US" w:eastAsia="pt-PT"/>
+              </w:rPr>
               <w:t>C</w:t>
             </w:r>
             <w:r>
@@ -11315,175 +11177,15 @@
                 <w:szCs w:val="18"/>
                 <w:lang w:val="en-US" w:eastAsia="pt-PT"/>
               </w:rPr>
-              <w:t xml:space="preserve">hildren </w:t>
-            </w:r>
-            <w:r>
-              <w:rPr>
-                <w:sz w:val="18"/>
-                <w:szCs w:val="18"/>
-                <w:lang w:val="en-US" w:eastAsia="pt-PT"/>
-              </w:rPr>
-              <w:t>U</w:t>
-            </w:r>
-            <w:r>
-              <w:rPr>
-                <w:sz w:val="18"/>
-                <w:szCs w:val="18"/>
-                <w:lang w:val="en-US" w:eastAsia="pt-PT"/>
-              </w:rPr>
-              <w:t xml:space="preserve">nder 15 </w:t>
-            </w:r>
-            <w:r>
-              <w:rPr>
-                <w:sz w:val="18"/>
-                <w:szCs w:val="18"/>
-                <w:lang w:val="en-US" w:eastAsia="pt-PT"/>
-              </w:rPr>
-              <w:t>Y</w:t>
-            </w:r>
-            <w:r>
-              <w:rPr>
-                <w:sz w:val="18"/>
-                <w:szCs w:val="18"/>
-                <w:lang w:val="en-US" w:eastAsia="pt-PT"/>
-              </w:rPr>
-              <w:t xml:space="preserve">ears </w:t>
-            </w:r>
-            <w:r>
-              <w:rPr>
-                <w:sz w:val="18"/>
-                <w:szCs w:val="18"/>
-                <w:lang w:val="en-US" w:eastAsia="pt-PT"/>
-              </w:rPr>
-              <w:t>O</w:t>
-            </w:r>
-            <w:r>
-              <w:rPr>
-                <w:sz w:val="18"/>
-                <w:szCs w:val="18"/>
-                <w:lang w:val="en-US" w:eastAsia="pt-PT"/>
-              </w:rPr>
-              <w:t xml:space="preserve">ld for </w:t>
-            </w:r>
-            <w:r>
-              <w:rPr>
-                <w:sz w:val="18"/>
-                <w:szCs w:val="18"/>
-                <w:lang w:val="en-US" w:eastAsia="pt-PT"/>
-              </w:rPr>
-              <w:t>E</w:t>
-            </w:r>
-            <w:r>
-              <w:rPr>
-                <w:sz w:val="18"/>
-                <w:szCs w:val="18"/>
-                <w:lang w:val="en-US" w:eastAsia="pt-PT"/>
-              </w:rPr>
-              <w:t xml:space="preserve">very 100 </w:t>
-            </w:r>
-            <w:r>
-              <w:rPr>
-                <w:sz w:val="18"/>
-                <w:szCs w:val="18"/>
-                <w:lang w:val="en-US" w:eastAsia="pt-PT"/>
-              </w:rPr>
-              <w:t>P</w:t>
-            </w:r>
-            <w:r>
-              <w:rPr>
-                <w:sz w:val="18"/>
-                <w:szCs w:val="18"/>
-                <w:lang w:val="en-US" w:eastAsia="pt-PT"/>
-              </w:rPr>
-              <w:t xml:space="preserve">eople of </w:t>
-            </w:r>
-            <w:r>
-              <w:rPr>
-                <w:sz w:val="18"/>
-                <w:szCs w:val="18"/>
-                <w:lang w:val="en-US" w:eastAsia="pt-PT"/>
-              </w:rPr>
-              <w:t>W</w:t>
-            </w:r>
-            <w:r>
-              <w:rPr>
-                <w:sz w:val="18"/>
-                <w:szCs w:val="18"/>
-                <w:lang w:val="en-US" w:eastAsia="pt-PT"/>
-              </w:rPr>
-              <w:t xml:space="preserve">orking </w:t>
-            </w:r>
-            <w:r>
-              <w:rPr>
-                <w:sz w:val="18"/>
-                <w:szCs w:val="18"/>
-                <w:lang w:val="en-US" w:eastAsia="pt-PT"/>
-              </w:rPr>
-              <w:t>A</w:t>
-            </w:r>
-            <w:r>
-              <w:rPr>
-                <w:sz w:val="18"/>
-                <w:szCs w:val="18"/>
-                <w:lang w:val="en-US" w:eastAsia="pt-PT"/>
-              </w:rPr>
-              <w:t xml:space="preserve">ge, that is, </w:t>
-            </w:r>
-            <w:r>
-              <w:rPr>
-                <w:sz w:val="18"/>
-                <w:szCs w:val="18"/>
-                <w:lang w:val="en-US" w:eastAsia="pt-PT"/>
-              </w:rPr>
-              <w:t>B</w:t>
-            </w:r>
-            <w:r>
-              <w:rPr>
-                <w:sz w:val="18"/>
-                <w:szCs w:val="18"/>
-                <w:lang w:val="en-US" w:eastAsia="pt-PT"/>
-              </w:rPr>
-              <w:t xml:space="preserve">etween 15 and 64 </w:t>
-            </w:r>
-            <w:r>
-              <w:rPr>
-                <w:sz w:val="18"/>
-                <w:szCs w:val="18"/>
-                <w:lang w:val="en-US" w:eastAsia="pt-PT"/>
-              </w:rPr>
-              <w:t>Y</w:t>
-            </w:r>
-            <w:r>
-              <w:rPr>
-                <w:sz w:val="18"/>
-                <w:szCs w:val="18"/>
-                <w:lang w:val="en-US" w:eastAsia="pt-PT"/>
-              </w:rPr>
-              <w:t xml:space="preserve">ears </w:t>
-            </w:r>
-            <w:r>
-              <w:rPr>
-                <w:sz w:val="18"/>
-                <w:szCs w:val="18"/>
-                <w:lang w:val="en-US" w:eastAsia="pt-PT"/>
-              </w:rPr>
-              <w:t>O</w:t>
-            </w:r>
-            <w:r>
-              <w:rPr>
-                <w:sz w:val="18"/>
-                <w:szCs w:val="18"/>
-                <w:lang w:val="en-US" w:eastAsia="pt-PT"/>
-              </w:rPr>
-              <w:t>ld</w:t>
-            </w:r>
-            <w:r>
-              <w:rPr>
-                <w:sz w:val="18"/>
-                <w:szCs w:val="18"/>
-                <w:lang w:val="en-US" w:eastAsia="pt-PT"/>
-              </w:rPr>
-              <w:t>.</w:t>
+              <w:t>enters</w:t>
+            </w:r>
+            <w:r>
+              <w:rPr>
+                <w:sz w:val="18"/>
+                <w:szCs w:val="18"/>
+                <w:lang w:val="en-US" w:eastAsia="pt-PT"/>
+              </w:rPr>
+              <w:t xml:space="preserve"> per 100 Inhabitants.</w:t>
             </w:r>
           </w:p>
         </w:tc>
@@ -11505,6 +11207,7 @@
               <w:rPr>
                 <w:b w:val="0"/>
                 <w:bCs/>
+                <w:color w:val="auto"/>
                 <w:sz w:val="18"/>
                 <w:szCs w:val="18"/>
                 <w:lang w:val="en-US" w:eastAsia="pt-PT"/>
@@ -11519,7 +11222,163 @@
                 <w:szCs w:val="18"/>
                 <w:lang w:val="en-US" w:eastAsia="pt-PT"/>
               </w:rPr>
-              <w:t>Wage_Gap</w:t>
+              <w:t>Unemployment_Total</w:t>
+            </w:r>
+          </w:p>
+        </w:tc>
+        <w:tc>
+          <w:tcPr>
+            <w:tcW w:w="4115" w:type="dxa"/>
+          </w:tcPr>
+          <w:p>
+            <w:pPr>
+              <w:spacing w:after="0"/>
+              <w:cnfStyle w:val="000000000000" w:firstRow="0" w:lastRow="0" w:firstColumn="0" w:lastColumn="0" w:oddVBand="0" w:evenVBand="0" w:oddHBand="0" w:evenHBand="0" w:firstRowFirstColumn="0" w:firstRowLastColumn="0" w:lastRowFirstColumn="0" w:lastRowLastColumn="0"/>
+              <w:rPr>
+                <w:sz w:val="18"/>
+                <w:szCs w:val="18"/>
+                <w:lang w:val="en-US" w:eastAsia="pt-PT"/>
+              </w:rPr>
+            </w:pPr>
+            <w:r>
+              <w:rPr>
+                <w:sz w:val="18"/>
+                <w:szCs w:val="18"/>
+                <w:lang w:val="en-US" w:eastAsia="pt-PT"/>
+              </w:rPr>
+              <w:t>N</w:t>
+            </w:r>
+            <w:r>
+              <w:rPr>
+                <w:sz w:val="18"/>
+                <w:szCs w:val="18"/>
+                <w:lang w:val="en-US" w:eastAsia="pt-PT"/>
+              </w:rPr>
+              <w:t xml:space="preserve">umber of people </w:t>
+            </w:r>
+            <w:r>
+              <w:rPr>
+                <w:sz w:val="18"/>
+                <w:szCs w:val="18"/>
+                <w:lang w:val="en-US" w:eastAsia="pt-PT"/>
+              </w:rPr>
+              <w:t>E</w:t>
+            </w:r>
+            <w:r>
+              <w:rPr>
+                <w:sz w:val="18"/>
+                <w:szCs w:val="18"/>
+                <w:lang w:val="en-US" w:eastAsia="pt-PT"/>
+              </w:rPr>
+              <w:t xml:space="preserve">nrolled in </w:t>
+            </w:r>
+            <w:r>
+              <w:rPr>
+                <w:sz w:val="18"/>
+                <w:szCs w:val="18"/>
+                <w:lang w:val="en-US" w:eastAsia="pt-PT"/>
+              </w:rPr>
+              <w:t>E</w:t>
+            </w:r>
+            <w:r>
+              <w:rPr>
+                <w:sz w:val="18"/>
+                <w:szCs w:val="18"/>
+                <w:lang w:val="en-US" w:eastAsia="pt-PT"/>
+              </w:rPr>
+              <w:t xml:space="preserve">mployment and </w:t>
+            </w:r>
+            <w:r>
+              <w:rPr>
+                <w:sz w:val="18"/>
+                <w:szCs w:val="18"/>
+                <w:lang w:val="en-US" w:eastAsia="pt-PT"/>
+              </w:rPr>
+              <w:t>V</w:t>
+            </w:r>
+            <w:r>
+              <w:rPr>
+                <w:sz w:val="18"/>
+                <w:szCs w:val="18"/>
+                <w:lang w:val="en-US" w:eastAsia="pt-PT"/>
+              </w:rPr>
+              <w:t xml:space="preserve">ocational </w:t>
+            </w:r>
+            <w:r>
+              <w:rPr>
+                <w:sz w:val="18"/>
+                <w:szCs w:val="18"/>
+                <w:lang w:val="en-US" w:eastAsia="pt-PT"/>
+              </w:rPr>
+              <w:t>T</w:t>
+            </w:r>
+            <w:r>
+              <w:rPr>
+                <w:sz w:val="18"/>
+                <w:szCs w:val="18"/>
+                <w:lang w:val="en-US" w:eastAsia="pt-PT"/>
+              </w:rPr>
+              <w:t xml:space="preserve">raining </w:t>
+            </w:r>
+            <w:r>
+              <w:rPr>
+                <w:sz w:val="18"/>
+                <w:szCs w:val="18"/>
+                <w:lang w:val="en-US" w:eastAsia="pt-PT"/>
+              </w:rPr>
+              <w:t>C</w:t>
+            </w:r>
+            <w:r>
+              <w:rPr>
+                <w:sz w:val="18"/>
+                <w:szCs w:val="18"/>
+                <w:lang w:val="en-US" w:eastAsia="pt-PT"/>
+              </w:rPr>
+              <w:t>enters</w:t>
+            </w:r>
+            <w:r>
+              <w:rPr>
+                <w:sz w:val="18"/>
+                <w:szCs w:val="18"/>
+                <w:lang w:val="en-US" w:eastAsia="pt-PT"/>
+              </w:rPr>
+              <w:t xml:space="preserve"> per 100 Inhabitants.</w:t>
+            </w:r>
+          </w:p>
+        </w:tc>
+      </w:tr>
+      <w:tr>
+        <w:trPr>
+          <w:trHeight w:val="245"/>
+          <w:jc w:val="center"/>
+        </w:trPr>
+        <w:tc>
+          <w:tcPr>
+            <w:cnfStyle w:val="001000000000" w:firstRow="0" w:lastRow="0" w:firstColumn="1" w:lastColumn="0" w:oddVBand="0" w:evenVBand="0" w:oddHBand="0" w:evenHBand="0" w:firstRowFirstColumn="0" w:firstRowLastColumn="0" w:lastRowFirstColumn="0" w:lastRowLastColumn="0"/>
+            <w:tcW w:w="4115" w:type="dxa"/>
+            <w:shd w:val="clear" w:color="auto" w:fill="FFFFFF" w:themeFill="background1"/>
+          </w:tcPr>
+          <w:p>
+            <w:pPr>
+              <w:spacing w:after="0"/>
+              <w:rPr>
+                <w:b w:val="0"/>
+                <w:bCs/>
+                <w:sz w:val="18"/>
+                <w:szCs w:val="18"/>
+                <w:lang w:val="en-US" w:eastAsia="pt-PT"/>
+              </w:rPr>
+            </w:pPr>
+            <w:r>
+              <w:rPr>
+                <w:b w:val="0"/>
+                <w:bCs/>
+                <w:color w:val="auto"/>
+                <w:sz w:val="18"/>
+                <w:szCs w:val="18"/>
+                <w:lang w:val="en-US" w:eastAsia="pt-PT"/>
+              </w:rPr>
+              <w:t>Youth_Dependency</w:t>
             </w:r>
           </w:p>
         </w:tc>
@@ -11544,6 +11403,260 @@
                 <w:szCs w:val="18"/>
                 <w:lang w:val="en-US" w:eastAsia="pt-PT"/>
               </w:rPr>
+              <w:t>N</w:t>
+            </w:r>
+            <w:r>
+              <w:rPr>
+                <w:sz w:val="18"/>
+                <w:szCs w:val="18"/>
+                <w:lang w:val="en-US" w:eastAsia="pt-PT"/>
+              </w:rPr>
+              <w:t xml:space="preserve">umber of </w:t>
+            </w:r>
+            <w:r>
+              <w:rPr>
+                <w:sz w:val="18"/>
+                <w:szCs w:val="18"/>
+                <w:lang w:val="en-US" w:eastAsia="pt-PT"/>
+              </w:rPr>
+              <w:t>C</w:t>
+            </w:r>
+            <w:r>
+              <w:rPr>
+                <w:sz w:val="18"/>
+                <w:szCs w:val="18"/>
+                <w:lang w:val="en-US" w:eastAsia="pt-PT"/>
+              </w:rPr>
+              <w:t xml:space="preserve">hildren </w:t>
+            </w:r>
+            <w:r>
+              <w:rPr>
+                <w:sz w:val="18"/>
+                <w:szCs w:val="18"/>
+                <w:lang w:val="en-US" w:eastAsia="pt-PT"/>
+              </w:rPr>
+              <w:t>U</w:t>
+            </w:r>
+            <w:r>
+              <w:rPr>
+                <w:sz w:val="18"/>
+                <w:szCs w:val="18"/>
+                <w:lang w:val="en-US" w:eastAsia="pt-PT"/>
+              </w:rPr>
+              <w:t xml:space="preserve">nder 15 </w:t>
+            </w:r>
+            <w:r>
+              <w:rPr>
+                <w:sz w:val="18"/>
+                <w:szCs w:val="18"/>
+                <w:lang w:val="en-US" w:eastAsia="pt-PT"/>
+              </w:rPr>
+              <w:t>Y</w:t>
+            </w:r>
+            <w:r>
+              <w:rPr>
+                <w:sz w:val="18"/>
+                <w:szCs w:val="18"/>
+                <w:lang w:val="en-US" w:eastAsia="pt-PT"/>
+              </w:rPr>
+              <w:t xml:space="preserve">ears </w:t>
+            </w:r>
+            <w:r>
+              <w:rPr>
+                <w:sz w:val="18"/>
+                <w:szCs w:val="18"/>
+                <w:lang w:val="en-US" w:eastAsia="pt-PT"/>
+              </w:rPr>
+              <w:t>O</w:t>
+            </w:r>
+            <w:r>
+              <w:rPr>
+                <w:sz w:val="18"/>
+                <w:szCs w:val="18"/>
+                <w:lang w:val="en-US" w:eastAsia="pt-PT"/>
+              </w:rPr>
+              <w:t xml:space="preserve">ld for </w:t>
+            </w:r>
+            <w:r>
+              <w:rPr>
+                <w:sz w:val="18"/>
+                <w:szCs w:val="18"/>
+                <w:lang w:val="en-US" w:eastAsia="pt-PT"/>
+              </w:rPr>
+              <w:t>E</w:t>
+            </w:r>
+            <w:r>
+              <w:rPr>
+                <w:sz w:val="18"/>
+                <w:szCs w:val="18"/>
+                <w:lang w:val="en-US" w:eastAsia="pt-PT"/>
+              </w:rPr>
+              <w:t xml:space="preserve">very 100 </w:t>
+            </w:r>
+            <w:r>
+              <w:rPr>
+                <w:sz w:val="18"/>
+                <w:szCs w:val="18"/>
+                <w:lang w:val="en-US" w:eastAsia="pt-PT"/>
+              </w:rPr>
+              <w:t>P</w:t>
+            </w:r>
+            <w:r>
+              <w:rPr>
+                <w:sz w:val="18"/>
+                <w:szCs w:val="18"/>
+                <w:lang w:val="en-US" w:eastAsia="pt-PT"/>
+              </w:rPr>
+              <w:t xml:space="preserve">eople of </w:t>
+            </w:r>
+            <w:r>
+              <w:rPr>
+                <w:sz w:val="18"/>
+                <w:szCs w:val="18"/>
+                <w:lang w:val="en-US" w:eastAsia="pt-PT"/>
+              </w:rPr>
+              <w:t>W</w:t>
+            </w:r>
+            <w:r>
+              <w:rPr>
+                <w:sz w:val="18"/>
+                <w:szCs w:val="18"/>
+                <w:lang w:val="en-US" w:eastAsia="pt-PT"/>
+              </w:rPr>
+              <w:t xml:space="preserve">orking </w:t>
+            </w:r>
+            <w:r>
+              <w:rPr>
+                <w:sz w:val="18"/>
+                <w:szCs w:val="18"/>
+                <w:lang w:val="en-US" w:eastAsia="pt-PT"/>
+              </w:rPr>
+              <w:t>A</w:t>
+            </w:r>
+            <w:r>
+              <w:rPr>
+                <w:sz w:val="18"/>
+                <w:szCs w:val="18"/>
+                <w:lang w:val="en-US" w:eastAsia="pt-PT"/>
+              </w:rPr>
+              <w:t xml:space="preserve">ge, that is, </w:t>
+            </w:r>
+            <w:r>
+              <w:rPr>
+                <w:sz w:val="18"/>
+                <w:szCs w:val="18"/>
+                <w:lang w:val="en-US" w:eastAsia="pt-PT"/>
+              </w:rPr>
+              <w:t>B</w:t>
+            </w:r>
+            <w:r>
+              <w:rPr>
+                <w:sz w:val="18"/>
+                <w:szCs w:val="18"/>
+                <w:lang w:val="en-US" w:eastAsia="pt-PT"/>
+              </w:rPr>
+              <w:t xml:space="preserve">etween 15 and 64 </w:t>
+            </w:r>
+            <w:r>
+              <w:rPr>
+                <w:sz w:val="18"/>
+                <w:szCs w:val="18"/>
+                <w:lang w:val="en-US" w:eastAsia="pt-PT"/>
+              </w:rPr>
+              <w:t>Y</w:t>
+            </w:r>
+            <w:r>
+              <w:rPr>
+                <w:sz w:val="18"/>
+                <w:szCs w:val="18"/>
+                <w:lang w:val="en-US" w:eastAsia="pt-PT"/>
+              </w:rPr>
+              <w:t xml:space="preserve">ears </w:t>
+            </w:r>
+            <w:r>
+              <w:rPr>
+                <w:sz w:val="18"/>
+                <w:szCs w:val="18"/>
+                <w:lang w:val="en-US" w:eastAsia="pt-PT"/>
+              </w:rPr>
+              <w:t>O</w:t>
+            </w:r>
+            <w:r>
+              <w:rPr>
+                <w:sz w:val="18"/>
+                <w:szCs w:val="18"/>
+                <w:lang w:val="en-US" w:eastAsia="pt-PT"/>
+              </w:rPr>
+              <w:t>ld</w:t>
+            </w:r>
+            <w:r>
+              <w:rPr>
+                <w:sz w:val="18"/>
+                <w:szCs w:val="18"/>
+                <w:lang w:val="en-US" w:eastAsia="pt-PT"/>
+              </w:rPr>
+              <w:t>.</w:t>
+            </w:r>
+          </w:p>
+        </w:tc>
+      </w:tr>
+      <w:tr>
+        <w:trPr>
+          <w:trHeight w:val="245"/>
+          <w:jc w:val="center"/>
+        </w:trPr>
+        <w:tc>
+          <w:tcPr>
+            <w:cnfStyle w:val="001000000000" w:firstRow="0" w:lastRow="0" w:firstColumn="1" w:lastColumn="0" w:oddVBand="0" w:evenVBand="0" w:oddHBand="0" w:evenHBand="0" w:firstRowFirstColumn="0" w:firstRowLastColumn="0" w:lastRowFirstColumn="0" w:lastRowLastColumn="0"/>
+            <w:tcW w:w="4115" w:type="dxa"/>
+            <w:shd w:val="clear" w:color="auto" w:fill="FFFFFF" w:themeFill="background1"/>
+          </w:tcPr>
+          <w:p>
+            <w:pPr>
+              <w:spacing w:after="0"/>
+              <w:rPr>
+                <w:b w:val="0"/>
+                <w:bCs/>
+                <w:sz w:val="18"/>
+                <w:szCs w:val="18"/>
+                <w:lang w:val="en-US" w:eastAsia="pt-PT"/>
+              </w:rPr>
+            </w:pPr>
+            <w:r>
+              <w:rPr>
+                <w:b w:val="0"/>
+                <w:bCs/>
+                <w:color w:val="auto"/>
+                <w:sz w:val="18"/>
+                <w:szCs w:val="18"/>
+                <w:lang w:val="en-US" w:eastAsia="pt-PT"/>
+              </w:rPr>
+              <w:lastRenderedPageBreak/>
+              <w:t>Wage_Gap</w:t>
+            </w:r>
+          </w:p>
+        </w:tc>
+        <w:tc>
+          <w:tcPr>
+            <w:tcW w:w="4115" w:type="dxa"/>
+          </w:tcPr>
+          <w:p>
+            <w:pPr>
+              <w:keepNext/>
+              <w:spacing w:after="0"/>
+              <w:cnfStyle w:val="000000000000" w:firstRow="0" w:lastRow="0" w:firstColumn="0" w:lastColumn="0" w:oddVBand="0" w:evenVBand="0" w:oddHBand="0" w:evenHBand="0" w:firstRowFirstColumn="0" w:firstRowLastColumn="0" w:lastRowFirstColumn="0" w:lastRowLastColumn="0"/>
+              <w:rPr>
+                <w:sz w:val="18"/>
+                <w:szCs w:val="18"/>
+                <w:lang w:val="en-US" w:eastAsia="pt-PT"/>
+              </w:rPr>
+            </w:pPr>
+            <w:r>
+              <w:rPr>
+                <w:sz w:val="18"/>
+                <w:szCs w:val="18"/>
+                <w:lang w:val="en-US" w:eastAsia="pt-PT"/>
+              </w:rPr>
               <w:t>Percentage of Men’s Monthly Gain that Women Receive on Average.</w:t>
             </w:r>
           </w:p>
@@ -11675,7 +11788,6 @@
       </w:pPr>
       <w:bookmarkStart w:id="28" w:name="_Toc70670245"/>
       <w:r>
-        <w:lastRenderedPageBreak/>
         <w:t>Dependent Variable</w:t>
       </w:r>
       <w:bookmarkEnd w:id="28"/>
@@ -13460,6 +13572,7 @@
         <w:rPr>
           <w:lang w:val="en-US"/>
         </w:rPr>
+        <w:lastRenderedPageBreak/>
         <w:t>When comparing the evolution of total occurrences in Portugal (</w:t>
       </w:r>
       <w:r>
@@ -13486,14 +13599,7 @@
         <w:rPr>
           <w:lang w:val="en-US"/>
         </w:rPr>
-        <w:t xml:space="preserve">), one can detect the same patterns. By calculating the difference in the number of occurrences for subsequent years, it is possible to notice that DVASA occurrences </w:t>
-      </w:r>
-      <w:r>
-        <w:rPr>
-          <w:lang w:val="en-US"/>
-        </w:rPr>
-        <w:lastRenderedPageBreak/>
-        <w:t xml:space="preserve">almost always justify over half of the growth or decrease in the number of total occurrences. This is only not true for the transition between 2014 and 2015, when the number of DVASA occurrences increased by 35 but the number of total domestic violence occurrences decreased by 48 due to </w:t>
+        <w:t xml:space="preserve">), one can detect the same patterns. By calculating the difference in the number of occurrences for subsequent years, it is possible to notice that DVASA occurrences almost always justify over half of the growth or decrease in the number of total occurrences. This is only not true for the transition between 2014 and 2015, when the number of DVASA occurrences increased by 35 but the number of total domestic violence occurrences decreased by 48 due to </w:t>
       </w:r>
       <w:r>
         <w:rPr>
@@ -13956,7 +14062,14 @@
         <w:rPr>
           <w:lang w:val="en-US"/>
         </w:rPr>
-        <w:t xml:space="preserve">, there were a total of 4356 missing values among the three categories. The majority of these can be found in the </w:t>
+        <w:t xml:space="preserve">, there were a total of 4356 missing values among the three categories. The majority of </w:t>
+      </w:r>
+      <w:r>
+        <w:rPr>
+          <w:lang w:val="en-US"/>
+        </w:rPr>
+        <w:lastRenderedPageBreak/>
+        <w:t xml:space="preserve">these can be found in the </w:t>
       </w:r>
       <w:r>
         <w:rPr>
@@ -14143,7 +14256,6 @@
                 <w:szCs w:val="18"/>
                 <w:lang w:val="en-US"/>
               </w:rPr>
-              <w:lastRenderedPageBreak/>
               <w:t>DVAM</w:t>
             </w:r>
           </w:p>
@@ -15967,6 +16079,7 @@
       </w:pPr>
       <w:bookmarkStart w:id="33" w:name="_Toc70670246"/>
       <w:r>
+        <w:lastRenderedPageBreak/>
         <w:t>Explanatory Variables</w:t>
       </w:r>
       <w:bookmarkEnd w:id="33"/>
@@ -16058,14 +16171,7 @@
         <w:rPr>
           <w:lang w:val="en-US" w:eastAsia="pt-PT"/>
         </w:rPr>
-        <w:t xml:space="preserve"> was </w:t>
-      </w:r>
-      <w:r>
-        <w:rPr>
-          <w:lang w:val="en-US" w:eastAsia="pt-PT"/>
-        </w:rPr>
-        <w:lastRenderedPageBreak/>
-        <w:t xml:space="preserve">considered as an explanatory variable. This index is the average number of children born for each woman in fertile age (between 15 and 49 years). In order for the generation renewal to be assured, the synthetic fertility index must be </w:t>
+        <w:t xml:space="preserve"> was considered as an explanatory variable. This index is the average number of children born for each woman in fertile age (between 15 and 49 years). In order for the generation renewal to be assured, the synthetic fertility index must be </w:t>
       </w:r>
       <w:r>
         <w:rPr>
@@ -16155,25 +16261,7 @@
         <w:rPr>
           <w:lang w:val="en-US" w:eastAsia="pt-PT"/>
         </w:rPr>
-        <w:t xml:space="preserve"> </w:t>
-      </w:r>
-      <w:r>
-        <w:rPr>
-          <w:lang w:val="en-US" w:eastAsia="pt-PT"/>
-        </w:rPr>
-        <w:t xml:space="preserve">This variable had data for all the municipalities </w:t>
-      </w:r>
-      <w:r>
-        <w:rPr>
-          <w:lang w:val="en-US" w:eastAsia="pt-PT"/>
-        </w:rPr>
-        <w:t xml:space="preserve">(without missing values) </w:t>
-      </w:r>
-      <w:r>
-        <w:rPr>
-          <w:lang w:val="en-US" w:eastAsia="pt-PT"/>
-        </w:rPr>
-        <w:t>for the period between 2009 and 2019.</w:t>
+        <w:t xml:space="preserve"> This variable had data for all the municipalities (without missing values) for the period between 2009 and 2019.</w:t>
       </w:r>
     </w:p>
     <w:p>
@@ -16455,6 +16543,302 @@
     </w:p>
     <w:p>
       <w:pPr>
+        <w:spacing w:after="120"/>
+        <w:jc w:val="both"/>
+        <w:rPr>
+          <w:lang w:val="en-US" w:eastAsia="pt-PT"/>
+        </w:rPr>
+      </w:pPr>
+      <w:r>
+        <w:rPr>
+          <w:lang w:val="en-US" w:eastAsia="pt-PT"/>
+        </w:rPr>
+        <w:t xml:space="preserve">Following the same logic, the number of mental health </w:t>
+      </w:r>
+      <w:r>
+        <w:rPr>
+          <w:lang w:val="en-US" w:eastAsia="pt-PT"/>
+        </w:rPr>
+        <w:t>workers</w:t>
+      </w:r>
+      <w:r>
+        <w:rPr>
+          <w:lang w:val="en-US" w:eastAsia="pt-PT"/>
+        </w:rPr>
+        <w:t xml:space="preserve"> </w:t>
+      </w:r>
+      <w:r>
+        <w:rPr>
+          <w:lang w:val="en-US" w:eastAsia="pt-PT"/>
+        </w:rPr>
+        <w:t>(using psychiatry specialists as a proxy)</w:t>
+      </w:r>
+      <w:r>
+        <w:rPr>
+          <w:lang w:val="en-US" w:eastAsia="pt-PT"/>
+        </w:rPr>
+        <w:t xml:space="preserve"> </w:t>
+      </w:r>
+      <w:r>
+        <w:rPr>
+          <w:lang w:val="en-US" w:eastAsia="pt-PT"/>
+        </w:rPr>
+        <w:t>was retrieved from the Pordata website on the 10</w:t>
+      </w:r>
+      <w:r>
+        <w:rPr>
+          <w:vertAlign w:val="superscript"/>
+          <w:lang w:val="en-US" w:eastAsia="pt-PT"/>
+        </w:rPr>
+        <w:t>th</w:t>
+      </w:r>
+      <w:r>
+        <w:rPr>
+          <w:lang w:val="en-US" w:eastAsia="pt-PT"/>
+        </w:rPr>
+        <w:t xml:space="preserve"> of May of 2021. The </w:t>
+      </w:r>
+      <w:r>
+        <w:rPr>
+          <w:b/>
+          <w:bCs/>
+          <w:lang w:val="en-US" w:eastAsia="pt-PT"/>
+        </w:rPr>
+        <w:t>percentage of mental health doctors</w:t>
+      </w:r>
+      <w:r>
+        <w:rPr>
+          <w:lang w:val="en-US" w:eastAsia="pt-PT"/>
+        </w:rPr>
+        <w:t xml:space="preserve"> in the t</w:t>
+      </w:r>
+      <w:r>
+        <w:rPr>
+          <w:lang w:val="en-US" w:eastAsia="pt-PT"/>
+        </w:rPr>
+        <w:t>o</w:t>
+      </w:r>
+      <w:r>
+        <w:rPr>
+          <w:lang w:val="en-US" w:eastAsia="pt-PT"/>
+        </w:rPr>
+        <w:t>tal of doctors was calculated as below.</w:t>
+      </w:r>
+      <w:r>
+        <w:rPr>
+          <w:lang w:val="en-US" w:eastAsia="pt-PT"/>
+        </w:rPr>
+        <w:t xml:space="preserve"> Once again, this variable had missing values for some years in </w:t>
+      </w:r>
+      <w:r>
+        <w:rPr>
+          <w:lang w:val="en-US" w:eastAsia="pt-PT"/>
+        </w:rPr>
+        <w:t>Pampilhosa da Serra, Oleiros and Lajes das Flores.</w:t>
+      </w:r>
+    </w:p>
+    <w:p>
+      <w:pPr>
+        <w:jc w:val="both"/>
+        <w:rPr>
+          <w:sz w:val="20"/>
+          <w:szCs w:val="20"/>
+          <w:lang w:val="en-US" w:eastAsia="pt-PT"/>
+        </w:rPr>
+      </w:pPr>
+      <m:oMathPara>
+        <m:oMath>
+          <m:r>
+            <w:rPr>
+              <w:rFonts w:ascii="Cambria Math" w:hAnsi="Cambria Math"/>
+              <w:sz w:val="20"/>
+              <w:szCs w:val="20"/>
+              <w:lang w:val="en-US" w:eastAsia="pt-PT"/>
+            </w:rPr>
+            <m:t>MentalHealt</m:t>
+          </m:r>
+          <m:sSub>
+            <m:sSubPr>
+              <m:ctrlPr>
+                <w:rPr>
+                  <w:rFonts w:ascii="Cambria Math" w:hAnsi="Cambria Math"/>
+                  <w:i/>
+                  <w:sz w:val="20"/>
+                  <w:szCs w:val="20"/>
+                  <w:lang w:val="en-US" w:eastAsia="pt-PT"/>
+                </w:rPr>
+              </m:ctrlPr>
+            </m:sSubPr>
+            <m:e>
+              <m:r>
+                <w:rPr>
+                  <w:rFonts w:ascii="Cambria Math" w:hAnsi="Cambria Math"/>
+                  <w:sz w:val="20"/>
+                  <w:szCs w:val="20"/>
+                  <w:lang w:val="en-US" w:eastAsia="pt-PT"/>
+                </w:rPr>
+                <m:t>h</m:t>
+              </m:r>
+            </m:e>
+            <m:sub>
+              <m:r>
+                <w:rPr>
+                  <w:rFonts w:ascii="Cambria Math" w:hAnsi="Cambria Math"/>
+                  <w:sz w:val="20"/>
+                  <w:szCs w:val="20"/>
+                  <w:lang w:val="en-US" w:eastAsia="pt-PT"/>
+                </w:rPr>
+                <m:t>%</m:t>
+              </m:r>
+            </m:sub>
+          </m:sSub>
+          <m:r>
+            <w:rPr>
+              <w:rFonts w:ascii="Cambria Math" w:hAnsi="Cambria Math"/>
+              <w:sz w:val="20"/>
+              <w:szCs w:val="20"/>
+              <w:lang w:val="en-US" w:eastAsia="pt-PT"/>
+            </w:rPr>
+            <m:t xml:space="preserve">= </m:t>
+          </m:r>
+          <m:f>
+            <m:fPr>
+              <m:ctrlPr>
+                <w:rPr>
+                  <w:rFonts w:ascii="Cambria Math" w:hAnsi="Cambria Math"/>
+                  <w:i/>
+                  <w:sz w:val="20"/>
+                  <w:szCs w:val="20"/>
+                  <w:lang w:val="en-US" w:eastAsia="pt-PT"/>
+                </w:rPr>
+              </m:ctrlPr>
+            </m:fPr>
+            <m:num>
+              <m:sSub>
+                <m:sSubPr>
+                  <m:ctrlPr>
+                    <w:rPr>
+                      <w:rFonts w:ascii="Cambria Math" w:hAnsi="Cambria Math"/>
+                      <w:i/>
+                      <w:sz w:val="20"/>
+                      <w:szCs w:val="20"/>
+                      <w:lang w:val="en-US" w:eastAsia="pt-PT"/>
+                    </w:rPr>
+                  </m:ctrlPr>
+                </m:sSubPr>
+                <m:e>
+                  <m:r>
+                    <w:rPr>
+                      <w:rFonts w:ascii="Cambria Math" w:hAnsi="Cambria Math"/>
+                      <w:sz w:val="20"/>
+                      <w:szCs w:val="20"/>
+                      <w:lang w:val="en-US" w:eastAsia="pt-PT"/>
+                    </w:rPr>
+                    <m:t>MentalHealth</m:t>
+                  </m:r>
+                </m:e>
+                <m:sub>
+                  <m:r>
+                    <w:rPr>
+                      <w:rFonts w:ascii="Cambria Math" w:hAnsi="Cambria Math"/>
+                      <w:sz w:val="20"/>
+                      <w:szCs w:val="20"/>
+                      <w:lang w:val="en-US" w:eastAsia="pt-PT"/>
+                    </w:rPr>
+                    <m:t>absolute</m:t>
+                  </m:r>
+                </m:sub>
+              </m:sSub>
+              <m:r>
+                <w:rPr>
+                  <w:rFonts w:ascii="Cambria Math" w:hAnsi="Cambria Math"/>
+                  <w:sz w:val="20"/>
+                  <w:szCs w:val="20"/>
+                  <w:lang w:val="en-US" w:eastAsia="pt-PT"/>
+                </w:rPr>
+                <m:t>*100</m:t>
+              </m:r>
+            </m:num>
+            <m:den>
+              <m:r>
+                <w:rPr>
+                  <w:rFonts w:ascii="Cambria Math" w:hAnsi="Cambria Math"/>
+                  <w:sz w:val="20"/>
+                  <w:szCs w:val="20"/>
+                  <w:lang w:val="en-US" w:eastAsia="pt-PT"/>
+                </w:rPr>
+                <m:t>TotalDoctor</m:t>
+              </m:r>
+              <m:sSub>
+                <m:sSubPr>
+                  <m:ctrlPr>
+                    <w:rPr>
+                      <w:rFonts w:ascii="Cambria Math" w:hAnsi="Cambria Math"/>
+                      <w:i/>
+                      <w:sz w:val="20"/>
+                      <w:szCs w:val="20"/>
+                      <w:lang w:val="en-US" w:eastAsia="pt-PT"/>
+                    </w:rPr>
+                  </m:ctrlPr>
+                </m:sSubPr>
+                <m:e>
+                  <m:r>
+                    <w:rPr>
+                      <w:rFonts w:ascii="Cambria Math" w:hAnsi="Cambria Math"/>
+                      <w:sz w:val="20"/>
+                      <w:szCs w:val="20"/>
+                      <w:lang w:val="en-US" w:eastAsia="pt-PT"/>
+                    </w:rPr>
+                    <m:t>s</m:t>
+                  </m:r>
+                </m:e>
+                <m:sub>
+                  <m:r>
+                    <w:rPr>
+                      <w:rFonts w:ascii="Cambria Math" w:hAnsi="Cambria Math"/>
+                      <w:sz w:val="20"/>
+                      <w:szCs w:val="20"/>
+                      <w:lang w:val="en-US" w:eastAsia="pt-PT"/>
+                    </w:rPr>
+                    <m:t>absolute</m:t>
+                  </m:r>
+                </m:sub>
+              </m:sSub>
+            </m:den>
+          </m:f>
+        </m:oMath>
+      </m:oMathPara>
+    </w:p>
+    <w:p>
+      <w:pPr>
+        <w:jc w:val="both"/>
+        <w:rPr>
+          <w:lang w:val="en-US" w:eastAsia="pt-PT"/>
+        </w:rPr>
+      </w:pPr>
+      <w:r>
+        <w:rPr>
+          <w:lang w:val="en-US" w:eastAsia="pt-PT"/>
+        </w:rPr>
+        <w:t xml:space="preserve">Finally, the total number of doctors in each municipality was also used to create a variable that showed the </w:t>
+      </w:r>
+      <w:r>
+        <w:rPr>
+          <w:b/>
+          <w:bCs/>
+          <w:lang w:val="en-US" w:eastAsia="pt-PT"/>
+        </w:rPr>
+        <w:t>number of doctors per 100 inhabitants</w:t>
+      </w:r>
+      <w:r>
+        <w:rPr>
+          <w:lang w:val="en-US" w:eastAsia="pt-PT"/>
+        </w:rPr>
+        <w:t xml:space="preserve"> of the municipality. This variable had data for the period between 2009 and 2019 and had no missing values.</w:t>
+      </w:r>
+    </w:p>
+    <w:p>
+      <w:pPr>
         <w:jc w:val="both"/>
         <w:rPr>
           <w:lang w:val="en-US" w:eastAsia="pt-PT"/>
@@ -16797,13 +17181,7 @@
         <w:rPr>
           <w:lang w:val="en-US" w:eastAsia="pt-PT"/>
         </w:rPr>
-        <w:t>(without missing values)</w:t>
-      </w:r>
-      <w:r>
-        <w:rPr>
-          <w:lang w:val="en-US" w:eastAsia="pt-PT"/>
-        </w:rPr>
-        <w:t xml:space="preserve"> </w:t>
+        <w:t xml:space="preserve">(without missing values) </w:t>
       </w:r>
       <w:r>
         <w:rPr>
@@ -16896,14 +17274,7 @@
         <w:rPr>
           <w:lang w:val="en-US" w:eastAsia="pt-PT"/>
         </w:rPr>
-        <w:t xml:space="preserve"> of April of 2021. The boundaries of the wage gap were as close </w:t>
-      </w:r>
-      <w:r>
-        <w:rPr>
-          <w:lang w:val="en-US" w:eastAsia="pt-PT"/>
-        </w:rPr>
-        <w:lastRenderedPageBreak/>
-        <w:t xml:space="preserve">as possible to the ones mentioned in the APAV report. However, they are not exactly the same as this data was not available. The </w:t>
+        <w:t xml:space="preserve"> of April of 2021. The boundaries of the wage gap were as close as possible to the ones mentioned in the APAV report. However, they are not exactly the same as this data was not available. The </w:t>
       </w:r>
       <w:r>
         <w:rPr>
@@ -17170,6 +17541,7 @@
           <w:szCs w:val="20"/>
           <w:lang w:val="en-US" w:eastAsia="pt-PT"/>
         </w:rPr>
+        <w:lastRenderedPageBreak/>
         <w:drawing>
           <wp:inline distT="0" distB="0" distL="0" distR="0" wp14:anchorId="7F6BE8D2" wp14:editId="55493A75">
             <wp:extent cx="4455463" cy="2125980"/>
@@ -17473,7 +17845,6 @@
               <w:szCs w:val="20"/>
               <w:lang w:val="en-US" w:eastAsia="pt-PT"/>
             </w:rPr>
-            <w:lastRenderedPageBreak/>
             <m:t xml:space="preserve">Divorces per 100 Marriages= </m:t>
           </m:r>
           <m:f>
@@ -17873,6 +18244,7 @@
         <w:rPr>
           <w:lang w:val="en-US" w:eastAsia="pt-PT"/>
         </w:rPr>
+        <w:lastRenderedPageBreak/>
         <w:t xml:space="preserve">According to </w:t>
       </w:r>
       <w:sdt>
@@ -18098,14 +18470,7 @@
         <w:rPr>
           <w:lang w:val="en-US" w:eastAsia="pt-PT"/>
         </w:rPr>
-        <w:t xml:space="preserve"> (Personnel Records) is a compulsory survey of all </w:t>
-      </w:r>
-      <w:r>
-        <w:rPr>
-          <w:lang w:val="en-US" w:eastAsia="pt-PT"/>
-        </w:rPr>
-        <w:lastRenderedPageBreak/>
-        <w:t>firms, conducted annually</w:t>
+        <w:t xml:space="preserve"> (Personnel Records) is a compulsory survey of all firms, conducted annually</w:t>
       </w:r>
       <w:r>
         <w:rPr>
@@ -18132,21 +18497,7 @@
           <w:highlight w:val="red"/>
           <w:lang w:eastAsia="pt-PT"/>
         </w:rPr>
-        <w:t xml:space="preserve">PEDIDO FEITO AO </w:t>
-      </w:r>
-      <w:r>
-        <w:rPr>
-          <w:highlight w:val="red"/>
-          <w:lang w:eastAsia="pt-PT"/>
-        </w:rPr>
-        <w:t>GEP-MTSS</w:t>
-      </w:r>
-      <w:r>
-        <w:rPr>
-          <w:highlight w:val="red"/>
-          <w:lang w:eastAsia="pt-PT"/>
-        </w:rPr>
-        <w:t xml:space="preserve"> A 7 DE MAIO DE </w:t>
+        <w:t xml:space="preserve">PEDIDO FEITO AO GEP-MTSS A 7 DE MAIO DE </w:t>
       </w:r>
       <w:r>
         <w:rPr>

</xml_diff>

<commit_message>
Including More Series Breaks
Elderly_Dependency, SS_Pensions, Middle_Aged_Women, Monthly_Gain, Marriages and Divorces.

Correcting breaks for Marriages and Divorces (2009 = 2010)
</commit_message>
<xml_diff>
--- a/Documents/MasterThesis_AnaStAubyn.docx
+++ b/Documents/MasterThesis_AnaStAubyn.docx
@@ -21461,78 +21461,76 @@
           <w:bCs/>
           <w:lang w:val="en-US"/>
         </w:rPr>
-        <w:t>Youth_</w:t>
-      </w:r>
-      <w:proofErr w:type="gramStart"/>
+        <w:t>Youth_Dependency</w:t>
+      </w:r>
+      <w:proofErr w:type="spellEnd"/>
       <w:r>
         <w:rPr>
           <w:b/>
           <w:bCs/>
           <w:lang w:val="en-US"/>
         </w:rPr>
-        <w:t>Dependency</w:t>
-      </w:r>
-      <w:proofErr w:type="spellEnd"/>
+        <w:t xml:space="preserve">, </w:t>
+      </w:r>
+      <w:proofErr w:type="spellStart"/>
       <w:r>
         <w:rPr>
           <w:b/>
           <w:bCs/>
           <w:lang w:val="en-US"/>
         </w:rPr>
-        <w:t xml:space="preserve">,  </w:t>
-      </w:r>
-      <w:proofErr w:type="spellStart"/>
+        <w:t>Female_Doctors</w:t>
+      </w:r>
+      <w:proofErr w:type="spellEnd"/>
       <w:r>
         <w:rPr>
           <w:b/>
           <w:bCs/>
           <w:lang w:val="en-US"/>
         </w:rPr>
-        <w:t>Female</w:t>
-      </w:r>
-      <w:proofErr w:type="gramEnd"/>
+        <w:t>,</w:t>
+      </w:r>
       <w:r>
         <w:rPr>
           <w:b/>
           <w:bCs/>
           <w:lang w:val="en-US"/>
         </w:rPr>
-        <w:t>_Doctors</w:t>
-      </w:r>
-      <w:proofErr w:type="spellEnd"/>
+        <w:t xml:space="preserve"> </w:t>
+      </w:r>
+      <w:proofErr w:type="spellStart"/>
       <w:r>
         <w:rPr>
           <w:b/>
           <w:bCs/>
           <w:lang w:val="en-US"/>
         </w:rPr>
-        <w:t>,</w:t>
-      </w:r>
+        <w:t>Mental_Health</w:t>
+      </w:r>
+      <w:proofErr w:type="spellEnd"/>
       <w:r>
         <w:rPr>
           <w:b/>
           <w:bCs/>
           <w:lang w:val="en-US"/>
         </w:rPr>
-        <w:t xml:space="preserve"> </w:t>
-      </w:r>
-      <w:proofErr w:type="spellStart"/>
+        <w:t>,</w:t>
+      </w:r>
       <w:r>
         <w:rPr>
           <w:b/>
           <w:bCs/>
           <w:lang w:val="en-US"/>
         </w:rPr>
-        <w:t>Mental_Health</w:t>
-      </w:r>
-      <w:proofErr w:type="spellEnd"/>
+        <w:t xml:space="preserve"> Men65</w:t>
+      </w:r>
       <w:r>
         <w:rPr>
           <w:b/>
           <w:bCs/>
           <w:lang w:val="en-US"/>
         </w:rPr>
-        <w:t xml:space="preserve"> </w:t>
+        <w:t>,</w:t>
       </w:r>
       <w:r>
         <w:rPr>
@@ -21540,15 +21538,103 @@
           <w:bCs/>
           <w:lang w:val="en-US"/>
         </w:rPr>
-        <w:t xml:space="preserve">and Men65 </w:t>
-      </w:r>
+        <w:t xml:space="preserve"> </w:t>
+      </w:r>
+      <w:proofErr w:type="spellStart"/>
       <w:r>
         <w:rPr>
           <w:b/>
           <w:bCs/>
           <w:lang w:val="en-US"/>
         </w:rPr>
-        <w:t>had 4 breaks</w:t>
+        <w:t>Elderly_Dependency</w:t>
+      </w:r>
+      <w:proofErr w:type="spellEnd"/>
+      <w:r>
+        <w:rPr>
+          <w:b/>
+          <w:bCs/>
+          <w:lang w:val="en-US"/>
+        </w:rPr>
+        <w:t xml:space="preserve">, </w:t>
+      </w:r>
+      <w:proofErr w:type="spellStart"/>
+      <w:r>
+        <w:rPr>
+          <w:b/>
+          <w:bCs/>
+          <w:lang w:val="en-US"/>
+        </w:rPr>
+        <w:t>SS_Pensions</w:t>
+      </w:r>
+      <w:proofErr w:type="spellEnd"/>
+      <w:r>
+        <w:rPr>
+          <w:b/>
+          <w:bCs/>
+          <w:lang w:val="en-US"/>
+        </w:rPr>
+        <w:t xml:space="preserve">, </w:t>
+      </w:r>
+      <w:proofErr w:type="spellStart"/>
+      <w:r>
+        <w:rPr>
+          <w:b/>
+          <w:bCs/>
+          <w:lang w:val="en-US"/>
+        </w:rPr>
+        <w:t>Middle_Aged_Women</w:t>
+      </w:r>
+      <w:proofErr w:type="spellEnd"/>
+      <w:r>
+        <w:rPr>
+          <w:b/>
+          <w:bCs/>
+          <w:lang w:val="en-US"/>
+        </w:rPr>
+        <w:t xml:space="preserve">, </w:t>
+      </w:r>
+      <w:proofErr w:type="spellStart"/>
+      <w:r>
+        <w:rPr>
+          <w:b/>
+          <w:bCs/>
+          <w:lang w:val="en-US"/>
+        </w:rPr>
+        <w:t>Monthly_Gain</w:t>
+      </w:r>
+      <w:proofErr w:type="spellEnd"/>
+      <w:r>
+        <w:rPr>
+          <w:b/>
+          <w:bCs/>
+          <w:lang w:val="en-US"/>
+        </w:rPr>
+        <w:t xml:space="preserve"> </w:t>
+      </w:r>
+      <w:r>
+        <w:rPr>
+          <w:b/>
+          <w:bCs/>
+          <w:lang w:val="en-US"/>
+        </w:rPr>
+        <w:t xml:space="preserve">had </w:t>
+      </w:r>
+      <w:r>
+        <w:rPr>
+          <w:b/>
+          <w:bCs/>
+          <w:lang w:val="en-US"/>
+        </w:rPr>
+        <w:t>four</w:t>
+      </w:r>
+      <w:r>
+        <w:rPr>
+          <w:b/>
+          <w:bCs/>
+          <w:lang w:val="en-US"/>
+        </w:rPr>
+        <w:t xml:space="preserve"> breaks</w:t>
       </w:r>
       <w:r>
         <w:rPr>
@@ -21797,6 +21883,193 @@
     </w:p>
     <w:p>
       <w:pPr>
+        <w:jc w:val="both"/>
+        <w:rPr>
+          <w:lang w:val="en-US"/>
+        </w:rPr>
+      </w:pPr>
+      <w:r>
+        <w:rPr>
+          <w:lang w:val="en-US"/>
+        </w:rPr>
+        <w:t xml:space="preserve">The variable </w:t>
+      </w:r>
+      <w:r>
+        <w:rPr>
+          <w:b/>
+          <w:bCs/>
+          <w:lang w:val="en-US"/>
+        </w:rPr>
+        <w:t>Marriages</w:t>
+      </w:r>
+      <w:r>
+        <w:rPr>
+          <w:lang w:val="en-US"/>
+        </w:rPr>
+        <w:t xml:space="preserve"> also had the four breaks for 2013 described in the last paragraph. However, it also had a break for each municipality in 2010 due to the fact that a</w:t>
+      </w:r>
+      <w:r>
+        <w:rPr>
+          <w:lang w:val="en-US"/>
+        </w:rPr>
+        <w:t xml:space="preserve">s of </w:t>
+      </w:r>
+      <w:r>
+        <w:rPr>
+          <w:lang w:val="en-US"/>
+        </w:rPr>
+        <w:t>this year</w:t>
+      </w:r>
+      <w:r>
+        <w:rPr>
+          <w:lang w:val="en-US"/>
+        </w:rPr>
+        <w:t xml:space="preserve"> (inclusive), with the </w:t>
+      </w:r>
+      <w:r>
+        <w:rPr>
+          <w:lang w:val="en-US"/>
+        </w:rPr>
+        <w:t>implementation</w:t>
+      </w:r>
+      <w:r>
+        <w:rPr>
+          <w:lang w:val="en-US"/>
+        </w:rPr>
+        <w:t xml:space="preserve"> of Law 9/2010 </w:t>
+      </w:r>
+      <w:proofErr w:type="gramStart"/>
+      <w:r>
+        <w:rPr>
+          <w:lang w:val="en-US"/>
+        </w:rPr>
+        <w:t>in</w:t>
+      </w:r>
+      <w:proofErr w:type="gramEnd"/>
+      <w:r>
+        <w:rPr>
+          <w:lang w:val="en-US"/>
+        </w:rPr>
+        <w:t xml:space="preserve"> the</w:t>
+      </w:r>
+      <w:r>
+        <w:rPr>
+          <w:lang w:val="en-US"/>
+        </w:rPr>
+        <w:t xml:space="preserve"> 31</w:t>
+      </w:r>
+      <w:r>
+        <w:rPr>
+          <w:vertAlign w:val="superscript"/>
+          <w:lang w:val="en-US"/>
+        </w:rPr>
+        <w:t>st</w:t>
+      </w:r>
+      <w:r>
+        <w:rPr>
+          <w:lang w:val="en-US"/>
+        </w:rPr>
+        <w:t xml:space="preserve"> of</w:t>
+      </w:r>
+      <w:r>
+        <w:rPr>
+          <w:lang w:val="en-US"/>
+        </w:rPr>
+        <w:t xml:space="preserve"> May, civil marriage between persons of the same </w:t>
+      </w:r>
+      <w:r>
+        <w:rPr>
+          <w:lang w:val="en-US"/>
+        </w:rPr>
+        <w:t>gender</w:t>
+      </w:r>
+      <w:r>
+        <w:rPr>
+          <w:lang w:val="en-US"/>
+        </w:rPr>
+        <w:t xml:space="preserve"> became </w:t>
+      </w:r>
+      <w:r>
+        <w:rPr>
+          <w:lang w:val="en-US"/>
+        </w:rPr>
+        <w:t>allowed</w:t>
+      </w:r>
+      <w:r>
+        <w:rPr>
+          <w:lang w:val="en-US"/>
+        </w:rPr>
+        <w:t>.</w:t>
+      </w:r>
+      <w:r>
+        <w:rPr>
+          <w:lang w:val="en-US"/>
+        </w:rPr>
+        <w:t xml:space="preserve"> This last break can not </w:t>
+      </w:r>
+      <w:proofErr w:type="gramStart"/>
+      <w:r>
+        <w:rPr>
+          <w:lang w:val="en-US"/>
+        </w:rPr>
+        <w:t>be considered to be</w:t>
+      </w:r>
+      <w:proofErr w:type="gramEnd"/>
+      <w:r>
+        <w:rPr>
+          <w:lang w:val="en-US"/>
+        </w:rPr>
+        <w:t xml:space="preserve"> neglectable and, so, data for the year of 2009 had to be removed in order to cancel the effects of the break.</w:t>
+      </w:r>
+    </w:p>
+    <w:p>
+      <w:pPr>
+        <w:jc w:val="both"/>
+        <w:rPr>
+          <w:lang w:val="en-US"/>
+        </w:rPr>
+      </w:pPr>
+      <w:r>
+        <w:rPr>
+          <w:lang w:val="en-US"/>
+        </w:rPr>
+        <w:t>Once again, the variable</w:t>
+      </w:r>
+      <w:r>
+        <w:rPr>
+          <w:lang w:val="en-US"/>
+        </w:rPr>
+        <w:t xml:space="preserve"> </w:t>
+      </w:r>
+      <w:r>
+        <w:rPr>
+          <w:b/>
+          <w:bCs/>
+          <w:lang w:val="en-US"/>
+        </w:rPr>
+        <w:t>Divorces</w:t>
+      </w:r>
+      <w:r>
+        <w:rPr>
+          <w:lang w:val="en-US"/>
+        </w:rPr>
+        <w:t xml:space="preserve"> had the four breaks in 2013 related to the redistribution of parishes. However, it also had a break for all municipalities for the year of 2010 for the same reason the variable Marriages had a break in 2010 (</w:t>
+      </w:r>
+      <w:r>
+        <w:rPr>
+          <w:lang w:val="en-US"/>
+        </w:rPr>
+        <w:t>Law 9/2010</w:t>
+      </w:r>
+      <w:r>
+        <w:rPr>
+          <w:lang w:val="en-US"/>
+        </w:rPr>
+        <w:t>). From 2010 on (2010 included), divorces were allowed for persons of the same gender. Once again, this break can not be considered neglectable and, so, values for the year of 2009 had to be removed for the sake of the coherence of the variable.</w:t>
+      </w:r>
+    </w:p>
+    <w:p>
+      <w:pPr>
         <w:pStyle w:val="Heading2"/>
       </w:pPr>
       <w:r>
@@ -21820,7 +22093,89 @@
         <w:rPr>
           <w:lang w:val="en-US"/>
         </w:rPr>
-        <w:t xml:space="preserve"> The variables related to salaries (</w:t>
+        <w:t xml:space="preserve"> </w:t>
+      </w:r>
+    </w:p>
+    <w:p>
+      <w:pPr>
+        <w:jc w:val="both"/>
+      </w:pPr>
+      <w:r>
+        <w:rPr>
+          <w:lang w:val="en-US"/>
+        </w:rPr>
+        <w:t xml:space="preserve">Marriages had the break mentioned in </w:t>
+      </w:r>
+      <w:r>
+        <w:rPr>
+          <w:highlight w:val="yellow"/>
+          <w:lang w:val="en-US"/>
+        </w:rPr>
+        <w:t>chapter 5.1</w:t>
+      </w:r>
+      <w:r>
+        <w:rPr>
+          <w:lang w:val="en-US"/>
+        </w:rPr>
+        <w:t xml:space="preserve"> for all municipalities in the year of 2010, causing the removal of all values for 2009. Since tendency will have to be removed </w:t>
+      </w:r>
+      <w:r>
+        <w:rPr>
+          <w:lang w:val="en-US"/>
+        </w:rPr>
+        <w:t>for</w:t>
+      </w:r>
+      <w:r>
+        <w:rPr>
+          <w:lang w:val="en-US"/>
+        </w:rPr>
+        <w:t xml:space="preserve"> the regression estimators not to be biased, it can not be used to impute the values for this year. Keeping this in mind, plus the fact that there is now absolutely no data for this variable in 2009, data from 2010 was copied </w:t>
+      </w:r>
+      <w:r>
+        <w:rPr>
+          <w:lang w:val="en-US"/>
+        </w:rPr>
+        <w:lastRenderedPageBreak/>
+        <w:t>to 2009.</w:t>
+      </w:r>
+      <w:r>
+        <w:rPr>
+          <w:lang w:val="en-US"/>
+        </w:rPr>
+        <w:t xml:space="preserve"> The exact same procedure was applied to the variable Divorces for the exact same reasons.</w:t>
+      </w:r>
+      <w:r>
+        <w:rPr>
+          <w:lang w:val="en-US"/>
+        </w:rPr>
+        <w:t xml:space="preserve"> </w:t>
+      </w:r>
+      <w:r>
+        <w:rPr>
+          <w:highlight w:val="red"/>
+          <w:lang w:val="en-US"/>
+        </w:rPr>
+        <w:t xml:space="preserve">ISTO ESTÁ CERTO? </w:t>
+      </w:r>
+      <w:r>
+        <w:rPr>
+          <w:highlight w:val="red"/>
+        </w:rPr>
+        <w:t>NÃO POSSO USAR KNN PORQUE NÃO TENHO DADOS DE TODO.</w:t>
+      </w:r>
+    </w:p>
+    <w:p>
+      <w:pPr>
+        <w:jc w:val="both"/>
+        <w:rPr>
+          <w:lang w:val="en-US"/>
+        </w:rPr>
+      </w:pPr>
+      <w:r>
+        <w:rPr>
+          <w:lang w:val="en-US"/>
+        </w:rPr>
+        <w:t>The variables related to salaries (</w:t>
       </w:r>
       <w:proofErr w:type="spellStart"/>
       <w:r>

</xml_diff>

<commit_message>
All Missing Values Corrected
</commit_message>
<xml_diff>
--- a/Documents/MasterThesis_AnaStAubyn.docx
+++ b/Documents/MasterThesis_AnaStAubyn.docx
@@ -5876,6 +5876,66 @@
     <w:p>
       <w:pPr>
         <w:ind w:left="1134" w:hanging="1134"/>
+        <w:rPr>
+          <w:lang w:val="en-US"/>
+        </w:rPr>
+      </w:pPr>
+      <w:r>
+        <w:rPr>
+          <w:b/>
+          <w:bCs/>
+          <w:lang w:val="en-US"/>
+        </w:rPr>
+        <w:t>KNN</w:t>
+      </w:r>
+      <w:r>
+        <w:rPr>
+          <w:b/>
+          <w:bCs/>
+          <w:lang w:val="en-US"/>
+        </w:rPr>
+        <w:tab/>
+      </w:r>
+      <w:r>
+        <w:rPr>
+          <w:lang w:val="en-US"/>
+        </w:rPr>
+        <w:t>K Nearest Neighbors</w:t>
+      </w:r>
+    </w:p>
+    <w:p>
+      <w:pPr>
+        <w:ind w:left="1134" w:hanging="1134"/>
+        <w:rPr>
+          <w:lang w:val="en-US"/>
+        </w:rPr>
+      </w:pPr>
+      <w:r>
+        <w:rPr>
+          <w:b/>
+          <w:bCs/>
+          <w:lang w:val="en-US"/>
+        </w:rPr>
+        <w:t>OECD</w:t>
+      </w:r>
+      <w:r>
+        <w:rPr>
+          <w:b/>
+          <w:bCs/>
+          <w:lang w:val="en-US"/>
+        </w:rPr>
+        <w:tab/>
+      </w:r>
+      <w:r>
+        <w:rPr>
+          <w:lang w:val="en-US"/>
+        </w:rPr>
+        <w:t>Organization for Economic Co-operation and Development</w:t>
+      </w:r>
+    </w:p>
+    <w:p>
+      <w:pPr>
+        <w:ind w:left="1134" w:hanging="1134"/>
       </w:pPr>
       <w:r>
         <w:rPr>
@@ -20235,16 +20295,14 @@
         <w:rPr>
           <w:lang w:val="en-US" w:eastAsia="pt-PT"/>
         </w:rPr>
-        <w:t xml:space="preserve">ontroversial variable to include. </w:t>
-      </w:r>
-      <w:proofErr w:type="gramStart"/>
-      <w:r>
-        <w:rPr>
-          <w:lang w:val="en-US" w:eastAsia="pt-PT"/>
-        </w:rPr>
-        <w:t>However</w:t>
-      </w:r>
-      <w:proofErr w:type="gramEnd"/>
+        <w:t>ontroversial variable to include. However</w:t>
+      </w:r>
+      <w:r>
+        <w:rPr>
+          <w:lang w:val="en-US" w:eastAsia="pt-PT"/>
+        </w:rPr>
+        <w:t>,</w:t>
+      </w:r>
       <w:r>
         <w:rPr>
           <w:lang w:val="en-US" w:eastAsia="pt-PT"/>
@@ -22103,21 +22161,35 @@
         <w:rPr>
           <w:lang w:val="en-US"/>
         </w:rPr>
-        <w:t xml:space="preserve"> This last break can not </w:t>
+        <w:t xml:space="preserve"> This last break </w:t>
+      </w:r>
+      <w:proofErr w:type="spellStart"/>
+      <w:r>
+        <w:rPr>
+          <w:lang w:val="en-US"/>
+        </w:rPr>
+        <w:t>can not</w:t>
+      </w:r>
+      <w:proofErr w:type="spellEnd"/>
+      <w:r>
+        <w:rPr>
+          <w:lang w:val="en-US"/>
+        </w:rPr>
+        <w:t xml:space="preserve"> be considered neglectable and, so, data for the year of 2009 had to be removed </w:t>
       </w:r>
       <w:proofErr w:type="gramStart"/>
       <w:r>
         <w:rPr>
           <w:lang w:val="en-US"/>
         </w:rPr>
-        <w:t>be considered to be</w:t>
+        <w:t>in order to</w:t>
       </w:r>
       <w:proofErr w:type="gramEnd"/>
       <w:r>
         <w:rPr>
           <w:lang w:val="en-US"/>
         </w:rPr>
-        <w:t xml:space="preserve"> neglectable and, so, data for the year of 2009 had to be removed in order to cancel the effects of the break.</w:t>
+        <w:t xml:space="preserve"> cancel the effects of the break.</w:t>
       </w:r>
     </w:p>
     <w:p>
@@ -22245,23 +22317,67 @@
           <w:bCs/>
           <w:lang w:val="en-US"/>
         </w:rPr>
-        <w:t xml:space="preserve"> Men65</w:t>
-      </w:r>
+        <w:t xml:space="preserve"> </w:t>
+      </w:r>
+      <w:proofErr w:type="spellStart"/>
       <w:r>
         <w:rPr>
           <w:b/>
           <w:bCs/>
           <w:lang w:val="en-US"/>
         </w:rPr>
-        <w:t xml:space="preserve"> and </w:t>
-      </w:r>
-      <w:proofErr w:type="spellStart"/>
+        <w:t>Middle_Aged_Women</w:t>
+      </w:r>
+      <w:proofErr w:type="spellEnd"/>
       <w:r>
         <w:rPr>
           <w:b/>
           <w:bCs/>
           <w:lang w:val="en-US"/>
         </w:rPr>
+        <w:t xml:space="preserve">, </w:t>
+      </w:r>
+      <w:r>
+        <w:rPr>
+          <w:b/>
+          <w:bCs/>
+          <w:lang w:val="en-US"/>
+        </w:rPr>
+        <w:t>Men65</w:t>
+      </w:r>
+      <w:r>
+        <w:rPr>
+          <w:b/>
+          <w:bCs/>
+          <w:lang w:val="en-US"/>
+        </w:rPr>
+        <w:t xml:space="preserve">, </w:t>
+      </w:r>
+      <w:proofErr w:type="spellStart"/>
+      <w:r>
+        <w:rPr>
+          <w:b/>
+          <w:bCs/>
+          <w:lang w:val="en-US"/>
+        </w:rPr>
+        <w:t>Total_Doctors</w:t>
+      </w:r>
+      <w:proofErr w:type="spellEnd"/>
+      <w:r>
+        <w:rPr>
+          <w:b/>
+          <w:bCs/>
+          <w:lang w:val="en-US"/>
+        </w:rPr>
+        <w:t xml:space="preserve"> and </w:t>
+      </w:r>
+      <w:proofErr w:type="spellStart"/>
+      <w:r>
+        <w:rPr>
+          <w:b/>
+          <w:bCs/>
+          <w:lang w:val="en-US"/>
+        </w:rPr>
         <w:t>Elderly_Dependency</w:t>
       </w:r>
       <w:proofErr w:type="spellEnd"/>
@@ -22314,14 +22430,14 @@
         <w:rPr>
           <w:lang w:val="en-US"/>
         </w:rPr>
-        <w:t xml:space="preserve"> and P</w:t>
+        <w:t xml:space="preserve"> and </w:t>
       </w:r>
       <w:proofErr w:type="spellStart"/>
       <w:r>
         <w:rPr>
           <w:lang w:val="en-US"/>
         </w:rPr>
-        <w:t>ampilhosa</w:t>
+        <w:t>Pampilhosa</w:t>
       </w:r>
       <w:proofErr w:type="spellEnd"/>
       <w:r>
@@ -22530,6 +22646,527 @@
     <w:p>
       <w:pPr>
         <w:jc w:val="both"/>
+        <w:rPr>
+          <w:lang w:val="en-US"/>
+        </w:rPr>
+      </w:pPr>
+      <w:r>
+        <w:rPr>
+          <w:lang w:val="en-US"/>
+        </w:rPr>
+        <w:t xml:space="preserve">The variable </w:t>
+      </w:r>
+      <w:proofErr w:type="spellStart"/>
+      <w:r>
+        <w:rPr>
+          <w:b/>
+          <w:bCs/>
+          <w:lang w:val="en-US"/>
+        </w:rPr>
+        <w:t>Monthly_Gain</w:t>
+      </w:r>
+      <w:proofErr w:type="spellEnd"/>
+      <w:r>
+        <w:rPr>
+          <w:lang w:val="en-US"/>
+        </w:rPr>
+        <w:t xml:space="preserve"> had 384 missing values. Data for </w:t>
+      </w:r>
+      <w:r>
+        <w:rPr>
+          <w:lang w:val="en-US" w:eastAsia="pt-PT"/>
+        </w:rPr>
+        <w:t>all the 19 municipalities in the Autonomous Region of the Azores for the period between 2010 and 2013</w:t>
+      </w:r>
+      <w:r>
+        <w:rPr>
+          <w:lang w:val="en-US" w:eastAsia="pt-PT"/>
+        </w:rPr>
+        <w:t xml:space="preserve"> was missing. Besides that, there was no data at all for this variable for the year of 2019. The exact same observation</w:t>
+      </w:r>
+      <w:r>
+        <w:rPr>
+          <w:lang w:val="en-US" w:eastAsia="pt-PT"/>
+        </w:rPr>
+        <w:t>s</w:t>
+      </w:r>
+      <w:r>
+        <w:rPr>
+          <w:lang w:val="en-US" w:eastAsia="pt-PT"/>
+        </w:rPr>
+        <w:t xml:space="preserve"> had missing values for the variable </w:t>
+      </w:r>
+      <w:proofErr w:type="spellStart"/>
+      <w:r>
+        <w:rPr>
+          <w:b/>
+          <w:bCs/>
+          <w:lang w:val="en-US" w:eastAsia="pt-PT"/>
+        </w:rPr>
+        <w:t>Wage_Gap</w:t>
+      </w:r>
+      <w:proofErr w:type="spellEnd"/>
+      <w:r>
+        <w:rPr>
+          <w:lang w:val="en-US" w:eastAsia="pt-PT"/>
+        </w:rPr>
+        <w:t xml:space="preserve">. Keeping this in mind, the Portuguese archipelagos were removed from the study, making it a study about DVASA occurrences in the continental part of Portugal. When it comes to the missing values for 2019, </w:t>
+      </w:r>
+      <w:r>
+        <w:rPr>
+          <w:lang w:val="en-US"/>
+        </w:rPr>
+        <w:t>s</w:t>
+      </w:r>
+      <w:r>
+        <w:rPr>
+          <w:lang w:val="en-US"/>
+        </w:rPr>
+        <w:t xml:space="preserve">ince the trend will have to be removed for the regression estimators not to be biased, it </w:t>
+      </w:r>
+      <w:proofErr w:type="spellStart"/>
+      <w:r>
+        <w:rPr>
+          <w:lang w:val="en-US"/>
+        </w:rPr>
+        <w:t>can not</w:t>
+      </w:r>
+      <w:proofErr w:type="spellEnd"/>
+      <w:r>
+        <w:rPr>
+          <w:lang w:val="en-US"/>
+        </w:rPr>
+        <w:t xml:space="preserve"> be used to impute the values for this year. Keeping this in mind, plus the fact that there is now absolutely no data for </w:t>
+      </w:r>
+      <w:r>
+        <w:rPr>
+          <w:lang w:val="en-US"/>
+        </w:rPr>
+        <w:t>both</w:t>
+      </w:r>
+      <w:r>
+        <w:rPr>
+          <w:lang w:val="en-US"/>
+        </w:rPr>
+        <w:t xml:space="preserve"> variable</w:t>
+      </w:r>
+      <w:r>
+        <w:rPr>
+          <w:lang w:val="en-US"/>
+        </w:rPr>
+        <w:t>s</w:t>
+      </w:r>
+      <w:r>
+        <w:rPr>
+          <w:lang w:val="en-US"/>
+        </w:rPr>
+        <w:t xml:space="preserve"> in 20</w:t>
+      </w:r>
+      <w:r>
+        <w:rPr>
+          <w:lang w:val="en-US"/>
+        </w:rPr>
+        <w:t>1</w:t>
+      </w:r>
+      <w:r>
+        <w:rPr>
+          <w:lang w:val="en-US"/>
+        </w:rPr>
+        <w:t>9, data from 201</w:t>
+      </w:r>
+      <w:r>
+        <w:rPr>
+          <w:lang w:val="en-US"/>
+        </w:rPr>
+        <w:t>8</w:t>
+      </w:r>
+      <w:r>
+        <w:rPr>
+          <w:lang w:val="en-US"/>
+        </w:rPr>
+        <w:t xml:space="preserve"> was copied to 20</w:t>
+      </w:r>
+      <w:r>
+        <w:rPr>
+          <w:lang w:val="en-US"/>
+        </w:rPr>
+        <w:t>1</w:t>
+      </w:r>
+      <w:r>
+        <w:rPr>
+          <w:lang w:val="en-US"/>
+        </w:rPr>
+        <w:t>9</w:t>
+      </w:r>
+      <w:r>
+        <w:rPr>
+          <w:lang w:val="en-US"/>
+        </w:rPr>
+        <w:t>.</w:t>
+      </w:r>
+    </w:p>
+    <w:p>
+      <w:pPr>
+        <w:jc w:val="both"/>
+        <w:rPr>
+          <w:lang w:val="en-US"/>
+        </w:rPr>
+      </w:pPr>
+      <w:r>
+        <w:rPr>
+          <w:lang w:val="en-US"/>
+        </w:rPr>
+        <w:t xml:space="preserve">The variable </w:t>
+      </w:r>
+      <w:proofErr w:type="spellStart"/>
+      <w:r>
+        <w:rPr>
+          <w:b/>
+          <w:bCs/>
+          <w:lang w:val="en-US"/>
+        </w:rPr>
+        <w:t>SS_Pensions</w:t>
+      </w:r>
+      <w:proofErr w:type="spellEnd"/>
+      <w:r>
+        <w:rPr>
+          <w:lang w:val="en-US"/>
+        </w:rPr>
+        <w:t xml:space="preserve"> had 23 missing values. For 2009 in </w:t>
+      </w:r>
+      <w:proofErr w:type="spellStart"/>
+      <w:r>
+        <w:rPr>
+          <w:lang w:val="en-US"/>
+        </w:rPr>
+        <w:t>Alenquer</w:t>
+      </w:r>
+      <w:proofErr w:type="spellEnd"/>
+      <w:r>
+        <w:rPr>
+          <w:lang w:val="en-US"/>
+        </w:rPr>
+        <w:t xml:space="preserve">, for 2010 in </w:t>
+      </w:r>
+      <w:proofErr w:type="spellStart"/>
+      <w:r>
+        <w:rPr>
+          <w:lang w:val="en-US"/>
+        </w:rPr>
+        <w:t>Lagoa</w:t>
+      </w:r>
+      <w:proofErr w:type="spellEnd"/>
+      <w:r>
+        <w:rPr>
+          <w:lang w:val="en-US"/>
+        </w:rPr>
+        <w:t xml:space="preserve"> (Azores) and then for the years between 2013 and 2019 for Santa Cruz das Flores, </w:t>
+      </w:r>
+      <w:proofErr w:type="spellStart"/>
+      <w:r>
+        <w:rPr>
+          <w:lang w:val="en-US"/>
+        </w:rPr>
+        <w:t>Corvo</w:t>
+      </w:r>
+      <w:proofErr w:type="spellEnd"/>
+      <w:r>
+        <w:rPr>
+          <w:lang w:val="en-US"/>
+        </w:rPr>
+        <w:t xml:space="preserve"> and </w:t>
+      </w:r>
+      <w:proofErr w:type="spellStart"/>
+      <w:r>
+        <w:rPr>
+          <w:lang w:val="en-US"/>
+        </w:rPr>
+        <w:t>Lajes</w:t>
+      </w:r>
+      <w:proofErr w:type="spellEnd"/>
+      <w:r>
+        <w:rPr>
+          <w:lang w:val="en-US"/>
+        </w:rPr>
+        <w:t xml:space="preserve"> das Flores.</w:t>
+      </w:r>
+      <w:r>
+        <w:rPr>
+          <w:lang w:val="en-US"/>
+        </w:rPr>
+        <w:t xml:space="preserve"> As</w:t>
+      </w:r>
+      <w:r>
+        <w:rPr>
+          <w:lang w:val="en-US"/>
+        </w:rPr>
+        <w:t xml:space="preserve"> </w:t>
+      </w:r>
+      <w:proofErr w:type="spellStart"/>
+      <w:r>
+        <w:rPr>
+          <w:lang w:val="en-US"/>
+        </w:rPr>
+        <w:t>Lagoa</w:t>
+      </w:r>
+      <w:proofErr w:type="spellEnd"/>
+      <w:r>
+        <w:rPr>
+          <w:lang w:val="en-US"/>
+        </w:rPr>
+        <w:t xml:space="preserve">, Santa Cruz das Flores, </w:t>
+      </w:r>
+      <w:proofErr w:type="spellStart"/>
+      <w:r>
+        <w:rPr>
+          <w:lang w:val="en-US"/>
+        </w:rPr>
+        <w:t>Corvo</w:t>
+      </w:r>
+      <w:proofErr w:type="spellEnd"/>
+      <w:r>
+        <w:rPr>
+          <w:lang w:val="en-US"/>
+        </w:rPr>
+        <w:t xml:space="preserve"> and </w:t>
+      </w:r>
+      <w:proofErr w:type="spellStart"/>
+      <w:r>
+        <w:rPr>
+          <w:lang w:val="en-US"/>
+        </w:rPr>
+        <w:t>Lajes</w:t>
+      </w:r>
+      <w:proofErr w:type="spellEnd"/>
+      <w:r>
+        <w:rPr>
+          <w:lang w:val="en-US"/>
+        </w:rPr>
+        <w:t xml:space="preserve"> das Flores are all municipalities from the Autonomous Region of A</w:t>
+      </w:r>
+      <w:r>
+        <w:rPr>
+          <w:lang w:val="en-US"/>
+        </w:rPr>
+        <w:t xml:space="preserve">zores, these observations were previously removed from the dataset. </w:t>
+      </w:r>
+      <w:r>
+        <w:rPr>
+          <w:lang w:val="en-US"/>
+        </w:rPr>
+        <w:t xml:space="preserve">To impute the missing value for </w:t>
+      </w:r>
+      <w:proofErr w:type="spellStart"/>
+      <w:r>
+        <w:rPr>
+          <w:lang w:val="en-US"/>
+        </w:rPr>
+        <w:t>Alenquer</w:t>
+      </w:r>
+      <w:proofErr w:type="spellEnd"/>
+      <w:r>
+        <w:rPr>
+          <w:lang w:val="en-US"/>
+        </w:rPr>
+        <w:t xml:space="preserve"> in 2009 without using the trend</w:t>
+      </w:r>
+      <w:r>
+        <w:rPr>
+          <w:lang w:val="en-US"/>
+        </w:rPr>
+        <w:t>,</w:t>
+      </w:r>
+      <w:r>
+        <w:rPr>
+          <w:lang w:val="en-US"/>
+        </w:rPr>
+        <w:t xml:space="preserve"> a KNN (K Nearest Neighbors) regression was applied.</w:t>
+      </w:r>
+      <w:r>
+        <w:rPr>
+          <w:lang w:val="en-US"/>
+        </w:rPr>
+        <w:t xml:space="preserve"> This method defines a</w:t>
+      </w:r>
+      <w:r>
+        <w:rPr>
+          <w:lang w:val="en-US"/>
+        </w:rPr>
+        <w:t xml:space="preserve"> </w:t>
+      </w:r>
+      <w:proofErr w:type="spellStart"/>
+      <w:r>
+        <w:rPr>
+          <w:lang w:val="en-US"/>
+        </w:rPr>
+        <w:t>neighbourhood</w:t>
+      </w:r>
+      <w:proofErr w:type="spellEnd"/>
+      <w:r>
+        <w:rPr>
+          <w:lang w:val="en-US"/>
+        </w:rPr>
+        <w:t xml:space="preserve"> of K observations that are the closest (using a chosen metric) to the observation being imputed according to the values of the other variables (or a subset of the other variables). Then, using that same neighborhood, it studies the relationships between the chosen subset of variables and the variable being imputed to create a regression. Finally, using the values from the observation being imputed, it fills in the missing value using the formula created from the neighbor observations. In this case, the subset of variables to use was chosen by calculating the Pearson correlation coefficient between </w:t>
+      </w:r>
+      <w:proofErr w:type="spellStart"/>
+      <w:r>
+        <w:rPr>
+          <w:lang w:val="en-US"/>
+        </w:rPr>
+        <w:t>SS_Pensions</w:t>
+      </w:r>
+      <w:proofErr w:type="spellEnd"/>
+      <w:r>
+        <w:rPr>
+          <w:lang w:val="en-US"/>
+        </w:rPr>
+        <w:t xml:space="preserve"> and the other explanatory variables for the observations for 2009. It was found that the correlation for this variable with Y</w:t>
+      </w:r>
+      <w:proofErr w:type="spellStart"/>
+      <w:r>
+        <w:rPr>
+          <w:lang w:val="en-US"/>
+        </w:rPr>
+        <w:t>outh_Dependency</w:t>
+      </w:r>
+      <w:proofErr w:type="spellEnd"/>
+      <w:r>
+        <w:rPr>
+          <w:lang w:val="en-US"/>
+        </w:rPr>
+        <w:t xml:space="preserve"> was around -0,74, with </w:t>
+      </w:r>
+      <w:proofErr w:type="spellStart"/>
+      <w:r>
+        <w:rPr>
+          <w:lang w:val="en-US"/>
+        </w:rPr>
+        <w:t>Middle_Aged_Women</w:t>
+      </w:r>
+      <w:proofErr w:type="spellEnd"/>
+      <w:r>
+        <w:rPr>
+          <w:lang w:val="en-US"/>
+        </w:rPr>
+        <w:t xml:space="preserve"> was around -0,91, with </w:t>
+      </w:r>
+      <w:r>
+        <w:rPr>
+          <w:lang w:val="en-US"/>
+        </w:rPr>
+        <w:t xml:space="preserve">Men65 was around 0,91 and, finally, with </w:t>
+      </w:r>
+      <w:proofErr w:type="spellStart"/>
+      <w:r>
+        <w:rPr>
+          <w:lang w:val="en-US"/>
+        </w:rPr>
+        <w:t>Elderly_Depency</w:t>
+      </w:r>
+      <w:proofErr w:type="spellEnd"/>
+      <w:r>
+        <w:rPr>
+          <w:lang w:val="en-US"/>
+        </w:rPr>
+        <w:t xml:space="preserve"> was around 0,92. These were then the 4 most correlated variables to </w:t>
+      </w:r>
+      <w:proofErr w:type="spellStart"/>
+      <w:r>
+        <w:rPr>
+          <w:lang w:val="en-US"/>
+        </w:rPr>
+        <w:t>SS_Pensions</w:t>
+      </w:r>
+      <w:proofErr w:type="spellEnd"/>
+      <w:r>
+        <w:rPr>
+          <w:lang w:val="en-US"/>
+        </w:rPr>
+        <w:t xml:space="preserve"> and were the ones used for the imputation. The metric used was the Euclidean distance.</w:t>
+      </w:r>
+      <w:r>
+        <w:rPr>
+          <w:lang w:val="en-US"/>
+        </w:rPr>
+        <w:t xml:space="preserve"> A neighborhood of seven observations were used and these were weighted according to the distance to the observation to impute.</w:t>
+      </w:r>
+    </w:p>
+    <w:p>
+      <w:pPr>
+        <w:jc w:val="both"/>
+        <w:rPr>
+          <w:lang w:val="en-US"/>
+        </w:rPr>
+      </w:pPr>
+      <w:r>
+        <w:rPr>
+          <w:lang w:val="en-US"/>
+        </w:rPr>
+        <w:t>The three variables related to unemployment (</w:t>
+      </w:r>
+      <w:proofErr w:type="spellStart"/>
+      <w:r>
+        <w:rPr>
+          <w:b/>
+          <w:bCs/>
+          <w:lang w:val="en-US"/>
+        </w:rPr>
+        <w:t>Unemployment_Total</w:t>
+      </w:r>
+      <w:proofErr w:type="spellEnd"/>
+      <w:r>
+        <w:rPr>
+          <w:b/>
+          <w:bCs/>
+          <w:lang w:val="en-US"/>
+        </w:rPr>
+        <w:t xml:space="preserve">, </w:t>
+      </w:r>
+      <w:proofErr w:type="spellStart"/>
+      <w:r>
+        <w:rPr>
+          <w:b/>
+          <w:bCs/>
+          <w:lang w:val="en-US"/>
+        </w:rPr>
+        <w:t>Unemployment_Female</w:t>
+      </w:r>
+      <w:proofErr w:type="spellEnd"/>
+      <w:r>
+        <w:rPr>
+          <w:b/>
+          <w:bCs/>
+          <w:lang w:val="en-US"/>
+        </w:rPr>
+        <w:t xml:space="preserve"> and </w:t>
+      </w:r>
+      <w:proofErr w:type="spellStart"/>
+      <w:r>
+        <w:rPr>
+          <w:b/>
+          <w:bCs/>
+          <w:lang w:val="en-US"/>
+        </w:rPr>
+        <w:t>Unemployment_Male</w:t>
+      </w:r>
+      <w:proofErr w:type="spellEnd"/>
+      <w:r>
+        <w:rPr>
+          <w:lang w:val="en-US"/>
+        </w:rPr>
+        <w:t xml:space="preserve">) all had 330 missing values, corresponding to the observations for all the 19 </w:t>
+      </w:r>
+      <w:r>
+        <w:rPr>
+          <w:lang w:val="en-US"/>
+        </w:rPr>
+        <w:lastRenderedPageBreak/>
+        <w:t>municipalities in Azores and all the 11 municipalities in Madeira for all the 11 years contemplated. Once again, this problem was solved by removing the Portuguese Autonomous Regions from the study.</w:t>
+      </w:r>
+    </w:p>
+    <w:p>
+      <w:pPr>
+        <w:jc w:val="both"/>
       </w:pPr>
       <w:r>
         <w:rPr>
@@ -22611,13 +23248,313 @@
         <w:rPr>
           <w:lang w:val="en-US"/>
         </w:rPr>
-        <w:t>The variables related to salaries (</w:t>
+        <w:t>After correcting the series b</w:t>
+      </w:r>
+      <w:r>
+        <w:rPr>
+          <w:lang w:val="en-US"/>
+        </w:rPr>
+        <w:t xml:space="preserve">reak </w:t>
+      </w:r>
+      <w:r>
+        <w:rPr>
+          <w:b/>
+          <w:bCs/>
+          <w:lang w:val="en-US"/>
+        </w:rPr>
+        <w:t>Marriages</w:t>
+      </w:r>
+      <w:r>
+        <w:rPr>
+          <w:lang w:val="en-US"/>
+        </w:rPr>
+        <w:t xml:space="preserve"> still had 10 missing values, all in </w:t>
       </w:r>
       <w:proofErr w:type="spellStart"/>
       <w:r>
         <w:rPr>
           <w:lang w:val="en-US"/>
         </w:rPr>
+        <w:t>Odivelas</w:t>
+      </w:r>
+      <w:proofErr w:type="spellEnd"/>
+      <w:r>
+        <w:rPr>
+          <w:lang w:val="en-US"/>
+        </w:rPr>
+        <w:t xml:space="preserve"> and for the period between 2009 and 2018.According to the metadata on this variable, </w:t>
+      </w:r>
+      <w:r>
+        <w:rPr>
+          <w:lang w:val="en-US"/>
+        </w:rPr>
+        <w:t xml:space="preserve">the lack of data is </w:t>
+      </w:r>
+      <w:proofErr w:type="gramStart"/>
+      <w:r>
+        <w:rPr>
+          <w:lang w:val="en-US"/>
+        </w:rPr>
+        <w:t>due to the fact that</w:t>
+      </w:r>
+      <w:proofErr w:type="gramEnd"/>
+      <w:r>
+        <w:rPr>
+          <w:lang w:val="en-US"/>
+        </w:rPr>
+        <w:t xml:space="preserve"> the Civil Registry Office </w:t>
+      </w:r>
+      <w:r>
+        <w:rPr>
+          <w:lang w:val="en-US"/>
+        </w:rPr>
+        <w:t>was</w:t>
+      </w:r>
+      <w:r>
+        <w:rPr>
+          <w:lang w:val="en-US"/>
+        </w:rPr>
+        <w:t xml:space="preserve"> not installed.</w:t>
+      </w:r>
+      <w:r>
+        <w:rPr>
+          <w:lang w:val="en-US"/>
+        </w:rPr>
+        <w:t xml:space="preserve"> The exact same thing happened in the variable </w:t>
+      </w:r>
+      <w:r>
+        <w:rPr>
+          <w:lang w:val="en-US"/>
+        </w:rPr>
+        <w:t>Divorces</w:t>
+      </w:r>
+      <w:r>
+        <w:rPr>
+          <w:lang w:val="en-US"/>
+        </w:rPr>
+        <w:t xml:space="preserve">. However, this variable had more missing values besides the ones for </w:t>
+      </w:r>
+      <w:proofErr w:type="spellStart"/>
+      <w:r>
+        <w:rPr>
+          <w:lang w:val="en-US"/>
+        </w:rPr>
+        <w:t>Odivelas</w:t>
+      </w:r>
+      <w:proofErr w:type="spellEnd"/>
+      <w:r>
+        <w:rPr>
+          <w:lang w:val="en-US"/>
+        </w:rPr>
+        <w:t xml:space="preserve">. Data was missing for </w:t>
+      </w:r>
+      <w:proofErr w:type="spellStart"/>
+      <w:r>
+        <w:rPr>
+          <w:lang w:val="en-US"/>
+        </w:rPr>
+        <w:t>Castanheira</w:t>
+      </w:r>
+      <w:proofErr w:type="spellEnd"/>
+      <w:r>
+        <w:rPr>
+          <w:lang w:val="en-US"/>
+        </w:rPr>
+        <w:t xml:space="preserve"> de </w:t>
+      </w:r>
+      <w:proofErr w:type="spellStart"/>
+      <w:r>
+        <w:rPr>
+          <w:lang w:val="en-US"/>
+        </w:rPr>
+        <w:t>Pêra</w:t>
+      </w:r>
+      <w:proofErr w:type="spellEnd"/>
+      <w:r>
+        <w:rPr>
+          <w:lang w:val="en-US"/>
+        </w:rPr>
+        <w:t xml:space="preserve"> in 2013, </w:t>
+      </w:r>
+      <w:proofErr w:type="spellStart"/>
+      <w:r>
+        <w:rPr>
+          <w:lang w:val="en-US"/>
+        </w:rPr>
+        <w:t>Corvo</w:t>
+      </w:r>
+      <w:proofErr w:type="spellEnd"/>
+      <w:r>
+        <w:rPr>
+          <w:lang w:val="en-US"/>
+        </w:rPr>
+        <w:t xml:space="preserve"> in 2013, 2015, 2016, 2018 and 2019, Porto Moniz in 2016 and 2018 and </w:t>
+      </w:r>
+      <w:proofErr w:type="spellStart"/>
+      <w:r>
+        <w:rPr>
+          <w:lang w:val="en-US"/>
+        </w:rPr>
+        <w:t>Barrancos</w:t>
+      </w:r>
+      <w:proofErr w:type="spellEnd"/>
+      <w:r>
+        <w:rPr>
+          <w:lang w:val="en-US"/>
+        </w:rPr>
+        <w:t xml:space="preserve"> in 2019. </w:t>
+      </w:r>
+      <w:r>
+        <w:rPr>
+          <w:lang w:val="en-US"/>
+        </w:rPr>
+        <w:t>The missing values</w:t>
+      </w:r>
+      <w:r>
+        <w:rPr>
+          <w:lang w:val="en-US"/>
+        </w:rPr>
+        <w:t xml:space="preserve"> for Marriages</w:t>
+      </w:r>
+      <w:r>
+        <w:rPr>
+          <w:lang w:val="en-US"/>
+        </w:rPr>
+        <w:t xml:space="preserve"> were imputed using the same technique as the one used for imputing </w:t>
+      </w:r>
+      <w:proofErr w:type="spellStart"/>
+      <w:r>
+        <w:rPr>
+          <w:lang w:val="en-US"/>
+        </w:rPr>
+        <w:t>SS_Pensions</w:t>
+      </w:r>
+      <w:proofErr w:type="spellEnd"/>
+      <w:r>
+        <w:rPr>
+          <w:lang w:val="en-US"/>
+        </w:rPr>
+        <w:t xml:space="preserve">. The metric used was the Euclidean distance, observations were weighted according to this distance, the number of neighbors was seven and the variables used for the regression were determined according to the higher Pearson correlation coefficients </w:t>
+      </w:r>
+      <w:r>
+        <w:rPr>
+          <w:lang w:val="en-US"/>
+        </w:rPr>
+        <w:t>–</w:t>
+      </w:r>
+      <w:r>
+        <w:rPr>
+          <w:lang w:val="en-US"/>
+        </w:rPr>
+        <w:t xml:space="preserve"> </w:t>
+      </w:r>
+      <w:proofErr w:type="spellStart"/>
+      <w:r>
+        <w:rPr>
+          <w:lang w:val="en-US"/>
+        </w:rPr>
+        <w:t>Elderly_Dependency</w:t>
+      </w:r>
+      <w:proofErr w:type="spellEnd"/>
+      <w:r>
+        <w:rPr>
+          <w:lang w:val="en-US"/>
+        </w:rPr>
+        <w:t xml:space="preserve">, </w:t>
+      </w:r>
+      <w:proofErr w:type="spellStart"/>
+      <w:r>
+        <w:rPr>
+          <w:lang w:val="en-US"/>
+        </w:rPr>
+        <w:t>Middle_Aged_Women</w:t>
+      </w:r>
+      <w:proofErr w:type="spellEnd"/>
+      <w:r>
+        <w:rPr>
+          <w:lang w:val="en-US"/>
+        </w:rPr>
+        <w:t xml:space="preserve">, Men_65 and </w:t>
+      </w:r>
+      <w:proofErr w:type="spellStart"/>
+      <w:r>
+        <w:rPr>
+          <w:lang w:val="en-US"/>
+        </w:rPr>
+        <w:t>SS_Pensions</w:t>
+      </w:r>
+      <w:proofErr w:type="spellEnd"/>
+      <w:r>
+        <w:rPr>
+          <w:lang w:val="en-US"/>
+        </w:rPr>
+        <w:t>.</w:t>
+      </w:r>
+    </w:p>
+    <w:p>
+      <w:pPr>
+        <w:jc w:val="both"/>
+        <w:rPr>
+          <w:lang w:val="en-US"/>
+        </w:rPr>
+      </w:pPr>
+      <w:r>
+        <w:rPr>
+          <w:lang w:val="en-US"/>
+        </w:rPr>
+        <w:t xml:space="preserve">Finally, the missing values for </w:t>
+      </w:r>
+      <w:r>
+        <w:rPr>
+          <w:b/>
+          <w:bCs/>
+          <w:lang w:val="en-US"/>
+        </w:rPr>
+        <w:t>Divorces</w:t>
+      </w:r>
+      <w:r>
+        <w:rPr>
+          <w:lang w:val="en-US"/>
+        </w:rPr>
+        <w:t xml:space="preserve"> were also imputed using a KNN regression.</w:t>
+      </w:r>
+      <w:r>
+        <w:rPr>
+          <w:lang w:val="en-US"/>
+        </w:rPr>
+        <w:t xml:space="preserve"> </w:t>
+      </w:r>
+      <w:r>
+        <w:rPr>
+          <w:lang w:val="en-US"/>
+        </w:rPr>
+        <w:t>The metric used was the Euclidean distance, observations were weighted according to this distance, the number of neighbors was seven and the variables used for the regression were determined according to the higher Pearson correlation coefficients –</w:t>
+      </w:r>
+      <w:r>
+        <w:rPr>
+          <w:lang w:val="en-US"/>
+        </w:rPr>
+        <w:t xml:space="preserve"> </w:t>
+      </w:r>
+      <w:proofErr w:type="spellStart"/>
+      <w:r>
+        <w:rPr>
+          <w:lang w:val="en-US"/>
+        </w:rPr>
+        <w:t>Monthly_Gain</w:t>
+      </w:r>
+      <w:proofErr w:type="spellEnd"/>
+      <w:r>
+        <w:rPr>
+          <w:lang w:val="en-US"/>
+        </w:rPr>
+        <w:t xml:space="preserve">, Fertility, </w:t>
+      </w:r>
+      <w:proofErr w:type="spellStart"/>
+      <w:r>
+        <w:rPr>
+          <w:lang w:val="en-US"/>
+        </w:rPr>
         <w:t>Wage_Gap</w:t>
       </w:r>
       <w:proofErr w:type="spellEnd"/>
@@ -22632,169 +23569,15 @@
         <w:rPr>
           <w:lang w:val="en-US"/>
         </w:rPr>
-        <w:t>Monthly_Gain</w:t>
+        <w:t>SS_Pensions</w:t>
       </w:r>
       <w:proofErr w:type="spellEnd"/>
       <w:r>
         <w:rPr>
           <w:lang w:val="en-US"/>
         </w:rPr>
-        <w:t xml:space="preserve">) were missing values for 2019. </w:t>
-      </w:r>
-      <w:r>
-        <w:rPr>
-          <w:highlight w:val="red"/>
-          <w:lang w:val="en-US"/>
-        </w:rPr>
-        <w:t>UTILIZAR INTERPOLAÇÃO PARA PREENCHER ESTE ANO?</w:t>
-      </w:r>
-    </w:p>
-    <w:p>
-      <w:pPr>
-        <w:rPr>
-          <w:lang w:val="en-US"/>
-        </w:rPr>
-      </w:pPr>
-    </w:p>
-    <w:p>
-      <w:pPr>
-        <w:rPr>
-          <w:lang w:val="en-US"/>
-        </w:rPr>
-      </w:pPr>
-    </w:p>
-    <w:p>
-      <w:pPr>
-        <w:rPr>
-          <w:lang w:val="en-US"/>
-        </w:rPr>
-      </w:pPr>
-    </w:p>
-    <w:p>
-      <w:pPr>
-        <w:rPr>
-          <w:lang w:val="en-US"/>
-        </w:rPr>
-      </w:pPr>
-    </w:p>
-    <w:p>
-      <w:pPr>
-        <w:rPr>
-          <w:lang w:val="en-US"/>
-        </w:rPr>
-      </w:pPr>
-    </w:p>
-    <w:p>
-      <w:pPr>
-        <w:rPr>
-          <w:lang w:val="en-US"/>
-        </w:rPr>
-      </w:pPr>
-    </w:p>
-    <w:p>
-      <w:pPr>
-        <w:rPr>
-          <w:lang w:val="en-US"/>
-        </w:rPr>
-      </w:pPr>
-    </w:p>
-    <w:p>
-      <w:pPr>
-        <w:rPr>
-          <w:lang w:val="en-US"/>
-        </w:rPr>
-      </w:pPr>
-    </w:p>
-    <w:p>
-      <w:pPr>
-        <w:rPr>
-          <w:lang w:val="en-US"/>
-        </w:rPr>
-      </w:pPr>
-    </w:p>
-    <w:p>
-      <w:pPr>
-        <w:rPr>
-          <w:lang w:val="en-US"/>
-        </w:rPr>
-      </w:pPr>
-    </w:p>
-    <w:p>
-      <w:pPr>
-        <w:rPr>
-          <w:lang w:val="en-US"/>
-        </w:rPr>
-      </w:pPr>
-    </w:p>
-    <w:p>
-      <w:pPr>
-        <w:rPr>
-          <w:lang w:val="en-US"/>
-        </w:rPr>
-      </w:pPr>
-    </w:p>
-    <w:p>
-      <w:pPr>
-        <w:rPr>
-          <w:lang w:val="en-US"/>
-        </w:rPr>
-      </w:pPr>
-    </w:p>
-    <w:p>
-      <w:pPr>
-        <w:rPr>
-          <w:lang w:val="en-US"/>
-        </w:rPr>
-      </w:pPr>
-    </w:p>
-    <w:p>
-      <w:pPr>
-        <w:rPr>
-          <w:lang w:val="en-US"/>
-        </w:rPr>
-      </w:pPr>
-    </w:p>
-    <w:p>
-      <w:pPr>
-        <w:rPr>
-          <w:lang w:val="en-US"/>
-        </w:rPr>
-      </w:pPr>
-    </w:p>
-    <w:p>
-      <w:pPr>
-        <w:rPr>
-          <w:lang w:val="en-US"/>
-        </w:rPr>
-      </w:pPr>
-    </w:p>
-    <w:p>
-      <w:pPr>
-        <w:rPr>
-          <w:lang w:val="en-US"/>
-        </w:rPr>
-      </w:pPr>
-    </w:p>
-    <w:p>
-      <w:pPr>
-        <w:rPr>
-          <w:lang w:val="en-US"/>
-        </w:rPr>
-      </w:pPr>
-    </w:p>
-    <w:p>
-      <w:pPr>
-        <w:rPr>
-          <w:lang w:val="en-US"/>
-        </w:rPr>
-      </w:pPr>
-    </w:p>
-    <w:p>
-      <w:pPr>
-        <w:rPr>
-          <w:lang w:val="en-US"/>
-        </w:rPr>
-      </w:pPr>
+        <w:t>.</w:t>
+      </w:r>
     </w:p>
     <w:p>
       <w:pPr>

</xml_diff>